<commit_message>
115365 - Q1 Ammendments based on feedback.
</commit_message>
<xml_diff>
--- a/1-114059_115365_115368_115392_115384_115388_Combined Summative Assessment Instrument.docx
+++ b/1-114059_115365_115368_115392_115384_115388_Combined Summative Assessment Instrument.docx
@@ -5047,7 +5047,21 @@
           <w:rFonts w:cs="Arial"/>
           <w:szCs w:val="22"/>
         </w:rPr>
-        <w:t xml:space="preserve">factors which can be incorporated and used. Some of the principles that can be </w:t>
+        <w:t xml:space="preserve">factors which can be incorporated and used. </w:t>
+      </w:r>
+      <w:r>
+        <w:rPr>
+          <w:rFonts w:cs="Arial"/>
+          <w:szCs w:val="22"/>
+        </w:rPr>
+        <w:t>The</w:t>
+      </w:r>
+      <w:r>
+        <w:rPr>
+          <w:rFonts w:cs="Arial"/>
+          <w:szCs w:val="22"/>
+        </w:rPr>
+        <w:t xml:space="preserve"> principles that can be </w:t>
       </w:r>
       <w:r>
         <w:rPr>
@@ -5100,186 +5114,110 @@
         <w:pStyle w:val="ListParagraph"/>
         <w:numPr>
           <w:ilvl w:val="0"/>
-          <w:numId w:val="42"/>
+          <w:numId w:val="48"/>
         </w:numPr>
+        <w:rPr>
+          <w:rFonts w:ascii="Arial" w:hAnsi="Arial"/>
+        </w:rPr>
+      </w:pPr>
+      <w:r>
+        <w:rPr>
+          <w:rFonts w:ascii="Arial" w:hAnsi="Arial"/>
+          <w:b/>
+        </w:rPr>
+        <w:t>User Involvement</w:t>
+      </w:r>
+      <w:r>
+        <w:rPr>
+          <w:rFonts w:ascii="Arial" w:hAnsi="Arial"/>
+        </w:rPr>
+        <w:t>:</w:t>
+      </w:r>
+      <w:r>
+        <w:rPr>
+          <w:rFonts w:ascii="Arial" w:hAnsi="Arial"/>
+        </w:rPr>
+        <w:t xml:space="preserve"> </w:t>
+      </w:r>
+      <w:r>
+        <w:rPr>
+          <w:rFonts w:ascii="Arial" w:hAnsi="Arial"/>
+        </w:rPr>
+        <w:t xml:space="preserve">A major principle </w:t>
+      </w:r>
+      <w:r>
+        <w:rPr>
+          <w:rFonts w:ascii="Arial" w:hAnsi="Arial"/>
+        </w:rPr>
+        <w:t xml:space="preserve">that has a </w:t>
+      </w:r>
+      <w:r>
+        <w:rPr>
+          <w:rFonts w:ascii="Arial" w:hAnsi="Arial"/>
+        </w:rPr>
+        <w:t>large</w:t>
+      </w:r>
+      <w:r>
+        <w:rPr>
+          <w:rFonts w:ascii="Arial" w:hAnsi="Arial"/>
+        </w:rPr>
+        <w:t xml:space="preserve"> benefit to the process of input and output design i</w:t>
+      </w:r>
+      <w:r>
+        <w:rPr>
+          <w:rFonts w:ascii="Arial" w:hAnsi="Arial"/>
+        </w:rPr>
+        <w:t>s</w:t>
+      </w:r>
+      <w:r>
+        <w:rPr>
+          <w:rFonts w:ascii="Arial" w:hAnsi="Arial"/>
+        </w:rPr>
+        <w:t xml:space="preserve"> user involvement</w:t>
+      </w:r>
+      <w:r>
+        <w:rPr>
+          <w:rFonts w:ascii="Arial" w:hAnsi="Arial"/>
+        </w:rPr>
+        <w:t>. T</w:t>
+      </w:r>
+      <w:r>
+        <w:rPr>
+          <w:rFonts w:ascii="Arial" w:hAnsi="Arial"/>
+        </w:rPr>
+        <w:t>his principle</w:t>
+      </w:r>
+      <w:r>
+        <w:rPr>
+          <w:rFonts w:ascii="Arial" w:hAnsi="Arial"/>
+        </w:rPr>
+        <w:t xml:space="preserve"> allows for continuous interaction of users in the design phase of inputs and outputs and allow for good understanding and communication to be established between the designer and the user when delivering designs based on </w:t>
+      </w:r>
+      <w:r>
+        <w:rPr>
+          <w:rFonts w:ascii="Arial" w:hAnsi="Arial"/>
+        </w:rPr>
+        <w:t xml:space="preserve">user </w:t>
+      </w:r>
+      <w:r>
+        <w:rPr>
+          <w:rFonts w:ascii="Arial" w:hAnsi="Arial"/>
+        </w:rPr>
+        <w:t>specifications. User</w:t>
+      </w:r>
+      <w:r>
+        <w:rPr>
+          <w:rFonts w:ascii="Arial" w:hAnsi="Arial"/>
+        </w:rPr>
+        <w:t xml:space="preserve"> involvement allows for many benefits to be achieved such as an increase in user satisfaction, enhanced productivity and component-based acceptance and rejection of input and output designs.</w:t>
+      </w:r>
+    </w:p>
+    <w:p>
+      <w:pPr>
+        <w:pStyle w:val="ListParagraph"/>
         <w:ind w:left="1800"/>
         <w:rPr>
           <w:rFonts w:ascii="Arial" w:hAnsi="Arial"/>
-        </w:rPr>
-      </w:pPr>
-      <w:r>
-        <w:rPr>
-          <w:rFonts w:ascii="Arial" w:hAnsi="Arial"/>
-          <w:b/>
-        </w:rPr>
-        <w:t>Logical specification</w:t>
-      </w:r>
-      <w:r>
-        <w:rPr>
-          <w:rFonts w:ascii="Arial" w:hAnsi="Arial"/>
-          <w:b/>
-        </w:rPr>
-        <w:t>s</w:t>
-      </w:r>
-      <w:r>
-        <w:rPr>
-          <w:rFonts w:ascii="Arial" w:hAnsi="Arial"/>
-          <w:b/>
-        </w:rPr>
-        <w:t xml:space="preserve"> of system</w:t>
-      </w:r>
-      <w:r>
-        <w:rPr>
-          <w:rFonts w:ascii="Arial" w:hAnsi="Arial"/>
-        </w:rPr>
-        <w:t>:</w:t>
-      </w:r>
-      <w:r>
-        <w:rPr>
-          <w:rFonts w:ascii="Arial" w:hAnsi="Arial"/>
-        </w:rPr>
-        <w:t xml:space="preserve"> Any system that is designed </w:t>
-      </w:r>
-      <w:r>
-        <w:rPr>
-          <w:rFonts w:ascii="Arial" w:hAnsi="Arial"/>
-        </w:rPr>
-        <w:t>requires</w:t>
-      </w:r>
-      <w:r>
-        <w:rPr>
-          <w:rFonts w:ascii="Arial" w:hAnsi="Arial"/>
-        </w:rPr>
-        <w:t xml:space="preserve"> a spec</w:t>
-      </w:r>
-      <w:r>
-        <w:rPr>
-          <w:rFonts w:ascii="Arial" w:hAnsi="Arial"/>
-        </w:rPr>
-        <w:t>, a spec</w:t>
-      </w:r>
-      <w:r>
-        <w:rPr>
-          <w:rFonts w:ascii="Arial" w:hAnsi="Arial"/>
-        </w:rPr>
-        <w:t xml:space="preserve"> is used as a set of specific requirements to fulfil something that is to be created, inputted, processed or outputted. Hence the logical specification of a system can </w:t>
-      </w:r>
-      <w:r>
-        <w:rPr>
-          <w:rFonts w:ascii="Arial" w:hAnsi="Arial"/>
-        </w:rPr>
-        <w:t>relates</w:t>
-      </w:r>
-      <w:r>
-        <w:rPr>
-          <w:rFonts w:ascii="Arial" w:hAnsi="Arial"/>
-        </w:rPr>
-        <w:t xml:space="preserve"> to the specific requirements that outlines the design </w:t>
-      </w:r>
-      <w:r>
-        <w:rPr>
-          <w:rFonts w:ascii="Arial" w:hAnsi="Arial"/>
-        </w:rPr>
-        <w:t>specs</w:t>
-      </w:r>
-      <w:r>
-        <w:rPr>
-          <w:rFonts w:ascii="Arial" w:hAnsi="Arial"/>
-        </w:rPr>
-        <w:t xml:space="preserve"> </w:t>
-      </w:r>
-      <w:r>
-        <w:rPr>
-          <w:rFonts w:ascii="Arial" w:hAnsi="Arial"/>
-        </w:rPr>
-        <w:t>for computer</w:t>
-      </w:r>
-      <w:r>
-        <w:rPr>
-          <w:rFonts w:ascii="Arial" w:hAnsi="Arial"/>
-        </w:rPr>
-        <w:t xml:space="preserve"> inputs and outputs</w:t>
-      </w:r>
-      <w:r>
-        <w:rPr>
-          <w:rFonts w:ascii="Arial" w:hAnsi="Arial"/>
-        </w:rPr>
-        <w:t xml:space="preserve"> and as such plays an important role as a principle in the designing of inputs and outputs</w:t>
-      </w:r>
-      <w:r>
-        <w:rPr>
-          <w:rFonts w:ascii="Arial" w:hAnsi="Arial"/>
-        </w:rPr>
-        <w:t xml:space="preserve"> as logical specifications can help define and document the necessary acceptance</w:t>
-      </w:r>
-      <w:r>
-        <w:rPr>
-          <w:rFonts w:ascii="Arial" w:hAnsi="Arial"/>
-        </w:rPr>
-        <w:t xml:space="preserve"> criteria</w:t>
-      </w:r>
-      <w:r>
-        <w:rPr>
-          <w:rFonts w:ascii="Arial" w:hAnsi="Arial"/>
-        </w:rPr>
-        <w:t xml:space="preserve"> of a </w:t>
-      </w:r>
-      <w:r>
-        <w:rPr>
-          <w:rFonts w:ascii="Arial" w:hAnsi="Arial"/>
-        </w:rPr>
-        <w:t>component</w:t>
-      </w:r>
-      <w:r>
-        <w:rPr>
-          <w:rFonts w:ascii="Arial" w:hAnsi="Arial"/>
-        </w:rPr>
-        <w:t xml:space="preserve"> related to the design requirements of computer inputs and outputs</w:t>
-      </w:r>
-      <w:r>
-        <w:rPr>
-          <w:rFonts w:ascii="Arial" w:hAnsi="Arial"/>
-        </w:rPr>
-        <w:t>.</w:t>
-      </w:r>
-      <w:r>
-        <w:rPr>
-          <w:rFonts w:ascii="Arial" w:hAnsi="Arial"/>
-        </w:rPr>
-        <w:t xml:space="preserve"> </w:t>
-      </w:r>
-      <w:r>
-        <w:rPr>
-          <w:rFonts w:ascii="Arial" w:hAnsi="Arial"/>
-        </w:rPr>
-        <w:t xml:space="preserve">Logical specifications can </w:t>
-      </w:r>
-      <w:r>
-        <w:rPr>
-          <w:rFonts w:ascii="Arial" w:hAnsi="Arial"/>
-        </w:rPr>
-        <w:t xml:space="preserve">also </w:t>
-      </w:r>
-      <w:r>
-        <w:rPr>
-          <w:rFonts w:ascii="Arial" w:hAnsi="Arial"/>
-        </w:rPr>
-        <w:t xml:space="preserve">be used to define </w:t>
-      </w:r>
-      <w:r>
-        <w:rPr>
-          <w:rFonts w:ascii="Arial" w:hAnsi="Arial"/>
-        </w:rPr>
-        <w:t xml:space="preserve">an abstract representation of inputs, processes and outputs so that they can meet specific outlined requirements.  </w:t>
-      </w:r>
-    </w:p>
-    <w:p>
-      <w:pPr>
-        <w:spacing w:line="276" w:lineRule="auto"/>
-        <w:ind w:left="1080"/>
-        <w:rPr>
-          <w:rFonts w:cs="Arial"/>
-          <w:szCs w:val="22"/>
         </w:rPr>
       </w:pPr>
     </w:p>
@@ -5288,121 +5226,95 @@
         <w:pStyle w:val="ListParagraph"/>
         <w:numPr>
           <w:ilvl w:val="0"/>
-          <w:numId w:val="42"/>
+          <w:numId w:val="48"/>
         </w:numPr>
+        <w:rPr>
+          <w:rFonts w:ascii="Arial" w:hAnsi="Arial"/>
+        </w:rPr>
+      </w:pPr>
+      <w:r>
+        <w:rPr>
+          <w:rFonts w:ascii="Arial" w:hAnsi="Arial"/>
+          <w:b/>
+        </w:rPr>
+        <w:t>User First, Computers Last</w:t>
+      </w:r>
+      <w:r>
+        <w:rPr>
+          <w:rFonts w:ascii="Arial" w:hAnsi="Arial"/>
+        </w:rPr>
+        <w:t>:</w:t>
+      </w:r>
+      <w:r>
+        <w:t xml:space="preserve"> </w:t>
+      </w:r>
+      <w:r>
+        <w:rPr>
+          <w:rFonts w:ascii="Arial" w:hAnsi="Arial"/>
+        </w:rPr>
+        <w:t>This principle revolves around the design factors that focus on the relevant choices of choosing beneficial designs</w:t>
+      </w:r>
+      <w:r>
+        <w:rPr>
+          <w:rFonts w:ascii="Arial" w:hAnsi="Arial"/>
+        </w:rPr>
+        <w:t xml:space="preserve"> that focus primarily on the user and not factors that</w:t>
+      </w:r>
+      <w:r>
+        <w:rPr>
+          <w:rFonts w:ascii="Arial" w:hAnsi="Arial"/>
+        </w:rPr>
+        <w:t xml:space="preserve"> focus on choices</w:t>
+      </w:r>
+      <w:r>
+        <w:rPr>
+          <w:rFonts w:ascii="Arial" w:hAnsi="Arial"/>
+        </w:rPr>
+        <w:t xml:space="preserve"> such as</w:t>
+      </w:r>
+      <w:r>
+        <w:rPr>
+          <w:rFonts w:ascii="Arial" w:hAnsi="Arial"/>
+        </w:rPr>
+        <w:t xml:space="preserve"> easy design for code implementation by programmers. The principle and overall concept of user first and computers last ensure that user benefits from the design choices of inputs and outputs made so that their interaction with the interfaces developed creates a good overall experience</w:t>
+      </w:r>
+      <w:r>
+        <w:rPr>
+          <w:rFonts w:ascii="Arial" w:hAnsi="Arial"/>
+        </w:rPr>
+        <w:t xml:space="preserve"> with minimal performance factors and compromises</w:t>
+      </w:r>
+      <w:r>
+        <w:rPr>
+          <w:rFonts w:ascii="Arial" w:hAnsi="Arial"/>
+        </w:rPr>
+        <w:t xml:space="preserve"> being made</w:t>
+      </w:r>
+      <w:r>
+        <w:rPr>
+          <w:rFonts w:ascii="Arial" w:hAnsi="Arial"/>
+        </w:rPr>
+        <w:t>.</w:t>
+      </w:r>
+      <w:r>
+        <w:rPr>
+          <w:rFonts w:ascii="Arial" w:hAnsi="Arial"/>
+        </w:rPr>
+        <w:t xml:space="preserve"> </w:t>
+      </w:r>
+      <w:r>
+        <w:rPr>
+          <w:rFonts w:ascii="Arial" w:hAnsi="Arial"/>
+        </w:rPr>
+        <w:t xml:space="preserve">  </w:t>
+      </w:r>
+    </w:p>
+    <w:p>
+      <w:pPr>
+        <w:pStyle w:val="ListParagraph"/>
         <w:ind w:left="1800"/>
         <w:rPr>
           <w:rFonts w:ascii="Arial" w:hAnsi="Arial"/>
-        </w:rPr>
-      </w:pPr>
-      <w:r>
-        <w:rPr>
-          <w:rFonts w:ascii="Arial" w:hAnsi="Arial"/>
-          <w:b/>
-        </w:rPr>
-        <w:t xml:space="preserve">Data Flow Diagrams </w:t>
-      </w:r>
-      <w:r>
-        <w:rPr>
-          <w:rFonts w:ascii="Arial" w:hAnsi="Arial"/>
-          <w:b/>
-        </w:rPr>
-        <w:t>(</w:t>
-      </w:r>
-      <w:r>
-        <w:rPr>
-          <w:rFonts w:ascii="Arial" w:hAnsi="Arial"/>
-          <w:b/>
-        </w:rPr>
-        <w:t>DFDs</w:t>
-      </w:r>
-      <w:r>
-        <w:rPr>
-          <w:rFonts w:ascii="Arial" w:hAnsi="Arial"/>
-          <w:b/>
-        </w:rPr>
-        <w:t>)</w:t>
-      </w:r>
-      <w:r>
-        <w:rPr>
-          <w:rFonts w:ascii="Arial" w:hAnsi="Arial"/>
-        </w:rPr>
-        <w:t>:</w:t>
-      </w:r>
-      <w:r>
-        <w:rPr>
-          <w:rFonts w:ascii="Arial" w:hAnsi="Arial"/>
-        </w:rPr>
-        <w:t xml:space="preserve"> A computer system in general has the basic functionality of </w:t>
-      </w:r>
-      <w:r>
-        <w:rPr>
-          <w:rFonts w:ascii="Arial" w:hAnsi="Arial"/>
-        </w:rPr>
-        <w:t>accepting</w:t>
-      </w:r>
-      <w:r>
-        <w:rPr>
-          <w:rFonts w:ascii="Arial" w:hAnsi="Arial"/>
-        </w:rPr>
-        <w:t xml:space="preserve"> a type of input containing data which is then processed where something desirable is done with the </w:t>
-      </w:r>
-      <w:r>
-        <w:rPr>
-          <w:rFonts w:ascii="Arial" w:hAnsi="Arial"/>
-        </w:rPr>
-        <w:t>input in which</w:t>
-      </w:r>
-      <w:r>
-        <w:rPr>
-          <w:rFonts w:ascii="Arial" w:hAnsi="Arial"/>
-        </w:rPr>
-        <w:t xml:space="preserve"> the</w:t>
-      </w:r>
-      <w:r>
-        <w:rPr>
-          <w:rFonts w:ascii="Arial" w:hAnsi="Arial"/>
-        </w:rPr>
-        <w:t xml:space="preserve"> result of that process is then finally presented in some form of output.</w:t>
-      </w:r>
-      <w:r>
-        <w:rPr>
-          <w:rFonts w:ascii="Arial" w:hAnsi="Arial"/>
-        </w:rPr>
-        <w:t xml:space="preserve"> </w:t>
-      </w:r>
-      <w:r>
-        <w:rPr>
-          <w:rFonts w:ascii="Arial" w:hAnsi="Arial"/>
-        </w:rPr>
-        <w:t xml:space="preserve">Therefor </w:t>
-      </w:r>
-      <w:r>
-        <w:rPr>
-          <w:rFonts w:ascii="Arial" w:hAnsi="Arial"/>
-        </w:rPr>
-        <w:t xml:space="preserve">Data Flow Diagrams can be used as a principle to help guide the process of designing computer inputs and outputs by </w:t>
-      </w:r>
-      <w:r>
-        <w:rPr>
-          <w:rFonts w:ascii="Arial" w:hAnsi="Arial"/>
-        </w:rPr>
-        <w:t>being able to represent the flow of how data is processed from inputs to outputs</w:t>
-      </w:r>
-      <w:r>
-        <w:rPr>
-          <w:rFonts w:ascii="Arial" w:hAnsi="Arial"/>
-        </w:rPr>
-        <w:t xml:space="preserve"> along with any logical specifications that are incorporated into the design of the data flow diagram.</w:t>
-      </w:r>
-    </w:p>
-    <w:p>
-      <w:pPr>
-        <w:spacing w:line="276" w:lineRule="auto"/>
-        <w:ind w:left="1080"/>
-        <w:rPr>
-          <w:rFonts w:cs="Arial"/>
-          <w:szCs w:val="22"/>
         </w:rPr>
       </w:pPr>
     </w:p>
@@ -5411,40 +5323,85 @@
         <w:pStyle w:val="ListParagraph"/>
         <w:numPr>
           <w:ilvl w:val="0"/>
-          <w:numId w:val="42"/>
+          <w:numId w:val="48"/>
         </w:numPr>
+        <w:rPr>
+          <w:rFonts w:ascii="Arial" w:hAnsi="Arial"/>
+        </w:rPr>
+      </w:pPr>
+      <w:r>
+        <w:rPr>
+          <w:rFonts w:ascii="Arial" w:hAnsi="Arial"/>
+          <w:b/>
+        </w:rPr>
+        <w:t>Minimize Human Efforts</w:t>
+      </w:r>
+      <w:r>
+        <w:rPr>
+          <w:rFonts w:ascii="Arial" w:hAnsi="Arial"/>
+        </w:rPr>
+        <w:t>:</w:t>
+      </w:r>
+      <w:r>
+        <w:t xml:space="preserve"> </w:t>
+      </w:r>
+      <w:r>
+        <w:rPr>
+          <w:rFonts w:ascii="Arial" w:hAnsi="Arial"/>
+        </w:rPr>
+        <w:t>The principle of minimizing human efforts focuses around the concepts of Human Computer Interaction (HCI) and User Experience (UX) which in its core revolve around ensuring that uses are able to have a pleasant experience when interacting with the interface of a system</w:t>
+      </w:r>
+      <w:r>
+        <w:rPr>
+          <w:rFonts w:ascii="Arial" w:hAnsi="Arial"/>
+        </w:rPr>
+        <w:t>.</w:t>
+      </w:r>
+      <w:r>
+        <w:rPr>
+          <w:rFonts w:ascii="Arial" w:hAnsi="Arial"/>
+        </w:rPr>
+        <w:t xml:space="preserve"> Factors that revolve around the application of this principle include items such as: reducing the number of keystrokes required by a user wherever possible, avoiding manual data entry</w:t>
+      </w:r>
+      <w:r>
+        <w:rPr>
+          <w:rFonts w:ascii="Arial" w:hAnsi="Arial"/>
+        </w:rPr>
+        <w:t xml:space="preserve"> and populate data automatically if possible to prevent data errors and user frustrations in capturing unnecessary data.</w:t>
+      </w:r>
+      <w:r>
+        <w:rPr>
+          <w:rFonts w:ascii="Arial" w:hAnsi="Arial"/>
+        </w:rPr>
+        <w:t xml:space="preserve">   </w:t>
+      </w:r>
+    </w:p>
+    <w:p>
+      <w:pPr>
+        <w:pStyle w:val="ListParagraph"/>
         <w:ind w:left="1800"/>
         <w:rPr>
           <w:rFonts w:ascii="Arial" w:hAnsi="Arial"/>
         </w:rPr>
       </w:pPr>
-      <w:r>
-        <w:rPr>
-          <w:rFonts w:ascii="Arial" w:hAnsi="Arial"/>
-          <w:b/>
-        </w:rPr>
-        <w:t xml:space="preserve">Data </w:t>
-      </w:r>
-      <w:r>
-        <w:rPr>
-          <w:rFonts w:ascii="Arial" w:hAnsi="Arial"/>
-          <w:b/>
-        </w:rPr>
-        <w:t>Dictionaries (</w:t>
-      </w:r>
-      <w:r>
-        <w:rPr>
-          <w:rFonts w:ascii="Arial" w:hAnsi="Arial"/>
-          <w:b/>
-        </w:rPr>
-        <w:t>DDs</w:t>
-      </w:r>
-      <w:r>
-        <w:rPr>
-          <w:rFonts w:ascii="Arial" w:hAnsi="Arial"/>
-          <w:b/>
-        </w:rPr>
-        <w:t>)</w:t>
+    </w:p>
+    <w:p>
+      <w:pPr>
+        <w:pStyle w:val="ListParagraph"/>
+        <w:numPr>
+          <w:ilvl w:val="0"/>
+          <w:numId w:val="48"/>
+        </w:numPr>
+        <w:rPr>
+          <w:rFonts w:ascii="Arial" w:hAnsi="Arial"/>
+        </w:rPr>
+      </w:pPr>
+      <w:r>
+        <w:rPr>
+          <w:rFonts w:ascii="Arial" w:hAnsi="Arial"/>
+          <w:b/>
+        </w:rPr>
+        <w:t>Remember Human Limitations</w:t>
       </w:r>
       <w:r>
         <w:rPr>
@@ -5462,103 +5419,84 @@
         <w:rPr>
           <w:rFonts w:ascii="Arial" w:hAnsi="Arial"/>
         </w:rPr>
-        <w:t xml:space="preserve">A data dictionary </w:t>
-      </w:r>
-      <w:r>
-        <w:rPr>
-          <w:rFonts w:ascii="Arial" w:hAnsi="Arial"/>
-        </w:rPr>
-        <w:t>is</w:t>
-      </w:r>
-      <w:r>
-        <w:rPr>
-          <w:rFonts w:ascii="Arial" w:hAnsi="Arial"/>
-        </w:rPr>
-        <w:t xml:space="preserve"> an effective principle that </w:t>
-      </w:r>
-      <w:r>
-        <w:rPr>
-          <w:rFonts w:ascii="Arial" w:hAnsi="Arial"/>
-        </w:rPr>
-        <w:t>is</w:t>
-      </w:r>
-      <w:r>
-        <w:rPr>
-          <w:rFonts w:ascii="Arial" w:hAnsi="Arial"/>
-        </w:rPr>
-        <w:t xml:space="preserve"> used in computer input and output design as data dictionaries allow</w:t>
-      </w:r>
-      <w:r>
-        <w:rPr>
-          <w:rFonts w:ascii="Arial" w:hAnsi="Arial"/>
-        </w:rPr>
-        <w:t>s</w:t>
-      </w:r>
-      <w:r>
-        <w:rPr>
-          <w:rFonts w:ascii="Arial" w:hAnsi="Arial"/>
-        </w:rPr>
-        <w:t xml:space="preserve"> for </w:t>
-      </w:r>
-      <w:r>
-        <w:rPr>
-          <w:rFonts w:ascii="Arial" w:hAnsi="Arial"/>
-        </w:rPr>
-        <w:t xml:space="preserve">the identification and categorisation of computer inputs and outputs. Data dictionaries can </w:t>
-      </w:r>
-      <w:r>
-        <w:rPr>
-          <w:rFonts w:ascii="Arial" w:hAnsi="Arial"/>
-        </w:rPr>
-        <w:t>be used to</w:t>
-      </w:r>
-      <w:r>
-        <w:rPr>
-          <w:rFonts w:ascii="Arial" w:hAnsi="Arial"/>
-        </w:rPr>
-        <w:t xml:space="preserve"> outline the characteristics and types of data that will be used as inputs</w:t>
-      </w:r>
-      <w:r>
-        <w:rPr>
-          <w:rFonts w:ascii="Arial" w:hAnsi="Arial"/>
-        </w:rPr>
-        <w:t xml:space="preserve"> and the type of output </w:t>
-      </w:r>
-      <w:r>
-        <w:rPr>
-          <w:rFonts w:ascii="Arial" w:hAnsi="Arial"/>
-        </w:rPr>
-        <w:t>that is</w:t>
-      </w:r>
-      <w:r>
-        <w:rPr>
-          <w:rFonts w:ascii="Arial" w:hAnsi="Arial"/>
-        </w:rPr>
-        <w:t xml:space="preserve"> expect</w:t>
-      </w:r>
-      <w:r>
-        <w:rPr>
-          <w:rFonts w:ascii="Arial" w:hAnsi="Arial"/>
-        </w:rPr>
-        <w:t>ed</w:t>
-      </w:r>
-      <w:r>
-        <w:rPr>
-          <w:rFonts w:ascii="Arial" w:hAnsi="Arial"/>
-        </w:rPr>
-        <w:t xml:space="preserve"> from those </w:t>
-      </w:r>
-      <w:r>
-        <w:rPr>
-          <w:rFonts w:ascii="Arial" w:hAnsi="Arial"/>
-        </w:rPr>
-        <w:t>inputs</w:t>
-      </w:r>
-      <w:r>
-        <w:rPr>
-          <w:rFonts w:ascii="Arial" w:hAnsi="Arial"/>
-        </w:rPr>
-        <w:t xml:space="preserve"> after they have been processed</w:t>
+        <w:t>The principle of remembering human limitations revolve around the concept that humans make mistakes and are thus prone to errors hence necessary preliminary checks and validations should be put into place to ensure that when errors are made they can be corrected or brought to a user’s attention so that they are aware of the mistake or error.</w:t>
+      </w:r>
+      <w:r>
+        <w:rPr>
+          <w:rFonts w:ascii="Arial" w:hAnsi="Arial"/>
+        </w:rPr>
+        <w:t xml:space="preserve"> Other factors of human limitations include not overwhelming uses with too much of information on a screen as there is only so much information a user can take in at a given time, avoidance of carrying over information to multiple screens as users should not be required to remember details due to factors such as short-term memory. </w:t>
+      </w:r>
+    </w:p>
+    <w:p>
+      <w:pPr>
+        <w:pStyle w:val="ListParagraph"/>
+        <w:ind w:left="1800"/>
+        <w:rPr>
+          <w:rFonts w:ascii="Arial" w:hAnsi="Arial"/>
+        </w:rPr>
+      </w:pPr>
+    </w:p>
+    <w:p>
+      <w:pPr>
+        <w:pStyle w:val="ListParagraph"/>
+        <w:numPr>
+          <w:ilvl w:val="0"/>
+          <w:numId w:val="48"/>
+        </w:numPr>
+        <w:rPr>
+          <w:rFonts w:ascii="Arial" w:hAnsi="Arial"/>
+        </w:rPr>
+      </w:pPr>
+      <w:r>
+        <w:rPr>
+          <w:rFonts w:ascii="Arial" w:hAnsi="Arial"/>
+          <w:b/>
+        </w:rPr>
+        <w:lastRenderedPageBreak/>
+        <w:t>Convention Standardization</w:t>
+      </w:r>
+      <w:r>
+        <w:rPr>
+          <w:rFonts w:ascii="Arial" w:hAnsi="Arial"/>
+        </w:rPr>
+        <w:t>:</w:t>
+      </w:r>
+      <w:r>
+        <w:rPr>
+          <w:rFonts w:ascii="Arial" w:hAnsi="Arial"/>
+        </w:rPr>
+        <w:t xml:space="preserve"> </w:t>
+      </w:r>
+      <w:r>
+        <w:rPr>
+          <w:rFonts w:ascii="Arial" w:hAnsi="Arial"/>
+        </w:rPr>
+        <w:t>The principle of convention standardization focuses and keeping the standards and ways that users are accustomed to, such as for example if there is a particular way that a business or organisation</w:t>
+      </w:r>
+      <w:r>
+        <w:rPr>
+          <w:rFonts w:ascii="Arial" w:hAnsi="Arial"/>
+        </w:rPr>
+        <w:t xml:space="preserve"> performs a certain function such as searching by</w:t>
+      </w:r>
+      <w:r>
+        <w:rPr>
+          <w:rFonts w:ascii="Arial" w:hAnsi="Arial"/>
+        </w:rPr>
+        <w:t xml:space="preserve"> pressing a certain </w:t>
+      </w:r>
+      <w:r>
+        <w:rPr>
+          <w:rFonts w:ascii="Arial" w:hAnsi="Arial"/>
+        </w:rPr>
+        <w:t xml:space="preserve">shortcut </w:t>
+      </w:r>
+      <w:r>
+        <w:rPr>
+          <w:rFonts w:ascii="Arial" w:hAnsi="Arial"/>
+        </w:rPr>
+        <w:t>key then its best practice to keep that standard when designing a system as this prevents users from having to remember different ways to perform something than what they are usually accustomed to</w:t>
       </w:r>
       <w:r>
         <w:rPr>
@@ -5570,99 +5508,113 @@
         <w:rPr>
           <w:rFonts w:ascii="Arial" w:hAnsi="Arial"/>
         </w:rPr>
-        <w:t xml:space="preserve">                                                                                                                      </w:t>
-      </w:r>
-      <w:r>
-        <w:rPr>
-          <w:rFonts w:ascii="Arial" w:hAnsi="Arial"/>
-        </w:rPr>
-        <w:t xml:space="preserve">In basics data dictionaries </w:t>
-      </w:r>
-      <w:r>
-        <w:rPr>
-          <w:rFonts w:ascii="Arial" w:hAnsi="Arial"/>
-        </w:rPr>
-        <w:t xml:space="preserve">are used to provide information about data </w:t>
-      </w:r>
-      <w:r>
-        <w:rPr>
-          <w:rFonts w:ascii="Arial" w:hAnsi="Arial"/>
-        </w:rPr>
-        <w:t xml:space="preserve">which can be in the form of a dataset or database where the information essentially represents </w:t>
-      </w:r>
-      <w:r>
-        <w:rPr>
-          <w:rFonts w:ascii="Arial" w:hAnsi="Arial"/>
-        </w:rPr>
-        <w:t>meta data which is data about data</w:t>
-      </w:r>
-      <w:r>
-        <w:rPr>
-          <w:rFonts w:ascii="Arial" w:hAnsi="Arial"/>
-        </w:rPr>
-        <w:t>.</w:t>
-      </w:r>
-      <w:r>
-        <w:rPr>
-          <w:rFonts w:ascii="Arial" w:hAnsi="Arial"/>
-        </w:rPr>
         <w:t xml:space="preserve"> </w:t>
       </w:r>
-      <w:r>
-        <w:rPr>
-          <w:rFonts w:ascii="Arial" w:hAnsi="Arial"/>
-        </w:rPr>
-        <w:t>The</w:t>
-      </w:r>
-      <w:r>
-        <w:rPr>
-          <w:rFonts w:ascii="Arial" w:hAnsi="Arial"/>
-        </w:rPr>
-        <w:t xml:space="preserve"> meta data contains information such as the datatypes and </w:t>
-      </w:r>
-      <w:r>
-        <w:rPr>
-          <w:rFonts w:ascii="Arial" w:hAnsi="Arial"/>
-        </w:rPr>
-        <w:t xml:space="preserve">storage </w:t>
-      </w:r>
-      <w:r>
-        <w:rPr>
-          <w:rFonts w:ascii="Arial" w:hAnsi="Arial"/>
-        </w:rPr>
-        <w:t>sizes that are assigned to the data entities that are being defined and used as part of the data dictionary.</w:t>
-      </w:r>
-      <w:r>
-        <w:rPr>
-          <w:rFonts w:ascii="Arial" w:hAnsi="Arial"/>
-        </w:rPr>
+    </w:p>
+    <w:p>
+      <w:pPr>
+        <w:pStyle w:val="ListParagraph"/>
+        <w:ind w:left="1800"/>
+        <w:rPr>
+          <w:rFonts w:ascii="Arial" w:hAnsi="Arial"/>
+        </w:rPr>
+      </w:pPr>
+    </w:p>
+    <w:p>
+      <w:pPr>
+        <w:pStyle w:val="ListParagraph"/>
+        <w:numPr>
+          <w:ilvl w:val="0"/>
+          <w:numId w:val="48"/>
+        </w:numPr>
+        <w:rPr>
+          <w:rFonts w:ascii="Arial" w:hAnsi="Arial"/>
+        </w:rPr>
+      </w:pPr>
+      <w:r>
+        <w:rPr>
+          <w:rFonts w:ascii="Arial" w:hAnsi="Arial"/>
+          <w:b/>
+        </w:rPr>
+        <w:t>Cultural Bias</w:t>
+      </w:r>
+      <w:r>
+        <w:rPr>
+          <w:rFonts w:ascii="Arial" w:hAnsi="Arial"/>
+        </w:rPr>
+        <w:t>:</w:t>
+      </w:r>
+      <w:r>
         <w:t xml:space="preserve"> </w:t>
       </w:r>
-    </w:p>
-    <w:p>
-      <w:pPr>
-        <w:spacing w:line="276" w:lineRule="auto"/>
-      </w:pPr>
-    </w:p>
-    <w:p>
-      <w:pPr>
-        <w:spacing w:line="276" w:lineRule="auto"/>
-      </w:pPr>
-    </w:p>
-    <w:p>
-      <w:pPr>
-        <w:spacing w:line="276" w:lineRule="auto"/>
-      </w:pPr>
-    </w:p>
-    <w:p>
-      <w:pPr>
-        <w:spacing w:line="276" w:lineRule="auto"/>
-      </w:pPr>
-    </w:p>
-    <w:p>
-      <w:pPr>
-        <w:spacing w:line="276" w:lineRule="auto"/>
-      </w:pPr>
+      <w:r>
+        <w:rPr>
+          <w:rFonts w:ascii="Arial" w:hAnsi="Arial"/>
+        </w:rPr>
+        <w:t xml:space="preserve">The principle of cultural bias focuses on the need that the design of inputs and outputs should be consistent and aligned with the expectations of humans. </w:t>
+      </w:r>
+      <w:r>
+        <w:rPr>
+          <w:rFonts w:ascii="Arial" w:hAnsi="Arial"/>
+        </w:rPr>
+        <w:t xml:space="preserve">This includes factors such as considering the representation of data in terms of how it is displayed on an interface such as </w:t>
+      </w:r>
+      <w:r>
+        <w:rPr>
+          <w:rFonts w:ascii="Arial" w:hAnsi="Arial"/>
+        </w:rPr>
+        <w:t xml:space="preserve">data </w:t>
+      </w:r>
+      <w:r>
+        <w:rPr>
+          <w:rFonts w:ascii="Arial" w:hAnsi="Arial"/>
+        </w:rPr>
+        <w:t xml:space="preserve">flowing </w:t>
+      </w:r>
+      <w:r>
+        <w:rPr>
+          <w:rFonts w:ascii="Arial" w:hAnsi="Arial"/>
+        </w:rPr>
+        <w:t>from</w:t>
+      </w:r>
+      <w:r>
+        <w:rPr>
+          <w:rFonts w:ascii="Arial" w:hAnsi="Arial"/>
+        </w:rPr>
+        <w:t xml:space="preserve"> left to right and then </w:t>
+      </w:r>
+      <w:r>
+        <w:rPr>
+          <w:rFonts w:ascii="Arial" w:hAnsi="Arial"/>
+        </w:rPr>
+        <w:t xml:space="preserve">form </w:t>
+      </w:r>
+      <w:r>
+        <w:rPr>
+          <w:rFonts w:ascii="Arial" w:hAnsi="Arial"/>
+        </w:rPr>
+        <w:t xml:space="preserve">top to bottom and how certain things are displayed such as </w:t>
+      </w:r>
+      <w:r>
+        <w:rPr>
+          <w:rFonts w:ascii="Arial" w:hAnsi="Arial"/>
+        </w:rPr>
+        <w:t xml:space="preserve">for example </w:t>
+      </w:r>
+      <w:r>
+        <w:rPr>
+          <w:rFonts w:ascii="Arial" w:hAnsi="Arial"/>
+        </w:rPr>
+        <w:t>error messages where common terms that are identifiable should be used instead of personal preferences as this needs to focus on the larger group of users and their particular environment of use.</w:t>
+      </w:r>
+      <w:bookmarkStart w:id="0" w:name="_GoBack"/>
+      <w:bookmarkEnd w:id="0"/>
+      <w:r>
+        <w:rPr>
+          <w:rFonts w:ascii="Arial" w:hAnsi="Arial"/>
+        </w:rPr>
+        <w:t xml:space="preserve"> </w:t>
+      </w:r>
     </w:p>
     <w:p>
       <w:pPr>
@@ -5848,6 +5800,78 @@
     </w:p>
     <w:p>
       <w:pPr>
+        <w:pStyle w:val="ListParagraph"/>
+        <w:numPr>
+          <w:ilvl w:val="0"/>
+          <w:numId w:val="44"/>
+        </w:numPr>
+        <w:rPr>
+          <w:rFonts w:ascii="Arial" w:hAnsi="Arial"/>
+        </w:rPr>
+      </w:pPr>
+      <w:r>
+        <w:rPr>
+          <w:rFonts w:ascii="Arial" w:hAnsi="Arial"/>
+        </w:rPr>
+        <w:t xml:space="preserve">Telephone. </w:t>
+      </w:r>
+    </w:p>
+    <w:p>
+      <w:pPr>
+        <w:pStyle w:val="ListParagraph"/>
+        <w:numPr>
+          <w:ilvl w:val="0"/>
+          <w:numId w:val="44"/>
+        </w:numPr>
+        <w:rPr>
+          <w:rFonts w:ascii="Arial" w:hAnsi="Arial"/>
+        </w:rPr>
+      </w:pPr>
+      <w:r>
+        <w:rPr>
+          <w:rFonts w:ascii="Arial" w:hAnsi="Arial"/>
+        </w:rPr>
+        <w:t xml:space="preserve">Letter. </w:t>
+      </w:r>
+    </w:p>
+    <w:p>
+      <w:pPr>
+        <w:pStyle w:val="ListParagraph"/>
+        <w:numPr>
+          <w:ilvl w:val="0"/>
+          <w:numId w:val="44"/>
+        </w:numPr>
+        <w:rPr>
+          <w:rFonts w:ascii="Arial" w:hAnsi="Arial"/>
+        </w:rPr>
+      </w:pPr>
+      <w:r>
+        <w:rPr>
+          <w:rFonts w:ascii="Arial" w:hAnsi="Arial"/>
+        </w:rPr>
+        <w:t xml:space="preserve">Forms. </w:t>
+      </w:r>
+    </w:p>
+    <w:p>
+      <w:pPr>
+        <w:pStyle w:val="ListParagraph"/>
+        <w:numPr>
+          <w:ilvl w:val="0"/>
+          <w:numId w:val="44"/>
+        </w:numPr>
+        <w:rPr>
+          <w:rFonts w:ascii="Arial" w:hAnsi="Arial"/>
+        </w:rPr>
+      </w:pPr>
+      <w:r>
+        <w:rPr>
+          <w:rFonts w:ascii="Arial" w:hAnsi="Arial"/>
+        </w:rPr>
+        <w:t>Diskette.</w:t>
+      </w:r>
+    </w:p>
+    <w:p>
+      <w:pPr>
         <w:spacing w:line="276" w:lineRule="auto"/>
         <w:ind w:left="1080"/>
         <w:rPr>
@@ -5937,31 +5961,31 @@
         <w:rPr>
           <w:rFonts w:ascii="Arial" w:hAnsi="Arial"/>
         </w:rPr>
-        <w:t>Writing of data onto a magnetic disk</w:t>
-      </w:r>
-      <w:r>
-        <w:rPr>
-          <w:rFonts w:ascii="Arial" w:hAnsi="Arial"/>
-        </w:rPr>
-        <w:t xml:space="preserve"> such as a Hard Drive Disk (HDD)</w:t>
-      </w:r>
-      <w:r>
-        <w:rPr>
-          <w:rFonts w:ascii="Arial" w:hAnsi="Arial"/>
-        </w:rPr>
-        <w:t xml:space="preserve"> or</w:t>
-      </w:r>
-      <w:r>
-        <w:rPr>
-          <w:rFonts w:ascii="Arial" w:hAnsi="Arial"/>
-        </w:rPr>
-        <w:t xml:space="preserve"> a</w:t>
-      </w:r>
-      <w:r>
-        <w:rPr>
-          <w:rFonts w:ascii="Arial" w:hAnsi="Arial"/>
-        </w:rPr>
-        <w:t xml:space="preserve"> universal serial bus (USB).</w:t>
+        <w:t>Plotters.</w:t>
+      </w:r>
+    </w:p>
+    <w:p>
+      <w:pPr>
+        <w:pStyle w:val="ListParagraph"/>
+        <w:numPr>
+          <w:ilvl w:val="0"/>
+          <w:numId w:val="45"/>
+        </w:numPr>
+        <w:rPr>
+          <w:rFonts w:ascii="Arial" w:hAnsi="Arial"/>
+        </w:rPr>
+      </w:pPr>
+      <w:r>
+        <w:rPr>
+          <w:rFonts w:ascii="Arial" w:hAnsi="Arial"/>
+        </w:rPr>
+        <w:t>M</w:t>
+      </w:r>
+      <w:r>
+        <w:rPr>
+          <w:rFonts w:ascii="Arial" w:hAnsi="Arial"/>
+        </w:rPr>
+        <w:t>agnetic media.</w:t>
       </w:r>
     </w:p>
     <w:p/>
@@ -6179,6 +6203,7 @@
           <w:rFonts w:ascii="Arial" w:hAnsi="Arial"/>
           <w:b/>
         </w:rPr>
+        <w:lastRenderedPageBreak/>
         <w:t>Data Recording</w:t>
       </w:r>
       <w:r>
@@ -6477,14 +6502,7 @@
         <w:rPr>
           <w:rFonts w:ascii="Arial" w:hAnsi="Arial"/>
         </w:rPr>
-        <w:t xml:space="preserve">difference would need to be distinguished and validated to ensure that the input is not further processed as a system may not be able to cater </w:t>
-      </w:r>
-      <w:r>
-        <w:rPr>
-          <w:rFonts w:ascii="Arial" w:hAnsi="Arial"/>
-        </w:rPr>
-        <w:lastRenderedPageBreak/>
-        <w:t>for it during the processing of that input, hence validation is used to ensure that the correct types of data is being supplied via input medium</w:t>
+        <w:t>difference would need to be distinguished and validated to ensure that the input is not further processed as a system may not be able to cater for it during the processing of that input, hence validation is used to ensure that the correct types of data is being supplied via input medium</w:t>
       </w:r>
       <w:r>
         <w:rPr>
@@ -6752,7 +6770,14 @@
         <w:rPr>
           <w:rFonts w:ascii="Arial" w:hAnsi="Arial"/>
         </w:rPr>
-        <w:t>transmission objective. Data transmission can take place between digital devices and signal based devices and will require data formatting to take place to ensure that the data is readable to the end point to which it is being transmitted to</w:t>
+        <w:t xml:space="preserve">transmission objective. Data transmission can take place between digital devices and signal based devices and will require data formatting to take place to ensure that the </w:t>
+      </w:r>
+      <w:r>
+        <w:rPr>
+          <w:rFonts w:ascii="Arial" w:hAnsi="Arial"/>
+        </w:rPr>
+        <w:lastRenderedPageBreak/>
+        <w:t>data is readable to the end point to which it is being transmitted to</w:t>
       </w:r>
       <w:r>
         <w:rPr>
@@ -6884,65 +6909,41 @@
     </w:p>
     <w:p>
       <w:pPr>
-        <w:keepNext/>
-        <w:keepLines/>
-        <w:spacing w:line="360" w:lineRule="auto"/>
-        <w:rPr>
-          <w:b/>
-          <w:szCs w:val="22"/>
-        </w:rPr>
-      </w:pPr>
-      <w:r>
-        <w:rPr>
-          <w:b/>
-          <w:szCs w:val="22"/>
+        <w:spacing w:line="360" w:lineRule="auto"/>
+        <w:rPr>
+          <w:b/>
+        </w:rPr>
+      </w:pPr>
+      <w:r>
+        <w:rPr>
+          <w:b/>
         </w:rPr>
         <w:t>Question 3 (SO1, AC 3)</w:t>
       </w:r>
     </w:p>
     <w:p>
       <w:pPr>
-        <w:keepNext/>
-        <w:keepLines/>
-        <w:spacing w:line="360" w:lineRule="auto"/>
-        <w:rPr>
-          <w:szCs w:val="22"/>
-        </w:rPr>
-      </w:pPr>
-      <w:r>
-        <w:rPr>
-          <w:szCs w:val="22"/>
-        </w:rPr>
+        <w:spacing w:line="360" w:lineRule="auto"/>
+      </w:pPr>
+      <w:r>
         <w:t>Explain the purpose of user involvement in creating input and output designs.</w:t>
       </w:r>
       <w:r>
-        <w:rPr>
-          <w:szCs w:val="22"/>
-        </w:rPr>
         <w:tab/>
       </w:r>
       <w:r>
-        <w:rPr>
-          <w:szCs w:val="22"/>
-        </w:rPr>
         <w:tab/>
       </w:r>
       <w:r>
-        <w:rPr>
-          <w:szCs w:val="22"/>
-        </w:rPr>
         <w:tab/>
         <w:t xml:space="preserve">       (4)</w:t>
       </w:r>
     </w:p>
     <w:p>
       <w:pPr>
-        <w:keepNext/>
-        <w:keepLines/>
-        <w:spacing w:line="360" w:lineRule="auto"/>
-        <w:rPr>
-          <w:rFonts w:cs="Arial"/>
-          <w:szCs w:val="22"/>
+        <w:spacing w:line="360" w:lineRule="auto"/>
+        <w:rPr>
+          <w:rFonts w:cs="Arial"/>
           <w:lang w:eastAsia="en-ZA"/>
         </w:rPr>
       </w:pPr>
@@ -6950,7 +6951,6 @@
         <w:rPr>
           <w:rFonts w:cs="Arial"/>
           <w:b/>
-          <w:szCs w:val="22"/>
           <w:lang w:eastAsia="en-ZA"/>
         </w:rPr>
         <w:t>Answer</w:t>
@@ -6958,7 +6958,6 @@
       <w:r>
         <w:rPr>
           <w:rFonts w:cs="Arial"/>
-          <w:szCs w:val="22"/>
           <w:lang w:eastAsia="en-ZA"/>
         </w:rPr>
         <w:t>:</w:t>
@@ -6966,17 +6965,14 @@
     </w:p>
     <w:p>
       <w:pPr>
-        <w:spacing w:line="276" w:lineRule="auto"/>
-        <w:rPr>
-          <w:rFonts w:cs="Arial"/>
-          <w:szCs w:val="22"/>
+        <w:rPr>
+          <w:rFonts w:cs="Arial"/>
           <w:lang w:eastAsia="en-ZA"/>
         </w:rPr>
       </w:pPr>
       <w:r>
         <w:rPr>
           <w:rFonts w:cs="Arial"/>
-          <w:szCs w:val="22"/>
           <w:lang w:eastAsia="en-ZA"/>
         </w:rPr>
         <w:t xml:space="preserve">One of the basic principles of good design revolve around the need of </w:t>
@@ -6984,7 +6980,6 @@
       <w:r>
         <w:rPr>
           <w:rFonts w:cs="Arial"/>
-          <w:szCs w:val="22"/>
           <w:lang w:eastAsia="en-ZA"/>
         </w:rPr>
         <w:t>user involvement</w:t>
@@ -6992,7 +6987,6 @@
       <w:r>
         <w:rPr>
           <w:rFonts w:cs="Arial"/>
-          <w:szCs w:val="22"/>
           <w:lang w:eastAsia="en-ZA"/>
         </w:rPr>
         <w:t xml:space="preserve">. When </w:t>
@@ -7000,7 +6994,6 @@
       <w:r>
         <w:rPr>
           <w:rFonts w:cs="Arial"/>
-          <w:szCs w:val="22"/>
           <w:lang w:eastAsia="en-ZA"/>
         </w:rPr>
         <w:t xml:space="preserve">creating input and out designs </w:t>
@@ -7008,7 +7001,6 @@
       <w:r>
         <w:rPr>
           <w:rFonts w:cs="Arial"/>
-          <w:szCs w:val="22"/>
           <w:lang w:eastAsia="en-ZA"/>
         </w:rPr>
         <w:t>the continuous involvement of users can provide</w:t>
@@ -7016,7 +7008,6 @@
       <w:r>
         <w:rPr>
           <w:rFonts w:cs="Arial"/>
-          <w:szCs w:val="22"/>
           <w:lang w:eastAsia="en-ZA"/>
         </w:rPr>
         <w:t xml:space="preserve"> </w:t>
@@ -7024,58 +7015,42 @@
       <w:r>
         <w:rPr>
           <w:rFonts w:cs="Arial"/>
-          <w:szCs w:val="22"/>
           <w:lang w:eastAsia="en-ZA"/>
         </w:rPr>
-        <w:t xml:space="preserve">greater insight and </w:t>
-      </w:r>
-      <w:r>
-        <w:rPr>
-          <w:rFonts w:cs="Arial"/>
-          <w:szCs w:val="22"/>
+        <w:t xml:space="preserve">greater insight and meaningfulness </w:t>
+      </w:r>
+      <w:r>
+        <w:rPr>
+          <w:rFonts w:cs="Arial"/>
           <w:lang w:eastAsia="en-ZA"/>
         </w:rPr>
-        <w:lastRenderedPageBreak/>
-        <w:t xml:space="preserve">meaningfulness </w:t>
-      </w:r>
-      <w:r>
-        <w:rPr>
-          <w:rFonts w:cs="Arial"/>
-          <w:szCs w:val="22"/>
+        <w:t>into</w:t>
+      </w:r>
+      <w:r>
+        <w:rPr>
+          <w:rFonts w:cs="Arial"/>
           <w:lang w:eastAsia="en-ZA"/>
         </w:rPr>
-        <w:t>into</w:t>
-      </w:r>
-      <w:r>
-        <w:rPr>
-          <w:rFonts w:cs="Arial"/>
-          <w:szCs w:val="22"/>
+        <w:t xml:space="preserve"> the design process in the various phases of designing inputs and outputs and are a direct relation to some of the following factors listed and described below:</w:t>
+      </w:r>
+    </w:p>
+    <w:p>
+      <w:pPr>
+        <w:rPr>
+          <w:rFonts w:cs="Arial"/>
           <w:lang w:eastAsia="en-ZA"/>
         </w:rPr>
-        <w:t xml:space="preserve"> the design process in the various phases of designing inputs and outputs and are a direct relation to some of the following factors listed and described below:</w:t>
-      </w:r>
-    </w:p>
-    <w:p>
-      <w:pPr>
-        <w:spacing w:line="276" w:lineRule="auto"/>
-        <w:rPr>
-          <w:rFonts w:cs="Arial"/>
-          <w:szCs w:val="22"/>
+      </w:pPr>
+      <w:r>
+        <w:rPr>
+          <w:rFonts w:cs="Arial"/>
           <w:lang w:eastAsia="en-ZA"/>
         </w:rPr>
-      </w:pPr>
-      <w:r>
-        <w:rPr>
-          <w:rFonts w:cs="Arial"/>
-          <w:szCs w:val="22"/>
-          <w:lang w:eastAsia="en-ZA"/>
-        </w:rPr>
         <w:t xml:space="preserve">   </w:t>
       </w:r>
       <w:r>
         <w:rPr>
           <w:rFonts w:cs="Arial"/>
-          <w:szCs w:val="22"/>
           <w:lang w:eastAsia="en-ZA"/>
         </w:rPr>
         <w:t xml:space="preserve"> </w:t>
@@ -7086,7 +7061,7 @@
         <w:pStyle w:val="ListParagraph"/>
         <w:numPr>
           <w:ilvl w:val="0"/>
-          <w:numId w:val="40"/>
+          <w:numId w:val="49"/>
         </w:numPr>
         <w:rPr>
           <w:rFonts w:ascii="Arial" w:hAnsi="Arial"/>
@@ -7097,7 +7072,21 @@
           <w:rFonts w:ascii="Arial" w:hAnsi="Arial"/>
           <w:b/>
         </w:rPr>
-        <w:t>Acceptance/ Rejection of system</w:t>
+        <w:t xml:space="preserve">Acceptance/ Rejection of </w:t>
+      </w:r>
+      <w:r>
+        <w:rPr>
+          <w:rFonts w:ascii="Arial" w:hAnsi="Arial"/>
+          <w:b/>
+        </w:rPr>
+        <w:t>a S</w:t>
+      </w:r>
+      <w:r>
+        <w:rPr>
+          <w:rFonts w:ascii="Arial" w:hAnsi="Arial"/>
+          <w:b/>
+        </w:rPr>
+        <w:t>ystem</w:t>
       </w:r>
       <w:r>
         <w:rPr>
@@ -7153,14 +7142,12 @@
         </w:rPr>
         <w:t xml:space="preserve"> </w:t>
       </w:r>
-    </w:p>
-    <w:p>
-      <w:pPr>
-        <w:pStyle w:val="ListParagraph"/>
-        <w:rPr>
-          <w:rFonts w:ascii="Arial" w:hAnsi="Arial"/>
-        </w:rPr>
-      </w:pPr>
+      <w:r>
+        <w:rPr>
+          <w:rFonts w:ascii="Arial" w:hAnsi="Arial"/>
+        </w:rPr>
+        <w:t xml:space="preserve">                                                                                                       </w:t>
+      </w:r>
       <w:r>
         <w:rPr>
           <w:rFonts w:ascii="Arial" w:hAnsi="Arial"/>
@@ -7251,14 +7238,24 @@
         </w:rPr>
         <w:t>.</w:t>
       </w:r>
-    </w:p>
-    <w:p>
-      <w:pPr>
-        <w:pStyle w:val="ListParagraph"/>
-        <w:rPr>
-          <w:rFonts w:ascii="Arial" w:hAnsi="Arial"/>
-        </w:rPr>
-      </w:pPr>
+      <w:r>
+        <w:rPr>
+          <w:rFonts w:ascii="Arial" w:hAnsi="Arial"/>
+        </w:rPr>
+        <w:t xml:space="preserve">                                             </w:t>
+      </w:r>
+      <w:r>
+        <w:rPr>
+          <w:rFonts w:ascii="Arial" w:hAnsi="Arial"/>
+        </w:rPr>
+        <w:t xml:space="preserve">                                           </w:t>
+      </w:r>
+      <w:r>
+        <w:rPr>
+          <w:rFonts w:ascii="Arial" w:hAnsi="Arial"/>
+        </w:rPr>
+        <w:t xml:space="preserve">                                                                  </w:t>
+      </w:r>
       <w:r>
         <w:rPr>
           <w:rFonts w:ascii="Arial" w:hAnsi="Arial"/>
@@ -7289,14 +7286,12 @@
         </w:rPr>
         <w:t>accept or reject designs that form part of the whole system.</w:t>
       </w:r>
-    </w:p>
-    <w:p>
-      <w:pPr>
-        <w:pStyle w:val="ListParagraph"/>
-        <w:rPr>
-          <w:rFonts w:ascii="Arial" w:hAnsi="Arial"/>
-        </w:rPr>
-      </w:pPr>
+      <w:r>
+        <w:rPr>
+          <w:rFonts w:ascii="Arial" w:hAnsi="Arial"/>
+        </w:rPr>
+        <w:t xml:space="preserve">                                                                                   </w:t>
+      </w:r>
       <w:r>
         <w:rPr>
           <w:rFonts w:ascii="Arial" w:hAnsi="Arial"/>
@@ -7442,13 +7437,20 @@
         <w:t xml:space="preserve">.   </w:t>
       </w:r>
     </w:p>
-    <w:p/>
+    <w:p>
+      <w:pPr>
+        <w:spacing w:line="276" w:lineRule="auto"/>
+        <w:rPr>
+          <w:rFonts w:cs="Arial"/>
+        </w:rPr>
+      </w:pPr>
+    </w:p>
     <w:p>
       <w:pPr>
         <w:pStyle w:val="ListParagraph"/>
         <w:numPr>
           <w:ilvl w:val="0"/>
-          <w:numId w:val="40"/>
+          <w:numId w:val="49"/>
         </w:numPr>
         <w:rPr>
           <w:rFonts w:ascii="Arial" w:hAnsi="Arial"/>
@@ -7459,7 +7461,49 @@
           <w:rFonts w:ascii="Arial" w:hAnsi="Arial"/>
           <w:b/>
         </w:rPr>
-        <w:t>Understanding between user and designer</w:t>
+        <w:t xml:space="preserve">Understanding </w:t>
+      </w:r>
+      <w:r>
+        <w:rPr>
+          <w:rFonts w:ascii="Arial" w:hAnsi="Arial"/>
+          <w:b/>
+        </w:rPr>
+        <w:t>B</w:t>
+      </w:r>
+      <w:r>
+        <w:rPr>
+          <w:rFonts w:ascii="Arial" w:hAnsi="Arial"/>
+          <w:b/>
+        </w:rPr>
+        <w:t xml:space="preserve">etween </w:t>
+      </w:r>
+      <w:r>
+        <w:rPr>
+          <w:rFonts w:ascii="Arial" w:hAnsi="Arial"/>
+          <w:b/>
+        </w:rPr>
+        <w:t>U</w:t>
+      </w:r>
+      <w:r>
+        <w:rPr>
+          <w:rFonts w:ascii="Arial" w:hAnsi="Arial"/>
+          <w:b/>
+        </w:rPr>
+        <w:t xml:space="preserve">ser and </w:t>
+      </w:r>
+      <w:r>
+        <w:rPr>
+          <w:rFonts w:ascii="Arial" w:hAnsi="Arial"/>
+          <w:b/>
+        </w:rPr>
+        <w:t>D</w:t>
+      </w:r>
+      <w:r>
+        <w:rPr>
+          <w:rFonts w:ascii="Arial" w:hAnsi="Arial"/>
+          <w:b/>
+        </w:rPr>
+        <w:t>esigner</w:t>
       </w:r>
       <w:r>
         <w:rPr>
@@ -7545,19 +7589,24 @@
         </w:rPr>
         <w:t>.</w:t>
       </w:r>
-    </w:p>
-    <w:p>
-      <w:pPr>
-        <w:pStyle w:val="ListParagraph"/>
-        <w:rPr>
-          <w:rFonts w:ascii="Arial" w:hAnsi="Arial"/>
-        </w:rPr>
-      </w:pPr>
-      <w:r>
-        <w:rPr>
-          <w:rFonts w:ascii="Arial" w:hAnsi="Arial"/>
-        </w:rPr>
-        <w:t xml:space="preserve">When a user is involved in the initial design phases of inputs and outputs then communication is carried out on a regular basis between the user and designer which allows for the designer to gain a more in-depth understanding of the requirements that </w:t>
+      <w:r>
+        <w:rPr>
+          <w:rFonts w:ascii="Arial" w:hAnsi="Arial"/>
+        </w:rPr>
+        <w:t xml:space="preserve">                                         </w:t>
+      </w:r>
+      <w:r>
+        <w:rPr>
+          <w:rFonts w:ascii="Arial" w:hAnsi="Arial"/>
+        </w:rPr>
+        <w:t xml:space="preserve">When a user is involved in the initial design phases of inputs and outputs then communication is </w:t>
+      </w:r>
+      <w:r>
+        <w:rPr>
+          <w:rFonts w:ascii="Arial" w:hAnsi="Arial"/>
+        </w:rPr>
+        <w:lastRenderedPageBreak/>
+        <w:t xml:space="preserve">carried out on a regular basis between the user and designer which allows for the designer to gain a more in-depth understanding of the requirements that </w:t>
       </w:r>
       <w:r>
         <w:rPr>
@@ -7626,13 +7675,20 @@
         <w:t xml:space="preserve"> </w:t>
       </w:r>
     </w:p>
-    <w:p/>
+    <w:p>
+      <w:pPr>
+        <w:spacing w:line="276" w:lineRule="auto"/>
+        <w:rPr>
+          <w:rFonts w:cs="Arial"/>
+        </w:rPr>
+      </w:pPr>
+    </w:p>
     <w:p>
       <w:pPr>
         <w:pStyle w:val="ListParagraph"/>
         <w:numPr>
           <w:ilvl w:val="0"/>
-          <w:numId w:val="40"/>
+          <w:numId w:val="50"/>
         </w:numPr>
         <w:rPr>
           <w:rFonts w:ascii="Arial" w:hAnsi="Arial"/>
@@ -7770,59 +7826,63 @@
     </w:p>
     <w:p>
       <w:pPr>
-        <w:keepNext/>
-        <w:keepLines/>
-        <w:spacing w:line="360" w:lineRule="auto"/>
-        <w:rPr>
-          <w:b/>
-          <w:szCs w:val="22"/>
-        </w:rPr>
-      </w:pPr>
-      <w:r>
-        <w:rPr>
-          <w:b/>
-          <w:szCs w:val="22"/>
-        </w:rPr>
-        <w:lastRenderedPageBreak/>
+        <w:pStyle w:val="ListParagraph"/>
+        <w:rPr>
+          <w:rFonts w:ascii="Arial" w:hAnsi="Arial"/>
+          <w:lang w:eastAsia="en-ZA"/>
+        </w:rPr>
+      </w:pPr>
+    </w:p>
+    <w:p>
+      <w:pPr>
+        <w:spacing w:line="360" w:lineRule="auto"/>
+        <w:rPr>
+          <w:rFonts w:cs="Arial"/>
+          <w:b/>
+        </w:rPr>
+      </w:pPr>
+      <w:r>
+        <w:rPr>
+          <w:rFonts w:cs="Arial"/>
+          <w:b/>
+        </w:rPr>
         <w:t>Question 4 (SO 1, AC 4)</w:t>
       </w:r>
     </w:p>
     <w:p>
       <w:pPr>
-        <w:keepNext/>
-        <w:keepLines/>
-        <w:spacing w:line="360" w:lineRule="auto"/>
-        <w:rPr>
-          <w:szCs w:val="22"/>
-        </w:rPr>
-      </w:pPr>
-      <w:r>
-        <w:rPr>
-          <w:szCs w:val="22"/>
+        <w:spacing w:line="360" w:lineRule="auto"/>
+        <w:rPr>
+          <w:rFonts w:cs="Arial"/>
+        </w:rPr>
+      </w:pPr>
+      <w:r>
+        <w:rPr>
+          <w:rFonts w:cs="Arial"/>
         </w:rPr>
         <w:t>Compare online computer functions with manual and offline data entry.</w:t>
       </w:r>
       <w:r>
         <w:rPr>
-          <w:szCs w:val="22"/>
+          <w:rFonts w:cs="Arial"/>
         </w:rPr>
         <w:tab/>
       </w:r>
       <w:r>
         <w:rPr>
-          <w:szCs w:val="22"/>
+          <w:rFonts w:cs="Arial"/>
         </w:rPr>
         <w:tab/>
       </w:r>
       <w:r>
         <w:rPr>
-          <w:szCs w:val="22"/>
+          <w:rFonts w:cs="Arial"/>
         </w:rPr>
         <w:tab/>
       </w:r>
       <w:r>
         <w:rPr>
-          <w:szCs w:val="22"/>
+          <w:rFonts w:cs="Arial"/>
         </w:rPr>
         <w:tab/>
         <w:t xml:space="preserve">        (5)</w:t>
@@ -7830,79 +7890,143 @@
     </w:p>
     <w:p>
       <w:pPr>
-        <w:keepNext/>
-        <w:keepLines/>
-        <w:spacing w:line="360" w:lineRule="auto"/>
-        <w:rPr>
-          <w:szCs w:val="22"/>
-        </w:rPr>
-      </w:pPr>
-      <w:r>
-        <w:rPr>
-          <w:b/>
-          <w:szCs w:val="22"/>
+        <w:spacing w:line="360" w:lineRule="auto"/>
+        <w:rPr>
+          <w:rFonts w:cs="Arial"/>
+        </w:rPr>
+      </w:pPr>
+      <w:r>
+        <w:rPr>
+          <w:rFonts w:cs="Arial"/>
+          <w:b/>
         </w:rPr>
         <w:t>Answer</w:t>
       </w:r>
       <w:r>
         <w:rPr>
-          <w:szCs w:val="22"/>
+          <w:rFonts w:cs="Arial"/>
         </w:rPr>
         <w:t>:</w:t>
       </w:r>
-    </w:p>
-    <w:p>
-      <w:pPr>
-        <w:keepNext/>
-        <w:keepLines/>
-        <w:spacing w:line="276" w:lineRule="auto"/>
-        <w:rPr>
-          <w:szCs w:val="22"/>
-        </w:rPr>
-      </w:pPr>
-      <w:r>
-        <w:rPr>
-          <w:szCs w:val="22"/>
+      <w:r>
+        <w:rPr>
+          <w:rFonts w:cs="Arial"/>
+        </w:rPr>
+        <w:t xml:space="preserve"> </w:t>
+      </w:r>
+    </w:p>
+    <w:p>
+      <w:pPr>
+        <w:spacing w:line="360" w:lineRule="auto"/>
+        <w:rPr>
+          <w:rFonts w:cs="Arial"/>
+        </w:rPr>
+      </w:pPr>
+      <w:r>
+        <w:rPr>
+          <w:rFonts w:cs="Arial"/>
+        </w:rPr>
+        <w:t>(</w:t>
+      </w:r>
+      <w:r>
+        <w:rPr>
+          <w:rFonts w:cs="Arial"/>
+          <w:b/>
+          <w:highlight w:val="yellow"/>
+        </w:rPr>
+        <w:t xml:space="preserve">DO NOT REVIEW THIS QUESTION YET, </w:t>
+      </w:r>
+      <w:r>
+        <w:rPr>
+          <w:rFonts w:cs="Arial"/>
+          <w:b/>
+          <w:highlight w:val="yellow"/>
+        </w:rPr>
+        <w:t>AMMENDMENTS</w:t>
+      </w:r>
+      <w:r>
+        <w:rPr>
+          <w:rFonts w:cs="Arial"/>
+          <w:b/>
+          <w:highlight w:val="yellow"/>
+        </w:rPr>
+        <w:t xml:space="preserve"> </w:t>
+      </w:r>
+      <w:r>
+        <w:rPr>
+          <w:rFonts w:cs="Arial"/>
+          <w:b/>
+          <w:highlight w:val="yellow"/>
+        </w:rPr>
+        <w:t>HAVE</w:t>
+      </w:r>
+      <w:r>
+        <w:rPr>
+          <w:rFonts w:cs="Arial"/>
+          <w:b/>
+          <w:highlight w:val="yellow"/>
+        </w:rPr>
+        <w:t xml:space="preserve"> NOT YET BEEN COMMITED</w:t>
+      </w:r>
+      <w:r>
+        <w:rPr>
+          <w:rFonts w:cs="Arial"/>
+          <w:b/>
+          <w:highlight w:val="yellow"/>
+        </w:rPr>
+        <w:t>.</w:t>
+      </w:r>
+      <w:r>
+        <w:rPr>
+          <w:rFonts w:cs="Arial"/>
+        </w:rPr>
+        <w:t>)</w:t>
+      </w:r>
+    </w:p>
+    <w:p>
+      <w:pPr>
+        <w:rPr>
+          <w:rFonts w:cs="Arial"/>
+        </w:rPr>
+      </w:pPr>
+      <w:r>
+        <w:rPr>
+          <w:rFonts w:cs="Arial"/>
         </w:rPr>
         <w:t>The following is a comparison of computer-based functions with regard to manual and offline data entry and is based on the following</w:t>
       </w:r>
       <w:r>
         <w:rPr>
-          <w:szCs w:val="22"/>
+          <w:rFonts w:cs="Arial"/>
         </w:rPr>
         <w:t xml:space="preserve"> criteria</w:t>
       </w:r>
       <w:r>
         <w:rPr>
-          <w:szCs w:val="22"/>
+          <w:rFonts w:cs="Arial"/>
         </w:rPr>
         <w:t>:</w:t>
       </w:r>
       <w:r>
         <w:rPr>
-          <w:szCs w:val="22"/>
+          <w:rFonts w:cs="Arial"/>
         </w:rPr>
         <w:t xml:space="preserve"> </w:t>
       </w:r>
     </w:p>
     <w:p>
       <w:pPr>
-        <w:keepNext/>
-        <w:keepLines/>
-        <w:spacing w:line="360" w:lineRule="auto"/>
-        <w:rPr>
-          <w:szCs w:val="22"/>
+        <w:rPr>
+          <w:rFonts w:cs="Arial"/>
         </w:rPr>
       </w:pPr>
     </w:p>
     <w:p>
       <w:pPr>
         <w:pStyle w:val="ListParagraph"/>
-        <w:keepNext/>
-        <w:keepLines/>
         <w:numPr>
           <w:ilvl w:val="0"/>
-          <w:numId w:val="40"/>
+          <w:numId w:val="50"/>
         </w:numPr>
         <w:rPr>
           <w:rFonts w:ascii="Arial" w:hAnsi="Arial"/>
@@ -7925,20 +8049,18 @@
         <w:rPr>
           <w:rFonts w:ascii="Arial" w:hAnsi="Arial"/>
         </w:rPr>
+        <w:t xml:space="preserve"> The representation of online media can include many items such as images, videos, music, etc. Online computer functions allow for online media to be easily created and distributed to reach a large audience in a relatively short amount of time.</w:t>
+      </w:r>
+      <w:r>
+        <w:rPr>
+          <w:rFonts w:ascii="Arial" w:hAnsi="Arial"/>
+        </w:rPr>
         <w:t xml:space="preserve"> </w:t>
       </w:r>
-      <w:r>
-        <w:rPr>
-          <w:rFonts w:ascii="Arial" w:hAnsi="Arial"/>
-        </w:rPr>
-        <w:t>The representation of online media can include many items such as images, videos, music, etc. Online computer functions allow for online media to be easily created and distributed to reach a large audience in a relatively short amount of time.</w:t>
-      </w:r>
     </w:p>
     <w:p>
       <w:pPr>
         <w:pStyle w:val="ListParagraph"/>
-        <w:keepNext/>
-        <w:keepLines/>
         <w:rPr>
           <w:rFonts w:ascii="Arial" w:hAnsi="Arial"/>
         </w:rPr>
@@ -7977,8 +8099,6 @@
     <w:p>
       <w:pPr>
         <w:pStyle w:val="ListParagraph"/>
-        <w:keepNext/>
-        <w:keepLines/>
         <w:rPr>
           <w:rFonts w:ascii="Arial" w:hAnsi="Arial"/>
         </w:rPr>
@@ -8017,8 +8137,6 @@
     <w:p>
       <w:pPr>
         <w:pStyle w:val="ListParagraph"/>
-        <w:keepNext/>
-        <w:keepLines/>
         <w:rPr>
           <w:rFonts w:ascii="Arial" w:hAnsi="Arial"/>
         </w:rPr>
@@ -8093,21 +8211,14 @@
     <w:p>
       <w:pPr>
         <w:pStyle w:val="ListParagraph"/>
-        <w:keepNext/>
-        <w:keepLines/>
-        <w:rPr>
-          <w:rFonts w:ascii="Arial" w:hAnsi="Arial"/>
-        </w:rPr>
       </w:pPr>
     </w:p>
     <w:p>
       <w:pPr>
         <w:pStyle w:val="ListParagraph"/>
-        <w:keepNext/>
-        <w:keepLines/>
         <w:numPr>
           <w:ilvl w:val="0"/>
-          <w:numId w:val="40"/>
+          <w:numId w:val="50"/>
         </w:numPr>
         <w:rPr>
           <w:rFonts w:ascii="Arial" w:hAnsi="Arial"/>
@@ -8208,24 +8319,21 @@
     <w:p>
       <w:pPr>
         <w:pStyle w:val="ListParagraph"/>
-        <w:keepNext/>
-        <w:keepLines/>
-        <w:rPr>
-          <w:rFonts w:ascii="Arial" w:hAnsi="Arial"/>
-        </w:rPr>
-      </w:pPr>
-      <w:r>
-        <w:rPr>
-          <w:rFonts w:ascii="Arial" w:hAnsi="Arial"/>
-        </w:rPr>
+        <w:rPr>
+          <w:rFonts w:ascii="Arial" w:hAnsi="Arial"/>
+        </w:rPr>
+      </w:pPr>
+      <w:r>
+        <w:rPr>
+          <w:rFonts w:ascii="Arial" w:hAnsi="Arial"/>
+        </w:rPr>
+        <w:lastRenderedPageBreak/>
         <w:t xml:space="preserve">Users in general are accustomed to the process of writing which in essence is a form of manual offline data entry, writing can be used to fill in forms and documents which then can be later processed where the contents of the form or document can be captured onto a computer system where it can be available to be viewed on a document reader. </w:t>
       </w:r>
     </w:p>
     <w:p>
       <w:pPr>
         <w:pStyle w:val="ListParagraph"/>
-        <w:keepNext/>
-        <w:keepLines/>
         <w:rPr>
           <w:rFonts w:ascii="Arial" w:hAnsi="Arial"/>
         </w:rPr>
@@ -8300,8 +8408,6 @@
     <w:p>
       <w:pPr>
         <w:pStyle w:val="ListParagraph"/>
-        <w:keepNext/>
-        <w:keepLines/>
         <w:rPr>
           <w:rFonts w:ascii="Arial" w:hAnsi="Arial"/>
         </w:rPr>
@@ -8315,23 +8421,17 @@
     </w:p>
     <w:p>
       <w:pPr>
+        <w:rPr>
+          <w:rFonts w:cs="Arial"/>
+        </w:rPr>
+      </w:pPr>
+    </w:p>
+    <w:p>
+      <w:pPr>
         <w:pStyle w:val="ListParagraph"/>
-        <w:keepNext/>
-        <w:keepLines/>
-        <w:spacing w:line="360" w:lineRule="auto"/>
-        <w:rPr>
-          <w:rFonts w:ascii="Arial" w:hAnsi="Arial"/>
-        </w:rPr>
-      </w:pPr>
-    </w:p>
-    <w:p>
-      <w:pPr>
-        <w:pStyle w:val="ListParagraph"/>
-        <w:keepNext/>
-        <w:keepLines/>
         <w:numPr>
           <w:ilvl w:val="0"/>
-          <w:numId w:val="40"/>
+          <w:numId w:val="50"/>
         </w:numPr>
         <w:rPr>
           <w:rFonts w:ascii="Arial" w:hAnsi="Arial"/>
@@ -8402,8 +8502,6 @@
     <w:p>
       <w:pPr>
         <w:pStyle w:val="ListParagraph"/>
-        <w:keepNext/>
-        <w:keepLines/>
         <w:rPr>
           <w:rFonts w:ascii="Arial" w:hAnsi="Arial"/>
         </w:rPr>
@@ -8484,17 +8582,14 @@
     <w:p>
       <w:pPr>
         <w:pStyle w:val="ListParagraph"/>
-        <w:keepNext/>
-        <w:keepLines/>
-        <w:rPr>
-          <w:rFonts w:ascii="Arial" w:hAnsi="Arial"/>
-        </w:rPr>
-      </w:pPr>
-      <w:r>
-        <w:rPr>
-          <w:rFonts w:ascii="Arial" w:hAnsi="Arial"/>
-        </w:rPr>
-        <w:lastRenderedPageBreak/>
+        <w:rPr>
+          <w:rFonts w:ascii="Arial" w:hAnsi="Arial"/>
+        </w:rPr>
+      </w:pPr>
+      <w:r>
+        <w:rPr>
+          <w:rFonts w:ascii="Arial" w:hAnsi="Arial"/>
+        </w:rPr>
         <w:t xml:space="preserve">In the context of an online computer function source documents can be done electronically on a computerised device where </w:t>
       </w:r>
       <w:r>
@@ -8584,22 +8679,17 @@
     </w:p>
     <w:p>
       <w:pPr>
+        <w:rPr>
+          <w:rFonts w:cs="Arial"/>
+        </w:rPr>
+      </w:pPr>
+    </w:p>
+    <w:p>
+      <w:pPr>
         <w:pStyle w:val="ListParagraph"/>
-        <w:keepNext/>
-        <w:keepLines/>
-        <w:rPr>
-          <w:rFonts w:ascii="Arial" w:hAnsi="Arial"/>
-        </w:rPr>
-      </w:pPr>
-    </w:p>
-    <w:p>
-      <w:pPr>
-        <w:pStyle w:val="ListParagraph"/>
-        <w:keepNext/>
-        <w:keepLines/>
         <w:numPr>
           <w:ilvl w:val="0"/>
-          <w:numId w:val="40"/>
+          <w:numId w:val="50"/>
         </w:numPr>
         <w:rPr>
           <w:rFonts w:ascii="Arial" w:hAnsi="Arial"/>
@@ -8634,8 +8724,6 @@
     <w:p>
       <w:pPr>
         <w:pStyle w:val="ListParagraph"/>
-        <w:keepNext/>
-        <w:keepLines/>
         <w:rPr>
           <w:rFonts w:ascii="Arial" w:hAnsi="Arial"/>
         </w:rPr>
@@ -8662,8 +8750,6 @@
     <w:p>
       <w:pPr>
         <w:pStyle w:val="ListParagraph"/>
-        <w:keepNext/>
-        <w:keepLines/>
         <w:rPr>
           <w:rFonts w:ascii="Arial" w:hAnsi="Arial"/>
         </w:rPr>
@@ -8774,8 +8860,6 @@
     <w:p>
       <w:pPr>
         <w:pStyle w:val="ListParagraph"/>
-        <w:keepNext/>
-        <w:keepLines/>
         <w:rPr>
           <w:rFonts w:ascii="Arial" w:hAnsi="Arial"/>
         </w:rPr>
@@ -8838,7 +8922,14 @@
         <w:rPr>
           <w:rFonts w:ascii="Arial" w:hAnsi="Arial"/>
         </w:rPr>
-        <w:t>the process of media conversion needs to be carried out, this may involve complicated processes to be carried out by specialised software application and possibly even trained skilled users who know how to perform the conversion.</w:t>
+        <w:t xml:space="preserve">the process of media conversion </w:t>
+      </w:r>
+      <w:r>
+        <w:rPr>
+          <w:rFonts w:ascii="Arial" w:hAnsi="Arial"/>
+        </w:rPr>
+        <w:lastRenderedPageBreak/>
+        <w:t>needs to be carried out, this may involve complicated processes to be carried out by specialised software application and possibly even trained skilled users who know how to perform the conversion.</w:t>
       </w:r>
       <w:r>
         <w:rPr>
@@ -8855,57 +8946,62 @@
     </w:p>
     <w:p>
       <w:pPr>
-        <w:keepNext/>
-        <w:keepLines/>
-        <w:spacing w:line="360" w:lineRule="auto"/>
-        <w:rPr>
-          <w:b/>
-          <w:szCs w:val="22"/>
-        </w:rPr>
-      </w:pPr>
-    </w:p>
-    <w:p>
-      <w:pPr>
-        <w:keepNext/>
-        <w:keepLines/>
-        <w:spacing w:line="360" w:lineRule="auto"/>
-        <w:rPr>
-          <w:b/>
-          <w:szCs w:val="22"/>
-        </w:rPr>
-      </w:pPr>
-      <w:r>
-        <w:rPr>
-          <w:b/>
-          <w:szCs w:val="22"/>
+        <w:pStyle w:val="ListParagraph"/>
+        <w:rPr>
+          <w:rFonts w:ascii="Arial" w:hAnsi="Arial"/>
+        </w:rPr>
+      </w:pPr>
+    </w:p>
+    <w:p>
+      <w:pPr>
+        <w:spacing w:line="360" w:lineRule="auto"/>
+        <w:rPr>
+          <w:rFonts w:cs="Arial"/>
+          <w:b/>
+        </w:rPr>
+      </w:pPr>
+      <w:r>
+        <w:rPr>
+          <w:rFonts w:cs="Arial"/>
+          <w:b/>
         </w:rPr>
         <w:t>Question 5 (SO 1, AC 5)</w:t>
       </w:r>
     </w:p>
     <w:p>
       <w:pPr>
-        <w:keepNext/>
-        <w:keepLines/>
-        <w:spacing w:line="360" w:lineRule="auto"/>
-        <w:rPr>
-          <w:szCs w:val="22"/>
-        </w:rPr>
-      </w:pPr>
-      <w:r>
-        <w:rPr>
-          <w:szCs w:val="22"/>
-        </w:rPr>
-        <w:t>Compare graphical input and output functions with text based input and output functions.</w:t>
-      </w:r>
-      <w:r>
-        <w:rPr>
-          <w:szCs w:val="22"/>
+        <w:spacing w:line="360" w:lineRule="auto"/>
+        <w:rPr>
+          <w:rFonts w:cs="Arial"/>
+        </w:rPr>
+      </w:pPr>
+      <w:r>
+        <w:rPr>
+          <w:rFonts w:cs="Arial"/>
+        </w:rPr>
+        <w:t xml:space="preserve">Compare graphical input and output functions with </w:t>
+      </w:r>
+      <w:r>
+        <w:rPr>
+          <w:rFonts w:cs="Arial"/>
+        </w:rPr>
+        <w:t>text-based</w:t>
+      </w:r>
+      <w:r>
+        <w:rPr>
+          <w:rFonts w:cs="Arial"/>
+        </w:rPr>
+        <w:t xml:space="preserve"> input and output functions.</w:t>
+      </w:r>
+      <w:r>
+        <w:rPr>
+          <w:rFonts w:cs="Arial"/>
         </w:rPr>
         <w:tab/>
       </w:r>
       <w:r>
         <w:rPr>
-          <w:szCs w:val="22"/>
+          <w:rFonts w:cs="Arial"/>
         </w:rPr>
         <w:tab/>
         <w:t xml:space="preserve">         (4)</w:t>
@@ -8913,73 +9009,63 @@
     </w:p>
     <w:p>
       <w:pPr>
-        <w:keepNext/>
-        <w:keepLines/>
-        <w:spacing w:line="360" w:lineRule="auto"/>
-        <w:rPr>
-          <w:szCs w:val="22"/>
-        </w:rPr>
-      </w:pPr>
-      <w:r>
-        <w:rPr>
-          <w:b/>
-          <w:szCs w:val="22"/>
+        <w:spacing w:line="360" w:lineRule="auto"/>
+        <w:rPr>
+          <w:rFonts w:cs="Arial"/>
+        </w:rPr>
+      </w:pPr>
+      <w:r>
+        <w:rPr>
+          <w:rFonts w:cs="Arial"/>
+          <w:b/>
         </w:rPr>
         <w:t>Answer</w:t>
       </w:r>
       <w:r>
         <w:rPr>
-          <w:szCs w:val="22"/>
+          <w:rFonts w:cs="Arial"/>
         </w:rPr>
         <w:t>:</w:t>
       </w:r>
       <w:r>
         <w:rPr>
-          <w:szCs w:val="22"/>
+          <w:rFonts w:cs="Arial"/>
         </w:rPr>
         <w:t xml:space="preserve"> </w:t>
       </w:r>
     </w:p>
     <w:p>
       <w:pPr>
-        <w:keepNext/>
-        <w:keepLines/>
-        <w:spacing w:line="276" w:lineRule="auto"/>
-        <w:rPr>
-          <w:szCs w:val="22"/>
-        </w:rPr>
-      </w:pPr>
-      <w:r>
-        <w:rPr>
-          <w:szCs w:val="22"/>
+        <w:rPr>
+          <w:rFonts w:cs="Arial"/>
+        </w:rPr>
+      </w:pPr>
+      <w:r>
+        <w:rPr>
+          <w:rFonts w:cs="Arial"/>
         </w:rPr>
         <w:t xml:space="preserve">The following is a comparison of input and output functions with text-based </w:t>
       </w:r>
       <w:r>
         <w:rPr>
-          <w:szCs w:val="22"/>
+          <w:rFonts w:cs="Arial"/>
         </w:rPr>
         <w:t>input and output functions and are based on the following criteria:</w:t>
       </w:r>
     </w:p>
     <w:p>
       <w:pPr>
-        <w:keepNext/>
-        <w:keepLines/>
-        <w:spacing w:line="360" w:lineRule="auto"/>
-        <w:rPr>
-          <w:szCs w:val="22"/>
+        <w:rPr>
+          <w:rFonts w:cs="Arial"/>
         </w:rPr>
       </w:pPr>
     </w:p>
     <w:p>
       <w:pPr>
         <w:pStyle w:val="ListParagraph"/>
-        <w:keepNext/>
-        <w:keepLines/>
         <w:numPr>
           <w:ilvl w:val="0"/>
-          <w:numId w:val="41"/>
+          <w:numId w:val="50"/>
         </w:numPr>
         <w:rPr>
           <w:rFonts w:ascii="Arial" w:hAnsi="Arial"/>
@@ -9044,17 +9130,14 @@
     <w:p>
       <w:pPr>
         <w:pStyle w:val="ListParagraph"/>
-        <w:keepNext/>
-        <w:keepLines/>
-        <w:rPr>
-          <w:rFonts w:ascii="Arial" w:hAnsi="Arial"/>
-        </w:rPr>
-      </w:pPr>
-      <w:r>
-        <w:rPr>
-          <w:rFonts w:ascii="Arial" w:hAnsi="Arial"/>
-        </w:rPr>
-        <w:lastRenderedPageBreak/>
+        <w:rPr>
+          <w:rFonts w:ascii="Arial" w:hAnsi="Arial"/>
+        </w:rPr>
+      </w:pPr>
+      <w:r>
+        <w:rPr>
+          <w:rFonts w:ascii="Arial" w:hAnsi="Arial"/>
+        </w:rPr>
         <w:t xml:space="preserve">A graphical user interface-based environment offers a very interactable environment for inputs and allows for outputs to be easily formatted and displayed to the user. GUI based environments allow for </w:t>
       </w:r>
       <w:r>
@@ -9091,8 +9174,6 @@
     <w:p>
       <w:pPr>
         <w:pStyle w:val="ListParagraph"/>
-        <w:keepNext/>
-        <w:keepLines/>
         <w:rPr>
           <w:rFonts w:ascii="Arial" w:hAnsi="Arial"/>
         </w:rPr>
@@ -9172,22 +9253,17 @@
     </w:p>
     <w:p>
       <w:pPr>
+        <w:rPr>
+          <w:rFonts w:cs="Arial"/>
+        </w:rPr>
+      </w:pPr>
+    </w:p>
+    <w:p>
+      <w:pPr>
         <w:pStyle w:val="ListParagraph"/>
-        <w:keepNext/>
-        <w:keepLines/>
-        <w:rPr>
-          <w:rFonts w:ascii="Arial" w:hAnsi="Arial"/>
-        </w:rPr>
-      </w:pPr>
-    </w:p>
-    <w:p>
-      <w:pPr>
-        <w:pStyle w:val="ListParagraph"/>
-        <w:keepNext/>
-        <w:keepLines/>
         <w:numPr>
           <w:ilvl w:val="0"/>
-          <w:numId w:val="41"/>
+          <w:numId w:val="50"/>
         </w:numPr>
         <w:rPr>
           <w:rFonts w:ascii="Arial" w:hAnsi="Arial"/>
@@ -9240,8 +9316,6 @@
     <w:p>
       <w:pPr>
         <w:pStyle w:val="ListParagraph"/>
-        <w:keepNext/>
-        <w:keepLines/>
         <w:rPr>
           <w:rFonts w:ascii="Arial" w:hAnsi="Arial"/>
         </w:rPr>
@@ -9352,8 +9426,6 @@
     <w:p>
       <w:pPr>
         <w:pStyle w:val="ListParagraph"/>
-        <w:keepNext/>
-        <w:keepLines/>
         <w:rPr>
           <w:rFonts w:ascii="Arial" w:hAnsi="Arial"/>
         </w:rPr>
@@ -9415,22 +9487,17 @@
     </w:p>
     <w:p>
       <w:pPr>
+        <w:rPr>
+          <w:rFonts w:cs="Arial"/>
+        </w:rPr>
+      </w:pPr>
+    </w:p>
+    <w:p>
+      <w:pPr>
         <w:pStyle w:val="ListParagraph"/>
-        <w:keepNext/>
-        <w:keepLines/>
-        <w:rPr>
-          <w:rFonts w:ascii="Arial" w:hAnsi="Arial"/>
-        </w:rPr>
-      </w:pPr>
-    </w:p>
-    <w:p>
-      <w:pPr>
-        <w:pStyle w:val="ListParagraph"/>
-        <w:keepNext/>
-        <w:keepLines/>
         <w:numPr>
           <w:ilvl w:val="0"/>
-          <w:numId w:val="41"/>
+          <w:numId w:val="50"/>
         </w:numPr>
         <w:rPr>
           <w:rFonts w:ascii="Arial" w:hAnsi="Arial"/>
@@ -9465,16 +9532,15 @@
     <w:p>
       <w:pPr>
         <w:pStyle w:val="ListParagraph"/>
-        <w:keepNext/>
-        <w:keepLines/>
-        <w:rPr>
-          <w:rFonts w:ascii="Arial" w:hAnsi="Arial"/>
-        </w:rPr>
-      </w:pPr>
-      <w:r>
-        <w:rPr>
-          <w:rFonts w:ascii="Arial" w:hAnsi="Arial"/>
-        </w:rPr>
+        <w:rPr>
+          <w:rFonts w:ascii="Arial" w:hAnsi="Arial"/>
+        </w:rPr>
+      </w:pPr>
+      <w:r>
+        <w:rPr>
+          <w:rFonts w:ascii="Arial" w:hAnsi="Arial"/>
+        </w:rPr>
+        <w:lastRenderedPageBreak/>
         <w:t xml:space="preserve">In GUI based environments icons can be used to gain many advantages compared to text-based environments. Such advantages revolving around the purpose and use if icons </w:t>
       </w:r>
       <w:r>
@@ -9577,8 +9643,6 @@
     <w:p>
       <w:pPr>
         <w:pStyle w:val="ListParagraph"/>
-        <w:keepNext/>
-        <w:keepLines/>
         <w:rPr>
           <w:rFonts w:ascii="Arial" w:hAnsi="Arial"/>
         </w:rPr>
@@ -9616,22 +9680,17 @@
     </w:p>
     <w:p>
       <w:pPr>
+        <w:rPr>
+          <w:rFonts w:cs="Arial"/>
+        </w:rPr>
+      </w:pPr>
+    </w:p>
+    <w:p>
+      <w:pPr>
         <w:pStyle w:val="ListParagraph"/>
-        <w:keepNext/>
-        <w:keepLines/>
-        <w:rPr>
-          <w:rFonts w:ascii="Arial" w:hAnsi="Arial"/>
-        </w:rPr>
-      </w:pPr>
-    </w:p>
-    <w:p>
-      <w:pPr>
-        <w:pStyle w:val="ListParagraph"/>
-        <w:keepNext/>
-        <w:keepLines/>
         <w:numPr>
           <w:ilvl w:val="0"/>
-          <w:numId w:val="41"/>
+          <w:numId w:val="50"/>
         </w:numPr>
         <w:rPr>
           <w:rFonts w:ascii="Arial" w:hAnsi="Arial"/>
@@ -9666,17 +9725,14 @@
     <w:p>
       <w:pPr>
         <w:pStyle w:val="ListParagraph"/>
-        <w:keepNext/>
-        <w:keepLines/>
-        <w:rPr>
-          <w:rFonts w:ascii="Arial" w:hAnsi="Arial"/>
-        </w:rPr>
-      </w:pPr>
-      <w:r>
-        <w:rPr>
-          <w:rFonts w:ascii="Arial" w:hAnsi="Arial"/>
-        </w:rPr>
-        <w:lastRenderedPageBreak/>
+        <w:rPr>
+          <w:rFonts w:ascii="Arial" w:hAnsi="Arial"/>
+        </w:rPr>
+      </w:pPr>
+      <w:r>
+        <w:rPr>
+          <w:rFonts w:ascii="Arial" w:hAnsi="Arial"/>
+        </w:rPr>
         <w:t>In a GUI based environment menus can be used as facilities that can be interacted with by clicking on</w:t>
       </w:r>
       <w:r>
@@ -9725,8 +9781,6 @@
     <w:p>
       <w:pPr>
         <w:pStyle w:val="ListParagraph"/>
-        <w:keepNext/>
-        <w:keepLines/>
         <w:rPr>
           <w:rFonts w:ascii="Arial" w:hAnsi="Arial"/>
         </w:rPr>
@@ -9795,8 +9849,6 @@
     <w:p>
       <w:pPr>
         <w:pStyle w:val="ListParagraph"/>
-        <w:keepNext/>
-        <w:keepLines/>
         <w:rPr>
           <w:rFonts w:ascii="Arial" w:hAnsi="Arial"/>
         </w:rPr>
@@ -9825,102 +9877,6 @@
         </w:rPr>
         <w:t>, GUI environments would offer a more interactive menu with better laid out options where as a text-based environment will offer a more descriptive based menu where physical typing of items such as menu numbers or references will be required for the navigation to take place.</w:t>
       </w:r>
-    </w:p>
-    <w:p>
-      <w:pPr>
-        <w:spacing w:line="360" w:lineRule="auto"/>
-        <w:rPr>
-          <w:szCs w:val="22"/>
-        </w:rPr>
-      </w:pPr>
-    </w:p>
-    <w:p>
-      <w:pPr>
-        <w:spacing w:line="360" w:lineRule="auto"/>
-        <w:rPr>
-          <w:szCs w:val="22"/>
-        </w:rPr>
-      </w:pPr>
-    </w:p>
-    <w:p>
-      <w:pPr>
-        <w:spacing w:line="360" w:lineRule="auto"/>
-        <w:rPr>
-          <w:szCs w:val="22"/>
-        </w:rPr>
-      </w:pPr>
-    </w:p>
-    <w:p>
-      <w:pPr>
-        <w:spacing w:line="360" w:lineRule="auto"/>
-        <w:rPr>
-          <w:szCs w:val="22"/>
-        </w:rPr>
-      </w:pPr>
-    </w:p>
-    <w:p>
-      <w:pPr>
-        <w:spacing w:line="360" w:lineRule="auto"/>
-        <w:rPr>
-          <w:szCs w:val="22"/>
-        </w:rPr>
-      </w:pPr>
-    </w:p>
-    <w:p>
-      <w:pPr>
-        <w:spacing w:line="360" w:lineRule="auto"/>
-        <w:rPr>
-          <w:szCs w:val="22"/>
-        </w:rPr>
-      </w:pPr>
-    </w:p>
-    <w:p>
-      <w:pPr>
-        <w:spacing w:line="360" w:lineRule="auto"/>
-        <w:rPr>
-          <w:szCs w:val="22"/>
-        </w:rPr>
-      </w:pPr>
-    </w:p>
-    <w:p>
-      <w:pPr>
-        <w:spacing w:line="360" w:lineRule="auto"/>
-        <w:rPr>
-          <w:szCs w:val="22"/>
-        </w:rPr>
-      </w:pPr>
-    </w:p>
-    <w:p>
-      <w:pPr>
-        <w:spacing w:line="360" w:lineRule="auto"/>
-        <w:rPr>
-          <w:szCs w:val="22"/>
-        </w:rPr>
-      </w:pPr>
-    </w:p>
-    <w:p>
-      <w:pPr>
-        <w:spacing w:line="360" w:lineRule="auto"/>
-        <w:rPr>
-          <w:szCs w:val="22"/>
-        </w:rPr>
-      </w:pPr>
-    </w:p>
-    <w:p>
-      <w:pPr>
-        <w:spacing w:line="360" w:lineRule="auto"/>
-        <w:rPr>
-          <w:szCs w:val="22"/>
-        </w:rPr>
-      </w:pPr>
-    </w:p>
-    <w:p>
-      <w:pPr>
-        <w:spacing w:line="360" w:lineRule="auto"/>
-        <w:rPr>
-          <w:szCs w:val="22"/>
-        </w:rPr>
-      </w:pPr>
     </w:p>
     <w:p>
       <w:pPr>
@@ -10037,8 +9993,6 @@
           <w:szCs w:val="22"/>
         </w:rPr>
       </w:pPr>
-      <w:bookmarkStart w:id="0" w:name="_GoBack"/>
-      <w:bookmarkEnd w:id="0"/>
       <w:r>
         <w:rPr>
           <w:rFonts w:cs="Arial"/>
@@ -20757,6 +20711,119 @@
     </w:lvl>
   </w:abstractNum>
   <w:abstractNum w:abstractNumId="2" w15:restartNumberingAfterBreak="0">
+    <w:nsid w:val="04E56A3B"/>
+    <w:multiLevelType w:val="hybridMultilevel"/>
+    <w:tmpl w:val="394C92BE"/>
+    <w:lvl w:ilvl="0" w:tplc="1C090001">
+      <w:start w:val="1"/>
+      <w:numFmt w:val="bullet"/>
+      <w:lvlText w:val=""/>
+      <w:lvlJc w:val="left"/>
+      <w:pPr>
+        <w:ind w:left="720" w:hanging="360"/>
+      </w:pPr>
+      <w:rPr>
+        <w:rFonts w:ascii="Symbol" w:hAnsi="Symbol" w:hint="default"/>
+      </w:rPr>
+    </w:lvl>
+    <w:lvl w:ilvl="1" w:tplc="1C090003" w:tentative="1">
+      <w:start w:val="1"/>
+      <w:numFmt w:val="bullet"/>
+      <w:lvlText w:val="o"/>
+      <w:lvlJc w:val="left"/>
+      <w:pPr>
+        <w:ind w:left="1440" w:hanging="360"/>
+      </w:pPr>
+      <w:rPr>
+        <w:rFonts w:ascii="Courier New" w:hAnsi="Courier New" w:cs="Courier New" w:hint="default"/>
+      </w:rPr>
+    </w:lvl>
+    <w:lvl w:ilvl="2" w:tplc="1C090005" w:tentative="1">
+      <w:start w:val="1"/>
+      <w:numFmt w:val="bullet"/>
+      <w:lvlText w:val=""/>
+      <w:lvlJc w:val="left"/>
+      <w:pPr>
+        <w:ind w:left="2160" w:hanging="360"/>
+      </w:pPr>
+      <w:rPr>
+        <w:rFonts w:ascii="Wingdings" w:hAnsi="Wingdings" w:hint="default"/>
+      </w:rPr>
+    </w:lvl>
+    <w:lvl w:ilvl="3" w:tplc="1C090001" w:tentative="1">
+      <w:start w:val="1"/>
+      <w:numFmt w:val="bullet"/>
+      <w:lvlText w:val=""/>
+      <w:lvlJc w:val="left"/>
+      <w:pPr>
+        <w:ind w:left="2880" w:hanging="360"/>
+      </w:pPr>
+      <w:rPr>
+        <w:rFonts w:ascii="Symbol" w:hAnsi="Symbol" w:hint="default"/>
+      </w:rPr>
+    </w:lvl>
+    <w:lvl w:ilvl="4" w:tplc="1C090003" w:tentative="1">
+      <w:start w:val="1"/>
+      <w:numFmt w:val="bullet"/>
+      <w:lvlText w:val="o"/>
+      <w:lvlJc w:val="left"/>
+      <w:pPr>
+        <w:ind w:left="3600" w:hanging="360"/>
+      </w:pPr>
+      <w:rPr>
+        <w:rFonts w:ascii="Courier New" w:hAnsi="Courier New" w:cs="Courier New" w:hint="default"/>
+      </w:rPr>
+    </w:lvl>
+    <w:lvl w:ilvl="5" w:tplc="1C090005" w:tentative="1">
+      <w:start w:val="1"/>
+      <w:numFmt w:val="bullet"/>
+      <w:lvlText w:val=""/>
+      <w:lvlJc w:val="left"/>
+      <w:pPr>
+        <w:ind w:left="4320" w:hanging="360"/>
+      </w:pPr>
+      <w:rPr>
+        <w:rFonts w:ascii="Wingdings" w:hAnsi="Wingdings" w:hint="default"/>
+      </w:rPr>
+    </w:lvl>
+    <w:lvl w:ilvl="6" w:tplc="1C090001" w:tentative="1">
+      <w:start w:val="1"/>
+      <w:numFmt w:val="bullet"/>
+      <w:lvlText w:val=""/>
+      <w:lvlJc w:val="left"/>
+      <w:pPr>
+        <w:ind w:left="5040" w:hanging="360"/>
+      </w:pPr>
+      <w:rPr>
+        <w:rFonts w:ascii="Symbol" w:hAnsi="Symbol" w:hint="default"/>
+      </w:rPr>
+    </w:lvl>
+    <w:lvl w:ilvl="7" w:tplc="1C090003" w:tentative="1">
+      <w:start w:val="1"/>
+      <w:numFmt w:val="bullet"/>
+      <w:lvlText w:val="o"/>
+      <w:lvlJc w:val="left"/>
+      <w:pPr>
+        <w:ind w:left="5760" w:hanging="360"/>
+      </w:pPr>
+      <w:rPr>
+        <w:rFonts w:ascii="Courier New" w:hAnsi="Courier New" w:cs="Courier New" w:hint="default"/>
+      </w:rPr>
+    </w:lvl>
+    <w:lvl w:ilvl="8" w:tplc="1C090005" w:tentative="1">
+      <w:start w:val="1"/>
+      <w:numFmt w:val="bullet"/>
+      <w:lvlText w:val=""/>
+      <w:lvlJc w:val="left"/>
+      <w:pPr>
+        <w:ind w:left="6480" w:hanging="360"/>
+      </w:pPr>
+      <w:rPr>
+        <w:rFonts w:ascii="Wingdings" w:hAnsi="Wingdings" w:hint="default"/>
+      </w:rPr>
+    </w:lvl>
+  </w:abstractNum>
+  <w:abstractNum w:abstractNumId="3" w15:restartNumberingAfterBreak="0">
     <w:nsid w:val="06DF4776"/>
     <w:multiLevelType w:val="hybridMultilevel"/>
     <w:tmpl w:val="5232C484"/>
@@ -20869,7 +20936,7 @@
       </w:rPr>
     </w:lvl>
   </w:abstractNum>
-  <w:abstractNum w:abstractNumId="3" w15:restartNumberingAfterBreak="0">
+  <w:abstractNum w:abstractNumId="4" w15:restartNumberingAfterBreak="0">
     <w:nsid w:val="07A74EC6"/>
     <w:multiLevelType w:val="hybridMultilevel"/>
     <w:tmpl w:val="200E3A90"/>
@@ -21011,7 +21078,7 @@
       </w:rPr>
     </w:lvl>
   </w:abstractNum>
-  <w:abstractNum w:abstractNumId="4" w15:restartNumberingAfterBreak="0">
+  <w:abstractNum w:abstractNumId="5" w15:restartNumberingAfterBreak="0">
     <w:nsid w:val="0F4162D2"/>
     <w:multiLevelType w:val="hybridMultilevel"/>
     <w:tmpl w:val="A9DA89EC"/>
@@ -21124,7 +21191,7 @@
       </w:rPr>
     </w:lvl>
   </w:abstractNum>
-  <w:abstractNum w:abstractNumId="5" w15:restartNumberingAfterBreak="0">
+  <w:abstractNum w:abstractNumId="6" w15:restartNumberingAfterBreak="0">
     <w:nsid w:val="121325B3"/>
     <w:multiLevelType w:val="hybridMultilevel"/>
     <w:tmpl w:val="36A6E272"/>
@@ -21237,7 +21304,7 @@
       </w:rPr>
     </w:lvl>
   </w:abstractNum>
-  <w:abstractNum w:abstractNumId="6" w15:restartNumberingAfterBreak="0">
+  <w:abstractNum w:abstractNumId="7" w15:restartNumberingAfterBreak="0">
     <w:nsid w:val="1C9A06E0"/>
     <w:multiLevelType w:val="hybridMultilevel"/>
     <w:tmpl w:val="BE9C0084"/>
@@ -21327,7 +21394,7 @@
       </w:pPr>
     </w:lvl>
   </w:abstractNum>
-  <w:abstractNum w:abstractNumId="7" w15:restartNumberingAfterBreak="0">
+  <w:abstractNum w:abstractNumId="8" w15:restartNumberingAfterBreak="0">
     <w:nsid w:val="25893018"/>
     <w:multiLevelType w:val="hybridMultilevel"/>
     <w:tmpl w:val="4BAEE586"/>
@@ -21413,7 +21480,7 @@
       </w:pPr>
     </w:lvl>
   </w:abstractNum>
-  <w:abstractNum w:abstractNumId="8" w15:restartNumberingAfterBreak="0">
+  <w:abstractNum w:abstractNumId="9" w15:restartNumberingAfterBreak="0">
     <w:nsid w:val="2C156BD9"/>
     <w:multiLevelType w:val="hybridMultilevel"/>
     <w:tmpl w:val="7BC6E814"/>
@@ -21526,7 +21593,7 @@
       </w:rPr>
     </w:lvl>
   </w:abstractNum>
-  <w:abstractNum w:abstractNumId="9" w15:restartNumberingAfterBreak="0">
+  <w:abstractNum w:abstractNumId="10" w15:restartNumberingAfterBreak="0">
     <w:nsid w:val="30487E89"/>
     <w:multiLevelType w:val="hybridMultilevel"/>
     <w:tmpl w:val="2D5A2A0C"/>
@@ -21639,7 +21706,7 @@
       </w:rPr>
     </w:lvl>
   </w:abstractNum>
-  <w:abstractNum w:abstractNumId="10" w15:restartNumberingAfterBreak="0">
+  <w:abstractNum w:abstractNumId="11" w15:restartNumberingAfterBreak="0">
     <w:nsid w:val="30893C4E"/>
     <w:multiLevelType w:val="hybridMultilevel"/>
     <w:tmpl w:val="7B585D92"/>
@@ -21725,7 +21792,120 @@
       </w:pPr>
     </w:lvl>
   </w:abstractNum>
-  <w:abstractNum w:abstractNumId="11" w15:restartNumberingAfterBreak="0">
+  <w:abstractNum w:abstractNumId="12" w15:restartNumberingAfterBreak="0">
+    <w:nsid w:val="33BF6514"/>
+    <w:multiLevelType w:val="hybridMultilevel"/>
+    <w:tmpl w:val="A964E7FE"/>
+    <w:lvl w:ilvl="0" w:tplc="1C090001">
+      <w:start w:val="1"/>
+      <w:numFmt w:val="bullet"/>
+      <w:lvlText w:val=""/>
+      <w:lvlJc w:val="left"/>
+      <w:pPr>
+        <w:ind w:left="720" w:hanging="360"/>
+      </w:pPr>
+      <w:rPr>
+        <w:rFonts w:ascii="Symbol" w:hAnsi="Symbol" w:hint="default"/>
+      </w:rPr>
+    </w:lvl>
+    <w:lvl w:ilvl="1" w:tplc="1C090003" w:tentative="1">
+      <w:start w:val="1"/>
+      <w:numFmt w:val="bullet"/>
+      <w:lvlText w:val="o"/>
+      <w:lvlJc w:val="left"/>
+      <w:pPr>
+        <w:ind w:left="1440" w:hanging="360"/>
+      </w:pPr>
+      <w:rPr>
+        <w:rFonts w:ascii="Courier New" w:hAnsi="Courier New" w:cs="Courier New" w:hint="default"/>
+      </w:rPr>
+    </w:lvl>
+    <w:lvl w:ilvl="2" w:tplc="1C090005" w:tentative="1">
+      <w:start w:val="1"/>
+      <w:numFmt w:val="bullet"/>
+      <w:lvlText w:val=""/>
+      <w:lvlJc w:val="left"/>
+      <w:pPr>
+        <w:ind w:left="2160" w:hanging="360"/>
+      </w:pPr>
+      <w:rPr>
+        <w:rFonts w:ascii="Wingdings" w:hAnsi="Wingdings" w:hint="default"/>
+      </w:rPr>
+    </w:lvl>
+    <w:lvl w:ilvl="3" w:tplc="1C090001" w:tentative="1">
+      <w:start w:val="1"/>
+      <w:numFmt w:val="bullet"/>
+      <w:lvlText w:val=""/>
+      <w:lvlJc w:val="left"/>
+      <w:pPr>
+        <w:ind w:left="2880" w:hanging="360"/>
+      </w:pPr>
+      <w:rPr>
+        <w:rFonts w:ascii="Symbol" w:hAnsi="Symbol" w:hint="default"/>
+      </w:rPr>
+    </w:lvl>
+    <w:lvl w:ilvl="4" w:tplc="1C090003" w:tentative="1">
+      <w:start w:val="1"/>
+      <w:numFmt w:val="bullet"/>
+      <w:lvlText w:val="o"/>
+      <w:lvlJc w:val="left"/>
+      <w:pPr>
+        <w:ind w:left="3600" w:hanging="360"/>
+      </w:pPr>
+      <w:rPr>
+        <w:rFonts w:ascii="Courier New" w:hAnsi="Courier New" w:cs="Courier New" w:hint="default"/>
+      </w:rPr>
+    </w:lvl>
+    <w:lvl w:ilvl="5" w:tplc="1C090005" w:tentative="1">
+      <w:start w:val="1"/>
+      <w:numFmt w:val="bullet"/>
+      <w:lvlText w:val=""/>
+      <w:lvlJc w:val="left"/>
+      <w:pPr>
+        <w:ind w:left="4320" w:hanging="360"/>
+      </w:pPr>
+      <w:rPr>
+        <w:rFonts w:ascii="Wingdings" w:hAnsi="Wingdings" w:hint="default"/>
+      </w:rPr>
+    </w:lvl>
+    <w:lvl w:ilvl="6" w:tplc="1C090001" w:tentative="1">
+      <w:start w:val="1"/>
+      <w:numFmt w:val="bullet"/>
+      <w:lvlText w:val=""/>
+      <w:lvlJc w:val="left"/>
+      <w:pPr>
+        <w:ind w:left="5040" w:hanging="360"/>
+      </w:pPr>
+      <w:rPr>
+        <w:rFonts w:ascii="Symbol" w:hAnsi="Symbol" w:hint="default"/>
+      </w:rPr>
+    </w:lvl>
+    <w:lvl w:ilvl="7" w:tplc="1C090003" w:tentative="1">
+      <w:start w:val="1"/>
+      <w:numFmt w:val="bullet"/>
+      <w:lvlText w:val="o"/>
+      <w:lvlJc w:val="left"/>
+      <w:pPr>
+        <w:ind w:left="5760" w:hanging="360"/>
+      </w:pPr>
+      <w:rPr>
+        <w:rFonts w:ascii="Courier New" w:hAnsi="Courier New" w:cs="Courier New" w:hint="default"/>
+      </w:rPr>
+    </w:lvl>
+    <w:lvl w:ilvl="8" w:tplc="1C090005" w:tentative="1">
+      <w:start w:val="1"/>
+      <w:numFmt w:val="bullet"/>
+      <w:lvlText w:val=""/>
+      <w:lvlJc w:val="left"/>
+      <w:pPr>
+        <w:ind w:left="6480" w:hanging="360"/>
+      </w:pPr>
+      <w:rPr>
+        <w:rFonts w:ascii="Wingdings" w:hAnsi="Wingdings" w:hint="default"/>
+      </w:rPr>
+    </w:lvl>
+  </w:abstractNum>
+  <w:abstractNum w:abstractNumId="13" w15:restartNumberingAfterBreak="0">
     <w:nsid w:val="34B00793"/>
     <w:multiLevelType w:val="hybridMultilevel"/>
     <w:tmpl w:val="9D8EB856"/>
@@ -21838,7 +22018,7 @@
       </w:rPr>
     </w:lvl>
   </w:abstractNum>
-  <w:abstractNum w:abstractNumId="12" w15:restartNumberingAfterBreak="0">
+  <w:abstractNum w:abstractNumId="14" w15:restartNumberingAfterBreak="0">
     <w:nsid w:val="34DC1337"/>
     <w:multiLevelType w:val="hybridMultilevel"/>
     <w:tmpl w:val="36A6E272"/>
@@ -21951,7 +22131,7 @@
       </w:rPr>
     </w:lvl>
   </w:abstractNum>
-  <w:abstractNum w:abstractNumId="13" w15:restartNumberingAfterBreak="0">
+  <w:abstractNum w:abstractNumId="15" w15:restartNumberingAfterBreak="0">
     <w:nsid w:val="351817C8"/>
     <w:multiLevelType w:val="hybridMultilevel"/>
     <w:tmpl w:val="05303B9E"/>
@@ -22093,7 +22273,7 @@
       </w:rPr>
     </w:lvl>
   </w:abstractNum>
-  <w:abstractNum w:abstractNumId="14" w15:restartNumberingAfterBreak="0">
+  <w:abstractNum w:abstractNumId="16" w15:restartNumberingAfterBreak="0">
     <w:nsid w:val="35E13DEF"/>
     <w:multiLevelType w:val="hybridMultilevel"/>
     <w:tmpl w:val="7E2CC9CC"/>
@@ -22206,7 +22386,7 @@
       </w:rPr>
     </w:lvl>
   </w:abstractNum>
-  <w:abstractNum w:abstractNumId="15" w15:restartNumberingAfterBreak="0">
+  <w:abstractNum w:abstractNumId="17" w15:restartNumberingAfterBreak="0">
     <w:nsid w:val="368967C5"/>
     <w:multiLevelType w:val="hybridMultilevel"/>
     <w:tmpl w:val="6918537C"/>
@@ -22319,7 +22499,7 @@
       </w:rPr>
     </w:lvl>
   </w:abstractNum>
-  <w:abstractNum w:abstractNumId="16" w15:restartNumberingAfterBreak="0">
+  <w:abstractNum w:abstractNumId="18" w15:restartNumberingAfterBreak="0">
     <w:nsid w:val="3846263D"/>
     <w:multiLevelType w:val="hybridMultilevel"/>
     <w:tmpl w:val="691E35AC"/>
@@ -22432,7 +22612,7 @@
       </w:rPr>
     </w:lvl>
   </w:abstractNum>
-  <w:abstractNum w:abstractNumId="17" w15:restartNumberingAfterBreak="0">
+  <w:abstractNum w:abstractNumId="19" w15:restartNumberingAfterBreak="0">
     <w:nsid w:val="38A679A1"/>
     <w:multiLevelType w:val="hybridMultilevel"/>
     <w:tmpl w:val="2BC22552"/>
@@ -22545,7 +22725,7 @@
       </w:rPr>
     </w:lvl>
   </w:abstractNum>
-  <w:abstractNum w:abstractNumId="18" w15:restartNumberingAfterBreak="0">
+  <w:abstractNum w:abstractNumId="20" w15:restartNumberingAfterBreak="0">
     <w:nsid w:val="39263552"/>
     <w:multiLevelType w:val="hybridMultilevel"/>
     <w:tmpl w:val="D9E81FAA"/>
@@ -22658,7 +22838,120 @@
       </w:rPr>
     </w:lvl>
   </w:abstractNum>
-  <w:abstractNum w:abstractNumId="19" w15:restartNumberingAfterBreak="0">
+  <w:abstractNum w:abstractNumId="21" w15:restartNumberingAfterBreak="0">
+    <w:nsid w:val="40A00E6F"/>
+    <w:multiLevelType w:val="hybridMultilevel"/>
+    <w:tmpl w:val="E244FE32"/>
+    <w:lvl w:ilvl="0" w:tplc="1C090001">
+      <w:start w:val="1"/>
+      <w:numFmt w:val="bullet"/>
+      <w:lvlText w:val=""/>
+      <w:lvlJc w:val="left"/>
+      <w:pPr>
+        <w:ind w:left="1800" w:hanging="360"/>
+      </w:pPr>
+      <w:rPr>
+        <w:rFonts w:ascii="Symbol" w:hAnsi="Symbol" w:hint="default"/>
+      </w:rPr>
+    </w:lvl>
+    <w:lvl w:ilvl="1" w:tplc="1C090003" w:tentative="1">
+      <w:start w:val="1"/>
+      <w:numFmt w:val="bullet"/>
+      <w:lvlText w:val="o"/>
+      <w:lvlJc w:val="left"/>
+      <w:pPr>
+        <w:ind w:left="2520" w:hanging="360"/>
+      </w:pPr>
+      <w:rPr>
+        <w:rFonts w:ascii="Courier New" w:hAnsi="Courier New" w:cs="Courier New" w:hint="default"/>
+      </w:rPr>
+    </w:lvl>
+    <w:lvl w:ilvl="2" w:tplc="1C090005" w:tentative="1">
+      <w:start w:val="1"/>
+      <w:numFmt w:val="bullet"/>
+      <w:lvlText w:val=""/>
+      <w:lvlJc w:val="left"/>
+      <w:pPr>
+        <w:ind w:left="3240" w:hanging="360"/>
+      </w:pPr>
+      <w:rPr>
+        <w:rFonts w:ascii="Wingdings" w:hAnsi="Wingdings" w:hint="default"/>
+      </w:rPr>
+    </w:lvl>
+    <w:lvl w:ilvl="3" w:tplc="1C090001" w:tentative="1">
+      <w:start w:val="1"/>
+      <w:numFmt w:val="bullet"/>
+      <w:lvlText w:val=""/>
+      <w:lvlJc w:val="left"/>
+      <w:pPr>
+        <w:ind w:left="3960" w:hanging="360"/>
+      </w:pPr>
+      <w:rPr>
+        <w:rFonts w:ascii="Symbol" w:hAnsi="Symbol" w:hint="default"/>
+      </w:rPr>
+    </w:lvl>
+    <w:lvl w:ilvl="4" w:tplc="1C090003" w:tentative="1">
+      <w:start w:val="1"/>
+      <w:numFmt w:val="bullet"/>
+      <w:lvlText w:val="o"/>
+      <w:lvlJc w:val="left"/>
+      <w:pPr>
+        <w:ind w:left="4680" w:hanging="360"/>
+      </w:pPr>
+      <w:rPr>
+        <w:rFonts w:ascii="Courier New" w:hAnsi="Courier New" w:cs="Courier New" w:hint="default"/>
+      </w:rPr>
+    </w:lvl>
+    <w:lvl w:ilvl="5" w:tplc="1C090005" w:tentative="1">
+      <w:start w:val="1"/>
+      <w:numFmt w:val="bullet"/>
+      <w:lvlText w:val=""/>
+      <w:lvlJc w:val="left"/>
+      <w:pPr>
+        <w:ind w:left="5400" w:hanging="360"/>
+      </w:pPr>
+      <w:rPr>
+        <w:rFonts w:ascii="Wingdings" w:hAnsi="Wingdings" w:hint="default"/>
+      </w:rPr>
+    </w:lvl>
+    <w:lvl w:ilvl="6" w:tplc="1C090001" w:tentative="1">
+      <w:start w:val="1"/>
+      <w:numFmt w:val="bullet"/>
+      <w:lvlText w:val=""/>
+      <w:lvlJc w:val="left"/>
+      <w:pPr>
+        <w:ind w:left="6120" w:hanging="360"/>
+      </w:pPr>
+      <w:rPr>
+        <w:rFonts w:ascii="Symbol" w:hAnsi="Symbol" w:hint="default"/>
+      </w:rPr>
+    </w:lvl>
+    <w:lvl w:ilvl="7" w:tplc="1C090003" w:tentative="1">
+      <w:start w:val="1"/>
+      <w:numFmt w:val="bullet"/>
+      <w:lvlText w:val="o"/>
+      <w:lvlJc w:val="left"/>
+      <w:pPr>
+        <w:ind w:left="6840" w:hanging="360"/>
+      </w:pPr>
+      <w:rPr>
+        <w:rFonts w:ascii="Courier New" w:hAnsi="Courier New" w:cs="Courier New" w:hint="default"/>
+      </w:rPr>
+    </w:lvl>
+    <w:lvl w:ilvl="8" w:tplc="1C090005" w:tentative="1">
+      <w:start w:val="1"/>
+      <w:numFmt w:val="bullet"/>
+      <w:lvlText w:val=""/>
+      <w:lvlJc w:val="left"/>
+      <w:pPr>
+        <w:ind w:left="7560" w:hanging="360"/>
+      </w:pPr>
+      <w:rPr>
+        <w:rFonts w:ascii="Wingdings" w:hAnsi="Wingdings" w:hint="default"/>
+      </w:rPr>
+    </w:lvl>
+  </w:abstractNum>
+  <w:abstractNum w:abstractNumId="22" w15:restartNumberingAfterBreak="0">
     <w:nsid w:val="42625D93"/>
     <w:multiLevelType w:val="hybridMultilevel"/>
     <w:tmpl w:val="1758CF80"/>
@@ -22771,7 +23064,7 @@
       </w:rPr>
     </w:lvl>
   </w:abstractNum>
-  <w:abstractNum w:abstractNumId="20" w15:restartNumberingAfterBreak="0">
+  <w:abstractNum w:abstractNumId="23" w15:restartNumberingAfterBreak="0">
     <w:nsid w:val="464E5F50"/>
     <w:multiLevelType w:val="hybridMultilevel"/>
     <w:tmpl w:val="4E8CE2A0"/>
@@ -22912,7 +23205,7 @@
       </w:rPr>
     </w:lvl>
   </w:abstractNum>
-  <w:abstractNum w:abstractNumId="21" w15:restartNumberingAfterBreak="0">
+  <w:abstractNum w:abstractNumId="24" w15:restartNumberingAfterBreak="0">
     <w:nsid w:val="47C771BA"/>
     <w:multiLevelType w:val="hybridMultilevel"/>
     <w:tmpl w:val="5114BE9A"/>
@@ -23025,7 +23318,7 @@
       </w:rPr>
     </w:lvl>
   </w:abstractNum>
-  <w:abstractNum w:abstractNumId="22" w15:restartNumberingAfterBreak="0">
+  <w:abstractNum w:abstractNumId="25" w15:restartNumberingAfterBreak="0">
     <w:nsid w:val="48651678"/>
     <w:multiLevelType w:val="hybridMultilevel"/>
     <w:tmpl w:val="4D66AC04"/>
@@ -23114,7 +23407,7 @@
       </w:pPr>
     </w:lvl>
   </w:abstractNum>
-  <w:abstractNum w:abstractNumId="23" w15:restartNumberingAfterBreak="0">
+  <w:abstractNum w:abstractNumId="26" w15:restartNumberingAfterBreak="0">
     <w:nsid w:val="499656C0"/>
     <w:multiLevelType w:val="hybridMultilevel"/>
     <w:tmpl w:val="AC7A3BD8"/>
@@ -23200,7 +23493,7 @@
       </w:pPr>
     </w:lvl>
   </w:abstractNum>
-  <w:abstractNum w:abstractNumId="24" w15:restartNumberingAfterBreak="0">
+  <w:abstractNum w:abstractNumId="27" w15:restartNumberingAfterBreak="0">
     <w:nsid w:val="4D1A11EB"/>
     <w:multiLevelType w:val="hybridMultilevel"/>
     <w:tmpl w:val="50A8A122"/>
@@ -23313,7 +23606,7 @@
       </w:rPr>
     </w:lvl>
   </w:abstractNum>
-  <w:abstractNum w:abstractNumId="25" w15:restartNumberingAfterBreak="0">
+  <w:abstractNum w:abstractNumId="28" w15:restartNumberingAfterBreak="0">
     <w:nsid w:val="4EB3004C"/>
     <w:multiLevelType w:val="hybridMultilevel"/>
     <w:tmpl w:val="13DC2174"/>
@@ -23426,7 +23719,7 @@
       </w:rPr>
     </w:lvl>
   </w:abstractNum>
-  <w:abstractNum w:abstractNumId="26" w15:restartNumberingAfterBreak="0">
+  <w:abstractNum w:abstractNumId="29" w15:restartNumberingAfterBreak="0">
     <w:nsid w:val="51945B8D"/>
     <w:multiLevelType w:val="hybridMultilevel"/>
     <w:tmpl w:val="029C990C"/>
@@ -23539,7 +23832,7 @@
       </w:rPr>
     </w:lvl>
   </w:abstractNum>
-  <w:abstractNum w:abstractNumId="27" w15:restartNumberingAfterBreak="0">
+  <w:abstractNum w:abstractNumId="30" w15:restartNumberingAfterBreak="0">
     <w:nsid w:val="528D2FC7"/>
     <w:multiLevelType w:val="hybridMultilevel"/>
     <w:tmpl w:val="455A1DE0"/>
@@ -23652,7 +23945,7 @@
       </w:rPr>
     </w:lvl>
   </w:abstractNum>
-  <w:abstractNum w:abstractNumId="28" w15:restartNumberingAfterBreak="0">
+  <w:abstractNum w:abstractNumId="31" w15:restartNumberingAfterBreak="0">
     <w:nsid w:val="5D0B468A"/>
     <w:multiLevelType w:val="hybridMultilevel"/>
     <w:tmpl w:val="DE0858D6"/>
@@ -23765,7 +24058,7 @@
       </w:rPr>
     </w:lvl>
   </w:abstractNum>
-  <w:abstractNum w:abstractNumId="29" w15:restartNumberingAfterBreak="0">
+  <w:abstractNum w:abstractNumId="32" w15:restartNumberingAfterBreak="0">
     <w:nsid w:val="5D802F14"/>
     <w:multiLevelType w:val="hybridMultilevel"/>
     <w:tmpl w:val="12E64B92"/>
@@ -23855,7 +24148,7 @@
       </w:pPr>
     </w:lvl>
   </w:abstractNum>
-  <w:abstractNum w:abstractNumId="30" w15:restartNumberingAfterBreak="0">
+  <w:abstractNum w:abstractNumId="33" w15:restartNumberingAfterBreak="0">
     <w:nsid w:val="5EA10B76"/>
     <w:multiLevelType w:val="hybridMultilevel"/>
     <w:tmpl w:val="9F8A1DFA"/>
@@ -23941,7 +24234,7 @@
       </w:pPr>
     </w:lvl>
   </w:abstractNum>
-  <w:abstractNum w:abstractNumId="31" w15:restartNumberingAfterBreak="0">
+  <w:abstractNum w:abstractNumId="34" w15:restartNumberingAfterBreak="0">
     <w:nsid w:val="5F1748B2"/>
     <w:multiLevelType w:val="hybridMultilevel"/>
     <w:tmpl w:val="3C9C7560"/>
@@ -24033,7 +24326,7 @@
       </w:pPr>
     </w:lvl>
   </w:abstractNum>
-  <w:abstractNum w:abstractNumId="32" w15:restartNumberingAfterBreak="0">
+  <w:abstractNum w:abstractNumId="35" w15:restartNumberingAfterBreak="0">
     <w:nsid w:val="5F7960E4"/>
     <w:multiLevelType w:val="hybridMultilevel"/>
     <w:tmpl w:val="8D5ED85A"/>
@@ -24146,7 +24439,7 @@
       </w:rPr>
     </w:lvl>
   </w:abstractNum>
-  <w:abstractNum w:abstractNumId="33" w15:restartNumberingAfterBreak="0">
+  <w:abstractNum w:abstractNumId="36" w15:restartNumberingAfterBreak="0">
     <w:nsid w:val="60224659"/>
     <w:multiLevelType w:val="hybridMultilevel"/>
     <w:tmpl w:val="324C16CA"/>
@@ -24259,7 +24552,7 @@
       </w:rPr>
     </w:lvl>
   </w:abstractNum>
-  <w:abstractNum w:abstractNumId="34" w15:restartNumberingAfterBreak="0">
+  <w:abstractNum w:abstractNumId="37" w15:restartNumberingAfterBreak="0">
     <w:nsid w:val="60A4466E"/>
     <w:multiLevelType w:val="hybridMultilevel"/>
     <w:tmpl w:val="6F34870A"/>
@@ -24348,7 +24641,7 @@
       </w:pPr>
     </w:lvl>
   </w:abstractNum>
-  <w:abstractNum w:abstractNumId="35" w15:restartNumberingAfterBreak="0">
+  <w:abstractNum w:abstractNumId="38" w15:restartNumberingAfterBreak="0">
     <w:nsid w:val="61775131"/>
     <w:multiLevelType w:val="hybridMultilevel"/>
     <w:tmpl w:val="F670ADD8"/>
@@ -24461,7 +24754,7 @@
       </w:rPr>
     </w:lvl>
   </w:abstractNum>
-  <w:abstractNum w:abstractNumId="36" w15:restartNumberingAfterBreak="0">
+  <w:abstractNum w:abstractNumId="39" w15:restartNumberingAfterBreak="0">
     <w:nsid w:val="62CE46F7"/>
     <w:multiLevelType w:val="hybridMultilevel"/>
     <w:tmpl w:val="36A6E272"/>
@@ -24574,7 +24867,7 @@
       </w:rPr>
     </w:lvl>
   </w:abstractNum>
-  <w:abstractNum w:abstractNumId="37" w15:restartNumberingAfterBreak="0">
+  <w:abstractNum w:abstractNumId="40" w15:restartNumberingAfterBreak="0">
     <w:nsid w:val="63FE6133"/>
     <w:multiLevelType w:val="hybridMultilevel"/>
     <w:tmpl w:val="E4A424EA"/>
@@ -24663,7 +24956,7 @@
       </w:pPr>
     </w:lvl>
   </w:abstractNum>
-  <w:abstractNum w:abstractNumId="38" w15:restartNumberingAfterBreak="0">
+  <w:abstractNum w:abstractNumId="41" w15:restartNumberingAfterBreak="0">
     <w:nsid w:val="67725EF2"/>
     <w:multiLevelType w:val="hybridMultilevel"/>
     <w:tmpl w:val="8E18CA20"/>
@@ -24749,7 +25042,7 @@
       </w:pPr>
     </w:lvl>
   </w:abstractNum>
-  <w:abstractNum w:abstractNumId="39" w15:restartNumberingAfterBreak="0">
+  <w:abstractNum w:abstractNumId="42" w15:restartNumberingAfterBreak="0">
     <w:nsid w:val="68530BDC"/>
     <w:multiLevelType w:val="hybridMultilevel"/>
     <w:tmpl w:val="41C47D8E"/>
@@ -24835,7 +25128,7 @@
       </w:pPr>
     </w:lvl>
   </w:abstractNum>
-  <w:abstractNum w:abstractNumId="40" w15:restartNumberingAfterBreak="0">
+  <w:abstractNum w:abstractNumId="43" w15:restartNumberingAfterBreak="0">
     <w:nsid w:val="691C2502"/>
     <w:multiLevelType w:val="hybridMultilevel"/>
     <w:tmpl w:val="CF1C0746"/>
@@ -24948,7 +25241,7 @@
       </w:rPr>
     </w:lvl>
   </w:abstractNum>
-  <w:abstractNum w:abstractNumId="41" w15:restartNumberingAfterBreak="0">
+  <w:abstractNum w:abstractNumId="44" w15:restartNumberingAfterBreak="0">
     <w:nsid w:val="6C024BBE"/>
     <w:multiLevelType w:val="hybridMultilevel"/>
     <w:tmpl w:val="20608A0E"/>
@@ -25034,7 +25327,7 @@
       </w:pPr>
     </w:lvl>
   </w:abstractNum>
-  <w:abstractNum w:abstractNumId="42" w15:restartNumberingAfterBreak="0">
+  <w:abstractNum w:abstractNumId="45" w15:restartNumberingAfterBreak="0">
     <w:nsid w:val="709D78BB"/>
     <w:multiLevelType w:val="hybridMultilevel"/>
     <w:tmpl w:val="D0EA5058"/>
@@ -25147,7 +25440,7 @@
       </w:rPr>
     </w:lvl>
   </w:abstractNum>
-  <w:abstractNum w:abstractNumId="43" w15:restartNumberingAfterBreak="0">
+  <w:abstractNum w:abstractNumId="46" w15:restartNumberingAfterBreak="0">
     <w:nsid w:val="76393502"/>
     <w:multiLevelType w:val="multilevel"/>
     <w:tmpl w:val="CDB66346"/>
@@ -25289,7 +25582,7 @@
       </w:rPr>
     </w:lvl>
   </w:abstractNum>
-  <w:abstractNum w:abstractNumId="44" w15:restartNumberingAfterBreak="0">
+  <w:abstractNum w:abstractNumId="47" w15:restartNumberingAfterBreak="0">
     <w:nsid w:val="78800F18"/>
     <w:multiLevelType w:val="hybridMultilevel"/>
     <w:tmpl w:val="2C9CB99A"/>
@@ -25402,7 +25695,7 @@
       </w:rPr>
     </w:lvl>
   </w:abstractNum>
-  <w:abstractNum w:abstractNumId="45" w15:restartNumberingAfterBreak="0">
+  <w:abstractNum w:abstractNumId="48" w15:restartNumberingAfterBreak="0">
     <w:nsid w:val="7B9D7D3E"/>
     <w:multiLevelType w:val="hybridMultilevel"/>
     <w:tmpl w:val="096E1DCE"/>
@@ -25515,7 +25808,7 @@
       </w:rPr>
     </w:lvl>
   </w:abstractNum>
-  <w:abstractNum w:abstractNumId="46" w15:restartNumberingAfterBreak="0">
+  <w:abstractNum w:abstractNumId="49" w15:restartNumberingAfterBreak="0">
     <w:nsid w:val="7D99186E"/>
     <w:multiLevelType w:val="hybridMultilevel"/>
     <w:tmpl w:val="B5EA5A2C"/>
@@ -25605,145 +25898,154 @@
     </w:lvl>
   </w:abstractNum>
   <w:num w:numId="1">
-    <w:abstractNumId w:val="13"/>
+    <w:abstractNumId w:val="15"/>
   </w:num>
   <w:num w:numId="2">
-    <w:abstractNumId w:val="3"/>
+    <w:abstractNumId w:val="4"/>
   </w:num>
   <w:num w:numId="3">
     <w:abstractNumId w:val="0"/>
   </w:num>
   <w:num w:numId="4">
+    <w:abstractNumId w:val="46"/>
+  </w:num>
+  <w:num w:numId="5">
+    <w:abstractNumId w:val="23"/>
+  </w:num>
+  <w:num w:numId="6">
+    <w:abstractNumId w:val="42"/>
+  </w:num>
+  <w:num w:numId="7">
+    <w:abstractNumId w:val="26"/>
+  </w:num>
+  <w:num w:numId="8">
+    <w:abstractNumId w:val="9"/>
+  </w:num>
+  <w:num w:numId="9">
+    <w:abstractNumId w:val="22"/>
+  </w:num>
+  <w:num w:numId="10">
+    <w:abstractNumId w:val="11"/>
+  </w:num>
+  <w:num w:numId="11">
+    <w:abstractNumId w:val="33"/>
+  </w:num>
+  <w:num w:numId="12">
+    <w:abstractNumId w:val="41"/>
+  </w:num>
+  <w:num w:numId="13">
+    <w:abstractNumId w:val="8"/>
+  </w:num>
+  <w:num w:numId="14">
+    <w:abstractNumId w:val="37"/>
+  </w:num>
+  <w:num w:numId="15">
     <w:abstractNumId w:val="43"/>
   </w:num>
-  <w:num w:numId="5">
-    <w:abstractNumId w:val="20"/>
-  </w:num>
-  <w:num w:numId="6">
-    <w:abstractNumId w:val="39"/>
-  </w:num>
-  <w:num w:numId="7">
-    <w:abstractNumId w:val="23"/>
-  </w:num>
-  <w:num w:numId="8">
-    <w:abstractNumId w:val="8"/>
-  </w:num>
-  <w:num w:numId="9">
-    <w:abstractNumId w:val="19"/>
-  </w:num>
-  <w:num w:numId="10">
-    <w:abstractNumId w:val="10"/>
-  </w:num>
-  <w:num w:numId="11">
-    <w:abstractNumId w:val="30"/>
-  </w:num>
-  <w:num w:numId="12">
-    <w:abstractNumId w:val="38"/>
-  </w:num>
-  <w:num w:numId="13">
-    <w:abstractNumId w:val="7"/>
-  </w:num>
-  <w:num w:numId="14">
-    <w:abstractNumId w:val="34"/>
-  </w:num>
-  <w:num w:numId="15">
-    <w:abstractNumId w:val="40"/>
-  </w:num>
   <w:num w:numId="16">
-    <w:abstractNumId w:val="41"/>
+    <w:abstractNumId w:val="44"/>
   </w:num>
   <w:num w:numId="17">
     <w:abstractNumId w:val="1"/>
   </w:num>
   <w:num w:numId="18">
+    <w:abstractNumId w:val="6"/>
+  </w:num>
+  <w:num w:numId="19">
+    <w:abstractNumId w:val="17"/>
+  </w:num>
+  <w:num w:numId="20">
+    <w:abstractNumId w:val="14"/>
+  </w:num>
+  <w:num w:numId="21">
+    <w:abstractNumId w:val="39"/>
+  </w:num>
+  <w:num w:numId="22">
+    <w:abstractNumId w:val="32"/>
+  </w:num>
+  <w:num w:numId="23">
+    <w:abstractNumId w:val="13"/>
+  </w:num>
+  <w:num w:numId="24">
+    <w:abstractNumId w:val="7"/>
+  </w:num>
+  <w:num w:numId="25">
+    <w:abstractNumId w:val="29"/>
+  </w:num>
+  <w:num w:numId="26">
+    <w:abstractNumId w:val="49"/>
+  </w:num>
+  <w:num w:numId="27">
+    <w:abstractNumId w:val="28"/>
+  </w:num>
+  <w:num w:numId="28">
+    <w:abstractNumId w:val="34"/>
+  </w:num>
+  <w:num w:numId="29">
+    <w:abstractNumId w:val="35"/>
+  </w:num>
+  <w:num w:numId="30">
+    <w:abstractNumId w:val="25"/>
+  </w:num>
+  <w:num w:numId="31">
+    <w:abstractNumId w:val="3"/>
+  </w:num>
+  <w:num w:numId="32">
+    <w:abstractNumId w:val="48"/>
+  </w:num>
+  <w:num w:numId="33">
+    <w:abstractNumId w:val="16"/>
+  </w:num>
+  <w:num w:numId="34">
+    <w:abstractNumId w:val="30"/>
+  </w:num>
+  <w:num w:numId="35">
+    <w:abstractNumId w:val="31"/>
+  </w:num>
+  <w:num w:numId="36">
+    <w:abstractNumId w:val="10"/>
+  </w:num>
+  <w:num w:numId="37">
+    <w:abstractNumId w:val="45"/>
+  </w:num>
+  <w:num w:numId="38">
+    <w:abstractNumId w:val="36"/>
+  </w:num>
+  <w:num w:numId="39">
+    <w:abstractNumId w:val="38"/>
+  </w:num>
+  <w:num w:numId="40">
+    <w:abstractNumId w:val="24"/>
+  </w:num>
+  <w:num w:numId="41">
+    <w:abstractNumId w:val="27"/>
+  </w:num>
+  <w:num w:numId="42">
+    <w:abstractNumId w:val="19"/>
+  </w:num>
+  <w:num w:numId="43">
+    <w:abstractNumId w:val="40"/>
+  </w:num>
+  <w:num w:numId="44">
     <w:abstractNumId w:val="5"/>
   </w:num>
-  <w:num w:numId="19">
-    <w:abstractNumId w:val="15"/>
+  <w:num w:numId="45">
+    <w:abstractNumId w:val="18"/>
   </w:num>
-  <w:num w:numId="20">
+  <w:num w:numId="46">
+    <w:abstractNumId w:val="47"/>
+  </w:num>
+  <w:num w:numId="47">
+    <w:abstractNumId w:val="20"/>
+  </w:num>
+  <w:num w:numId="48">
+    <w:abstractNumId w:val="21"/>
+  </w:num>
+  <w:num w:numId="49">
     <w:abstractNumId w:val="12"/>
   </w:num>
-  <w:num w:numId="21">
-    <w:abstractNumId w:val="36"/>
-  </w:num>
-  <w:num w:numId="22">
-    <w:abstractNumId w:val="29"/>
-  </w:num>
-  <w:num w:numId="23">
-    <w:abstractNumId w:val="11"/>
-  </w:num>
-  <w:num w:numId="24">
-    <w:abstractNumId w:val="6"/>
-  </w:num>
-  <w:num w:numId="25">
-    <w:abstractNumId w:val="26"/>
-  </w:num>
-  <w:num w:numId="26">
-    <w:abstractNumId w:val="46"/>
-  </w:num>
-  <w:num w:numId="27">
-    <w:abstractNumId w:val="25"/>
-  </w:num>
-  <w:num w:numId="28">
-    <w:abstractNumId w:val="31"/>
-  </w:num>
-  <w:num w:numId="29">
-    <w:abstractNumId w:val="32"/>
-  </w:num>
-  <w:num w:numId="30">
-    <w:abstractNumId w:val="22"/>
-  </w:num>
-  <w:num w:numId="31">
+  <w:num w:numId="50">
     <w:abstractNumId w:val="2"/>
-  </w:num>
-  <w:num w:numId="32">
-    <w:abstractNumId w:val="45"/>
-  </w:num>
-  <w:num w:numId="33">
-    <w:abstractNumId w:val="14"/>
-  </w:num>
-  <w:num w:numId="34">
-    <w:abstractNumId w:val="27"/>
-  </w:num>
-  <w:num w:numId="35">
-    <w:abstractNumId w:val="28"/>
-  </w:num>
-  <w:num w:numId="36">
-    <w:abstractNumId w:val="9"/>
-  </w:num>
-  <w:num w:numId="37">
-    <w:abstractNumId w:val="42"/>
-  </w:num>
-  <w:num w:numId="38">
-    <w:abstractNumId w:val="33"/>
-  </w:num>
-  <w:num w:numId="39">
-    <w:abstractNumId w:val="35"/>
-  </w:num>
-  <w:num w:numId="40">
-    <w:abstractNumId w:val="21"/>
-  </w:num>
-  <w:num w:numId="41">
-    <w:abstractNumId w:val="24"/>
-  </w:num>
-  <w:num w:numId="42">
-    <w:abstractNumId w:val="17"/>
-  </w:num>
-  <w:num w:numId="43">
-    <w:abstractNumId w:val="37"/>
-  </w:num>
-  <w:num w:numId="44">
-    <w:abstractNumId w:val="4"/>
-  </w:num>
-  <w:num w:numId="45">
-    <w:abstractNumId w:val="16"/>
-  </w:num>
-  <w:num w:numId="46">
-    <w:abstractNumId w:val="44"/>
-  </w:num>
-  <w:num w:numId="47">
-    <w:abstractNumId w:val="18"/>
   </w:num>
   <w:numIdMacAtCleanup w:val="30"/>
 </w:numbering>
@@ -27616,12 +27918,6 @@
 </file>
 
 <file path=customXml/item1.xml><?xml version="1.0" encoding="utf-8"?>
-<p:properties xmlns:p="http://schemas.microsoft.com/office/2006/metadata/properties" xmlns:xsi="http://www.w3.org/2001/XMLSchema-instance" xmlns:pc="http://schemas.microsoft.com/office/infopath/2007/PartnerControls">
-  <documentManagement/>
-</p:properties>
-</file>
-
-<file path=customXml/item2.xml><?xml version="1.0" encoding="utf-8"?>
 <ct:contentTypeSchema xmlns:ct="http://schemas.microsoft.com/office/2006/metadata/contentType" xmlns:ma="http://schemas.microsoft.com/office/2006/metadata/properties/metaAttributes" ct:_="" ma:_="" ma:contentTypeName="Document" ma:contentTypeID="0x010100ACD903816ABADE4A8D8C7092FAF715AE" ma:contentTypeVersion="10" ma:contentTypeDescription="Create a new document." ma:contentTypeScope="" ma:versionID="bf7b9e51082c05ae91b5fed9fd438aff">
   <xsd:schema xmlns:xsd="http://www.w3.org/2001/XMLSchema" xmlns:xs="http://www.w3.org/2001/XMLSchema" xmlns:p="http://schemas.microsoft.com/office/2006/metadata/properties" xmlns:ns2="ccc6c1e9-7b19-4e5d-9795-b9f5baa12d75" targetNamespace="http://schemas.microsoft.com/office/2006/metadata/properties" ma:root="true" ma:fieldsID="c75f601ac0e5f39101f6e31a81bdb754" ns2:_="">
     <xsd:import namespace="ccc6c1e9-7b19-4e5d-9795-b9f5baa12d75"/>
@@ -27805,6 +28101,12 @@
 </ct:contentTypeSchema>
 </file>
 
+<file path=customXml/item2.xml><?xml version="1.0" encoding="utf-8"?>
+<p:properties xmlns:p="http://schemas.microsoft.com/office/2006/metadata/properties" xmlns:xsi="http://www.w3.org/2001/XMLSchema-instance" xmlns:pc="http://schemas.microsoft.com/office/infopath/2007/PartnerControls">
+  <documentManagement/>
+</p:properties>
+</file>
+
 <file path=customXml/item3.xml><?xml version="1.0" encoding="utf-8"?>
 <?mso-contentType ?>
 <FormTemplates xmlns="http://schemas.microsoft.com/sharepoint/v3/contenttype/forms">
@@ -27819,15 +28121,6 @@
 </file>
 
 <file path=customXml/itemProps1.xml><?xml version="1.0" encoding="utf-8"?>
-<ds:datastoreItem xmlns:ds="http://schemas.openxmlformats.org/officeDocument/2006/customXml" ds:itemID="{397584F7-28BF-4940-8A55-2273BCB3D9B5}">
-  <ds:schemaRefs>
-    <ds:schemaRef ds:uri="http://schemas.microsoft.com/office/2006/metadata/properties"/>
-    <ds:schemaRef ds:uri="http://schemas.microsoft.com/office/infopath/2007/PartnerControls"/>
-  </ds:schemaRefs>
-</ds:datastoreItem>
-</file>
-
-<file path=customXml/itemProps2.xml><?xml version="1.0" encoding="utf-8"?>
 <ds:datastoreItem xmlns:ds="http://schemas.openxmlformats.org/officeDocument/2006/customXml" ds:itemID="{AED60379-A19A-485F-A3A2-1A1C05504567}">
   <ds:schemaRefs>
     <ds:schemaRef ds:uri="http://schemas.microsoft.com/office/2006/metadata/contentType"/>
@@ -27845,6 +28138,15 @@
 </ds:datastoreItem>
 </file>
 
+<file path=customXml/itemProps2.xml><?xml version="1.0" encoding="utf-8"?>
+<ds:datastoreItem xmlns:ds="http://schemas.openxmlformats.org/officeDocument/2006/customXml" ds:itemID="{397584F7-28BF-4940-8A55-2273BCB3D9B5}">
+  <ds:schemaRefs>
+    <ds:schemaRef ds:uri="http://schemas.microsoft.com/office/2006/metadata/properties"/>
+    <ds:schemaRef ds:uri="http://schemas.microsoft.com/office/infopath/2007/PartnerControls"/>
+  </ds:schemaRefs>
+</ds:datastoreItem>
+</file>
+
 <file path=customXml/itemProps3.xml><?xml version="1.0" encoding="utf-8"?>
 <ds:datastoreItem xmlns:ds="http://schemas.openxmlformats.org/officeDocument/2006/customXml" ds:itemID="{DA268BFD-C129-4D43-BB1D-4274AF8DF7F9}">
   <ds:schemaRefs>
@@ -27854,7 +28156,7 @@
 </file>
 
 <file path=customXml/itemProps4.xml><?xml version="1.0" encoding="utf-8"?>
-<ds:datastoreItem xmlns:ds="http://schemas.openxmlformats.org/officeDocument/2006/customXml" ds:itemID="{D7316999-3ABA-4C00-ABF1-30D9FC036576}">
+<ds:datastoreItem xmlns:ds="http://schemas.openxmlformats.org/officeDocument/2006/customXml" ds:itemID="{B33D6BC8-9ACC-4531-9EFD-74BFD6944A1B}">
   <ds:schemaRefs>
     <ds:schemaRef ds:uri="http://schemas.openxmlformats.org/officeDocument/2006/bibliography"/>
   </ds:schemaRefs>

</xml_diff>

<commit_message>
114059 - Formative Assessment Q1.
</commit_message>
<xml_diff>
--- a/1-114059_115365_115368_115392_115384_115388_Combined Summative Assessment Instrument.docx
+++ b/1-114059_115365_115368_115392_115384_115388_Combined Summative Assessment Instrument.docx
@@ -4112,8 +4112,10 @@
         <w:spacing w:line="360" w:lineRule="auto"/>
         <w:rPr>
           <w:rFonts w:cs="Arial"/>
+          <w:b/>
           <w:color w:val="333333"/>
           <w:szCs w:val="22"/>
+          <w:u w:val="single"/>
           <w:shd w:val="clear" w:color="auto" w:fill="FFFFFF"/>
         </w:rPr>
       </w:pPr>
@@ -4193,320 +4195,598 @@
     </w:p>
     <w:p>
       <w:pPr>
+        <w:spacing w:line="360" w:lineRule="auto"/>
+        <w:rPr>
+          <w:b/>
+          <w:u w:val="single"/>
+        </w:rPr>
+      </w:pPr>
+      <w:r>
+        <w:rPr>
+          <w:b/>
+          <w:u w:val="single"/>
+        </w:rPr>
+        <w:lastRenderedPageBreak/>
+        <w:t>Module 2 Formative Assessment (Unit Standard 11</w:t>
+      </w:r>
+      <w:r>
+        <w:rPr>
+          <w:b/>
+          <w:u w:val="single"/>
+        </w:rPr>
+        <w:t>4059</w:t>
+      </w:r>
+      <w:r>
+        <w:rPr>
+          <w:b/>
+          <w:u w:val="single"/>
+        </w:rPr>
+        <w:t>)</w:t>
+      </w:r>
+    </w:p>
+    <w:p>
+      <w:pPr>
+        <w:spacing w:line="360" w:lineRule="auto"/>
+      </w:pPr>
+      <w:r>
+        <w:t>Demonstrate an understanding of estimating a unit of work and the implications of late delivery</w:t>
+      </w:r>
+    </w:p>
+    <w:p>
+      <w:pPr>
+        <w:spacing w:line="360" w:lineRule="auto"/>
+        <w:rPr>
+          <w:b/>
+          <w:szCs w:val="22"/>
+        </w:rPr>
+      </w:pPr>
+    </w:p>
+    <w:p>
+      <w:pPr>
+        <w:spacing w:line="360" w:lineRule="auto"/>
+        <w:rPr>
+          <w:b/>
+        </w:rPr>
+      </w:pPr>
+      <w:r>
+        <w:rPr>
+          <w:b/>
+        </w:rPr>
+        <w:t>Question 1 (SO 1, AC 1)</w:t>
+      </w:r>
+    </w:p>
+    <w:p>
+      <w:pPr>
+        <w:spacing w:line="360" w:lineRule="auto"/>
+      </w:pPr>
+      <w:r>
+        <w:t xml:space="preserve">Define cost/benefit analysis </w:t>
+      </w:r>
+      <w:r>
+        <w:tab/>
+      </w:r>
+      <w:r>
+        <w:tab/>
+      </w:r>
+      <w:r>
+        <w:tab/>
+      </w:r>
+      <w:r>
+        <w:tab/>
+      </w:r>
+      <w:r>
+        <w:tab/>
+      </w:r>
+      <w:r>
+        <w:tab/>
+      </w:r>
+      <w:r>
+        <w:tab/>
+      </w:r>
+      <w:r>
+        <w:tab/>
+      </w:r>
+      <w:r>
+        <w:tab/>
+      </w:r>
+      <w:r>
+        <w:tab/>
+        <w:t xml:space="preserve"> (</w:t>
+      </w:r>
+      <w:r>
+        <w:t>2)</w:t>
+      </w:r>
+    </w:p>
+    <w:p>
+      <w:pPr>
+        <w:spacing w:line="360" w:lineRule="auto"/>
+      </w:pPr>
+      <w:r>
+        <w:rPr>
+          <w:b/>
+        </w:rPr>
+        <w:t>Answer</w:t>
+      </w:r>
+      <w:r>
+        <w:t>:</w:t>
+      </w:r>
+    </w:p>
+    <w:p>
+      <w:pPr>
+        <w:keepNext/>
+        <w:keepLines/>
+        <w:spacing w:line="276" w:lineRule="auto"/>
+        <w:rPr>
+          <w:szCs w:val="22"/>
+        </w:rPr>
+      </w:pPr>
+      <w:r>
+        <w:rPr>
+          <w:szCs w:val="22"/>
+        </w:rPr>
+        <w:t xml:space="preserve">Cost Benefit Analysis (CBA) is a technique </w:t>
+      </w:r>
+      <w:r>
+        <w:rPr>
+          <w:szCs w:val="22"/>
+        </w:rPr>
+        <w:t xml:space="preserve">that encompasses an approach or process that is used for the comparison of financial costs associated with a project with its associated benefits. Cost Benefit Analysis uses a basis of common metrics which are used for the calculation of the net costs and benefits associated with a project and thus </w:t>
+      </w:r>
+      <w:r>
+        <w:rPr>
+          <w:szCs w:val="22"/>
+        </w:rPr>
+        <w:t xml:space="preserve">derived from these calculations are </w:t>
+      </w:r>
+      <w:r>
+        <w:rPr>
+          <w:szCs w:val="22"/>
+        </w:rPr>
+        <w:t xml:space="preserve">the estimations of strengths and weaknesses </w:t>
+      </w:r>
+      <w:r>
+        <w:rPr>
+          <w:szCs w:val="22"/>
+        </w:rPr>
+        <w:t>which are</w:t>
+      </w:r>
+      <w:r>
+        <w:rPr>
+          <w:szCs w:val="22"/>
+        </w:rPr>
+        <w:t xml:space="preserve"> identified with possible alternative</w:t>
+      </w:r>
+      <w:r>
+        <w:rPr>
+          <w:szCs w:val="22"/>
+        </w:rPr>
+        <w:t>s</w:t>
+      </w:r>
+      <w:r>
+        <w:rPr>
+          <w:szCs w:val="22"/>
+        </w:rPr>
+        <w:t xml:space="preserve"> available for achieving the project with plausible approaches</w:t>
+      </w:r>
+      <w:r>
+        <w:rPr>
+          <w:szCs w:val="22"/>
+        </w:rPr>
+        <w:t xml:space="preserve"> in terms of associated financial and beneficial factors</w:t>
+      </w:r>
+      <w:r>
+        <w:rPr>
+          <w:szCs w:val="22"/>
+        </w:rPr>
+        <w:t>.</w:t>
+      </w:r>
+    </w:p>
+    <w:p>
+      <w:pPr>
+        <w:spacing w:line="360" w:lineRule="auto"/>
+        <w:rPr>
+          <w:szCs w:val="22"/>
+        </w:rPr>
+      </w:pPr>
+    </w:p>
+    <w:p>
+      <w:pPr>
+        <w:spacing w:line="360" w:lineRule="auto"/>
+        <w:rPr>
+          <w:b/>
+        </w:rPr>
+      </w:pPr>
+      <w:r>
+        <w:rPr>
+          <w:b/>
+        </w:rPr>
+        <w:t>Question 2 (SO 1, AC 2)</w:t>
+      </w:r>
+    </w:p>
+    <w:p>
+      <w:pPr>
+        <w:spacing w:line="360" w:lineRule="auto"/>
+      </w:pPr>
+      <w:r>
+        <w:t xml:space="preserve">Identify and explain the different components of a cost benefit analysis </w:t>
+      </w:r>
+      <w:r>
+        <w:tab/>
+      </w:r>
+      <w:r>
+        <w:tab/>
+      </w:r>
+      <w:r>
+        <w:tab/>
+      </w:r>
+      <w:r>
+        <w:tab/>
+        <w:t xml:space="preserve"> (</w:t>
+      </w:r>
+      <w:r>
+        <w:t>8)</w:t>
+      </w:r>
+    </w:p>
+    <w:p>
+      <w:pPr>
+        <w:spacing w:line="360" w:lineRule="auto"/>
+      </w:pPr>
+      <w:r>
+        <w:rPr>
+          <w:b/>
+        </w:rPr>
+        <w:t>Answer</w:t>
+      </w:r>
+      <w:r>
+        <w:t>:</w:t>
+      </w:r>
+    </w:p>
+    <w:p>
+      <w:pPr>
+        <w:keepNext/>
+        <w:keepLines/>
+        <w:spacing w:line="276" w:lineRule="auto"/>
+        <w:rPr>
+          <w:szCs w:val="22"/>
+        </w:rPr>
+      </w:pPr>
+      <w:r>
+        <w:rPr>
+          <w:szCs w:val="22"/>
+        </w:rPr>
+        <w:t xml:space="preserve">The following </w:t>
+      </w:r>
+      <w:r>
+        <w:rPr>
+          <w:szCs w:val="22"/>
+        </w:rPr>
+        <w:t>is a list and explanation of</w:t>
+      </w:r>
+      <w:r>
+        <w:rPr>
+          <w:szCs w:val="22"/>
+        </w:rPr>
+        <w:t xml:space="preserve"> the different components associated with the cost benefit analysis technique:</w:t>
+      </w:r>
+    </w:p>
+    <w:p>
+      <w:pPr>
+        <w:pStyle w:val="ListParagraph"/>
+        <w:keepNext/>
+        <w:keepLines/>
+        <w:numPr>
+          <w:ilvl w:val="0"/>
+          <w:numId w:val="41"/>
+        </w:numPr>
+        <w:rPr>
+          <w:rFonts w:ascii="Arial" w:hAnsi="Arial"/>
+        </w:rPr>
+      </w:pPr>
+      <w:r>
+        <w:rPr>
+          <w:rFonts w:ascii="Arial" w:hAnsi="Arial"/>
+          <w:b/>
+        </w:rPr>
+        <w:t>General description of the project</w:t>
+      </w:r>
+      <w:r>
+        <w:rPr>
+          <w:rFonts w:ascii="Arial" w:hAnsi="Arial"/>
+        </w:rPr>
+        <w:t xml:space="preserve">: </w:t>
+      </w:r>
+      <w:bookmarkStart w:id="0" w:name="_Hlk43764715"/>
+      <w:r>
+        <w:rPr>
+          <w:rFonts w:ascii="Arial" w:hAnsi="Arial"/>
+        </w:rPr>
+        <w:t xml:space="preserve">This component of the CBA </w:t>
+      </w:r>
+      <w:r>
+        <w:rPr>
+          <w:rFonts w:ascii="Arial" w:hAnsi="Arial"/>
+        </w:rPr>
+        <w:t xml:space="preserve">includes </w:t>
+      </w:r>
+      <w:bookmarkEnd w:id="0"/>
+      <w:r>
+        <w:rPr>
+          <w:rFonts w:ascii="Arial" w:hAnsi="Arial"/>
+        </w:rPr>
+        <w:t>the context of the project in terms of explanatory details related to the relevant environment of the project that is to have analysis undergone to determine factors such as objectives, various assumptions and decisions to be made.</w:t>
+      </w:r>
+    </w:p>
+    <w:p>
+      <w:pPr>
+        <w:pStyle w:val="ListParagraph"/>
+        <w:keepNext/>
+        <w:keepLines/>
+        <w:numPr>
+          <w:ilvl w:val="0"/>
+          <w:numId w:val="41"/>
+        </w:numPr>
+        <w:rPr>
+          <w:rFonts w:ascii="Arial" w:hAnsi="Arial"/>
+        </w:rPr>
+      </w:pPr>
+      <w:r>
+        <w:rPr>
+          <w:rFonts w:ascii="Arial" w:hAnsi="Arial"/>
+          <w:b/>
+        </w:rPr>
+        <w:t>Identification of benefits and costs</w:t>
+      </w:r>
+      <w:r>
+        <w:rPr>
+          <w:rFonts w:ascii="Arial" w:hAnsi="Arial"/>
+        </w:rPr>
+        <w:t>:</w:t>
+      </w:r>
+      <w:r>
+        <w:rPr>
+          <w:rFonts w:ascii="Arial" w:hAnsi="Arial"/>
+        </w:rPr>
+        <w:t xml:space="preserve"> </w:t>
+      </w:r>
+      <w:r>
+        <w:rPr>
+          <w:rFonts w:ascii="Arial" w:hAnsi="Arial"/>
+        </w:rPr>
+        <w:t>This component of the CBA includes</w:t>
+      </w:r>
+      <w:r>
+        <w:rPr>
+          <w:rFonts w:ascii="Arial" w:hAnsi="Arial"/>
+        </w:rPr>
+        <w:t>.</w:t>
+      </w:r>
+    </w:p>
+    <w:p>
+      <w:pPr>
+        <w:pStyle w:val="ListParagraph"/>
+        <w:keepNext/>
+        <w:keepLines/>
+        <w:numPr>
+          <w:ilvl w:val="0"/>
+          <w:numId w:val="41"/>
+        </w:numPr>
+        <w:rPr>
+          <w:rFonts w:ascii="Arial" w:hAnsi="Arial"/>
+        </w:rPr>
+      </w:pPr>
+      <w:r>
+        <w:rPr>
+          <w:rFonts w:ascii="Arial" w:hAnsi="Arial"/>
+          <w:b/>
+        </w:rPr>
+        <w:t>Scheduling benefits and costs</w:t>
+      </w:r>
+      <w:r>
+        <w:rPr>
+          <w:rFonts w:ascii="Arial" w:hAnsi="Arial"/>
+        </w:rPr>
+        <w:t>:</w:t>
+      </w:r>
+      <w:r>
+        <w:rPr>
+          <w:rFonts w:ascii="Arial" w:hAnsi="Arial"/>
+        </w:rPr>
+        <w:t xml:space="preserve"> </w:t>
+      </w:r>
+      <w:r>
+        <w:rPr>
+          <w:rFonts w:ascii="Arial" w:hAnsi="Arial"/>
+        </w:rPr>
+        <w:t>This component of the CBA includes</w:t>
+      </w:r>
+      <w:r>
+        <w:rPr>
+          <w:rFonts w:ascii="Arial" w:hAnsi="Arial"/>
+        </w:rPr>
+        <w:t>.</w:t>
+      </w:r>
+    </w:p>
+    <w:p>
+      <w:pPr>
+        <w:pStyle w:val="ListParagraph"/>
+        <w:keepNext/>
+        <w:keepLines/>
+        <w:numPr>
+          <w:ilvl w:val="0"/>
+          <w:numId w:val="41"/>
+        </w:numPr>
+        <w:rPr>
+          <w:rFonts w:ascii="Arial" w:hAnsi="Arial"/>
+        </w:rPr>
+      </w:pPr>
+      <w:r>
+        <w:rPr>
+          <w:rFonts w:ascii="Arial" w:hAnsi="Arial"/>
+          <w:b/>
+        </w:rPr>
+        <w:t>Comparison of alternatives</w:t>
+      </w:r>
+      <w:r>
+        <w:rPr>
+          <w:rFonts w:ascii="Arial" w:hAnsi="Arial"/>
+        </w:rPr>
+        <w:t>:</w:t>
+      </w:r>
+      <w:r>
+        <w:rPr>
+          <w:rFonts w:ascii="Arial" w:hAnsi="Arial"/>
+        </w:rPr>
+        <w:t xml:space="preserve"> </w:t>
+      </w:r>
+      <w:r>
+        <w:rPr>
+          <w:rFonts w:ascii="Arial" w:hAnsi="Arial"/>
+        </w:rPr>
+        <w:t>This component of the CBA includes</w:t>
+      </w:r>
+      <w:r>
+        <w:rPr>
+          <w:rFonts w:ascii="Arial" w:hAnsi="Arial"/>
+        </w:rPr>
+        <w:t>.</w:t>
+      </w:r>
+    </w:p>
+    <w:p>
+      <w:pPr>
+        <w:pStyle w:val="ListParagraph"/>
+        <w:keepNext/>
+        <w:keepLines/>
+        <w:numPr>
+          <w:ilvl w:val="0"/>
+          <w:numId w:val="41"/>
+        </w:numPr>
+        <w:rPr>
+          <w:rFonts w:ascii="Arial" w:hAnsi="Arial"/>
+        </w:rPr>
+      </w:pPr>
+      <w:r>
+        <w:rPr>
+          <w:rFonts w:ascii="Arial" w:hAnsi="Arial"/>
+          <w:b/>
+        </w:rPr>
+        <w:t>Sensitivity Analysis</w:t>
+      </w:r>
+      <w:r>
+        <w:rPr>
+          <w:rFonts w:ascii="Arial" w:hAnsi="Arial"/>
+        </w:rPr>
+        <w:t>:</w:t>
+      </w:r>
+      <w:r>
+        <w:rPr>
+          <w:rFonts w:ascii="Arial" w:hAnsi="Arial"/>
+        </w:rPr>
+        <w:t xml:space="preserve"> </w:t>
+      </w:r>
+      <w:r>
+        <w:rPr>
+          <w:rFonts w:ascii="Arial" w:hAnsi="Arial"/>
+        </w:rPr>
+        <w:t>This component of the CBA includes</w:t>
+      </w:r>
+      <w:r>
+        <w:rPr>
+          <w:rFonts w:ascii="Arial" w:hAnsi="Arial"/>
+        </w:rPr>
+        <w:t>.</w:t>
+      </w:r>
+      <w:r>
+        <w:rPr>
+          <w:rFonts w:ascii="Arial" w:hAnsi="Arial"/>
+        </w:rPr>
+        <w:t xml:space="preserve"> </w:t>
+      </w:r>
+    </w:p>
+    <w:p>
+      <w:pPr>
+        <w:keepNext/>
+        <w:keepLines/>
+        <w:rPr>
+          <w:szCs w:val="22"/>
+        </w:rPr>
+      </w:pPr>
+    </w:p>
+    <w:p>
+      <w:pPr>
+        <w:rPr>
+          <w:szCs w:val="22"/>
+        </w:rPr>
+      </w:pPr>
+    </w:p>
+    <w:p>
+      <w:pPr>
+        <w:spacing w:line="360" w:lineRule="auto"/>
+        <w:rPr>
+          <w:b/>
+        </w:rPr>
+      </w:pPr>
+      <w:r>
+        <w:rPr>
+          <w:b/>
+        </w:rPr>
+        <w:t>Question 3 (SO 4, AC 2)</w:t>
+      </w:r>
+    </w:p>
+    <w:p>
+      <w:pPr>
+        <w:spacing w:line="360" w:lineRule="auto"/>
+      </w:pPr>
+      <w:r>
+        <w:t xml:space="preserve">Explain the implications of late delivery on time and cost of a project </w:t>
+      </w:r>
+      <w:r>
+        <w:tab/>
+      </w:r>
+      <w:r>
+        <w:tab/>
+      </w:r>
+      <w:r>
+        <w:tab/>
+      </w:r>
+      <w:r>
+        <w:tab/>
+        <w:t>(6)</w:t>
+      </w:r>
+    </w:p>
+    <w:p>
+      <w:pPr>
+        <w:keepNext/>
+        <w:keepLines/>
+        <w:spacing w:line="360" w:lineRule="auto"/>
+      </w:pPr>
+      <w:r>
+        <w:rPr>
+          <w:b/>
+        </w:rPr>
+        <w:t>Answer</w:t>
+      </w:r>
+      <w:r>
+        <w:t>:</w:t>
+      </w:r>
+    </w:p>
+    <w:p>
+      <w:pPr>
+        <w:spacing w:line="360" w:lineRule="auto"/>
+      </w:pPr>
+    </w:p>
+    <w:p>
+      <w:pPr>
         <w:tabs>
           <w:tab w:val="center" w:pos="9923"/>
         </w:tabs>
         <w:spacing w:line="360" w:lineRule="auto"/>
         <w:ind w:right="565"/>
         <w:rPr>
-          <w:szCs w:val="22"/>
-        </w:rPr>
-      </w:pPr>
-      <w:r>
-        <w:rPr>
           <w:rFonts w:cs="Arial"/>
           <w:b/>
           <w:szCs w:val="22"/>
           <w:u w:val="single"/>
         </w:rPr>
-        <w:lastRenderedPageBreak/>
-        <w:t>Module 2 Formative Assessment (Unit Standard 11</w:t>
-      </w:r>
-      <w:r>
-        <w:rPr>
-          <w:rFonts w:cs="Arial"/>
-          <w:b/>
-          <w:szCs w:val="22"/>
-          <w:u w:val="single"/>
-        </w:rPr>
-        <w:t>4059</w:t>
-      </w:r>
-      <w:r>
-        <w:rPr>
-          <w:rFonts w:cs="Arial"/>
-          <w:b/>
-          <w:szCs w:val="22"/>
-          <w:u w:val="single"/>
-        </w:rPr>
-        <w:t>)</w:t>
-      </w:r>
-    </w:p>
-    <w:p>
-      <w:pPr>
-        <w:spacing w:line="360" w:lineRule="auto"/>
-        <w:rPr>
-          <w:b/>
-          <w:szCs w:val="22"/>
-        </w:rPr>
-      </w:pPr>
-      <w:r>
-        <w:rPr>
-          <w:b/>
-          <w:szCs w:val="22"/>
-        </w:rPr>
-        <w:t>Demonstrate an understanding of estimating a unit of work and the implications of late delivery</w:t>
-      </w:r>
-    </w:p>
-    <w:p>
-      <w:pPr>
-        <w:spacing w:line="360" w:lineRule="auto"/>
-        <w:rPr>
-          <w:b/>
-          <w:szCs w:val="22"/>
-        </w:rPr>
-      </w:pPr>
-    </w:p>
-    <w:p>
-      <w:pPr>
-        <w:keepNext/>
-        <w:keepLines/>
-        <w:spacing w:line="360" w:lineRule="auto"/>
-        <w:rPr>
-          <w:b/>
-          <w:szCs w:val="22"/>
-        </w:rPr>
-      </w:pPr>
-      <w:r>
-        <w:rPr>
-          <w:b/>
-          <w:szCs w:val="22"/>
-        </w:rPr>
-        <w:t>Question 1 (SO 1, AC 1)</w:t>
-      </w:r>
-    </w:p>
-    <w:p>
-      <w:pPr>
-        <w:keepNext/>
-        <w:keepLines/>
-        <w:spacing w:line="360" w:lineRule="auto"/>
-        <w:rPr>
-          <w:szCs w:val="22"/>
-        </w:rPr>
-      </w:pPr>
-      <w:r>
-        <w:rPr>
-          <w:szCs w:val="22"/>
-        </w:rPr>
-        <w:t xml:space="preserve">Define cost/benefit analysis </w:t>
-      </w:r>
-      <w:r>
-        <w:rPr>
-          <w:szCs w:val="22"/>
-        </w:rPr>
-        <w:tab/>
-      </w:r>
-      <w:r>
-        <w:rPr>
-          <w:szCs w:val="22"/>
-        </w:rPr>
-        <w:tab/>
-      </w:r>
-      <w:r>
-        <w:rPr>
-          <w:szCs w:val="22"/>
-        </w:rPr>
-        <w:tab/>
-      </w:r>
-      <w:r>
-        <w:rPr>
-          <w:szCs w:val="22"/>
-        </w:rPr>
-        <w:tab/>
-      </w:r>
-      <w:r>
-        <w:rPr>
-          <w:szCs w:val="22"/>
-        </w:rPr>
-        <w:tab/>
-      </w:r>
-      <w:r>
-        <w:rPr>
-          <w:szCs w:val="22"/>
-        </w:rPr>
-        <w:tab/>
-      </w:r>
-      <w:r>
-        <w:rPr>
-          <w:szCs w:val="22"/>
-        </w:rPr>
-        <w:tab/>
-      </w:r>
-      <w:r>
-        <w:rPr>
-          <w:szCs w:val="22"/>
-        </w:rPr>
-        <w:tab/>
-      </w:r>
-      <w:r>
-        <w:rPr>
-          <w:szCs w:val="22"/>
-        </w:rPr>
-        <w:tab/>
-      </w:r>
-      <w:r>
-        <w:rPr>
-          <w:szCs w:val="22"/>
-        </w:rPr>
-        <w:tab/>
-        <w:t xml:space="preserve">   (2)</w:t>
-      </w:r>
-    </w:p>
-    <w:p>
-      <w:pPr>
-        <w:keepNext/>
-        <w:keepLines/>
-        <w:spacing w:line="360" w:lineRule="auto"/>
-        <w:rPr>
-          <w:szCs w:val="22"/>
-        </w:rPr>
-      </w:pPr>
-    </w:p>
-    <w:p>
-      <w:pPr>
-        <w:spacing w:line="360" w:lineRule="auto"/>
-        <w:rPr>
-          <w:szCs w:val="22"/>
-        </w:rPr>
-      </w:pPr>
-    </w:p>
-    <w:p>
-      <w:pPr>
-        <w:keepNext/>
-        <w:keepLines/>
-        <w:rPr>
-          <w:szCs w:val="22"/>
-        </w:rPr>
-      </w:pPr>
-      <w:r>
-        <w:rPr>
-          <w:b/>
-          <w:szCs w:val="22"/>
-        </w:rPr>
-        <w:t>Question 2 (SO 1, AC 2)</w:t>
-      </w:r>
-    </w:p>
-    <w:p>
-      <w:pPr>
-        <w:keepNext/>
-        <w:keepLines/>
-        <w:rPr>
-          <w:szCs w:val="22"/>
-        </w:rPr>
-      </w:pPr>
-      <w:r>
-        <w:rPr>
-          <w:szCs w:val="22"/>
-        </w:rPr>
-        <w:t xml:space="preserve">Identify and explain the different components of a cost benefit analysis </w:t>
-      </w:r>
-      <w:r>
-        <w:rPr>
-          <w:szCs w:val="22"/>
-        </w:rPr>
-        <w:tab/>
-      </w:r>
-      <w:r>
-        <w:rPr>
-          <w:szCs w:val="22"/>
-        </w:rPr>
-        <w:tab/>
-      </w:r>
-      <w:r>
-        <w:rPr>
-          <w:szCs w:val="22"/>
-        </w:rPr>
-        <w:tab/>
-      </w:r>
-      <w:r>
-        <w:rPr>
-          <w:szCs w:val="22"/>
-        </w:rPr>
-        <w:tab/>
-        <w:t xml:space="preserve">  (8)</w:t>
-      </w:r>
-    </w:p>
-    <w:p>
-      <w:pPr>
-        <w:keepNext/>
-        <w:keepLines/>
-        <w:rPr>
-          <w:szCs w:val="22"/>
-        </w:rPr>
-      </w:pPr>
-    </w:p>
-    <w:p>
-      <w:pPr>
-        <w:keepNext/>
-        <w:keepLines/>
-        <w:rPr>
-          <w:szCs w:val="22"/>
-        </w:rPr>
-      </w:pPr>
-    </w:p>
-    <w:p>
-      <w:pPr>
-        <w:rPr>
-          <w:szCs w:val="22"/>
-        </w:rPr>
-      </w:pPr>
-    </w:p>
-    <w:p>
-      <w:pPr>
-        <w:keepNext/>
-        <w:keepLines/>
-        <w:spacing w:line="360" w:lineRule="auto"/>
-        <w:rPr>
-          <w:b/>
-          <w:szCs w:val="22"/>
-        </w:rPr>
-      </w:pPr>
-      <w:r>
-        <w:rPr>
-          <w:b/>
-          <w:szCs w:val="22"/>
-        </w:rPr>
-        <w:t>Question 3 (SO 4, AC 2)</w:t>
-      </w:r>
-    </w:p>
-    <w:p>
-      <w:pPr>
-        <w:keepNext/>
-        <w:keepLines/>
-        <w:spacing w:line="360" w:lineRule="auto"/>
-      </w:pPr>
-      <w:r>
-        <w:rPr>
-          <w:szCs w:val="22"/>
-        </w:rPr>
-        <w:t>Explain the implications of late delivery on time and cost of a project</w:t>
-      </w:r>
-      <w:r>
-        <w:t xml:space="preserve"> </w:t>
-      </w:r>
-      <w:r>
-        <w:tab/>
-      </w:r>
-      <w:r>
-        <w:tab/>
-      </w:r>
-      <w:r>
-        <w:tab/>
-      </w:r>
-      <w:r>
-        <w:tab/>
-        <w:t>(6)</w:t>
-      </w:r>
-    </w:p>
-    <w:p>
-      <w:pPr>
-        <w:keepNext/>
-        <w:keepLines/>
-        <w:spacing w:line="360" w:lineRule="auto"/>
-      </w:pPr>
-    </w:p>
-    <w:p>
-      <w:pPr>
-        <w:spacing w:line="360" w:lineRule="auto"/>
       </w:pPr>
     </w:p>
     <w:p>
@@ -4631,11 +4911,7 @@
     </w:p>
     <w:p>
       <w:pPr>
-        <w:tabs>
-          <w:tab w:val="center" w:pos="9923"/>
-        </w:tabs>
-        <w:spacing w:line="360" w:lineRule="auto"/>
-        <w:ind w:right="565"/>
+        <w:spacing w:line="360" w:lineRule="auto"/>
         <w:rPr>
           <w:rFonts w:cs="Arial"/>
           <w:b/>
@@ -4646,237 +4922,14 @@
     </w:p>
     <w:p>
       <w:pPr>
-        <w:tabs>
-          <w:tab w:val="center" w:pos="9923"/>
-        </w:tabs>
-        <w:spacing w:line="360" w:lineRule="auto"/>
-        <w:ind w:right="565"/>
-        <w:rPr>
-          <w:rFonts w:cs="Arial"/>
-          <w:b/>
-          <w:szCs w:val="22"/>
+        <w:spacing w:line="360" w:lineRule="auto"/>
+        <w:rPr>
+          <w:b/>
           <w:u w:val="single"/>
         </w:rPr>
       </w:pPr>
-    </w:p>
-    <w:p>
-      <w:pPr>
-        <w:tabs>
-          <w:tab w:val="center" w:pos="9923"/>
-        </w:tabs>
-        <w:spacing w:line="360" w:lineRule="auto"/>
-        <w:ind w:right="565"/>
-        <w:rPr>
-          <w:rFonts w:cs="Arial"/>
-          <w:b/>
-          <w:szCs w:val="22"/>
-          <w:u w:val="single"/>
-        </w:rPr>
-      </w:pPr>
-    </w:p>
-    <w:p>
-      <w:pPr>
-        <w:tabs>
-          <w:tab w:val="center" w:pos="9923"/>
-        </w:tabs>
-        <w:spacing w:line="360" w:lineRule="auto"/>
-        <w:ind w:right="565"/>
-        <w:rPr>
-          <w:rFonts w:cs="Arial"/>
-          <w:b/>
-          <w:szCs w:val="22"/>
-          <w:u w:val="single"/>
-        </w:rPr>
-      </w:pPr>
-    </w:p>
-    <w:p>
-      <w:pPr>
-        <w:tabs>
-          <w:tab w:val="center" w:pos="9923"/>
-        </w:tabs>
-        <w:spacing w:line="360" w:lineRule="auto"/>
-        <w:ind w:right="565"/>
-        <w:rPr>
-          <w:rFonts w:cs="Arial"/>
-          <w:b/>
-          <w:szCs w:val="22"/>
-          <w:u w:val="single"/>
-        </w:rPr>
-      </w:pPr>
-    </w:p>
-    <w:p>
-      <w:pPr>
-        <w:tabs>
-          <w:tab w:val="center" w:pos="9923"/>
-        </w:tabs>
-        <w:spacing w:line="360" w:lineRule="auto"/>
-        <w:ind w:right="565"/>
-        <w:rPr>
-          <w:rFonts w:cs="Arial"/>
-          <w:b/>
-          <w:szCs w:val="22"/>
-          <w:u w:val="single"/>
-        </w:rPr>
-      </w:pPr>
-    </w:p>
-    <w:p>
-      <w:pPr>
-        <w:tabs>
-          <w:tab w:val="center" w:pos="9923"/>
-        </w:tabs>
-        <w:spacing w:line="360" w:lineRule="auto"/>
-        <w:ind w:right="565"/>
-        <w:rPr>
-          <w:rFonts w:cs="Arial"/>
-          <w:b/>
-          <w:szCs w:val="22"/>
-          <w:u w:val="single"/>
-        </w:rPr>
-      </w:pPr>
-    </w:p>
-    <w:p>
-      <w:pPr>
-        <w:tabs>
-          <w:tab w:val="center" w:pos="9923"/>
-        </w:tabs>
-        <w:spacing w:line="360" w:lineRule="auto"/>
-        <w:ind w:right="565"/>
-        <w:rPr>
-          <w:rFonts w:cs="Arial"/>
-          <w:b/>
-          <w:szCs w:val="22"/>
-          <w:u w:val="single"/>
-        </w:rPr>
-      </w:pPr>
-    </w:p>
-    <w:p>
-      <w:pPr>
-        <w:tabs>
-          <w:tab w:val="center" w:pos="9923"/>
-        </w:tabs>
-        <w:spacing w:line="360" w:lineRule="auto"/>
-        <w:ind w:right="565"/>
-        <w:rPr>
-          <w:rFonts w:cs="Arial"/>
-          <w:b/>
-          <w:szCs w:val="22"/>
-          <w:u w:val="single"/>
-        </w:rPr>
-      </w:pPr>
-    </w:p>
-    <w:p>
-      <w:pPr>
-        <w:tabs>
-          <w:tab w:val="center" w:pos="9923"/>
-        </w:tabs>
-        <w:spacing w:line="360" w:lineRule="auto"/>
-        <w:ind w:right="565"/>
-        <w:rPr>
-          <w:rFonts w:cs="Arial"/>
-          <w:b/>
-          <w:szCs w:val="22"/>
-          <w:u w:val="single"/>
-        </w:rPr>
-      </w:pPr>
-    </w:p>
-    <w:p>
-      <w:pPr>
-        <w:tabs>
-          <w:tab w:val="center" w:pos="9923"/>
-        </w:tabs>
-        <w:spacing w:line="360" w:lineRule="auto"/>
-        <w:ind w:right="565"/>
-        <w:rPr>
-          <w:rFonts w:cs="Arial"/>
-          <w:b/>
-          <w:szCs w:val="22"/>
-          <w:u w:val="single"/>
-        </w:rPr>
-      </w:pPr>
-    </w:p>
-    <w:p>
-      <w:pPr>
-        <w:tabs>
-          <w:tab w:val="center" w:pos="9923"/>
-        </w:tabs>
-        <w:spacing w:line="360" w:lineRule="auto"/>
-        <w:ind w:right="565"/>
-        <w:rPr>
-          <w:rFonts w:cs="Arial"/>
-          <w:b/>
-          <w:szCs w:val="22"/>
-          <w:u w:val="single"/>
-        </w:rPr>
-      </w:pPr>
-    </w:p>
-    <w:p>
-      <w:pPr>
-        <w:tabs>
-          <w:tab w:val="center" w:pos="9923"/>
-        </w:tabs>
-        <w:spacing w:line="360" w:lineRule="auto"/>
-        <w:ind w:right="565"/>
-        <w:rPr>
-          <w:rFonts w:cs="Arial"/>
-          <w:b/>
-          <w:szCs w:val="22"/>
-          <w:u w:val="single"/>
-        </w:rPr>
-      </w:pPr>
-    </w:p>
-    <w:p>
-      <w:pPr>
-        <w:tabs>
-          <w:tab w:val="center" w:pos="9923"/>
-        </w:tabs>
-        <w:spacing w:line="360" w:lineRule="auto"/>
-        <w:ind w:right="565"/>
-        <w:rPr>
-          <w:rFonts w:cs="Arial"/>
-          <w:b/>
-          <w:szCs w:val="22"/>
-          <w:u w:val="single"/>
-        </w:rPr>
-      </w:pPr>
-    </w:p>
-    <w:p>
-      <w:pPr>
-        <w:tabs>
-          <w:tab w:val="center" w:pos="9923"/>
-        </w:tabs>
-        <w:spacing w:line="360" w:lineRule="auto"/>
-        <w:ind w:right="565"/>
-        <w:rPr>
-          <w:rFonts w:cs="Arial"/>
-          <w:b/>
-          <w:szCs w:val="22"/>
-          <w:u w:val="single"/>
-        </w:rPr>
-      </w:pPr>
-    </w:p>
-    <w:p>
-      <w:pPr>
-        <w:tabs>
-          <w:tab w:val="center" w:pos="9923"/>
-        </w:tabs>
-        <w:spacing w:line="360" w:lineRule="auto"/>
-        <w:ind w:right="565"/>
-        <w:rPr>
-          <w:rFonts w:cs="Arial"/>
-          <w:b/>
-          <w:szCs w:val="22"/>
-          <w:u w:val="single"/>
-        </w:rPr>
-      </w:pPr>
-    </w:p>
-    <w:p>
-      <w:pPr>
-        <w:spacing w:line="360" w:lineRule="auto"/>
-        <w:rPr>
-          <w:b/>
-          <w:u w:val="single"/>
-        </w:rPr>
-      </w:pPr>
+      <w:bookmarkStart w:id="1" w:name="_GoBack"/>
+      <w:bookmarkEnd w:id="1"/>
       <w:r>
         <w:rPr>
           <w:b/>
@@ -8204,15 +8257,7 @@
         <w:rPr>
           <w:rFonts w:ascii="Arial" w:hAnsi="Arial"/>
         </w:rPr>
-        <w:t xml:space="preserve"> for example.                                                                                  Online media in terms of offline input offers a relatively simple approach in its creation, physical representations such as writing out articles and scripts or drawing sketches can be used as manual methods of data capture and input to create the basis of the media.                                                                                            In the context of online input, computer functions with utility applications with document and im</w:t>
-      </w:r>
-      <w:bookmarkStart w:id="0" w:name="_GoBack"/>
-      <w:bookmarkEnd w:id="0"/>
-      <w:r>
-        <w:rPr>
-          <w:rFonts w:ascii="Arial" w:hAnsi="Arial"/>
-        </w:rPr>
-        <w:t xml:space="preserve">age processing capabilities can be used for the </w:t>
+        <w:t xml:space="preserve"> for example.                                                                                  Online media in terms of offline input offers a relatively simple approach in its creation, physical representations such as writing out articles and scripts or drawing sketches can be used as manual methods of data capture and input to create the basis of the media.                                                                                            In the context of online input, computer functions with utility applications with document and image processing capabilities can be used for the </w:t>
       </w:r>
       <w:r>
         <w:rPr>
@@ -12774,8 +12819,8 @@
       <w:pPr>
         <w:pStyle w:val="Heading2"/>
       </w:pPr>
-      <w:bookmarkStart w:id="1" w:name="_Ref35419780"/>
-      <w:bookmarkStart w:id="2" w:name="_Toc36544647"/>
+      <w:bookmarkStart w:id="2" w:name="_Ref35419780"/>
+      <w:bookmarkStart w:id="3" w:name="_Toc36544647"/>
       <w:r>
         <w:lastRenderedPageBreak/>
         <w:t>Activity</w:t>
@@ -12786,8 +12831,8 @@
       <w:r>
         <w:t xml:space="preserve"> – Planning the Project</w:t>
       </w:r>
-      <w:bookmarkEnd w:id="1"/>
       <w:bookmarkEnd w:id="2"/>
+      <w:bookmarkEnd w:id="3"/>
     </w:p>
     <w:p>
       <w:pPr>
@@ -12808,7 +12853,7 @@
       <w:pPr>
         <w:pStyle w:val="Heading3"/>
       </w:pPr>
-      <w:bookmarkStart w:id="3" w:name="_Toc36544648"/>
+      <w:bookmarkStart w:id="4" w:name="_Toc36544648"/>
       <w:r>
         <w:t>Task 1</w:t>
       </w:r>
@@ -12839,7 +12884,7 @@
       <w:r>
         <w:t xml:space="preserve"> [INDIVIDUAL WORK]</w:t>
       </w:r>
-      <w:bookmarkEnd w:id="3"/>
+      <w:bookmarkEnd w:id="4"/>
     </w:p>
     <w:p>
       <w:pPr>
@@ -13164,14 +13209,14 @@
       <w:pPr>
         <w:pStyle w:val="Heading3"/>
       </w:pPr>
-      <w:bookmarkStart w:id="4" w:name="_Toc36544649"/>
+      <w:bookmarkStart w:id="5" w:name="_Toc36544649"/>
       <w:r>
         <w:t>Task 2 (US 114059: SO 4, AC 1)</w:t>
       </w:r>
       <w:r>
         <w:t xml:space="preserve"> [GROUP WORK]</w:t>
       </w:r>
-      <w:bookmarkEnd w:id="4"/>
+      <w:bookmarkEnd w:id="5"/>
     </w:p>
     <w:p>
       <w:pPr>
@@ -13395,7 +13440,7 @@
       <w:pPr>
         <w:pStyle w:val="Heading3"/>
       </w:pPr>
-      <w:bookmarkStart w:id="5" w:name="_Toc36544650"/>
+      <w:bookmarkStart w:id="6" w:name="_Toc36544650"/>
       <w:r>
         <w:lastRenderedPageBreak/>
         <w:t>Task</w:t>
@@ -13412,7 +13457,7 @@
       <w:r>
         <w:t xml:space="preserve"> [GROUP WORK]</w:t>
       </w:r>
-      <w:bookmarkEnd w:id="5"/>
+      <w:bookmarkEnd w:id="6"/>
     </w:p>
     <w:p>
       <w:pPr>
@@ -13657,7 +13702,7 @@
       <w:pPr>
         <w:pStyle w:val="Heading3"/>
       </w:pPr>
-      <w:bookmarkStart w:id="6" w:name="_Toc36544651"/>
+      <w:bookmarkStart w:id="7" w:name="_Toc36544651"/>
       <w:r>
         <w:t xml:space="preserve">Task </w:t>
       </w:r>
@@ -13670,7 +13715,7 @@
       <w:r>
         <w:t xml:space="preserve"> [GROUP WORK]</w:t>
       </w:r>
-      <w:bookmarkEnd w:id="6"/>
+      <w:bookmarkEnd w:id="7"/>
     </w:p>
     <w:p>
       <w:pPr>
@@ -13955,8 +14000,8 @@
       <w:pPr>
         <w:pStyle w:val="Heading2"/>
       </w:pPr>
-      <w:bookmarkStart w:id="7" w:name="_Ref35419788"/>
-      <w:bookmarkStart w:id="8" w:name="_Toc36544652"/>
+      <w:bookmarkStart w:id="8" w:name="_Ref35419788"/>
+      <w:bookmarkStart w:id="9" w:name="_Toc36544652"/>
       <w:r>
         <w:lastRenderedPageBreak/>
         <w:t>Activity</w:t>
@@ -13967,8 +14012,8 @@
       <w:r>
         <w:t>– Design the Software</w:t>
       </w:r>
-      <w:bookmarkEnd w:id="7"/>
       <w:bookmarkEnd w:id="8"/>
+      <w:bookmarkEnd w:id="9"/>
     </w:p>
     <w:p>
       <w:pPr>
@@ -13991,7 +14036,7 @@
       <w:pPr>
         <w:pStyle w:val="Heading3"/>
       </w:pPr>
-      <w:bookmarkStart w:id="9" w:name="_Toc36544653"/>
+      <w:bookmarkStart w:id="10" w:name="_Toc36544653"/>
       <w:r>
         <w:t xml:space="preserve">Task 1 </w:t>
       </w:r>
@@ -14001,7 +14046,7 @@
       <w:r>
         <w:t xml:space="preserve"> [GROUP WORK]</w:t>
       </w:r>
-      <w:bookmarkEnd w:id="9"/>
+      <w:bookmarkEnd w:id="10"/>
     </w:p>
     <w:p>
       <w:pPr>
@@ -14503,7 +14548,7 @@
       <w:pPr>
         <w:pStyle w:val="Heading3"/>
       </w:pPr>
-      <w:bookmarkStart w:id="10" w:name="_Toc36544654"/>
+      <w:bookmarkStart w:id="11" w:name="_Toc36544654"/>
       <w:r>
         <w:lastRenderedPageBreak/>
         <w:t>Task 2</w:t>
@@ -14514,7 +14559,7 @@
       <w:r>
         <w:t xml:space="preserve"> [GROUP WORK]</w:t>
       </w:r>
-      <w:bookmarkEnd w:id="10"/>
+      <w:bookmarkEnd w:id="11"/>
     </w:p>
     <w:p>
       <w:pPr>
@@ -14774,12 +14819,12 @@
       <w:pPr>
         <w:pStyle w:val="Heading3"/>
       </w:pPr>
-      <w:bookmarkStart w:id="11" w:name="_Toc36544655"/>
+      <w:bookmarkStart w:id="12" w:name="_Toc36544655"/>
       <w:r>
         <w:lastRenderedPageBreak/>
         <w:t>Task 3 (US 115365: SO 2, AC 2) [INDIVIDUAL WORK]</w:t>
       </w:r>
-      <w:bookmarkEnd w:id="11"/>
+      <w:bookmarkEnd w:id="12"/>
     </w:p>
     <w:p>
       <w:pPr>
@@ -15062,8 +15107,8 @@
           <w:rFonts w:eastAsia="Calibri"/>
         </w:rPr>
       </w:pPr>
-      <w:bookmarkStart w:id="12" w:name="_Ref35419794"/>
-      <w:bookmarkStart w:id="13" w:name="_Toc36544656"/>
+      <w:bookmarkStart w:id="13" w:name="_Ref35419794"/>
+      <w:bookmarkStart w:id="14" w:name="_Toc36544656"/>
       <w:r>
         <w:rPr>
           <w:rFonts w:eastAsia="Calibri"/>
@@ -15083,8 +15128,8 @@
         </w:rPr>
         <w:t xml:space="preserve"> – Building the Software</w:t>
       </w:r>
-      <w:bookmarkEnd w:id="12"/>
       <w:bookmarkEnd w:id="13"/>
+      <w:bookmarkEnd w:id="14"/>
     </w:p>
     <w:p>
       <w:pPr>
@@ -15106,7 +15151,7 @@
           <w:rFonts w:eastAsia="Calibri"/>
         </w:rPr>
       </w:pPr>
-      <w:bookmarkStart w:id="14" w:name="_Toc36544657"/>
+      <w:bookmarkStart w:id="15" w:name="_Toc36544657"/>
       <w:r>
         <w:rPr>
           <w:rFonts w:eastAsia="Calibri"/>
@@ -15146,7 +15191,7 @@
         </w:rPr>
         <w:t>[GROUP WORK]</w:t>
       </w:r>
-      <w:bookmarkEnd w:id="14"/>
+      <w:bookmarkEnd w:id="15"/>
     </w:p>
     <w:p>
       <w:pPr>
@@ -15625,7 +15670,7 @@
       <w:pPr>
         <w:pStyle w:val="Heading3"/>
       </w:pPr>
-      <w:bookmarkStart w:id="15" w:name="_Toc36544658"/>
+      <w:bookmarkStart w:id="16" w:name="_Toc36544658"/>
       <w:r>
         <w:lastRenderedPageBreak/>
         <w:t>Task 2 (US 115365: SO 3, AC 1, 2)</w:t>
@@ -15633,7 +15678,7 @@
       <w:r>
         <w:t xml:space="preserve"> [INDIVIDUAL WORK]</w:t>
       </w:r>
-      <w:bookmarkEnd w:id="15"/>
+      <w:bookmarkEnd w:id="16"/>
     </w:p>
     <w:p>
       <w:pPr>
@@ -16174,7 +16219,7 @@
       <w:pPr>
         <w:pStyle w:val="Heading3"/>
       </w:pPr>
-      <w:bookmarkStart w:id="16" w:name="_Toc36544659"/>
+      <w:bookmarkStart w:id="17" w:name="_Toc36544659"/>
       <w:r>
         <w:lastRenderedPageBreak/>
         <w:t>Task 3 (US 115368: SO 1, AC 3</w:t>
@@ -16185,7 +16230,7 @@
       <w:r>
         <w:t>) [INDIVIDUAL WORK]</w:t>
       </w:r>
-      <w:bookmarkEnd w:id="16"/>
+      <w:bookmarkEnd w:id="17"/>
     </w:p>
     <w:p>
       <w:pPr>
@@ -16949,12 +16994,12 @@
       <w:pPr>
         <w:pStyle w:val="Heading3"/>
       </w:pPr>
-      <w:bookmarkStart w:id="17" w:name="_Toc36544660"/>
+      <w:bookmarkStart w:id="18" w:name="_Toc36544660"/>
       <w:r>
         <w:lastRenderedPageBreak/>
         <w:t>Task 4 (US 115368: SO 2, AC 3, 4) [INDIVIDUAL WORK]</w:t>
       </w:r>
-      <w:bookmarkEnd w:id="17"/>
+      <w:bookmarkEnd w:id="18"/>
     </w:p>
     <w:p>
       <w:pPr>
@@ -17211,8 +17256,8 @@
           <w:rFonts w:eastAsia="Calibri"/>
         </w:rPr>
       </w:pPr>
-      <w:bookmarkStart w:id="18" w:name="_Ref35419805"/>
-      <w:bookmarkStart w:id="19" w:name="_Toc36544661"/>
+      <w:bookmarkStart w:id="19" w:name="_Ref35419805"/>
+      <w:bookmarkStart w:id="20" w:name="_Toc36544661"/>
       <w:r>
         <w:rPr>
           <w:rFonts w:eastAsia="Calibri"/>
@@ -17232,8 +17277,8 @@
         </w:rPr>
         <w:t>Testing</w:t>
       </w:r>
-      <w:bookmarkEnd w:id="18"/>
       <w:bookmarkEnd w:id="19"/>
+      <w:bookmarkEnd w:id="20"/>
     </w:p>
     <w:p>
       <w:pPr>
@@ -17287,7 +17332,7 @@
           <w:rFonts w:eastAsia="Calibri"/>
         </w:rPr>
       </w:pPr>
-      <w:bookmarkStart w:id="20" w:name="_Toc36544662"/>
+      <w:bookmarkStart w:id="21" w:name="_Toc36544662"/>
       <w:r>
         <w:rPr>
           <w:rFonts w:eastAsia="Calibri"/>
@@ -17318,7 +17363,7 @@
       <w:r>
         <w:t xml:space="preserve"> WORK]</w:t>
       </w:r>
-      <w:bookmarkEnd w:id="20"/>
+      <w:bookmarkEnd w:id="21"/>
     </w:p>
     <w:p>
       <w:pPr>
@@ -17426,7 +17471,7 @@
           <w:rFonts w:eastAsia="Calibri"/>
         </w:rPr>
       </w:pPr>
-      <w:bookmarkStart w:id="21" w:name="_Toc36544663"/>
+      <w:bookmarkStart w:id="22" w:name="_Toc36544663"/>
       <w:r>
         <w:rPr>
           <w:rFonts w:eastAsia="Calibri"/>
@@ -17455,7 +17500,7 @@
       <w:r>
         <w:t>[INDIVIDUAL WORK]</w:t>
       </w:r>
-      <w:bookmarkEnd w:id="21"/>
+      <w:bookmarkEnd w:id="22"/>
     </w:p>
     <w:p>
       <w:pPr>
@@ -17793,7 +17838,7 @@
           <w:rFonts w:eastAsia="Calibri"/>
         </w:rPr>
       </w:pPr>
-      <w:bookmarkStart w:id="22" w:name="_Toc36544664"/>
+      <w:bookmarkStart w:id="23" w:name="_Toc36544664"/>
       <w:r>
         <w:rPr>
           <w:rFonts w:eastAsia="Calibri"/>
@@ -17867,7 +17912,7 @@
       <w:r>
         <w:t>[INDIVIDUAL WORK]</w:t>
       </w:r>
-      <w:bookmarkEnd w:id="22"/>
+      <w:bookmarkEnd w:id="23"/>
     </w:p>
     <w:p>
       <w:pPr>
@@ -18168,7 +18213,7 @@
           <w:rFonts w:eastAsia="Calibri"/>
         </w:rPr>
       </w:pPr>
-      <w:bookmarkStart w:id="23" w:name="_Toc36544665"/>
+      <w:bookmarkStart w:id="24" w:name="_Toc36544665"/>
       <w:r>
         <w:rPr>
           <w:rFonts w:eastAsia="Calibri"/>
@@ -18197,7 +18242,7 @@
         </w:rPr>
         <w:t>SO 3, AC 1, 2) [INDIVIDUAL WORK]</w:t>
       </w:r>
-      <w:bookmarkEnd w:id="23"/>
+      <w:bookmarkEnd w:id="24"/>
     </w:p>
     <w:p>
       <w:pPr>
@@ -18443,8 +18488,8 @@
           <w:rFonts w:eastAsia="Calibri"/>
         </w:rPr>
       </w:pPr>
-      <w:bookmarkStart w:id="24" w:name="_Ref35419809"/>
-      <w:bookmarkStart w:id="25" w:name="_Toc36544666"/>
+      <w:bookmarkStart w:id="25" w:name="_Ref35419809"/>
+      <w:bookmarkStart w:id="26" w:name="_Toc36544666"/>
       <w:r>
         <w:rPr>
           <w:rFonts w:eastAsia="Calibri"/>
@@ -18452,8 +18497,8 @@
         <w:lastRenderedPageBreak/>
         <w:t>Activity 5 – Implementation / Installation</w:t>
       </w:r>
-      <w:bookmarkEnd w:id="24"/>
       <w:bookmarkEnd w:id="25"/>
+      <w:bookmarkEnd w:id="26"/>
     </w:p>
     <w:p>
       <w:pPr>
@@ -18515,7 +18560,7 @@
           <w:rFonts w:eastAsia="Calibri"/>
         </w:rPr>
       </w:pPr>
-      <w:bookmarkStart w:id="26" w:name="_Toc36544667"/>
+      <w:bookmarkStart w:id="27" w:name="_Toc36544667"/>
       <w:r>
         <w:rPr>
           <w:rFonts w:eastAsia="Calibri"/>
@@ -18543,7 +18588,7 @@
         </w:rPr>
         <w:t xml:space="preserve"> [INDIVIDUAL WORK]</w:t>
       </w:r>
-      <w:bookmarkEnd w:id="26"/>
+      <w:bookmarkEnd w:id="27"/>
     </w:p>
     <w:p>
       <w:pPr>
@@ -18610,7 +18655,7 @@
           <w:rFonts w:eastAsia="Calibri"/>
         </w:rPr>
       </w:pPr>
-      <w:bookmarkStart w:id="27" w:name="_Toc36544668"/>
+      <w:bookmarkStart w:id="28" w:name="_Toc36544668"/>
       <w:r>
         <w:rPr>
           <w:rFonts w:eastAsia="Calibri"/>
@@ -18650,7 +18695,7 @@
         </w:rPr>
         <w:t xml:space="preserve"> [INDIVIDUAL WORK]</w:t>
       </w:r>
-      <w:bookmarkEnd w:id="27"/>
+      <w:bookmarkEnd w:id="28"/>
     </w:p>
     <w:p>
       <w:pPr>
@@ -18726,7 +18771,7 @@
           <w:rFonts w:eastAsia="Calibri"/>
         </w:rPr>
       </w:pPr>
-      <w:bookmarkStart w:id="28" w:name="_Toc36544669"/>
+      <w:bookmarkStart w:id="29" w:name="_Toc36544669"/>
       <w:r>
         <w:rPr>
           <w:rFonts w:eastAsia="Calibri"/>
@@ -18760,7 +18805,7 @@
         </w:rPr>
         <w:t xml:space="preserve"> [INDIVIDUAL WORK]</w:t>
       </w:r>
-      <w:bookmarkEnd w:id="28"/>
+      <w:bookmarkEnd w:id="29"/>
     </w:p>
     <w:p>
       <w:pPr>
@@ -18849,7 +18894,7 @@
           <w:rFonts w:eastAsia="Calibri"/>
         </w:rPr>
       </w:pPr>
-      <w:bookmarkStart w:id="29" w:name="_Toc36544670"/>
+      <w:bookmarkStart w:id="30" w:name="_Toc36544670"/>
       <w:r>
         <w:rPr>
           <w:rFonts w:eastAsia="Calibri"/>
@@ -18875,7 +18920,7 @@
         </w:rPr>
         <w:t>Documentation</w:t>
       </w:r>
-      <w:bookmarkEnd w:id="29"/>
+      <w:bookmarkEnd w:id="30"/>
     </w:p>
     <w:p>
       <w:pPr>
@@ -18895,7 +18940,7 @@
       <w:pPr>
         <w:pStyle w:val="Heading3"/>
       </w:pPr>
-      <w:bookmarkStart w:id="30" w:name="_Toc36544671"/>
+      <w:bookmarkStart w:id="31" w:name="_Toc36544671"/>
       <w:r>
         <w:t>Task 1</w:t>
       </w:r>
@@ -18941,7 +18986,7 @@
       <w:r>
         <w:t xml:space="preserve"> [GROUP WORK]</w:t>
       </w:r>
-      <w:bookmarkEnd w:id="30"/>
+      <w:bookmarkEnd w:id="31"/>
     </w:p>
     <w:p>
       <w:pPr>
@@ -19291,7 +19336,7 @@
           <w:rFonts w:eastAsia="Calibri"/>
         </w:rPr>
       </w:pPr>
-      <w:bookmarkStart w:id="31" w:name="_Toc36544672"/>
+      <w:bookmarkStart w:id="32" w:name="_Toc36544672"/>
       <w:r>
         <w:rPr>
           <w:rFonts w:eastAsia="Calibri"/>
@@ -19317,7 +19362,7 @@
       <w:r>
         <w:t xml:space="preserve"> [INDIVIDUAL WORK]</w:t>
       </w:r>
-      <w:bookmarkEnd w:id="31"/>
+      <w:bookmarkEnd w:id="32"/>
     </w:p>
     <w:p>
       <w:pPr>
@@ -22494,6 +22539,119 @@
     </w:lvl>
   </w:abstractNum>
   <w:abstractNum w:abstractNumId="16" w15:restartNumberingAfterBreak="0">
+    <w:nsid w:val="37A61165"/>
+    <w:multiLevelType w:val="hybridMultilevel"/>
+    <w:tmpl w:val="17F453D6"/>
+    <w:lvl w:ilvl="0" w:tplc="1C090001">
+      <w:start w:val="1"/>
+      <w:numFmt w:val="bullet"/>
+      <w:lvlText w:val=""/>
+      <w:lvlJc w:val="left"/>
+      <w:pPr>
+        <w:ind w:left="720" w:hanging="360"/>
+      </w:pPr>
+      <w:rPr>
+        <w:rFonts w:ascii="Symbol" w:hAnsi="Symbol" w:hint="default"/>
+      </w:rPr>
+    </w:lvl>
+    <w:lvl w:ilvl="1" w:tplc="1C090003" w:tentative="1">
+      <w:start w:val="1"/>
+      <w:numFmt w:val="bullet"/>
+      <w:lvlText w:val="o"/>
+      <w:lvlJc w:val="left"/>
+      <w:pPr>
+        <w:ind w:left="1440" w:hanging="360"/>
+      </w:pPr>
+      <w:rPr>
+        <w:rFonts w:ascii="Courier New" w:hAnsi="Courier New" w:cs="Courier New" w:hint="default"/>
+      </w:rPr>
+    </w:lvl>
+    <w:lvl w:ilvl="2" w:tplc="1C090005" w:tentative="1">
+      <w:start w:val="1"/>
+      <w:numFmt w:val="bullet"/>
+      <w:lvlText w:val=""/>
+      <w:lvlJc w:val="left"/>
+      <w:pPr>
+        <w:ind w:left="2160" w:hanging="360"/>
+      </w:pPr>
+      <w:rPr>
+        <w:rFonts w:ascii="Wingdings" w:hAnsi="Wingdings" w:hint="default"/>
+      </w:rPr>
+    </w:lvl>
+    <w:lvl w:ilvl="3" w:tplc="1C090001" w:tentative="1">
+      <w:start w:val="1"/>
+      <w:numFmt w:val="bullet"/>
+      <w:lvlText w:val=""/>
+      <w:lvlJc w:val="left"/>
+      <w:pPr>
+        <w:ind w:left="2880" w:hanging="360"/>
+      </w:pPr>
+      <w:rPr>
+        <w:rFonts w:ascii="Symbol" w:hAnsi="Symbol" w:hint="default"/>
+      </w:rPr>
+    </w:lvl>
+    <w:lvl w:ilvl="4" w:tplc="1C090003" w:tentative="1">
+      <w:start w:val="1"/>
+      <w:numFmt w:val="bullet"/>
+      <w:lvlText w:val="o"/>
+      <w:lvlJc w:val="left"/>
+      <w:pPr>
+        <w:ind w:left="3600" w:hanging="360"/>
+      </w:pPr>
+      <w:rPr>
+        <w:rFonts w:ascii="Courier New" w:hAnsi="Courier New" w:cs="Courier New" w:hint="default"/>
+      </w:rPr>
+    </w:lvl>
+    <w:lvl w:ilvl="5" w:tplc="1C090005" w:tentative="1">
+      <w:start w:val="1"/>
+      <w:numFmt w:val="bullet"/>
+      <w:lvlText w:val=""/>
+      <w:lvlJc w:val="left"/>
+      <w:pPr>
+        <w:ind w:left="4320" w:hanging="360"/>
+      </w:pPr>
+      <w:rPr>
+        <w:rFonts w:ascii="Wingdings" w:hAnsi="Wingdings" w:hint="default"/>
+      </w:rPr>
+    </w:lvl>
+    <w:lvl w:ilvl="6" w:tplc="1C090001" w:tentative="1">
+      <w:start w:val="1"/>
+      <w:numFmt w:val="bullet"/>
+      <w:lvlText w:val=""/>
+      <w:lvlJc w:val="left"/>
+      <w:pPr>
+        <w:ind w:left="5040" w:hanging="360"/>
+      </w:pPr>
+      <w:rPr>
+        <w:rFonts w:ascii="Symbol" w:hAnsi="Symbol" w:hint="default"/>
+      </w:rPr>
+    </w:lvl>
+    <w:lvl w:ilvl="7" w:tplc="1C090003" w:tentative="1">
+      <w:start w:val="1"/>
+      <w:numFmt w:val="bullet"/>
+      <w:lvlText w:val="o"/>
+      <w:lvlJc w:val="left"/>
+      <w:pPr>
+        <w:ind w:left="5760" w:hanging="360"/>
+      </w:pPr>
+      <w:rPr>
+        <w:rFonts w:ascii="Courier New" w:hAnsi="Courier New" w:cs="Courier New" w:hint="default"/>
+      </w:rPr>
+    </w:lvl>
+    <w:lvl w:ilvl="8" w:tplc="1C090005" w:tentative="1">
+      <w:start w:val="1"/>
+      <w:numFmt w:val="bullet"/>
+      <w:lvlText w:val=""/>
+      <w:lvlJc w:val="left"/>
+      <w:pPr>
+        <w:ind w:left="6480" w:hanging="360"/>
+      </w:pPr>
+      <w:rPr>
+        <w:rFonts w:ascii="Wingdings" w:hAnsi="Wingdings" w:hint="default"/>
+      </w:rPr>
+    </w:lvl>
+  </w:abstractNum>
+  <w:abstractNum w:abstractNumId="17" w15:restartNumberingAfterBreak="0">
     <w:nsid w:val="3846263D"/>
     <w:multiLevelType w:val="hybridMultilevel"/>
     <w:tmpl w:val="691E35AC"/>
@@ -22606,7 +22764,7 @@
       </w:rPr>
     </w:lvl>
   </w:abstractNum>
-  <w:abstractNum w:abstractNumId="17" w15:restartNumberingAfterBreak="0">
+  <w:abstractNum w:abstractNumId="18" w15:restartNumberingAfterBreak="0">
     <w:nsid w:val="39263552"/>
     <w:multiLevelType w:val="hybridMultilevel"/>
     <w:tmpl w:val="BD527C3C"/>
@@ -22719,7 +22877,7 @@
       </w:rPr>
     </w:lvl>
   </w:abstractNum>
-  <w:abstractNum w:abstractNumId="18" w15:restartNumberingAfterBreak="0">
+  <w:abstractNum w:abstractNumId="19" w15:restartNumberingAfterBreak="0">
     <w:nsid w:val="40A00E6F"/>
     <w:multiLevelType w:val="hybridMultilevel"/>
     <w:tmpl w:val="E244FE32"/>
@@ -22832,7 +22990,7 @@
       </w:rPr>
     </w:lvl>
   </w:abstractNum>
-  <w:abstractNum w:abstractNumId="19" w15:restartNumberingAfterBreak="0">
+  <w:abstractNum w:abstractNumId="20" w15:restartNumberingAfterBreak="0">
     <w:nsid w:val="42625D93"/>
     <w:multiLevelType w:val="hybridMultilevel"/>
     <w:tmpl w:val="1758CF80"/>
@@ -22945,7 +23103,7 @@
       </w:rPr>
     </w:lvl>
   </w:abstractNum>
-  <w:abstractNum w:abstractNumId="20" w15:restartNumberingAfterBreak="0">
+  <w:abstractNum w:abstractNumId="21" w15:restartNumberingAfterBreak="0">
     <w:nsid w:val="464E5F50"/>
     <w:multiLevelType w:val="hybridMultilevel"/>
     <w:tmpl w:val="4E8CE2A0"/>
@@ -23086,7 +23244,7 @@
       </w:rPr>
     </w:lvl>
   </w:abstractNum>
-  <w:abstractNum w:abstractNumId="21" w15:restartNumberingAfterBreak="0">
+  <w:abstractNum w:abstractNumId="22" w15:restartNumberingAfterBreak="0">
     <w:nsid w:val="48651678"/>
     <w:multiLevelType w:val="hybridMultilevel"/>
     <w:tmpl w:val="4D66AC04"/>
@@ -23175,7 +23333,7 @@
       </w:pPr>
     </w:lvl>
   </w:abstractNum>
-  <w:abstractNum w:abstractNumId="22" w15:restartNumberingAfterBreak="0">
+  <w:abstractNum w:abstractNumId="23" w15:restartNumberingAfterBreak="0">
     <w:nsid w:val="499656C0"/>
     <w:multiLevelType w:val="hybridMultilevel"/>
     <w:tmpl w:val="AC7A3BD8"/>
@@ -23261,7 +23419,7 @@
       </w:pPr>
     </w:lvl>
   </w:abstractNum>
-  <w:abstractNum w:abstractNumId="23" w15:restartNumberingAfterBreak="0">
+  <w:abstractNum w:abstractNumId="24" w15:restartNumberingAfterBreak="0">
     <w:nsid w:val="4EB3004C"/>
     <w:multiLevelType w:val="hybridMultilevel"/>
     <w:tmpl w:val="13DC2174"/>
@@ -23374,7 +23532,7 @@
       </w:rPr>
     </w:lvl>
   </w:abstractNum>
-  <w:abstractNum w:abstractNumId="24" w15:restartNumberingAfterBreak="0">
+  <w:abstractNum w:abstractNumId="25" w15:restartNumberingAfterBreak="0">
     <w:nsid w:val="51945B8D"/>
     <w:multiLevelType w:val="hybridMultilevel"/>
     <w:tmpl w:val="029C990C"/>
@@ -23487,7 +23645,7 @@
       </w:rPr>
     </w:lvl>
   </w:abstractNum>
-  <w:abstractNum w:abstractNumId="25" w15:restartNumberingAfterBreak="0">
+  <w:abstractNum w:abstractNumId="26" w15:restartNumberingAfterBreak="0">
     <w:nsid w:val="5D802F14"/>
     <w:multiLevelType w:val="hybridMultilevel"/>
     <w:tmpl w:val="12E64B92"/>
@@ -23577,7 +23735,7 @@
       </w:pPr>
     </w:lvl>
   </w:abstractNum>
-  <w:abstractNum w:abstractNumId="26" w15:restartNumberingAfterBreak="0">
+  <w:abstractNum w:abstractNumId="27" w15:restartNumberingAfterBreak="0">
     <w:nsid w:val="5EA10B76"/>
     <w:multiLevelType w:val="hybridMultilevel"/>
     <w:tmpl w:val="9F8A1DFA"/>
@@ -23663,7 +23821,7 @@
       </w:pPr>
     </w:lvl>
   </w:abstractNum>
-  <w:abstractNum w:abstractNumId="27" w15:restartNumberingAfterBreak="0">
+  <w:abstractNum w:abstractNumId="28" w15:restartNumberingAfterBreak="0">
     <w:nsid w:val="5F1748B2"/>
     <w:multiLevelType w:val="hybridMultilevel"/>
     <w:tmpl w:val="3C9C7560"/>
@@ -23755,7 +23913,7 @@
       </w:pPr>
     </w:lvl>
   </w:abstractNum>
-  <w:abstractNum w:abstractNumId="28" w15:restartNumberingAfterBreak="0">
+  <w:abstractNum w:abstractNumId="29" w15:restartNumberingAfterBreak="0">
     <w:nsid w:val="5F7960E4"/>
     <w:multiLevelType w:val="hybridMultilevel"/>
     <w:tmpl w:val="8D5ED85A"/>
@@ -23868,7 +24026,7 @@
       </w:rPr>
     </w:lvl>
   </w:abstractNum>
-  <w:abstractNum w:abstractNumId="29" w15:restartNumberingAfterBreak="0">
+  <w:abstractNum w:abstractNumId="30" w15:restartNumberingAfterBreak="0">
     <w:nsid w:val="60A4466E"/>
     <w:multiLevelType w:val="hybridMultilevel"/>
     <w:tmpl w:val="6F34870A"/>
@@ -23957,7 +24115,7 @@
       </w:pPr>
     </w:lvl>
   </w:abstractNum>
-  <w:abstractNum w:abstractNumId="30" w15:restartNumberingAfterBreak="0">
+  <w:abstractNum w:abstractNumId="31" w15:restartNumberingAfterBreak="0">
     <w:nsid w:val="62CE46F7"/>
     <w:multiLevelType w:val="hybridMultilevel"/>
     <w:tmpl w:val="36A6E272"/>
@@ -24070,7 +24228,7 @@
       </w:rPr>
     </w:lvl>
   </w:abstractNum>
-  <w:abstractNum w:abstractNumId="31" w15:restartNumberingAfterBreak="0">
+  <w:abstractNum w:abstractNumId="32" w15:restartNumberingAfterBreak="0">
     <w:nsid w:val="63FE6133"/>
     <w:multiLevelType w:val="hybridMultilevel"/>
     <w:tmpl w:val="E4A424EA"/>
@@ -24159,7 +24317,7 @@
       </w:pPr>
     </w:lvl>
   </w:abstractNum>
-  <w:abstractNum w:abstractNumId="32" w15:restartNumberingAfterBreak="0">
+  <w:abstractNum w:abstractNumId="33" w15:restartNumberingAfterBreak="0">
     <w:nsid w:val="67725EF2"/>
     <w:multiLevelType w:val="hybridMultilevel"/>
     <w:tmpl w:val="8E18CA20"/>
@@ -24245,7 +24403,7 @@
       </w:pPr>
     </w:lvl>
   </w:abstractNum>
-  <w:abstractNum w:abstractNumId="33" w15:restartNumberingAfterBreak="0">
+  <w:abstractNum w:abstractNumId="34" w15:restartNumberingAfterBreak="0">
     <w:nsid w:val="68530BDC"/>
     <w:multiLevelType w:val="hybridMultilevel"/>
     <w:tmpl w:val="41C47D8E"/>
@@ -24331,7 +24489,7 @@
       </w:pPr>
     </w:lvl>
   </w:abstractNum>
-  <w:abstractNum w:abstractNumId="34" w15:restartNumberingAfterBreak="0">
+  <w:abstractNum w:abstractNumId="35" w15:restartNumberingAfterBreak="0">
     <w:nsid w:val="691C2502"/>
     <w:multiLevelType w:val="hybridMultilevel"/>
     <w:tmpl w:val="CF1C0746"/>
@@ -24444,7 +24602,7 @@
       </w:rPr>
     </w:lvl>
   </w:abstractNum>
-  <w:abstractNum w:abstractNumId="35" w15:restartNumberingAfterBreak="0">
+  <w:abstractNum w:abstractNumId="36" w15:restartNumberingAfterBreak="0">
     <w:nsid w:val="6C024BBE"/>
     <w:multiLevelType w:val="hybridMultilevel"/>
     <w:tmpl w:val="20608A0E"/>
@@ -24530,7 +24688,7 @@
       </w:pPr>
     </w:lvl>
   </w:abstractNum>
-  <w:abstractNum w:abstractNumId="36" w15:restartNumberingAfterBreak="0">
+  <w:abstractNum w:abstractNumId="37" w15:restartNumberingAfterBreak="0">
     <w:nsid w:val="76393502"/>
     <w:multiLevelType w:val="multilevel"/>
     <w:tmpl w:val="CDB66346"/>
@@ -24672,7 +24830,7 @@
       </w:rPr>
     </w:lvl>
   </w:abstractNum>
-  <w:abstractNum w:abstractNumId="37" w15:restartNumberingAfterBreak="0">
+  <w:abstractNum w:abstractNumId="38" w15:restartNumberingAfterBreak="0">
     <w:nsid w:val="78800F18"/>
     <w:multiLevelType w:val="hybridMultilevel"/>
     <w:tmpl w:val="DD5A5498"/>
@@ -24785,7 +24943,7 @@
       </w:rPr>
     </w:lvl>
   </w:abstractNum>
-  <w:abstractNum w:abstractNumId="38" w15:restartNumberingAfterBreak="0">
+  <w:abstractNum w:abstractNumId="39" w15:restartNumberingAfterBreak="0">
     <w:nsid w:val="7B9D7D3E"/>
     <w:multiLevelType w:val="hybridMultilevel"/>
     <w:tmpl w:val="096E1DCE"/>
@@ -24898,7 +25056,7 @@
       </w:rPr>
     </w:lvl>
   </w:abstractNum>
-  <w:abstractNum w:abstractNumId="39" w15:restartNumberingAfterBreak="0">
+  <w:abstractNum w:abstractNumId="40" w15:restartNumberingAfterBreak="0">
     <w:nsid w:val="7D99186E"/>
     <w:multiLevelType w:val="hybridMultilevel"/>
     <w:tmpl w:val="B5EA5A2C"/>
@@ -24997,40 +25155,40 @@
     <w:abstractNumId w:val="0"/>
   </w:num>
   <w:num w:numId="4">
-    <w:abstractNumId w:val="36"/>
+    <w:abstractNumId w:val="37"/>
   </w:num>
   <w:num w:numId="5">
-    <w:abstractNumId w:val="20"/>
+    <w:abstractNumId w:val="21"/>
   </w:num>
   <w:num w:numId="6">
-    <w:abstractNumId w:val="33"/>
+    <w:abstractNumId w:val="34"/>
   </w:num>
   <w:num w:numId="7">
-    <w:abstractNumId w:val="22"/>
+    <w:abstractNumId w:val="23"/>
   </w:num>
   <w:num w:numId="8">
     <w:abstractNumId w:val="10"/>
   </w:num>
   <w:num w:numId="9">
-    <w:abstractNumId w:val="19"/>
+    <w:abstractNumId w:val="20"/>
   </w:num>
   <w:num w:numId="10">
-    <w:abstractNumId w:val="26"/>
+    <w:abstractNumId w:val="27"/>
   </w:num>
   <w:num w:numId="11">
-    <w:abstractNumId w:val="32"/>
+    <w:abstractNumId w:val="33"/>
   </w:num>
   <w:num w:numId="12">
     <w:abstractNumId w:val="9"/>
   </w:num>
   <w:num w:numId="13">
-    <w:abstractNumId w:val="29"/>
+    <w:abstractNumId w:val="30"/>
   </w:num>
   <w:num w:numId="14">
-    <w:abstractNumId w:val="34"/>
+    <w:abstractNumId w:val="35"/>
   </w:num>
   <w:num w:numId="15">
-    <w:abstractNumId w:val="35"/>
+    <w:abstractNumId w:val="36"/>
   </w:num>
   <w:num w:numId="16">
     <w:abstractNumId w:val="1"/>
@@ -25045,10 +25203,10 @@
     <w:abstractNumId w:val="13"/>
   </w:num>
   <w:num w:numId="20">
-    <w:abstractNumId w:val="30"/>
+    <w:abstractNumId w:val="31"/>
   </w:num>
   <w:num w:numId="21">
-    <w:abstractNumId w:val="25"/>
+    <w:abstractNumId w:val="26"/>
   </w:num>
   <w:num w:numId="22">
     <w:abstractNumId w:val="12"/>
@@ -25057,43 +25215,43 @@
     <w:abstractNumId w:val="8"/>
   </w:num>
   <w:num w:numId="24">
+    <w:abstractNumId w:val="25"/>
+  </w:num>
+  <w:num w:numId="25">
+    <w:abstractNumId w:val="40"/>
+  </w:num>
+  <w:num w:numId="26">
     <w:abstractNumId w:val="24"/>
   </w:num>
-  <w:num w:numId="25">
+  <w:num w:numId="27">
+    <w:abstractNumId w:val="28"/>
+  </w:num>
+  <w:num w:numId="28">
+    <w:abstractNumId w:val="29"/>
+  </w:num>
+  <w:num w:numId="29">
+    <w:abstractNumId w:val="22"/>
+  </w:num>
+  <w:num w:numId="30">
     <w:abstractNumId w:val="39"/>
   </w:num>
-  <w:num w:numId="26">
-    <w:abstractNumId w:val="23"/>
-  </w:num>
-  <w:num w:numId="27">
-    <w:abstractNumId w:val="27"/>
-  </w:num>
-  <w:num w:numId="28">
-    <w:abstractNumId w:val="28"/>
-  </w:num>
-  <w:num w:numId="29">
-    <w:abstractNumId w:val="21"/>
-  </w:num>
-  <w:num w:numId="30">
-    <w:abstractNumId w:val="38"/>
-  </w:num>
   <w:num w:numId="31">
-    <w:abstractNumId w:val="31"/>
+    <w:abstractNumId w:val="32"/>
   </w:num>
   <w:num w:numId="32">
     <w:abstractNumId w:val="5"/>
   </w:num>
   <w:num w:numId="33">
-    <w:abstractNumId w:val="16"/>
+    <w:abstractNumId w:val="17"/>
   </w:num>
   <w:num w:numId="34">
-    <w:abstractNumId w:val="37"/>
+    <w:abstractNumId w:val="38"/>
   </w:num>
   <w:num w:numId="35">
-    <w:abstractNumId w:val="17"/>
+    <w:abstractNumId w:val="18"/>
   </w:num>
   <w:num w:numId="36">
-    <w:abstractNumId w:val="18"/>
+    <w:abstractNumId w:val="19"/>
   </w:num>
   <w:num w:numId="37">
     <w:abstractNumId w:val="11"/>
@@ -25106,6 +25264,9 @@
   </w:num>
   <w:num w:numId="40">
     <w:abstractNumId w:val="4"/>
+  </w:num>
+  <w:num w:numId="41">
+    <w:abstractNumId w:val="16"/>
   </w:num>
   <w:numIdMacAtCleanup w:val="40"/>
 </w:numbering>
@@ -26978,15 +27139,6 @@
 </file>
 
 <file path=customXml/item1.xml><?xml version="1.0" encoding="utf-8"?>
-<?mso-contentType ?>
-<FormTemplates xmlns="http://schemas.microsoft.com/sharepoint/v3/contenttype/forms">
-  <Display>DocumentLibraryForm</Display>
-  <Edit>DocumentLibraryForm</Edit>
-  <New>DocumentLibraryForm</New>
-</FormTemplates>
-</file>
-
-<file path=customXml/item2.xml><?xml version="1.0" encoding="utf-8"?>
 <ct:contentTypeSchema xmlns:ct="http://schemas.microsoft.com/office/2006/metadata/contentType" xmlns:ma="http://schemas.microsoft.com/office/2006/metadata/properties/metaAttributes" ct:_="" ma:_="" ma:contentTypeName="Document" ma:contentTypeID="0x010100ACD903816ABADE4A8D8C7092FAF715AE" ma:contentTypeVersion="10" ma:contentTypeDescription="Create a new document." ma:contentTypeScope="" ma:versionID="bf7b9e51082c05ae91b5fed9fd438aff">
   <xsd:schema xmlns:xsd="http://www.w3.org/2001/XMLSchema" xmlns:xs="http://www.w3.org/2001/XMLSchema" xmlns:p="http://schemas.microsoft.com/office/2006/metadata/properties" xmlns:ns2="ccc6c1e9-7b19-4e5d-9795-b9f5baa12d75" targetNamespace="http://schemas.microsoft.com/office/2006/metadata/properties" ma:root="true" ma:fieldsID="c75f601ac0e5f39101f6e31a81bdb754" ns2:_="">
     <xsd:import namespace="ccc6c1e9-7b19-4e5d-9795-b9f5baa12d75"/>
@@ -27170,6 +27322,15 @@
 </ct:contentTypeSchema>
 </file>
 
+<file path=customXml/item2.xml><?xml version="1.0" encoding="utf-8"?>
+<?mso-contentType ?>
+<FormTemplates xmlns="http://schemas.microsoft.com/sharepoint/v3/contenttype/forms">
+  <Display>DocumentLibraryForm</Display>
+  <Edit>DocumentLibraryForm</Edit>
+  <New>DocumentLibraryForm</New>
+</FormTemplates>
+</file>
+
 <file path=customXml/item3.xml><?xml version="1.0" encoding="utf-8"?>
 <p:properties xmlns:p="http://schemas.microsoft.com/office/2006/metadata/properties" xmlns:xsi="http://www.w3.org/2001/XMLSchema-instance" xmlns:pc="http://schemas.microsoft.com/office/infopath/2007/PartnerControls">
   <documentManagement/>
@@ -27181,14 +27342,6 @@
 </file>
 
 <file path=customXml/itemProps1.xml><?xml version="1.0" encoding="utf-8"?>
-<ds:datastoreItem xmlns:ds="http://schemas.openxmlformats.org/officeDocument/2006/customXml" ds:itemID="{DA268BFD-C129-4D43-BB1D-4274AF8DF7F9}">
-  <ds:schemaRefs>
-    <ds:schemaRef ds:uri="http://schemas.microsoft.com/sharepoint/v3/contenttype/forms"/>
-  </ds:schemaRefs>
-</ds:datastoreItem>
-</file>
-
-<file path=customXml/itemProps2.xml><?xml version="1.0" encoding="utf-8"?>
 <ds:datastoreItem xmlns:ds="http://schemas.openxmlformats.org/officeDocument/2006/customXml" ds:itemID="{AED60379-A19A-485F-A3A2-1A1C05504567}">
   <ds:schemaRefs>
     <ds:schemaRef ds:uri="http://schemas.microsoft.com/office/2006/metadata/contentType"/>
@@ -27206,6 +27359,14 @@
 </ds:datastoreItem>
 </file>
 
+<file path=customXml/itemProps2.xml><?xml version="1.0" encoding="utf-8"?>
+<ds:datastoreItem xmlns:ds="http://schemas.openxmlformats.org/officeDocument/2006/customXml" ds:itemID="{DA268BFD-C129-4D43-BB1D-4274AF8DF7F9}">
+  <ds:schemaRefs>
+    <ds:schemaRef ds:uri="http://schemas.microsoft.com/sharepoint/v3/contenttype/forms"/>
+  </ds:schemaRefs>
+</ds:datastoreItem>
+</file>
+
 <file path=customXml/itemProps3.xml><?xml version="1.0" encoding="utf-8"?>
 <ds:datastoreItem xmlns:ds="http://schemas.openxmlformats.org/officeDocument/2006/customXml" ds:itemID="{397584F7-28BF-4940-8A55-2273BCB3D9B5}">
   <ds:schemaRefs>
@@ -27216,7 +27377,7 @@
 </file>
 
 <file path=customXml/itemProps4.xml><?xml version="1.0" encoding="utf-8"?>
-<ds:datastoreItem xmlns:ds="http://schemas.openxmlformats.org/officeDocument/2006/customXml" ds:itemID="{2C386A0D-93C2-410E-80EB-739F1074B01E}">
+<ds:datastoreItem xmlns:ds="http://schemas.openxmlformats.org/officeDocument/2006/customXml" ds:itemID="{D409FB7E-5AAE-4244-A8C2-678CAE9EDB51}">
   <ds:schemaRefs>
     <ds:schemaRef ds:uri="http://schemas.openxmlformats.org/officeDocument/2006/bibliography"/>
   </ds:schemaRefs>

</xml_diff>

<commit_message>
114059 - Formative Assessment Q2.
</commit_message>
<xml_diff>
--- a/1-114059_115365_115368_115392_115384_115388_Combined Summative Assessment Instrument.docx
+++ b/1-114059_115365_115368_115392_115384_115388_Combined Summative Assessment Instrument.docx
@@ -4442,41 +4442,22 @@
       </w:r>
     </w:p>
     <w:p>
-      <w:pPr>
-        <w:keepNext/>
-        <w:keepLines/>
-        <w:spacing w:line="276" w:lineRule="auto"/>
-        <w:rPr>
-          <w:szCs w:val="22"/>
-        </w:rPr>
-      </w:pPr>
-      <w:r>
-        <w:rPr>
-          <w:szCs w:val="22"/>
-        </w:rPr>
+      <w:r>
         <w:t xml:space="preserve">The following </w:t>
       </w:r>
       <w:r>
-        <w:rPr>
-          <w:szCs w:val="22"/>
-        </w:rPr>
         <w:t>is a list and explanation of</w:t>
       </w:r>
       <w:r>
-        <w:rPr>
-          <w:szCs w:val="22"/>
-        </w:rPr>
         <w:t xml:space="preserve"> the different components associated with the cost benefit analysis technique:</w:t>
       </w:r>
     </w:p>
     <w:p>
       <w:pPr>
         <w:pStyle w:val="ListParagraph"/>
-        <w:keepNext/>
-        <w:keepLines/>
         <w:numPr>
           <w:ilvl w:val="0"/>
-          <w:numId w:val="41"/>
+          <w:numId w:val="42"/>
         </w:numPr>
         <w:rPr>
           <w:rFonts w:ascii="Arial" w:hAnsi="Arial"/>
@@ -4519,11 +4500,17 @@
     <w:p>
       <w:pPr>
         <w:pStyle w:val="ListParagraph"/>
-        <w:keepNext/>
-        <w:keepLines/>
+        <w:rPr>
+          <w:rFonts w:ascii="Arial" w:hAnsi="Arial"/>
+        </w:rPr>
+      </w:pPr>
+    </w:p>
+    <w:p>
+      <w:pPr>
+        <w:pStyle w:val="ListParagraph"/>
         <w:numPr>
           <w:ilvl w:val="0"/>
-          <w:numId w:val="41"/>
+          <w:numId w:val="42"/>
         </w:numPr>
         <w:rPr>
           <w:rFonts w:ascii="Arial" w:hAnsi="Arial"/>
@@ -4546,13 +4533,13 @@
         <w:rPr>
           <w:rFonts w:ascii="Arial" w:hAnsi="Arial"/>
         </w:rPr>
-        <w:t xml:space="preserve"> </w:t>
-      </w:r>
-      <w:r>
-        <w:rPr>
-          <w:rFonts w:ascii="Arial" w:hAnsi="Arial"/>
-        </w:rPr>
-        <w:t>This component of the CBA includes</w:t>
+        <w:t xml:space="preserve"> This component of the CBA includes</w:t>
+      </w:r>
+      <w:r>
+        <w:rPr>
+          <w:rFonts w:ascii="Arial" w:hAnsi="Arial"/>
+        </w:rPr>
+        <w:t xml:space="preserve"> the identification of associated costs and benefits of a project with regard to all alternative options that have been identified</w:t>
       </w:r>
       <w:r>
         <w:rPr>
@@ -4560,15 +4547,262 @@
         </w:rPr>
         <w:t>.</w:t>
       </w:r>
+      <w:r>
+        <w:rPr>
+          <w:rFonts w:ascii="Arial" w:hAnsi="Arial"/>
+        </w:rPr>
+        <w:t xml:space="preserve"> The identification of benefits and costs can be further broken down into the following:</w:t>
+      </w:r>
     </w:p>
     <w:p>
       <w:pPr>
         <w:pStyle w:val="ListParagraph"/>
-        <w:keepNext/>
-        <w:keepLines/>
+        <w:numPr>
+          <w:ilvl w:val="1"/>
+          <w:numId w:val="42"/>
+        </w:numPr>
+        <w:rPr>
+          <w:rFonts w:ascii="Arial" w:hAnsi="Arial"/>
+        </w:rPr>
+      </w:pPr>
+      <w:r>
+        <w:rPr>
+          <w:rFonts w:ascii="Arial" w:hAnsi="Arial"/>
+          <w:b/>
+        </w:rPr>
+        <w:t>Cost Factors</w:t>
+      </w:r>
+      <w:r>
+        <w:rPr>
+          <w:rFonts w:ascii="Arial" w:hAnsi="Arial"/>
+        </w:rPr>
+        <w:t>: The identification of costs factors for a project will include all associated costs that must cover the cost of the entire project</w:t>
+      </w:r>
+      <w:r>
+        <w:rPr>
+          <w:rFonts w:ascii="Arial" w:hAnsi="Arial"/>
+        </w:rPr>
+        <w:t xml:space="preserve"> with regard to listed alternatives available which have been identified as being possible feasible options to pursue in the project that is to be undertaken</w:t>
+      </w:r>
+      <w:r>
+        <w:rPr>
+          <w:rFonts w:ascii="Arial" w:hAnsi="Arial"/>
+        </w:rPr>
+        <w:t xml:space="preserve">, this includes </w:t>
+      </w:r>
+      <w:r>
+        <w:rPr>
+          <w:rFonts w:ascii="Arial" w:hAnsi="Arial"/>
+        </w:rPr>
+        <w:t xml:space="preserve">cost </w:t>
+      </w:r>
+      <w:r>
+        <w:rPr>
+          <w:rFonts w:ascii="Arial" w:hAnsi="Arial"/>
+        </w:rPr>
+        <w:t>factors such as:</w:t>
+      </w:r>
+    </w:p>
+    <w:p>
+      <w:pPr>
+        <w:pStyle w:val="ListParagraph"/>
+        <w:numPr>
+          <w:ilvl w:val="2"/>
+          <w:numId w:val="42"/>
+        </w:numPr>
+        <w:rPr>
+          <w:rFonts w:ascii="Arial" w:hAnsi="Arial"/>
+        </w:rPr>
+      </w:pPr>
+      <w:r>
+        <w:rPr>
+          <w:rFonts w:ascii="Arial" w:hAnsi="Arial"/>
+        </w:rPr>
+        <w:t>Activities and Resources.</w:t>
+      </w:r>
+    </w:p>
+    <w:p>
+      <w:pPr>
+        <w:pStyle w:val="ListParagraph"/>
+        <w:numPr>
+          <w:ilvl w:val="2"/>
+          <w:numId w:val="42"/>
+        </w:numPr>
+        <w:rPr>
+          <w:rFonts w:ascii="Arial" w:hAnsi="Arial"/>
+        </w:rPr>
+      </w:pPr>
+      <w:r>
+        <w:rPr>
+          <w:rFonts w:ascii="Arial" w:hAnsi="Arial"/>
+        </w:rPr>
+        <w:t>Cost Categories.</w:t>
+      </w:r>
+    </w:p>
+    <w:p>
+      <w:pPr>
+        <w:pStyle w:val="ListParagraph"/>
+        <w:numPr>
+          <w:ilvl w:val="2"/>
+          <w:numId w:val="42"/>
+        </w:numPr>
+        <w:rPr>
+          <w:rFonts w:ascii="Arial" w:hAnsi="Arial"/>
+        </w:rPr>
+      </w:pPr>
+      <w:r>
+        <w:rPr>
+          <w:rFonts w:ascii="Arial" w:hAnsi="Arial"/>
+        </w:rPr>
+        <w:t>Personnel Costs.</w:t>
+      </w:r>
+    </w:p>
+    <w:p>
+      <w:pPr>
+        <w:pStyle w:val="ListParagraph"/>
+        <w:numPr>
+          <w:ilvl w:val="2"/>
+          <w:numId w:val="42"/>
+        </w:numPr>
+        <w:rPr>
+          <w:rFonts w:ascii="Arial" w:hAnsi="Arial"/>
+        </w:rPr>
+      </w:pPr>
+      <w:r>
+        <w:rPr>
+          <w:rFonts w:ascii="Arial" w:hAnsi="Arial"/>
+        </w:rPr>
+        <w:t>Direct and Indirect Costs.</w:t>
+      </w:r>
+    </w:p>
+    <w:p>
+      <w:pPr>
+        <w:pStyle w:val="ListParagraph"/>
+        <w:numPr>
+          <w:ilvl w:val="2"/>
+          <w:numId w:val="42"/>
+        </w:numPr>
+        <w:rPr>
+          <w:rFonts w:ascii="Arial" w:hAnsi="Arial"/>
+        </w:rPr>
+      </w:pPr>
+      <w:r>
+        <w:rPr>
+          <w:rFonts w:ascii="Arial" w:hAnsi="Arial"/>
+        </w:rPr>
+        <w:t>Depreciation.</w:t>
+      </w:r>
+    </w:p>
+    <w:p>
+      <w:pPr>
+        <w:pStyle w:val="ListParagraph"/>
+        <w:numPr>
+          <w:ilvl w:val="2"/>
+          <w:numId w:val="42"/>
+        </w:numPr>
+        <w:rPr>
+          <w:rFonts w:ascii="Arial" w:hAnsi="Arial"/>
+        </w:rPr>
+      </w:pPr>
+      <w:r>
+        <w:rPr>
+          <w:rFonts w:ascii="Arial" w:hAnsi="Arial"/>
+        </w:rPr>
+        <w:t>Annual Costs.</w:t>
+      </w:r>
+    </w:p>
+    <w:p>
+      <w:pPr>
+        <w:pStyle w:val="ListParagraph"/>
+        <w:numPr>
+          <w:ilvl w:val="1"/>
+          <w:numId w:val="42"/>
+        </w:numPr>
+        <w:rPr>
+          <w:rFonts w:ascii="Arial" w:hAnsi="Arial"/>
+        </w:rPr>
+      </w:pPr>
+      <w:r>
+        <w:rPr>
+          <w:rFonts w:ascii="Arial" w:hAnsi="Arial"/>
+          <w:b/>
+        </w:rPr>
+        <w:t>Benefit Factors</w:t>
+      </w:r>
+      <w:r>
+        <w:rPr>
+          <w:rFonts w:ascii="Arial" w:hAnsi="Arial"/>
+        </w:rPr>
+        <w:t>: The identification of benefit factors for a project will include factors related to the benefits that each identified alternative option that can be used to undertake the project provides</w:t>
+      </w:r>
+      <w:r>
+        <w:rPr>
+          <w:rFonts w:ascii="Arial" w:hAnsi="Arial"/>
+        </w:rPr>
+        <w:t>, the benefit factors include items such as services, capabilities and qualities that each alternative option provides</w:t>
+      </w:r>
+      <w:r>
+        <w:rPr>
+          <w:rFonts w:ascii="Arial" w:hAnsi="Arial"/>
+        </w:rPr>
+        <w:t>.</w:t>
+      </w:r>
+      <w:r>
+        <w:rPr>
+          <w:rFonts w:ascii="Arial" w:hAnsi="Arial"/>
+        </w:rPr>
+        <w:t xml:space="preserve"> The estimation of benefits </w:t>
+      </w:r>
+      <w:r>
+        <w:rPr>
+          <w:rFonts w:ascii="Arial" w:hAnsi="Arial"/>
+        </w:rPr>
+        <w:t>involves</w:t>
+      </w:r>
+      <w:r>
+        <w:rPr>
+          <w:rFonts w:ascii="Arial" w:hAnsi="Arial"/>
+        </w:rPr>
+        <w:t xml:space="preserve"> the identification of benefits </w:t>
+      </w:r>
+      <w:r>
+        <w:rPr>
+          <w:rFonts w:ascii="Arial" w:hAnsi="Arial"/>
+        </w:rPr>
+        <w:t xml:space="preserve">related to </w:t>
+      </w:r>
+      <w:r>
+        <w:rPr>
+          <w:rFonts w:ascii="Arial" w:hAnsi="Arial"/>
+        </w:rPr>
+        <w:t>the various parties involved in the project which includes the customer and service provide</w:t>
+      </w:r>
+      <w:r>
+        <w:rPr>
+          <w:rFonts w:ascii="Arial" w:hAnsi="Arial"/>
+        </w:rPr>
+        <w:t>r</w:t>
+      </w:r>
+      <w:r>
+        <w:rPr>
+          <w:rFonts w:ascii="Arial" w:hAnsi="Arial"/>
+        </w:rPr>
+        <w:t>.</w:t>
+      </w:r>
+      <w:r>
+        <w:rPr>
+          <w:rFonts w:ascii="Arial" w:hAnsi="Arial"/>
+        </w:rPr>
+        <w:t xml:space="preserve"> After the benefit factors have been identified they need to have established performance factors that must be measured against the project to determine the feasibility, reasonability and value that each benefit holds.</w:t>
+      </w:r>
+    </w:p>
+    <w:p/>
+    <w:p>
+      <w:pPr>
+        <w:pStyle w:val="ListParagraph"/>
         <w:numPr>
           <w:ilvl w:val="0"/>
-          <w:numId w:val="41"/>
+          <w:numId w:val="44"/>
         </w:numPr>
         <w:rPr>
           <w:rFonts w:ascii="Arial" w:hAnsi="Arial"/>
@@ -4591,29 +4825,71 @@
         <w:rPr>
           <w:rFonts w:ascii="Arial" w:hAnsi="Arial"/>
         </w:rPr>
+        <w:t xml:space="preserve"> This component of the CBA includes</w:t>
+      </w:r>
+      <w:r>
+        <w:rPr>
+          <w:rFonts w:ascii="Arial" w:hAnsi="Arial"/>
+        </w:rPr>
+        <w:t xml:space="preserve"> the identification of the values and costs associated with each of the identified alternative options for the project</w:t>
+      </w:r>
+      <w:r>
+        <w:rPr>
+          <w:rFonts w:ascii="Arial" w:hAnsi="Arial"/>
+        </w:rPr>
+        <w:t>.</w:t>
+      </w:r>
+      <w:r>
+        <w:rPr>
+          <w:rFonts w:ascii="Arial" w:hAnsi="Arial"/>
+        </w:rPr>
+        <w:t xml:space="preserve"> This </w:t>
+      </w:r>
+      <w:r>
+        <w:rPr>
+          <w:rFonts w:ascii="Arial" w:hAnsi="Arial"/>
+        </w:rPr>
+        <w:lastRenderedPageBreak/>
+        <w:t xml:space="preserve">includes the process of taking the benefit of each alternative option as well as the costs associated with it and formulating </w:t>
+      </w:r>
+      <w:r>
+        <w:rPr>
+          <w:rFonts w:ascii="Arial" w:hAnsi="Arial"/>
+        </w:rPr>
+        <w:t xml:space="preserve">the cost for specified time periods from the start of the initial decision stages. After the costs and benefits for the specified time periods have been worked out in terms of estimations then they can be converted into a common unit of measurement which can be used </w:t>
+      </w:r>
+      <w:r>
+        <w:rPr>
+          <w:rFonts w:ascii="Arial" w:hAnsi="Arial"/>
+        </w:rPr>
+        <w:t>to efficiently compare the different alternative options.</w:t>
+      </w:r>
+      <w:r>
+        <w:rPr>
+          <w:rFonts w:ascii="Arial" w:hAnsi="Arial"/>
+        </w:rPr>
+        <w:t xml:space="preserve">   </w:t>
+      </w:r>
+      <w:r>
+        <w:rPr>
+          <w:rFonts w:ascii="Arial" w:hAnsi="Arial"/>
+        </w:rPr>
         <w:t xml:space="preserve"> </w:t>
       </w:r>
-      <w:r>
-        <w:rPr>
-          <w:rFonts w:ascii="Arial" w:hAnsi="Arial"/>
-        </w:rPr>
-        <w:t>This component of the CBA includes</w:t>
-      </w:r>
-      <w:r>
-        <w:rPr>
-          <w:rFonts w:ascii="Arial" w:hAnsi="Arial"/>
-        </w:rPr>
-        <w:t>.</w:t>
-      </w:r>
+    </w:p>
+    <w:p>
+      <w:pPr>
+        <w:rPr>
+          <w:rFonts w:cs="Arial"/>
+        </w:rPr>
+      </w:pPr>
     </w:p>
     <w:p>
       <w:pPr>
         <w:pStyle w:val="ListParagraph"/>
-        <w:keepNext/>
-        <w:keepLines/>
         <w:numPr>
           <w:ilvl w:val="0"/>
-          <w:numId w:val="41"/>
+          <w:numId w:val="44"/>
         </w:numPr>
         <w:rPr>
           <w:rFonts w:ascii="Arial" w:hAnsi="Arial"/>
@@ -4636,13 +4912,13 @@
         <w:rPr>
           <w:rFonts w:ascii="Arial" w:hAnsi="Arial"/>
         </w:rPr>
-        <w:t xml:space="preserve"> </w:t>
-      </w:r>
-      <w:r>
-        <w:rPr>
-          <w:rFonts w:ascii="Arial" w:hAnsi="Arial"/>
-        </w:rPr>
-        <w:t>This component of the CBA includes</w:t>
+        <w:t xml:space="preserve"> This component of the CBA includes</w:t>
+      </w:r>
+      <w:r>
+        <w:rPr>
+          <w:rFonts w:ascii="Arial" w:hAnsi="Arial"/>
+        </w:rPr>
+        <w:t xml:space="preserve"> the comparison of the alternative options or solutions that could be used to undertake the project</w:t>
       </w:r>
       <w:r>
         <w:rPr>
@@ -4650,15 +4926,44 @@
         </w:rPr>
         <w:t>.</w:t>
       </w:r>
+      <w:r>
+        <w:rPr>
+          <w:rFonts w:ascii="Arial" w:hAnsi="Arial"/>
+        </w:rPr>
+        <w:t xml:space="preserve"> The comparison process can take the form of tables and graphs which are all used as part of the </w:t>
+      </w:r>
+      <w:r>
+        <w:rPr>
+          <w:rFonts w:ascii="Arial" w:hAnsi="Arial"/>
+        </w:rPr>
+        <w:t>decision-making</w:t>
+      </w:r>
+      <w:r>
+        <w:rPr>
+          <w:rFonts w:ascii="Arial" w:hAnsi="Arial"/>
+        </w:rPr>
+        <w:t xml:space="preserve"> process of choosing the best alternative options.</w:t>
+      </w:r>
+      <w:r>
+        <w:rPr>
+          <w:rFonts w:ascii="Arial" w:hAnsi="Arial"/>
+        </w:rPr>
+        <w:t xml:space="preserve"> The end result of this component boils down to determining the best possible solution that provides the lowest cost with the most benefits.</w:t>
+      </w:r>
+    </w:p>
+    <w:p>
+      <w:pPr>
+        <w:rPr>
+          <w:rFonts w:cs="Arial"/>
+        </w:rPr>
+      </w:pPr>
     </w:p>
     <w:p>
       <w:pPr>
         <w:pStyle w:val="ListParagraph"/>
-        <w:keepNext/>
-        <w:keepLines/>
         <w:numPr>
           <w:ilvl w:val="0"/>
-          <w:numId w:val="41"/>
+          <w:numId w:val="44"/>
         </w:numPr>
         <w:rPr>
           <w:rFonts w:ascii="Arial" w:hAnsi="Arial"/>
@@ -4681,25 +4986,153 @@
         <w:rPr>
           <w:rFonts w:ascii="Arial" w:hAnsi="Arial"/>
         </w:rPr>
+        <w:t xml:space="preserve"> This component of the CBA </w:t>
+      </w:r>
+      <w:r>
+        <w:rPr>
+          <w:rFonts w:ascii="Arial" w:hAnsi="Arial"/>
+        </w:rPr>
+        <w:t xml:space="preserve">basically </w:t>
+      </w:r>
+      <w:r>
+        <w:rPr>
+          <w:rFonts w:ascii="Arial" w:hAnsi="Arial"/>
+        </w:rPr>
+        <w:t>includes</w:t>
+      </w:r>
+      <w:r>
+        <w:rPr>
+          <w:rFonts w:ascii="Arial" w:hAnsi="Arial"/>
+        </w:rPr>
+        <w:t xml:space="preserve"> a process of defining how sensitive the results</w:t>
+      </w:r>
+      <w:r>
+        <w:rPr>
+          <w:rFonts w:ascii="Arial" w:hAnsi="Arial"/>
+        </w:rPr>
+        <w:t xml:space="preserve"> obtained from the comparison phase</w:t>
+      </w:r>
+      <w:r>
+        <w:rPr>
+          <w:rFonts w:ascii="Arial" w:hAnsi="Arial"/>
+        </w:rPr>
+        <w:t xml:space="preserve"> are to changes</w:t>
+      </w:r>
+      <w:r>
+        <w:rPr>
+          <w:rFonts w:ascii="Arial" w:hAnsi="Arial"/>
+        </w:rPr>
+        <w:t>.</w:t>
+      </w:r>
+      <w:r>
+        <w:rPr>
+          <w:rFonts w:ascii="Arial" w:hAnsi="Arial"/>
+        </w:rPr>
+        <w:t xml:space="preserve"> The sensitivity analysis process includes a</w:t>
+      </w:r>
+      <w:r>
+        <w:rPr>
+          <w:rFonts w:ascii="Arial" w:hAnsi="Arial"/>
+        </w:rPr>
+        <w:t xml:space="preserve">n analysis </w:t>
+      </w:r>
+      <w:r>
+        <w:rPr>
+          <w:rFonts w:ascii="Arial" w:hAnsi="Arial"/>
+        </w:rPr>
+        <w:t>phase</w:t>
+      </w:r>
+      <w:r>
+        <w:rPr>
+          <w:rFonts w:ascii="Arial" w:hAnsi="Arial"/>
+        </w:rPr>
         <w:t xml:space="preserve"> </w:t>
       </w:r>
       <w:r>
         <w:rPr>
           <w:rFonts w:ascii="Arial" w:hAnsi="Arial"/>
         </w:rPr>
-        <w:t>This component of the CBA includes</w:t>
-      </w:r>
-      <w:r>
-        <w:rPr>
-          <w:rFonts w:ascii="Arial" w:hAnsi="Arial"/>
-        </w:rPr>
-        <w:t>.</w:t>
+        <w:t>which is used to determine how reliable the results obtained from the CBA are</w:t>
       </w:r>
       <w:r>
         <w:rPr>
           <w:rFonts w:ascii="Arial" w:hAnsi="Arial"/>
         </w:rPr>
         <w:t xml:space="preserve"> </w:t>
+      </w:r>
+      <w:r>
+        <w:rPr>
+          <w:rFonts w:ascii="Arial" w:hAnsi="Arial"/>
+        </w:rPr>
+        <w:t>as</w:t>
+      </w:r>
+      <w:r>
+        <w:rPr>
+          <w:rFonts w:ascii="Arial" w:hAnsi="Arial"/>
+        </w:rPr>
+        <w:t xml:space="preserve"> this </w:t>
+      </w:r>
+      <w:r>
+        <w:rPr>
+          <w:rFonts w:ascii="Arial" w:hAnsi="Arial"/>
+        </w:rPr>
+        <w:t>helps in</w:t>
+      </w:r>
+      <w:r>
+        <w:rPr>
+          <w:rFonts w:ascii="Arial" w:hAnsi="Arial"/>
+        </w:rPr>
+        <w:t xml:space="preserve"> predicting the outcome of </w:t>
+      </w:r>
+      <w:r>
+        <w:rPr>
+          <w:rFonts w:ascii="Arial" w:hAnsi="Arial"/>
+        </w:rPr>
+        <w:t xml:space="preserve">a </w:t>
+      </w:r>
+      <w:r>
+        <w:rPr>
+          <w:rFonts w:ascii="Arial" w:hAnsi="Arial"/>
+        </w:rPr>
+        <w:t>variable if it is exposed to different factors that differ from key predictions hence this</w:t>
+      </w:r>
+      <w:r>
+        <w:rPr>
+          <w:rFonts w:ascii="Arial" w:hAnsi="Arial"/>
+        </w:rPr>
+        <w:t xml:space="preserve"> further</w:t>
+      </w:r>
+      <w:r>
+        <w:rPr>
+          <w:rFonts w:ascii="Arial" w:hAnsi="Arial"/>
+        </w:rPr>
+        <w:t xml:space="preserve"> helps in</w:t>
+      </w:r>
+      <w:r>
+        <w:rPr>
+          <w:rFonts w:ascii="Arial" w:hAnsi="Arial"/>
+        </w:rPr>
+        <w:t xml:space="preserve"> determining if there is any uncertainty in the identified variable</w:t>
+      </w:r>
+      <w:r>
+        <w:rPr>
+          <w:rFonts w:ascii="Arial" w:hAnsi="Arial"/>
+        </w:rPr>
+        <w:t>s</w:t>
+      </w:r>
+      <w:r>
+        <w:rPr>
+          <w:rFonts w:ascii="Arial" w:hAnsi="Arial"/>
+        </w:rPr>
+        <w:t xml:space="preserve"> of the cost benefit analysis</w:t>
+      </w:r>
+      <w:bookmarkStart w:id="1" w:name="_GoBack"/>
+      <w:bookmarkEnd w:id="1"/>
+      <w:r>
+        <w:rPr>
+          <w:rFonts w:ascii="Arial" w:hAnsi="Arial"/>
+        </w:rPr>
+        <w:t xml:space="preserve">. </w:t>
       </w:r>
     </w:p>
     <w:p>
@@ -4928,14 +5361,11 @@
           <w:u w:val="single"/>
         </w:rPr>
       </w:pPr>
-      <w:bookmarkStart w:id="1" w:name="_GoBack"/>
-      <w:bookmarkEnd w:id="1"/>
       <w:r>
         <w:rPr>
           <w:b/>
           <w:u w:val="single"/>
         </w:rPr>
-        <w:lastRenderedPageBreak/>
         <w:t>Module 3 Formative Assessment (Unit Standard 115365)</w:t>
       </w:r>
     </w:p>
@@ -5100,7 +5530,15 @@
           <w:rFonts w:cs="Arial"/>
           <w:szCs w:val="22"/>
         </w:rPr>
-        <w:t xml:space="preserve">factors which can be incorporated and used. </w:t>
+        <w:t xml:space="preserve">factors which can be </w:t>
+      </w:r>
+      <w:r>
+        <w:rPr>
+          <w:rFonts w:cs="Arial"/>
+          <w:szCs w:val="22"/>
+        </w:rPr>
+        <w:lastRenderedPageBreak/>
+        <w:t xml:space="preserve">incorporated and used. </w:t>
       </w:r>
       <w:r>
         <w:rPr>
@@ -5536,14 +5974,7 @@
         <w:rPr>
           <w:rFonts w:ascii="Arial" w:hAnsi="Arial"/>
         </w:rPr>
-        <w:t xml:space="preserve">The principle of convention standardization focuses and keeping the standards and ways that users are accustomed to, such as for </w:t>
-      </w:r>
-      <w:r>
-        <w:rPr>
-          <w:rFonts w:ascii="Arial" w:hAnsi="Arial"/>
-        </w:rPr>
-        <w:lastRenderedPageBreak/>
-        <w:t>example if there is a particular way that a business or organisation</w:t>
+        <w:t>The principle of convention standardization focuses and keeping the standards and ways that users are accustomed to, such as for example if there is a particular way that a business or organisation</w:t>
       </w:r>
       <w:r>
         <w:rPr>
@@ -5664,7 +6095,14 @@
         <w:rPr>
           <w:rFonts w:ascii="Arial" w:hAnsi="Arial"/>
         </w:rPr>
-        <w:t xml:space="preserve">top to bottom and how certain things are displayed such as </w:t>
+        <w:t xml:space="preserve">top to </w:t>
+      </w:r>
+      <w:r>
+        <w:rPr>
+          <w:rFonts w:ascii="Arial" w:hAnsi="Arial"/>
+        </w:rPr>
+        <w:lastRenderedPageBreak/>
+        <w:t xml:space="preserve">bottom and how certain things are displayed such as </w:t>
       </w:r>
       <w:r>
         <w:rPr>
@@ -6068,102 +6506,11 @@
           <w:b/>
         </w:rPr>
       </w:pPr>
-    </w:p>
-    <w:p>
-      <w:pPr>
-        <w:spacing w:line="360" w:lineRule="auto"/>
-        <w:rPr>
-          <w:rFonts w:cs="Arial"/>
-          <w:b/>
-        </w:rPr>
-      </w:pPr>
-    </w:p>
-    <w:p>
-      <w:pPr>
-        <w:spacing w:line="360" w:lineRule="auto"/>
-        <w:rPr>
-          <w:rFonts w:cs="Arial"/>
-          <w:b/>
-        </w:rPr>
-      </w:pPr>
-    </w:p>
-    <w:p>
-      <w:pPr>
-        <w:spacing w:line="360" w:lineRule="auto"/>
-        <w:rPr>
-          <w:rFonts w:cs="Arial"/>
-          <w:b/>
-        </w:rPr>
-      </w:pPr>
-    </w:p>
-    <w:p>
-      <w:pPr>
-        <w:spacing w:line="360" w:lineRule="auto"/>
-        <w:rPr>
-          <w:rFonts w:cs="Arial"/>
-          <w:b/>
-        </w:rPr>
-      </w:pPr>
-    </w:p>
-    <w:p>
-      <w:pPr>
-        <w:spacing w:line="360" w:lineRule="auto"/>
-        <w:rPr>
-          <w:rFonts w:cs="Arial"/>
-          <w:b/>
-        </w:rPr>
-      </w:pPr>
-    </w:p>
-    <w:p>
-      <w:pPr>
-        <w:spacing w:line="360" w:lineRule="auto"/>
-        <w:rPr>
-          <w:rFonts w:cs="Arial"/>
-          <w:b/>
-        </w:rPr>
-      </w:pPr>
-    </w:p>
-    <w:p>
-      <w:pPr>
-        <w:spacing w:line="360" w:lineRule="auto"/>
-        <w:rPr>
-          <w:rFonts w:cs="Arial"/>
-          <w:b/>
-        </w:rPr>
-      </w:pPr>
-    </w:p>
-    <w:p>
-      <w:pPr>
-        <w:spacing w:line="360" w:lineRule="auto"/>
-        <w:rPr>
-          <w:rFonts w:cs="Arial"/>
-          <w:b/>
-        </w:rPr>
-      </w:pPr>
-    </w:p>
-    <w:p>
-      <w:pPr>
-        <w:spacing w:line="360" w:lineRule="auto"/>
-        <w:rPr>
-          <w:rFonts w:cs="Arial"/>
-          <w:b/>
-        </w:rPr>
-      </w:pPr>
-    </w:p>
-    <w:p>
-      <w:pPr>
-        <w:spacing w:line="360" w:lineRule="auto"/>
-        <w:rPr>
-          <w:rFonts w:cs="Arial"/>
-          <w:b/>
-        </w:rPr>
-      </w:pPr>
-      <w:r>
-        <w:rPr>
-          <w:rFonts w:cs="Arial"/>
-          <w:b/>
-        </w:rPr>
-        <w:lastRenderedPageBreak/>
+      <w:r>
+        <w:rPr>
+          <w:rFonts w:cs="Arial"/>
+          <w:b/>
+        </w:rPr>
         <w:t>Question 2 (SO 1, AC 2)</w:t>
       </w:r>
     </w:p>
@@ -6463,7 +6810,14 @@
         <w:rPr>
           <w:rFonts w:ascii="Arial" w:hAnsi="Arial"/>
         </w:rPr>
-        <w:t>: Most inputs need to be verified to ensure that they meet outlined specifications and requirements hence verification can be used as a process that is independent to validation in the sense that it can used to ensure that the expected supplied inputs are able to be processed and that the correct outputs are obtained from the processed inputs whereas validation is used to ensure that the correct types of inputs are supplied for processing. Hence verification as a process can be used as a pre and post process in input designs to ensure the correct types of inputs meet the intended design requirements.</w:t>
+        <w:t xml:space="preserve">: Most inputs need to be verified to ensure that they meet outlined specifications and requirements hence verification can be used as a process that is independent to validation in the sense that it can used to ensure that the expected supplied inputs are able to be processed and that the correct outputs are obtained from the processed inputs whereas validation is used to ensure that the correct types of inputs </w:t>
+      </w:r>
+      <w:r>
+        <w:rPr>
+          <w:rFonts w:ascii="Arial" w:hAnsi="Arial"/>
+        </w:rPr>
+        <w:lastRenderedPageBreak/>
+        <w:t>are supplied for processing. Hence verification as a process can be used as a pre and post process in input designs to ensure the correct types of inputs meet the intended design requirements.</w:t>
       </w:r>
     </w:p>
     <w:p>
@@ -6744,47 +7098,15 @@
       <w:pPr>
         <w:rPr>
           <w:rFonts w:cs="Arial"/>
-        </w:rPr>
-      </w:pPr>
-    </w:p>
-    <w:p>
-      <w:pPr>
-        <w:rPr>
-          <w:rFonts w:cs="Arial"/>
-          <w:b/>
-        </w:rPr>
-      </w:pPr>
-    </w:p>
-    <w:p>
-      <w:pPr>
-        <w:rPr>
-          <w:rFonts w:cs="Arial"/>
-          <w:b/>
-        </w:rPr>
-      </w:pPr>
-    </w:p>
-    <w:p>
-      <w:pPr>
-        <w:rPr>
-          <w:rFonts w:cs="Arial"/>
-          <w:b/>
-        </w:rPr>
-      </w:pPr>
-    </w:p>
-    <w:p>
-      <w:pPr>
-        <w:rPr>
-          <w:rFonts w:cs="Arial"/>
-          <w:b/>
-        </w:rPr>
-      </w:pPr>
-    </w:p>
-    <w:p>
-      <w:r>
-        <w:rPr>
-          <w:b/>
-        </w:rPr>
-        <w:lastRenderedPageBreak/>
+          <w:b/>
+        </w:rPr>
+      </w:pPr>
+    </w:p>
+    <w:p>
+      <w:r>
+        <w:rPr>
+          <w:b/>
+        </w:rPr>
         <w:t>Output Processes and Structures</w:t>
       </w:r>
       <w:r>
@@ -7051,7 +7373,14 @@
         <w:rPr>
           <w:rFonts w:ascii="Arial" w:hAnsi="Arial"/>
         </w:rPr>
-        <w:t>entailed in output processes involved in</w:t>
+        <w:t xml:space="preserve">entailed in output processes </w:t>
+      </w:r>
+      <w:r>
+        <w:rPr>
+          <w:rFonts w:ascii="Arial" w:hAnsi="Arial"/>
+        </w:rPr>
+        <w:lastRenderedPageBreak/>
+        <w:t>involved in</w:t>
       </w:r>
       <w:r>
         <w:rPr>
@@ -7379,14 +7708,7 @@
         <w:rPr>
           <w:rFonts w:ascii="Arial" w:hAnsi="Arial"/>
         </w:rPr>
-        <w:t xml:space="preserve"> the overall design </w:t>
-      </w:r>
-      <w:r>
-        <w:rPr>
-          <w:rFonts w:ascii="Arial" w:hAnsi="Arial"/>
-        </w:rPr>
-        <w:lastRenderedPageBreak/>
-        <w:t>phase of a project</w:t>
+        <w:t xml:space="preserve"> the overall design phase of a project</w:t>
       </w:r>
       <w:r>
         <w:rPr>
@@ -7869,7 +8191,14 @@
         <w:rPr>
           <w:rFonts w:ascii="Arial" w:hAnsi="Arial"/>
         </w:rPr>
-        <w:t>clarity and directions, better trust and commitments between the user and designer and the mitigation of any possible issues or conflicts that may arise due to a lack of understanding and communication.</w:t>
+        <w:t xml:space="preserve">clarity and directions, better trust and commitments between the user and designer and </w:t>
+      </w:r>
+      <w:r>
+        <w:rPr>
+          <w:rFonts w:ascii="Arial" w:hAnsi="Arial"/>
+        </w:rPr>
+        <w:lastRenderedPageBreak/>
+        <w:t>the mitigation of any possible issues or conflicts that may arise due to a lack of understanding and communication.</w:t>
       </w:r>
       <w:r>
         <w:rPr>
@@ -8029,81 +8358,26 @@
     </w:p>
     <w:p>
       <w:pPr>
-        <w:pStyle w:val="ListParagraph"/>
-        <w:rPr>
-          <w:rFonts w:ascii="Arial" w:hAnsi="Arial"/>
-          <w:lang w:eastAsia="en-ZA"/>
-        </w:rPr>
-      </w:pPr>
-    </w:p>
-    <w:p>
-      <w:pPr>
-        <w:spacing w:line="360" w:lineRule="auto"/>
-        <w:rPr>
-          <w:rFonts w:cs="Arial"/>
-          <w:b/>
-        </w:rPr>
-      </w:pPr>
-    </w:p>
-    <w:p>
-      <w:pPr>
-        <w:spacing w:line="360" w:lineRule="auto"/>
-        <w:rPr>
-          <w:rFonts w:cs="Arial"/>
-          <w:b/>
-        </w:rPr>
-      </w:pPr>
-    </w:p>
-    <w:p>
-      <w:pPr>
-        <w:spacing w:line="360" w:lineRule="auto"/>
-        <w:rPr>
-          <w:rFonts w:cs="Arial"/>
-          <w:b/>
-        </w:rPr>
-      </w:pPr>
-    </w:p>
-    <w:p>
-      <w:pPr>
-        <w:spacing w:line="360" w:lineRule="auto"/>
-        <w:rPr>
-          <w:rFonts w:cs="Arial"/>
-          <w:b/>
-        </w:rPr>
-      </w:pPr>
-    </w:p>
-    <w:p>
-      <w:pPr>
-        <w:spacing w:line="360" w:lineRule="auto"/>
-        <w:rPr>
-          <w:rFonts w:cs="Arial"/>
-          <w:b/>
-        </w:rPr>
-      </w:pPr>
-    </w:p>
-    <w:p>
-      <w:pPr>
-        <w:spacing w:line="360" w:lineRule="auto"/>
-        <w:rPr>
-          <w:rFonts w:cs="Arial"/>
-          <w:b/>
-        </w:rPr>
-      </w:pPr>
-    </w:p>
-    <w:p>
-      <w:pPr>
-        <w:spacing w:line="360" w:lineRule="auto"/>
-        <w:rPr>
-          <w:rFonts w:cs="Arial"/>
-          <w:b/>
-        </w:rPr>
-      </w:pPr>
-      <w:r>
-        <w:rPr>
-          <w:rFonts w:cs="Arial"/>
-          <w:b/>
-        </w:rPr>
-        <w:lastRenderedPageBreak/>
+        <w:spacing w:line="360" w:lineRule="auto"/>
+        <w:rPr>
+          <w:rFonts w:cs="Arial"/>
+          <w:b/>
+        </w:rPr>
+      </w:pPr>
+    </w:p>
+    <w:p>
+      <w:pPr>
+        <w:spacing w:line="360" w:lineRule="auto"/>
+        <w:rPr>
+          <w:rFonts w:cs="Arial"/>
+          <w:b/>
+        </w:rPr>
+      </w:pPr>
+      <w:r>
+        <w:rPr>
+          <w:rFonts w:cs="Arial"/>
+          <w:b/>
+        </w:rPr>
         <w:t>Question 4 (SO 1, AC 4)</w:t>
       </w:r>
     </w:p>
@@ -8435,7 +8709,14 @@
         <w:rPr>
           <w:rFonts w:ascii="Arial" w:hAnsi="Arial"/>
         </w:rPr>
-        <w:t xml:space="preserve">Users in general are accustomed to the process of writing which in essence is a form of manual offline data entry, writing can be used to fill in forms and documents which then can be later processed where the contents of the form or document can be captured onto a computer system where it can be available to be viewed on a document reader. </w:t>
+        <w:t xml:space="preserve">Users in general are accustomed to the process of writing which in essence is a form of manual offline data entry, writing can be used to fill in forms and documents which then can be later </w:t>
+      </w:r>
+      <w:r>
+        <w:rPr>
+          <w:rFonts w:ascii="Arial" w:hAnsi="Arial"/>
+        </w:rPr>
+        <w:lastRenderedPageBreak/>
+        <w:t xml:space="preserve">processed where the contents of the form or document can be captured onto a computer system where it can be available to be viewed on a document reader. </w:t>
       </w:r>
     </w:p>
     <w:p>
@@ -8665,14 +8946,7 @@
         <w:rPr>
           <w:rFonts w:ascii="Arial" w:hAnsi="Arial"/>
         </w:rPr>
-        <w:t xml:space="preserve">this source document would need to be further compiled manually for </w:t>
-      </w:r>
-      <w:r>
-        <w:rPr>
-          <w:rFonts w:ascii="Arial" w:hAnsi="Arial"/>
-        </w:rPr>
-        <w:lastRenderedPageBreak/>
-        <w:t xml:space="preserve">sensible information to be gathered </w:t>
+        <w:t xml:space="preserve">this source document would need to be further compiled manually for sensible information to be gathered </w:t>
       </w:r>
       <w:r>
         <w:rPr>
@@ -9042,7 +9316,14 @@
         <w:rPr>
           <w:rFonts w:ascii="Arial" w:hAnsi="Arial"/>
         </w:rPr>
-        <w:t>the process of media conversion needs to be carried out, this may involve complicated processes to be carried out by specialised software application and possibly even trained skilled users who know how to perform the conversion.</w:t>
+        <w:t xml:space="preserve">the process of media conversion needs to be carried out, this may involve complicated processes to be carried out by specialised </w:t>
+      </w:r>
+      <w:r>
+        <w:rPr>
+          <w:rFonts w:ascii="Arial" w:hAnsi="Arial"/>
+        </w:rPr>
+        <w:lastRenderedPageBreak/>
+        <w:t>software application and possibly even trained skilled users who know how to perform the conversion.</w:t>
       </w:r>
       <w:r>
         <w:rPr>
@@ -9251,14 +9532,7 @@
         <w:rPr>
           <w:rFonts w:ascii="Arial" w:hAnsi="Arial"/>
         </w:rPr>
-        <w:t xml:space="preserve">A graphical user interface-based environment offers a very interactable environment for inputs and allows for outputs to be easily formatted and displayed to the user. GUI based environments </w:t>
-      </w:r>
-      <w:r>
-        <w:rPr>
-          <w:rFonts w:ascii="Arial" w:hAnsi="Arial"/>
-        </w:rPr>
-        <w:lastRenderedPageBreak/>
-        <w:t xml:space="preserve">allow for </w:t>
+        <w:t xml:space="preserve">A graphical user interface-based environment offers a very interactable environment for inputs and allows for outputs to be easily formatted and displayed to the user. GUI based environments allow for </w:t>
       </w:r>
       <w:r>
         <w:rPr>
@@ -9660,6 +9934,7 @@
         <w:rPr>
           <w:rFonts w:ascii="Arial" w:hAnsi="Arial"/>
         </w:rPr>
+        <w:lastRenderedPageBreak/>
         <w:t xml:space="preserve">In GUI based environments icons can be used to gain many advantages compared to text-based environments. Such advantages revolving around the purpose and use if icons </w:t>
       </w:r>
       <w:r>
@@ -9876,14 +10151,7 @@
         <w:rPr>
           <w:rFonts w:ascii="Arial" w:hAnsi="Arial"/>
         </w:rPr>
-        <w:t xml:space="preserve"> menu context, these options allow </w:t>
-      </w:r>
-      <w:r>
-        <w:rPr>
-          <w:rFonts w:ascii="Arial" w:hAnsi="Arial"/>
-        </w:rPr>
-        <w:lastRenderedPageBreak/>
-        <w:t>for quick and easy access of options, additional utilities or commands</w:t>
+        <w:t xml:space="preserve"> menu context, these options allow for quick and easy access of options, additional utilities or commands</w:t>
       </w:r>
       <w:r>
         <w:rPr>
@@ -10003,118 +10271,6 @@
         </w:rPr>
         <w:t>, GUI environments would offer a more interactive menu with better laid out options where as a text-based environment will offer a more descriptive based menu where physical typing of items such as menu numbers or references will be required for the navigation to take place.</w:t>
       </w:r>
-    </w:p>
-    <w:p>
-      <w:pPr>
-        <w:spacing w:line="360" w:lineRule="auto"/>
-        <w:rPr>
-          <w:szCs w:val="22"/>
-        </w:rPr>
-      </w:pPr>
-    </w:p>
-    <w:p>
-      <w:pPr>
-        <w:spacing w:line="360" w:lineRule="auto"/>
-        <w:rPr>
-          <w:szCs w:val="22"/>
-        </w:rPr>
-      </w:pPr>
-    </w:p>
-    <w:p>
-      <w:pPr>
-        <w:spacing w:line="360" w:lineRule="auto"/>
-        <w:rPr>
-          <w:szCs w:val="22"/>
-        </w:rPr>
-      </w:pPr>
-    </w:p>
-    <w:p>
-      <w:pPr>
-        <w:spacing w:line="360" w:lineRule="auto"/>
-        <w:rPr>
-          <w:szCs w:val="22"/>
-        </w:rPr>
-      </w:pPr>
-    </w:p>
-    <w:p>
-      <w:pPr>
-        <w:spacing w:line="360" w:lineRule="auto"/>
-        <w:rPr>
-          <w:szCs w:val="22"/>
-        </w:rPr>
-      </w:pPr>
-    </w:p>
-    <w:p>
-      <w:pPr>
-        <w:spacing w:line="360" w:lineRule="auto"/>
-        <w:rPr>
-          <w:szCs w:val="22"/>
-        </w:rPr>
-      </w:pPr>
-    </w:p>
-    <w:p>
-      <w:pPr>
-        <w:spacing w:line="360" w:lineRule="auto"/>
-        <w:rPr>
-          <w:szCs w:val="22"/>
-        </w:rPr>
-      </w:pPr>
-    </w:p>
-    <w:p>
-      <w:pPr>
-        <w:spacing w:line="360" w:lineRule="auto"/>
-        <w:rPr>
-          <w:szCs w:val="22"/>
-        </w:rPr>
-      </w:pPr>
-    </w:p>
-    <w:p>
-      <w:pPr>
-        <w:spacing w:line="360" w:lineRule="auto"/>
-        <w:rPr>
-          <w:szCs w:val="22"/>
-        </w:rPr>
-      </w:pPr>
-    </w:p>
-    <w:p>
-      <w:pPr>
-        <w:spacing w:line="360" w:lineRule="auto"/>
-        <w:rPr>
-          <w:szCs w:val="22"/>
-        </w:rPr>
-      </w:pPr>
-    </w:p>
-    <w:p>
-      <w:pPr>
-        <w:spacing w:line="360" w:lineRule="auto"/>
-        <w:rPr>
-          <w:szCs w:val="22"/>
-        </w:rPr>
-      </w:pPr>
-    </w:p>
-    <w:p>
-      <w:pPr>
-        <w:spacing w:line="360" w:lineRule="auto"/>
-        <w:rPr>
-          <w:szCs w:val="22"/>
-        </w:rPr>
-      </w:pPr>
-    </w:p>
-    <w:p>
-      <w:pPr>
-        <w:spacing w:line="360" w:lineRule="auto"/>
-        <w:rPr>
-          <w:szCs w:val="22"/>
-        </w:rPr>
-      </w:pPr>
-    </w:p>
-    <w:p>
-      <w:pPr>
-        <w:spacing w:line="360" w:lineRule="auto"/>
-        <w:rPr>
-          <w:szCs w:val="22"/>
-        </w:rPr>
-      </w:pPr>
     </w:p>
     <w:p>
       <w:pPr>
@@ -21945,6 +22101,119 @@
     </w:lvl>
   </w:abstractNum>
   <w:abstractNum w:abstractNumId="11" w15:restartNumberingAfterBreak="0">
+    <w:nsid w:val="3313245E"/>
+    <w:multiLevelType w:val="hybridMultilevel"/>
+    <w:tmpl w:val="391A2BC6"/>
+    <w:lvl w:ilvl="0" w:tplc="1C090001">
+      <w:start w:val="1"/>
+      <w:numFmt w:val="bullet"/>
+      <w:lvlText w:val=""/>
+      <w:lvlJc w:val="left"/>
+      <w:pPr>
+        <w:ind w:left="720" w:hanging="360"/>
+      </w:pPr>
+      <w:rPr>
+        <w:rFonts w:ascii="Symbol" w:hAnsi="Symbol" w:hint="default"/>
+      </w:rPr>
+    </w:lvl>
+    <w:lvl w:ilvl="1" w:tplc="1C090003" w:tentative="1">
+      <w:start w:val="1"/>
+      <w:numFmt w:val="bullet"/>
+      <w:lvlText w:val="o"/>
+      <w:lvlJc w:val="left"/>
+      <w:pPr>
+        <w:ind w:left="1440" w:hanging="360"/>
+      </w:pPr>
+      <w:rPr>
+        <w:rFonts w:ascii="Courier New" w:hAnsi="Courier New" w:cs="Courier New" w:hint="default"/>
+      </w:rPr>
+    </w:lvl>
+    <w:lvl w:ilvl="2" w:tplc="1C090005" w:tentative="1">
+      <w:start w:val="1"/>
+      <w:numFmt w:val="bullet"/>
+      <w:lvlText w:val=""/>
+      <w:lvlJc w:val="left"/>
+      <w:pPr>
+        <w:ind w:left="2160" w:hanging="360"/>
+      </w:pPr>
+      <w:rPr>
+        <w:rFonts w:ascii="Wingdings" w:hAnsi="Wingdings" w:hint="default"/>
+      </w:rPr>
+    </w:lvl>
+    <w:lvl w:ilvl="3" w:tplc="1C090001" w:tentative="1">
+      <w:start w:val="1"/>
+      <w:numFmt w:val="bullet"/>
+      <w:lvlText w:val=""/>
+      <w:lvlJc w:val="left"/>
+      <w:pPr>
+        <w:ind w:left="2880" w:hanging="360"/>
+      </w:pPr>
+      <w:rPr>
+        <w:rFonts w:ascii="Symbol" w:hAnsi="Symbol" w:hint="default"/>
+      </w:rPr>
+    </w:lvl>
+    <w:lvl w:ilvl="4" w:tplc="1C090003" w:tentative="1">
+      <w:start w:val="1"/>
+      <w:numFmt w:val="bullet"/>
+      <w:lvlText w:val="o"/>
+      <w:lvlJc w:val="left"/>
+      <w:pPr>
+        <w:ind w:left="3600" w:hanging="360"/>
+      </w:pPr>
+      <w:rPr>
+        <w:rFonts w:ascii="Courier New" w:hAnsi="Courier New" w:cs="Courier New" w:hint="default"/>
+      </w:rPr>
+    </w:lvl>
+    <w:lvl w:ilvl="5" w:tplc="1C090005" w:tentative="1">
+      <w:start w:val="1"/>
+      <w:numFmt w:val="bullet"/>
+      <w:lvlText w:val=""/>
+      <w:lvlJc w:val="left"/>
+      <w:pPr>
+        <w:ind w:left="4320" w:hanging="360"/>
+      </w:pPr>
+      <w:rPr>
+        <w:rFonts w:ascii="Wingdings" w:hAnsi="Wingdings" w:hint="default"/>
+      </w:rPr>
+    </w:lvl>
+    <w:lvl w:ilvl="6" w:tplc="1C090001" w:tentative="1">
+      <w:start w:val="1"/>
+      <w:numFmt w:val="bullet"/>
+      <w:lvlText w:val=""/>
+      <w:lvlJc w:val="left"/>
+      <w:pPr>
+        <w:ind w:left="5040" w:hanging="360"/>
+      </w:pPr>
+      <w:rPr>
+        <w:rFonts w:ascii="Symbol" w:hAnsi="Symbol" w:hint="default"/>
+      </w:rPr>
+    </w:lvl>
+    <w:lvl w:ilvl="7" w:tplc="1C090003" w:tentative="1">
+      <w:start w:val="1"/>
+      <w:numFmt w:val="bullet"/>
+      <w:lvlText w:val="o"/>
+      <w:lvlJc w:val="left"/>
+      <w:pPr>
+        <w:ind w:left="5760" w:hanging="360"/>
+      </w:pPr>
+      <w:rPr>
+        <w:rFonts w:ascii="Courier New" w:hAnsi="Courier New" w:cs="Courier New" w:hint="default"/>
+      </w:rPr>
+    </w:lvl>
+    <w:lvl w:ilvl="8" w:tplc="1C090005" w:tentative="1">
+      <w:start w:val="1"/>
+      <w:numFmt w:val="bullet"/>
+      <w:lvlText w:val=""/>
+      <w:lvlJc w:val="left"/>
+      <w:pPr>
+        <w:ind w:left="6480" w:hanging="360"/>
+      </w:pPr>
+      <w:rPr>
+        <w:rFonts w:ascii="Wingdings" w:hAnsi="Wingdings" w:hint="default"/>
+      </w:rPr>
+    </w:lvl>
+  </w:abstractNum>
+  <w:abstractNum w:abstractNumId="12" w15:restartNumberingAfterBreak="0">
     <w:nsid w:val="33BF6514"/>
     <w:multiLevelType w:val="hybridMultilevel"/>
     <w:tmpl w:val="A964E7FE"/>
@@ -22057,7 +22326,120 @@
       </w:rPr>
     </w:lvl>
   </w:abstractNum>
-  <w:abstractNum w:abstractNumId="12" w15:restartNumberingAfterBreak="0">
+  <w:abstractNum w:abstractNumId="13" w15:restartNumberingAfterBreak="0">
+    <w:nsid w:val="34A0203C"/>
+    <w:multiLevelType w:val="hybridMultilevel"/>
+    <w:tmpl w:val="4F087B38"/>
+    <w:lvl w:ilvl="0" w:tplc="1C090001">
+      <w:start w:val="1"/>
+      <w:numFmt w:val="bullet"/>
+      <w:lvlText w:val=""/>
+      <w:lvlJc w:val="left"/>
+      <w:pPr>
+        <w:ind w:left="720" w:hanging="360"/>
+      </w:pPr>
+      <w:rPr>
+        <w:rFonts w:ascii="Symbol" w:hAnsi="Symbol" w:hint="default"/>
+      </w:rPr>
+    </w:lvl>
+    <w:lvl w:ilvl="1" w:tplc="1C090003">
+      <w:start w:val="1"/>
+      <w:numFmt w:val="bullet"/>
+      <w:lvlText w:val="o"/>
+      <w:lvlJc w:val="left"/>
+      <w:pPr>
+        <w:ind w:left="1440" w:hanging="360"/>
+      </w:pPr>
+      <w:rPr>
+        <w:rFonts w:ascii="Courier New" w:hAnsi="Courier New" w:cs="Courier New" w:hint="default"/>
+      </w:rPr>
+    </w:lvl>
+    <w:lvl w:ilvl="2" w:tplc="1C090005">
+      <w:start w:val="1"/>
+      <w:numFmt w:val="bullet"/>
+      <w:lvlText w:val=""/>
+      <w:lvlJc w:val="left"/>
+      <w:pPr>
+        <w:ind w:left="2160" w:hanging="360"/>
+      </w:pPr>
+      <w:rPr>
+        <w:rFonts w:ascii="Wingdings" w:hAnsi="Wingdings" w:hint="default"/>
+      </w:rPr>
+    </w:lvl>
+    <w:lvl w:ilvl="3" w:tplc="1C090001" w:tentative="1">
+      <w:start w:val="1"/>
+      <w:numFmt w:val="bullet"/>
+      <w:lvlText w:val=""/>
+      <w:lvlJc w:val="left"/>
+      <w:pPr>
+        <w:ind w:left="2880" w:hanging="360"/>
+      </w:pPr>
+      <w:rPr>
+        <w:rFonts w:ascii="Symbol" w:hAnsi="Symbol" w:hint="default"/>
+      </w:rPr>
+    </w:lvl>
+    <w:lvl w:ilvl="4" w:tplc="1C090003" w:tentative="1">
+      <w:start w:val="1"/>
+      <w:numFmt w:val="bullet"/>
+      <w:lvlText w:val="o"/>
+      <w:lvlJc w:val="left"/>
+      <w:pPr>
+        <w:ind w:left="3600" w:hanging="360"/>
+      </w:pPr>
+      <w:rPr>
+        <w:rFonts w:ascii="Courier New" w:hAnsi="Courier New" w:cs="Courier New" w:hint="default"/>
+      </w:rPr>
+    </w:lvl>
+    <w:lvl w:ilvl="5" w:tplc="1C090005" w:tentative="1">
+      <w:start w:val="1"/>
+      <w:numFmt w:val="bullet"/>
+      <w:lvlText w:val=""/>
+      <w:lvlJc w:val="left"/>
+      <w:pPr>
+        <w:ind w:left="4320" w:hanging="360"/>
+      </w:pPr>
+      <w:rPr>
+        <w:rFonts w:ascii="Wingdings" w:hAnsi="Wingdings" w:hint="default"/>
+      </w:rPr>
+    </w:lvl>
+    <w:lvl w:ilvl="6" w:tplc="1C090001" w:tentative="1">
+      <w:start w:val="1"/>
+      <w:numFmt w:val="bullet"/>
+      <w:lvlText w:val=""/>
+      <w:lvlJc w:val="left"/>
+      <w:pPr>
+        <w:ind w:left="5040" w:hanging="360"/>
+      </w:pPr>
+      <w:rPr>
+        <w:rFonts w:ascii="Symbol" w:hAnsi="Symbol" w:hint="default"/>
+      </w:rPr>
+    </w:lvl>
+    <w:lvl w:ilvl="7" w:tplc="1C090003" w:tentative="1">
+      <w:start w:val="1"/>
+      <w:numFmt w:val="bullet"/>
+      <w:lvlText w:val="o"/>
+      <w:lvlJc w:val="left"/>
+      <w:pPr>
+        <w:ind w:left="5760" w:hanging="360"/>
+      </w:pPr>
+      <w:rPr>
+        <w:rFonts w:ascii="Courier New" w:hAnsi="Courier New" w:cs="Courier New" w:hint="default"/>
+      </w:rPr>
+    </w:lvl>
+    <w:lvl w:ilvl="8" w:tplc="1C090005" w:tentative="1">
+      <w:start w:val="1"/>
+      <w:numFmt w:val="bullet"/>
+      <w:lvlText w:val=""/>
+      <w:lvlJc w:val="left"/>
+      <w:pPr>
+        <w:ind w:left="6480" w:hanging="360"/>
+      </w:pPr>
+      <w:rPr>
+        <w:rFonts w:ascii="Wingdings" w:hAnsi="Wingdings" w:hint="default"/>
+      </w:rPr>
+    </w:lvl>
+  </w:abstractNum>
+  <w:abstractNum w:abstractNumId="14" w15:restartNumberingAfterBreak="0">
     <w:nsid w:val="34B00793"/>
     <w:multiLevelType w:val="hybridMultilevel"/>
     <w:tmpl w:val="9D8EB856"/>
@@ -22170,7 +22552,7 @@
       </w:rPr>
     </w:lvl>
   </w:abstractNum>
-  <w:abstractNum w:abstractNumId="13" w15:restartNumberingAfterBreak="0">
+  <w:abstractNum w:abstractNumId="15" w15:restartNumberingAfterBreak="0">
     <w:nsid w:val="34DC1337"/>
     <w:multiLevelType w:val="hybridMultilevel"/>
     <w:tmpl w:val="36A6E272"/>
@@ -22283,7 +22665,7 @@
       </w:rPr>
     </w:lvl>
   </w:abstractNum>
-  <w:abstractNum w:abstractNumId="14" w15:restartNumberingAfterBreak="0">
+  <w:abstractNum w:abstractNumId="16" w15:restartNumberingAfterBreak="0">
     <w:nsid w:val="351817C8"/>
     <w:multiLevelType w:val="hybridMultilevel"/>
     <w:tmpl w:val="05303B9E"/>
@@ -22425,7 +22807,7 @@
       </w:rPr>
     </w:lvl>
   </w:abstractNum>
-  <w:abstractNum w:abstractNumId="15" w15:restartNumberingAfterBreak="0">
+  <w:abstractNum w:abstractNumId="17" w15:restartNumberingAfterBreak="0">
     <w:nsid w:val="368967C5"/>
     <w:multiLevelType w:val="hybridMultilevel"/>
     <w:tmpl w:val="6918537C"/>
@@ -22538,7 +22920,7 @@
       </w:rPr>
     </w:lvl>
   </w:abstractNum>
-  <w:abstractNum w:abstractNumId="16" w15:restartNumberingAfterBreak="0">
+  <w:abstractNum w:abstractNumId="18" w15:restartNumberingAfterBreak="0">
     <w:nsid w:val="37A61165"/>
     <w:multiLevelType w:val="hybridMultilevel"/>
     <w:tmpl w:val="17F453D6"/>
@@ -22554,7 +22936,7 @@
         <w:rFonts w:ascii="Symbol" w:hAnsi="Symbol" w:hint="default"/>
       </w:rPr>
     </w:lvl>
-    <w:lvl w:ilvl="1" w:tplc="1C090003" w:tentative="1">
+    <w:lvl w:ilvl="1" w:tplc="1C090003">
       <w:start w:val="1"/>
       <w:numFmt w:val="bullet"/>
       <w:lvlText w:val="o"/>
@@ -22566,7 +22948,7 @@
         <w:rFonts w:ascii="Courier New" w:hAnsi="Courier New" w:cs="Courier New" w:hint="default"/>
       </w:rPr>
     </w:lvl>
-    <w:lvl w:ilvl="2" w:tplc="1C090005" w:tentative="1">
+    <w:lvl w:ilvl="2" w:tplc="1C090005">
       <w:start w:val="1"/>
       <w:numFmt w:val="bullet"/>
       <w:lvlText w:val=""/>
@@ -22651,7 +23033,7 @@
       </w:rPr>
     </w:lvl>
   </w:abstractNum>
-  <w:abstractNum w:abstractNumId="17" w15:restartNumberingAfterBreak="0">
+  <w:abstractNum w:abstractNumId="19" w15:restartNumberingAfterBreak="0">
     <w:nsid w:val="3846263D"/>
     <w:multiLevelType w:val="hybridMultilevel"/>
     <w:tmpl w:val="691E35AC"/>
@@ -22764,7 +23146,7 @@
       </w:rPr>
     </w:lvl>
   </w:abstractNum>
-  <w:abstractNum w:abstractNumId="18" w15:restartNumberingAfterBreak="0">
+  <w:abstractNum w:abstractNumId="20" w15:restartNumberingAfterBreak="0">
     <w:nsid w:val="39263552"/>
     <w:multiLevelType w:val="hybridMultilevel"/>
     <w:tmpl w:val="BD527C3C"/>
@@ -22877,7 +23259,7 @@
       </w:rPr>
     </w:lvl>
   </w:abstractNum>
-  <w:abstractNum w:abstractNumId="19" w15:restartNumberingAfterBreak="0">
+  <w:abstractNum w:abstractNumId="21" w15:restartNumberingAfterBreak="0">
     <w:nsid w:val="40A00E6F"/>
     <w:multiLevelType w:val="hybridMultilevel"/>
     <w:tmpl w:val="E244FE32"/>
@@ -22990,7 +23372,7 @@
       </w:rPr>
     </w:lvl>
   </w:abstractNum>
-  <w:abstractNum w:abstractNumId="20" w15:restartNumberingAfterBreak="0">
+  <w:abstractNum w:abstractNumId="22" w15:restartNumberingAfterBreak="0">
     <w:nsid w:val="42625D93"/>
     <w:multiLevelType w:val="hybridMultilevel"/>
     <w:tmpl w:val="1758CF80"/>
@@ -23103,7 +23485,7 @@
       </w:rPr>
     </w:lvl>
   </w:abstractNum>
-  <w:abstractNum w:abstractNumId="21" w15:restartNumberingAfterBreak="0">
+  <w:abstractNum w:abstractNumId="23" w15:restartNumberingAfterBreak="0">
     <w:nsid w:val="464E5F50"/>
     <w:multiLevelType w:val="hybridMultilevel"/>
     <w:tmpl w:val="4E8CE2A0"/>
@@ -23244,7 +23626,7 @@
       </w:rPr>
     </w:lvl>
   </w:abstractNum>
-  <w:abstractNum w:abstractNumId="22" w15:restartNumberingAfterBreak="0">
+  <w:abstractNum w:abstractNumId="24" w15:restartNumberingAfterBreak="0">
     <w:nsid w:val="48651678"/>
     <w:multiLevelType w:val="hybridMultilevel"/>
     <w:tmpl w:val="4D66AC04"/>
@@ -23333,7 +23715,7 @@
       </w:pPr>
     </w:lvl>
   </w:abstractNum>
-  <w:abstractNum w:abstractNumId="23" w15:restartNumberingAfterBreak="0">
+  <w:abstractNum w:abstractNumId="25" w15:restartNumberingAfterBreak="0">
     <w:nsid w:val="499656C0"/>
     <w:multiLevelType w:val="hybridMultilevel"/>
     <w:tmpl w:val="AC7A3BD8"/>
@@ -23419,7 +23801,7 @@
       </w:pPr>
     </w:lvl>
   </w:abstractNum>
-  <w:abstractNum w:abstractNumId="24" w15:restartNumberingAfterBreak="0">
+  <w:abstractNum w:abstractNumId="26" w15:restartNumberingAfterBreak="0">
     <w:nsid w:val="4EB3004C"/>
     <w:multiLevelType w:val="hybridMultilevel"/>
     <w:tmpl w:val="13DC2174"/>
@@ -23532,7 +23914,7 @@
       </w:rPr>
     </w:lvl>
   </w:abstractNum>
-  <w:abstractNum w:abstractNumId="25" w15:restartNumberingAfterBreak="0">
+  <w:abstractNum w:abstractNumId="27" w15:restartNumberingAfterBreak="0">
     <w:nsid w:val="51945B8D"/>
     <w:multiLevelType w:val="hybridMultilevel"/>
     <w:tmpl w:val="029C990C"/>
@@ -23645,7 +24027,120 @@
       </w:rPr>
     </w:lvl>
   </w:abstractNum>
-  <w:abstractNum w:abstractNumId="26" w15:restartNumberingAfterBreak="0">
+  <w:abstractNum w:abstractNumId="28" w15:restartNumberingAfterBreak="0">
+    <w:nsid w:val="5BB44107"/>
+    <w:multiLevelType w:val="hybridMultilevel"/>
+    <w:tmpl w:val="66E6FE44"/>
+    <w:lvl w:ilvl="0" w:tplc="1C090001">
+      <w:start w:val="1"/>
+      <w:numFmt w:val="bullet"/>
+      <w:lvlText w:val=""/>
+      <w:lvlJc w:val="left"/>
+      <w:pPr>
+        <w:ind w:left="1440" w:hanging="360"/>
+      </w:pPr>
+      <w:rPr>
+        <w:rFonts w:ascii="Symbol" w:hAnsi="Symbol" w:hint="default"/>
+      </w:rPr>
+    </w:lvl>
+    <w:lvl w:ilvl="1" w:tplc="1C090003" w:tentative="1">
+      <w:start w:val="1"/>
+      <w:numFmt w:val="bullet"/>
+      <w:lvlText w:val="o"/>
+      <w:lvlJc w:val="left"/>
+      <w:pPr>
+        <w:ind w:left="2160" w:hanging="360"/>
+      </w:pPr>
+      <w:rPr>
+        <w:rFonts w:ascii="Courier New" w:hAnsi="Courier New" w:cs="Courier New" w:hint="default"/>
+      </w:rPr>
+    </w:lvl>
+    <w:lvl w:ilvl="2" w:tplc="1C090005" w:tentative="1">
+      <w:start w:val="1"/>
+      <w:numFmt w:val="bullet"/>
+      <w:lvlText w:val=""/>
+      <w:lvlJc w:val="left"/>
+      <w:pPr>
+        <w:ind w:left="2880" w:hanging="360"/>
+      </w:pPr>
+      <w:rPr>
+        <w:rFonts w:ascii="Wingdings" w:hAnsi="Wingdings" w:hint="default"/>
+      </w:rPr>
+    </w:lvl>
+    <w:lvl w:ilvl="3" w:tplc="1C090001" w:tentative="1">
+      <w:start w:val="1"/>
+      <w:numFmt w:val="bullet"/>
+      <w:lvlText w:val=""/>
+      <w:lvlJc w:val="left"/>
+      <w:pPr>
+        <w:ind w:left="3600" w:hanging="360"/>
+      </w:pPr>
+      <w:rPr>
+        <w:rFonts w:ascii="Symbol" w:hAnsi="Symbol" w:hint="default"/>
+      </w:rPr>
+    </w:lvl>
+    <w:lvl w:ilvl="4" w:tplc="1C090003" w:tentative="1">
+      <w:start w:val="1"/>
+      <w:numFmt w:val="bullet"/>
+      <w:lvlText w:val="o"/>
+      <w:lvlJc w:val="left"/>
+      <w:pPr>
+        <w:ind w:left="4320" w:hanging="360"/>
+      </w:pPr>
+      <w:rPr>
+        <w:rFonts w:ascii="Courier New" w:hAnsi="Courier New" w:cs="Courier New" w:hint="default"/>
+      </w:rPr>
+    </w:lvl>
+    <w:lvl w:ilvl="5" w:tplc="1C090005" w:tentative="1">
+      <w:start w:val="1"/>
+      <w:numFmt w:val="bullet"/>
+      <w:lvlText w:val=""/>
+      <w:lvlJc w:val="left"/>
+      <w:pPr>
+        <w:ind w:left="5040" w:hanging="360"/>
+      </w:pPr>
+      <w:rPr>
+        <w:rFonts w:ascii="Wingdings" w:hAnsi="Wingdings" w:hint="default"/>
+      </w:rPr>
+    </w:lvl>
+    <w:lvl w:ilvl="6" w:tplc="1C090001" w:tentative="1">
+      <w:start w:val="1"/>
+      <w:numFmt w:val="bullet"/>
+      <w:lvlText w:val=""/>
+      <w:lvlJc w:val="left"/>
+      <w:pPr>
+        <w:ind w:left="5760" w:hanging="360"/>
+      </w:pPr>
+      <w:rPr>
+        <w:rFonts w:ascii="Symbol" w:hAnsi="Symbol" w:hint="default"/>
+      </w:rPr>
+    </w:lvl>
+    <w:lvl w:ilvl="7" w:tplc="1C090003" w:tentative="1">
+      <w:start w:val="1"/>
+      <w:numFmt w:val="bullet"/>
+      <w:lvlText w:val="o"/>
+      <w:lvlJc w:val="left"/>
+      <w:pPr>
+        <w:ind w:left="6480" w:hanging="360"/>
+      </w:pPr>
+      <w:rPr>
+        <w:rFonts w:ascii="Courier New" w:hAnsi="Courier New" w:cs="Courier New" w:hint="default"/>
+      </w:rPr>
+    </w:lvl>
+    <w:lvl w:ilvl="8" w:tplc="1C090005" w:tentative="1">
+      <w:start w:val="1"/>
+      <w:numFmt w:val="bullet"/>
+      <w:lvlText w:val=""/>
+      <w:lvlJc w:val="left"/>
+      <w:pPr>
+        <w:ind w:left="7200" w:hanging="360"/>
+      </w:pPr>
+      <w:rPr>
+        <w:rFonts w:ascii="Wingdings" w:hAnsi="Wingdings" w:hint="default"/>
+      </w:rPr>
+    </w:lvl>
+  </w:abstractNum>
+  <w:abstractNum w:abstractNumId="29" w15:restartNumberingAfterBreak="0">
     <w:nsid w:val="5D802F14"/>
     <w:multiLevelType w:val="hybridMultilevel"/>
     <w:tmpl w:val="12E64B92"/>
@@ -23735,7 +24230,7 @@
       </w:pPr>
     </w:lvl>
   </w:abstractNum>
-  <w:abstractNum w:abstractNumId="27" w15:restartNumberingAfterBreak="0">
+  <w:abstractNum w:abstractNumId="30" w15:restartNumberingAfterBreak="0">
     <w:nsid w:val="5EA10B76"/>
     <w:multiLevelType w:val="hybridMultilevel"/>
     <w:tmpl w:val="9F8A1DFA"/>
@@ -23821,7 +24316,7 @@
       </w:pPr>
     </w:lvl>
   </w:abstractNum>
-  <w:abstractNum w:abstractNumId="28" w15:restartNumberingAfterBreak="0">
+  <w:abstractNum w:abstractNumId="31" w15:restartNumberingAfterBreak="0">
     <w:nsid w:val="5F1748B2"/>
     <w:multiLevelType w:val="hybridMultilevel"/>
     <w:tmpl w:val="3C9C7560"/>
@@ -23913,7 +24408,7 @@
       </w:pPr>
     </w:lvl>
   </w:abstractNum>
-  <w:abstractNum w:abstractNumId="29" w15:restartNumberingAfterBreak="0">
+  <w:abstractNum w:abstractNumId="32" w15:restartNumberingAfterBreak="0">
     <w:nsid w:val="5F7960E4"/>
     <w:multiLevelType w:val="hybridMultilevel"/>
     <w:tmpl w:val="8D5ED85A"/>
@@ -24026,7 +24521,7 @@
       </w:rPr>
     </w:lvl>
   </w:abstractNum>
-  <w:abstractNum w:abstractNumId="30" w15:restartNumberingAfterBreak="0">
+  <w:abstractNum w:abstractNumId="33" w15:restartNumberingAfterBreak="0">
     <w:nsid w:val="60A4466E"/>
     <w:multiLevelType w:val="hybridMultilevel"/>
     <w:tmpl w:val="6F34870A"/>
@@ -24115,7 +24610,7 @@
       </w:pPr>
     </w:lvl>
   </w:abstractNum>
-  <w:abstractNum w:abstractNumId="31" w15:restartNumberingAfterBreak="0">
+  <w:abstractNum w:abstractNumId="34" w15:restartNumberingAfterBreak="0">
     <w:nsid w:val="62CE46F7"/>
     <w:multiLevelType w:val="hybridMultilevel"/>
     <w:tmpl w:val="36A6E272"/>
@@ -24228,7 +24723,7 @@
       </w:rPr>
     </w:lvl>
   </w:abstractNum>
-  <w:abstractNum w:abstractNumId="32" w15:restartNumberingAfterBreak="0">
+  <w:abstractNum w:abstractNumId="35" w15:restartNumberingAfterBreak="0">
     <w:nsid w:val="63FE6133"/>
     <w:multiLevelType w:val="hybridMultilevel"/>
     <w:tmpl w:val="E4A424EA"/>
@@ -24317,7 +24812,7 @@
       </w:pPr>
     </w:lvl>
   </w:abstractNum>
-  <w:abstractNum w:abstractNumId="33" w15:restartNumberingAfterBreak="0">
+  <w:abstractNum w:abstractNumId="36" w15:restartNumberingAfterBreak="0">
     <w:nsid w:val="67725EF2"/>
     <w:multiLevelType w:val="hybridMultilevel"/>
     <w:tmpl w:val="8E18CA20"/>
@@ -24403,7 +24898,7 @@
       </w:pPr>
     </w:lvl>
   </w:abstractNum>
-  <w:abstractNum w:abstractNumId="34" w15:restartNumberingAfterBreak="0">
+  <w:abstractNum w:abstractNumId="37" w15:restartNumberingAfterBreak="0">
     <w:nsid w:val="68530BDC"/>
     <w:multiLevelType w:val="hybridMultilevel"/>
     <w:tmpl w:val="41C47D8E"/>
@@ -24489,7 +24984,7 @@
       </w:pPr>
     </w:lvl>
   </w:abstractNum>
-  <w:abstractNum w:abstractNumId="35" w15:restartNumberingAfterBreak="0">
+  <w:abstractNum w:abstractNumId="38" w15:restartNumberingAfterBreak="0">
     <w:nsid w:val="691C2502"/>
     <w:multiLevelType w:val="hybridMultilevel"/>
     <w:tmpl w:val="CF1C0746"/>
@@ -24602,7 +25097,7 @@
       </w:rPr>
     </w:lvl>
   </w:abstractNum>
-  <w:abstractNum w:abstractNumId="36" w15:restartNumberingAfterBreak="0">
+  <w:abstractNum w:abstractNumId="39" w15:restartNumberingAfterBreak="0">
     <w:nsid w:val="6C024BBE"/>
     <w:multiLevelType w:val="hybridMultilevel"/>
     <w:tmpl w:val="20608A0E"/>
@@ -24688,7 +25183,7 @@
       </w:pPr>
     </w:lvl>
   </w:abstractNum>
-  <w:abstractNum w:abstractNumId="37" w15:restartNumberingAfterBreak="0">
+  <w:abstractNum w:abstractNumId="40" w15:restartNumberingAfterBreak="0">
     <w:nsid w:val="76393502"/>
     <w:multiLevelType w:val="multilevel"/>
     <w:tmpl w:val="CDB66346"/>
@@ -24830,7 +25325,7 @@
       </w:rPr>
     </w:lvl>
   </w:abstractNum>
-  <w:abstractNum w:abstractNumId="38" w15:restartNumberingAfterBreak="0">
+  <w:abstractNum w:abstractNumId="41" w15:restartNumberingAfterBreak="0">
     <w:nsid w:val="78800F18"/>
     <w:multiLevelType w:val="hybridMultilevel"/>
     <w:tmpl w:val="DD5A5498"/>
@@ -24943,7 +25438,7 @@
       </w:rPr>
     </w:lvl>
   </w:abstractNum>
-  <w:abstractNum w:abstractNumId="39" w15:restartNumberingAfterBreak="0">
+  <w:abstractNum w:abstractNumId="42" w15:restartNumberingAfterBreak="0">
     <w:nsid w:val="7B9D7D3E"/>
     <w:multiLevelType w:val="hybridMultilevel"/>
     <w:tmpl w:val="096E1DCE"/>
@@ -25056,7 +25551,7 @@
       </w:rPr>
     </w:lvl>
   </w:abstractNum>
-  <w:abstractNum w:abstractNumId="40" w15:restartNumberingAfterBreak="0">
+  <w:abstractNum w:abstractNumId="43" w15:restartNumberingAfterBreak="0">
     <w:nsid w:val="7D99186E"/>
     <w:multiLevelType w:val="hybridMultilevel"/>
     <w:tmpl w:val="B5EA5A2C"/>
@@ -25146,7 +25641,7 @@
     </w:lvl>
   </w:abstractNum>
   <w:num w:numId="1">
-    <w:abstractNumId w:val="14"/>
+    <w:abstractNumId w:val="16"/>
   </w:num>
   <w:num w:numId="2">
     <w:abstractNumId w:val="3"/>
@@ -25155,40 +25650,40 @@
     <w:abstractNumId w:val="0"/>
   </w:num>
   <w:num w:numId="4">
+    <w:abstractNumId w:val="40"/>
+  </w:num>
+  <w:num w:numId="5">
+    <w:abstractNumId w:val="23"/>
+  </w:num>
+  <w:num w:numId="6">
     <w:abstractNumId w:val="37"/>
   </w:num>
-  <w:num w:numId="5">
-    <w:abstractNumId w:val="21"/>
-  </w:num>
-  <w:num w:numId="6">
-    <w:abstractNumId w:val="34"/>
-  </w:num>
   <w:num w:numId="7">
-    <w:abstractNumId w:val="23"/>
+    <w:abstractNumId w:val="25"/>
   </w:num>
   <w:num w:numId="8">
     <w:abstractNumId w:val="10"/>
   </w:num>
   <w:num w:numId="9">
-    <w:abstractNumId w:val="20"/>
+    <w:abstractNumId w:val="22"/>
   </w:num>
   <w:num w:numId="10">
-    <w:abstractNumId w:val="27"/>
+    <w:abstractNumId w:val="30"/>
   </w:num>
   <w:num w:numId="11">
-    <w:abstractNumId w:val="33"/>
+    <w:abstractNumId w:val="36"/>
   </w:num>
   <w:num w:numId="12">
     <w:abstractNumId w:val="9"/>
   </w:num>
   <w:num w:numId="13">
-    <w:abstractNumId w:val="30"/>
+    <w:abstractNumId w:val="33"/>
   </w:num>
   <w:num w:numId="14">
-    <w:abstractNumId w:val="35"/>
+    <w:abstractNumId w:val="38"/>
   </w:num>
   <w:num w:numId="15">
-    <w:abstractNumId w:val="36"/>
+    <w:abstractNumId w:val="39"/>
   </w:num>
   <w:num w:numId="16">
     <w:abstractNumId w:val="1"/>
@@ -25197,64 +25692,64 @@
     <w:abstractNumId w:val="6"/>
   </w:num>
   <w:num w:numId="18">
+    <w:abstractNumId w:val="17"/>
+  </w:num>
+  <w:num w:numId="19">
     <w:abstractNumId w:val="15"/>
   </w:num>
-  <w:num w:numId="19">
-    <w:abstractNumId w:val="13"/>
-  </w:num>
   <w:num w:numId="20">
-    <w:abstractNumId w:val="31"/>
+    <w:abstractNumId w:val="34"/>
   </w:num>
   <w:num w:numId="21">
-    <w:abstractNumId w:val="26"/>
+    <w:abstractNumId w:val="29"/>
   </w:num>
   <w:num w:numId="22">
-    <w:abstractNumId w:val="12"/>
+    <w:abstractNumId w:val="14"/>
   </w:num>
   <w:num w:numId="23">
     <w:abstractNumId w:val="8"/>
   </w:num>
   <w:num w:numId="24">
-    <w:abstractNumId w:val="25"/>
+    <w:abstractNumId w:val="27"/>
   </w:num>
   <w:num w:numId="25">
-    <w:abstractNumId w:val="40"/>
+    <w:abstractNumId w:val="43"/>
   </w:num>
   <w:num w:numId="26">
+    <w:abstractNumId w:val="26"/>
+  </w:num>
+  <w:num w:numId="27">
+    <w:abstractNumId w:val="31"/>
+  </w:num>
+  <w:num w:numId="28">
+    <w:abstractNumId w:val="32"/>
+  </w:num>
+  <w:num w:numId="29">
     <w:abstractNumId w:val="24"/>
   </w:num>
-  <w:num w:numId="27">
-    <w:abstractNumId w:val="28"/>
-  </w:num>
-  <w:num w:numId="28">
-    <w:abstractNumId w:val="29"/>
-  </w:num>
-  <w:num w:numId="29">
-    <w:abstractNumId w:val="22"/>
-  </w:num>
   <w:num w:numId="30">
-    <w:abstractNumId w:val="39"/>
+    <w:abstractNumId w:val="42"/>
   </w:num>
   <w:num w:numId="31">
-    <w:abstractNumId w:val="32"/>
+    <w:abstractNumId w:val="35"/>
   </w:num>
   <w:num w:numId="32">
     <w:abstractNumId w:val="5"/>
   </w:num>
   <w:num w:numId="33">
-    <w:abstractNumId w:val="17"/>
+    <w:abstractNumId w:val="19"/>
   </w:num>
   <w:num w:numId="34">
-    <w:abstractNumId w:val="38"/>
+    <w:abstractNumId w:val="41"/>
   </w:num>
   <w:num w:numId="35">
-    <w:abstractNumId w:val="18"/>
+    <w:abstractNumId w:val="20"/>
   </w:num>
   <w:num w:numId="36">
-    <w:abstractNumId w:val="19"/>
+    <w:abstractNumId w:val="21"/>
   </w:num>
   <w:num w:numId="37">
-    <w:abstractNumId w:val="11"/>
+    <w:abstractNumId w:val="12"/>
   </w:num>
   <w:num w:numId="38">
     <w:abstractNumId w:val="2"/>
@@ -25266,7 +25761,16 @@
     <w:abstractNumId w:val="4"/>
   </w:num>
   <w:num w:numId="41">
-    <w:abstractNumId w:val="16"/>
+    <w:abstractNumId w:val="18"/>
+  </w:num>
+  <w:num w:numId="42">
+    <w:abstractNumId w:val="13"/>
+  </w:num>
+  <w:num w:numId="43">
+    <w:abstractNumId w:val="28"/>
+  </w:num>
+  <w:num w:numId="44">
+    <w:abstractNumId w:val="11"/>
   </w:num>
   <w:numIdMacAtCleanup w:val="40"/>
 </w:numbering>
@@ -27139,6 +27643,15 @@
 </file>
 
 <file path=customXml/item1.xml><?xml version="1.0" encoding="utf-8"?>
+<?mso-contentType ?>
+<FormTemplates xmlns="http://schemas.microsoft.com/sharepoint/v3/contenttype/forms">
+  <Display>DocumentLibraryForm</Display>
+  <Edit>DocumentLibraryForm</Edit>
+  <New>DocumentLibraryForm</New>
+</FormTemplates>
+</file>
+
+<file path=customXml/item2.xml><?xml version="1.0" encoding="utf-8"?>
 <ct:contentTypeSchema xmlns:ct="http://schemas.microsoft.com/office/2006/metadata/contentType" xmlns:ma="http://schemas.microsoft.com/office/2006/metadata/properties/metaAttributes" ct:_="" ma:_="" ma:contentTypeName="Document" ma:contentTypeID="0x010100ACD903816ABADE4A8D8C7092FAF715AE" ma:contentTypeVersion="10" ma:contentTypeDescription="Create a new document." ma:contentTypeScope="" ma:versionID="bf7b9e51082c05ae91b5fed9fd438aff">
   <xsd:schema xmlns:xsd="http://www.w3.org/2001/XMLSchema" xmlns:xs="http://www.w3.org/2001/XMLSchema" xmlns:p="http://schemas.microsoft.com/office/2006/metadata/properties" xmlns:ns2="ccc6c1e9-7b19-4e5d-9795-b9f5baa12d75" targetNamespace="http://schemas.microsoft.com/office/2006/metadata/properties" ma:root="true" ma:fieldsID="c75f601ac0e5f39101f6e31a81bdb754" ns2:_="">
     <xsd:import namespace="ccc6c1e9-7b19-4e5d-9795-b9f5baa12d75"/>
@@ -27322,15 +27835,6 @@
 </ct:contentTypeSchema>
 </file>
 
-<file path=customXml/item2.xml><?xml version="1.0" encoding="utf-8"?>
-<?mso-contentType ?>
-<FormTemplates xmlns="http://schemas.microsoft.com/sharepoint/v3/contenttype/forms">
-  <Display>DocumentLibraryForm</Display>
-  <Edit>DocumentLibraryForm</Edit>
-  <New>DocumentLibraryForm</New>
-</FormTemplates>
-</file>
-
 <file path=customXml/item3.xml><?xml version="1.0" encoding="utf-8"?>
 <p:properties xmlns:p="http://schemas.microsoft.com/office/2006/metadata/properties" xmlns:xsi="http://www.w3.org/2001/XMLSchema-instance" xmlns:pc="http://schemas.microsoft.com/office/infopath/2007/PartnerControls">
   <documentManagement/>
@@ -27342,6 +27846,14 @@
 </file>
 
 <file path=customXml/itemProps1.xml><?xml version="1.0" encoding="utf-8"?>
+<ds:datastoreItem xmlns:ds="http://schemas.openxmlformats.org/officeDocument/2006/customXml" ds:itemID="{DA268BFD-C129-4D43-BB1D-4274AF8DF7F9}">
+  <ds:schemaRefs>
+    <ds:schemaRef ds:uri="http://schemas.microsoft.com/sharepoint/v3/contenttype/forms"/>
+  </ds:schemaRefs>
+</ds:datastoreItem>
+</file>
+
+<file path=customXml/itemProps2.xml><?xml version="1.0" encoding="utf-8"?>
 <ds:datastoreItem xmlns:ds="http://schemas.openxmlformats.org/officeDocument/2006/customXml" ds:itemID="{AED60379-A19A-485F-A3A2-1A1C05504567}">
   <ds:schemaRefs>
     <ds:schemaRef ds:uri="http://schemas.microsoft.com/office/2006/metadata/contentType"/>
@@ -27359,14 +27871,6 @@
 </ds:datastoreItem>
 </file>
 
-<file path=customXml/itemProps2.xml><?xml version="1.0" encoding="utf-8"?>
-<ds:datastoreItem xmlns:ds="http://schemas.openxmlformats.org/officeDocument/2006/customXml" ds:itemID="{DA268BFD-C129-4D43-BB1D-4274AF8DF7F9}">
-  <ds:schemaRefs>
-    <ds:schemaRef ds:uri="http://schemas.microsoft.com/sharepoint/v3/contenttype/forms"/>
-  </ds:schemaRefs>
-</ds:datastoreItem>
-</file>
-
 <file path=customXml/itemProps3.xml><?xml version="1.0" encoding="utf-8"?>
 <ds:datastoreItem xmlns:ds="http://schemas.openxmlformats.org/officeDocument/2006/customXml" ds:itemID="{397584F7-28BF-4940-8A55-2273BCB3D9B5}">
   <ds:schemaRefs>
@@ -27377,7 +27881,7 @@
 </file>
 
 <file path=customXml/itemProps4.xml><?xml version="1.0" encoding="utf-8"?>
-<ds:datastoreItem xmlns:ds="http://schemas.openxmlformats.org/officeDocument/2006/customXml" ds:itemID="{D409FB7E-5AAE-4244-A8C2-678CAE9EDB51}">
+<ds:datastoreItem xmlns:ds="http://schemas.openxmlformats.org/officeDocument/2006/customXml" ds:itemID="{A2A59732-3F90-4939-8854-69A1EBBF0696}">
   <ds:schemaRefs>
     <ds:schemaRef ds:uri="http://schemas.openxmlformats.org/officeDocument/2006/bibliography"/>
   </ds:schemaRefs>

</xml_diff>

<commit_message>
114059 - Formative Assessment Q3.
</commit_message>
<xml_diff>
--- a/1-114059_115365_115368_115392_115384_115388_Combined Summative Assessment Instrument.docx
+++ b/1-114059_115365_115368_115392_115384_115388_Combined Summative Assessment Instrument.docx
@@ -5124,96 +5124,257 @@
         <w:rPr>
           <w:rFonts w:ascii="Arial" w:hAnsi="Arial"/>
         </w:rPr>
-        <w:t xml:space="preserve"> of the cost benefit analysis</w:t>
-      </w:r>
+        <w:t xml:space="preserve"> of the cost benefit analysis. </w:t>
+      </w:r>
+    </w:p>
+    <w:p>
+      <w:pPr>
+        <w:keepNext/>
+        <w:keepLines/>
+        <w:rPr>
+          <w:szCs w:val="22"/>
+        </w:rPr>
+      </w:pPr>
+    </w:p>
+    <w:p>
+      <w:pPr>
+        <w:rPr>
+          <w:szCs w:val="22"/>
+        </w:rPr>
+      </w:pPr>
+    </w:p>
+    <w:p>
+      <w:pPr>
+        <w:spacing w:line="360" w:lineRule="auto"/>
+        <w:rPr>
+          <w:b/>
+        </w:rPr>
+      </w:pPr>
+      <w:r>
+        <w:rPr>
+          <w:b/>
+        </w:rPr>
+        <w:t>Question 3 (SO 4, AC 2)</w:t>
+      </w:r>
+    </w:p>
+    <w:p>
+      <w:pPr>
+        <w:spacing w:line="360" w:lineRule="auto"/>
+      </w:pPr>
+      <w:r>
+        <w:t xml:space="preserve">Explain the implications of late delivery on time and cost of a project </w:t>
+      </w:r>
+      <w:r>
+        <w:tab/>
+      </w:r>
+      <w:r>
+        <w:tab/>
+      </w:r>
+      <w:r>
+        <w:tab/>
+      </w:r>
+      <w:r>
+        <w:tab/>
+        <w:t>(6)</w:t>
+      </w:r>
+    </w:p>
+    <w:p>
+      <w:pPr>
+        <w:keepNext/>
+        <w:keepLines/>
+        <w:spacing w:line="360" w:lineRule="auto"/>
+      </w:pPr>
+      <w:r>
+        <w:rPr>
+          <w:b/>
+        </w:rPr>
+        <w:t>Answer</w:t>
+      </w:r>
+      <w:r>
+        <w:t>:</w:t>
+      </w:r>
+    </w:p>
+    <w:p>
+      <w:pPr>
+        <w:spacing w:line="276" w:lineRule="auto"/>
+      </w:pPr>
+      <w:r>
+        <w:t>The implications that late delivery has on time and cost of a project has a direct economic impact on the delivery mechanism</w:t>
+      </w:r>
+      <w:r>
+        <w:t>s</w:t>
+      </w:r>
+      <w:r>
+        <w:t xml:space="preserve"> </w:t>
+      </w:r>
+      <w:r>
+        <w:t xml:space="preserve">planned and </w:t>
+      </w:r>
+      <w:r>
+        <w:t xml:space="preserve">put into place for the </w:t>
+      </w:r>
+      <w:r>
+        <w:t>project. Thus,</w:t>
+      </w:r>
+      <w:r>
+        <w:t xml:space="preserve"> the consequences relate to the direct implications that project owners and service providers/contractors have to face</w:t>
+      </w:r>
+      <w:r>
+        <w:t xml:space="preserve"> </w:t>
+      </w:r>
+      <w:r>
+        <w:t>which is a direct correlation of time and cost</w:t>
+      </w:r>
+      <w:r>
+        <w:t xml:space="preserve"> and thus can be factored into time and cost overruns</w:t>
+      </w:r>
+      <w:r>
+        <w:t>.</w:t>
+      </w:r>
+      <w:r>
+        <w:t xml:space="preserve"> </w:t>
+      </w:r>
+    </w:p>
+    <w:p>
+      <w:pPr>
+        <w:spacing w:line="276" w:lineRule="auto"/>
+      </w:pPr>
+      <w:r>
+        <w:t xml:space="preserve">Time overruns </w:t>
+      </w:r>
+      <w:r>
+        <w:t xml:space="preserve">relate to the inability of a service provider or contractor to carry out and deliver project requirements with regard to deadline specifications and thus as a result the entire project becomes setback </w:t>
+      </w:r>
+      <w:r>
+        <w:t>with</w:t>
+      </w:r>
+      <w:r>
+        <w:t xml:space="preserve"> project milestones</w:t>
+      </w:r>
+      <w:r>
+        <w:t xml:space="preserve"> being pushed out</w:t>
+      </w:r>
+      <w:r>
+        <w:t>.</w:t>
+      </w:r>
+      <w:r>
+        <w:t xml:space="preserve"> </w:t>
+      </w:r>
+      <w:r>
+        <w:t xml:space="preserve"> </w:t>
+      </w:r>
+    </w:p>
+    <w:p>
+      <w:pPr>
+        <w:spacing w:line="276" w:lineRule="auto"/>
+      </w:pPr>
+      <w:r>
+        <w:t xml:space="preserve">Cost overruns relate to when a project exceeds the designated financial threshold for what was initially budgeted and as a result the there is a need for excess funding required for the completion of the project. </w:t>
+      </w:r>
+    </w:p>
+    <w:p>
+      <w:pPr>
+        <w:spacing w:line="276" w:lineRule="auto"/>
+      </w:pPr>
+      <w:r>
+        <w:t>Cost overruns have a direct implication of time</w:t>
+      </w:r>
+      <w:r>
+        <w:t>,</w:t>
+      </w:r>
+      <w:r>
+        <w:t xml:space="preserve"> if a project requires more funding for completion due to unexpected costs or poor financial planning then a project becomes setback as financials needs to be secured </w:t>
+      </w:r>
+      <w:r>
+        <w:t xml:space="preserve">and approved </w:t>
+      </w:r>
+      <w:r>
+        <w:t>in order to proceed and this process might take some time. Likewise, time overruns can have a direct implication on the overall cost of a project cause if a service provider or contractor is unable to deliver project deliverable</w:t>
+      </w:r>
+      <w:r>
+        <w:t>s</w:t>
+      </w:r>
+      <w:r>
+        <w:t xml:space="preserve"> on time then a project is pushed back and as a result may required additional funding for the completion.</w:t>
+      </w:r>
+    </w:p>
+    <w:p>
+      <w:pPr>
+        <w:spacing w:line="276" w:lineRule="auto"/>
+      </w:pPr>
+      <w:r>
+        <w:t>Both time and cost can be major impediments on a project and have many implications directly and indirectly,</w:t>
+      </w:r>
+      <w:r>
+        <w:t xml:space="preserve"> hence</w:t>
+      </w:r>
+      <w:r>
+        <w:t xml:space="preserve"> if a project enters the stages where </w:t>
+      </w:r>
+      <w:r>
+        <w:t>it has hit cost and or time overruns then someone has to be held responsible which is usually the projects service provider or contractor</w:t>
+      </w:r>
+      <w:r>
+        <w:t xml:space="preserve"> who has the bare the loss and expenses endured</w:t>
+      </w:r>
+      <w:r>
+        <w:t xml:space="preserve"> </w:t>
+      </w:r>
+      <w:r>
+        <w:t>due to</w:t>
+      </w:r>
+      <w:r>
+        <w:t xml:space="preserve"> the project service provider</w:t>
+      </w:r>
+      <w:r>
+        <w:t xml:space="preserve"> </w:t>
+      </w:r>
+      <w:r>
+        <w:t xml:space="preserve">or contractor poorly </w:t>
+      </w:r>
+      <w:r>
+        <w:t>planning and estimating</w:t>
+      </w:r>
+      <w:r>
+        <w:t xml:space="preserve"> the outcomes </w:t>
+      </w:r>
+      <w:r>
+        <w:t>and deliverable</w:t>
+      </w:r>
+      <w:r>
+        <w:t>s</w:t>
+      </w:r>
+      <w:r>
+        <w:t xml:space="preserve"> of </w:t>
+      </w:r>
+      <w:r>
+        <w:t>the project</w:t>
+      </w:r>
+      <w:r>
+        <w:t>.</w:t>
+      </w:r>
+    </w:p>
+    <w:p>
+      <w:pPr>
+        <w:spacing w:line="276" w:lineRule="auto"/>
+      </w:pPr>
       <w:bookmarkStart w:id="1" w:name="_GoBack"/>
       <w:bookmarkEnd w:id="1"/>
       <w:r>
-        <w:rPr>
-          <w:rFonts w:ascii="Arial" w:hAnsi="Arial"/>
-        </w:rPr>
-        <w:t xml:space="preserve">. </w:t>
-      </w:r>
-    </w:p>
-    <w:p>
-      <w:pPr>
-        <w:keepNext/>
-        <w:keepLines/>
-        <w:rPr>
-          <w:szCs w:val="22"/>
-        </w:rPr>
-      </w:pPr>
-    </w:p>
-    <w:p>
-      <w:pPr>
-        <w:rPr>
-          <w:szCs w:val="22"/>
-        </w:rPr>
-      </w:pPr>
-    </w:p>
-    <w:p>
-      <w:pPr>
-        <w:spacing w:line="360" w:lineRule="auto"/>
-        <w:rPr>
-          <w:b/>
-        </w:rPr>
-      </w:pPr>
-      <w:r>
-        <w:rPr>
-          <w:b/>
-        </w:rPr>
-        <w:t>Question 3 (SO 4, AC 2)</w:t>
-      </w:r>
-    </w:p>
-    <w:p>
-      <w:pPr>
-        <w:spacing w:line="360" w:lineRule="auto"/>
-      </w:pPr>
-      <w:r>
-        <w:t xml:space="preserve">Explain the implications of late delivery on time and cost of a project </w:t>
-      </w:r>
-      <w:r>
-        <w:tab/>
-      </w:r>
-      <w:r>
-        <w:tab/>
-      </w:r>
-      <w:r>
-        <w:tab/>
-      </w:r>
-      <w:r>
-        <w:tab/>
-        <w:t>(6)</w:t>
-      </w:r>
-    </w:p>
-    <w:p>
-      <w:pPr>
-        <w:keepNext/>
-        <w:keepLines/>
-        <w:spacing w:line="360" w:lineRule="auto"/>
-      </w:pPr>
-      <w:r>
-        <w:rPr>
-          <w:b/>
-        </w:rPr>
-        <w:t>Answer</w:t>
-      </w:r>
-      <w:r>
-        <w:t>:</w:t>
-      </w:r>
-    </w:p>
-    <w:p>
-      <w:pPr>
-        <w:spacing w:line="360" w:lineRule="auto"/>
-      </w:pPr>
-    </w:p>
-    <w:p>
-      <w:pPr>
-        <w:tabs>
-          <w:tab w:val="center" w:pos="9923"/>
-        </w:tabs>
-        <w:spacing w:line="360" w:lineRule="auto"/>
-        <w:ind w:right="565"/>
+        <w:t xml:space="preserve"> </w:t>
+      </w:r>
+    </w:p>
+    <w:p>
+      <w:pPr>
+        <w:spacing w:line="276" w:lineRule="auto"/>
+      </w:pPr>
+      <w:r>
+        <w:t xml:space="preserve"> </w:t>
+      </w:r>
+    </w:p>
+    <w:p>
+      <w:pPr>
+        <w:spacing w:line="360" w:lineRule="auto"/>
         <w:rPr>
           <w:rFonts w:cs="Arial"/>
           <w:b/>
@@ -5224,148 +5385,18 @@
     </w:p>
     <w:p>
       <w:pPr>
-        <w:tabs>
-          <w:tab w:val="center" w:pos="9923"/>
-        </w:tabs>
-        <w:spacing w:line="360" w:lineRule="auto"/>
-        <w:ind w:right="565"/>
-        <w:rPr>
-          <w:rFonts w:cs="Arial"/>
-          <w:b/>
-          <w:szCs w:val="22"/>
+        <w:spacing w:line="360" w:lineRule="auto"/>
+        <w:rPr>
+          <w:b/>
           <w:u w:val="single"/>
         </w:rPr>
       </w:pPr>
-    </w:p>
-    <w:p>
-      <w:pPr>
-        <w:tabs>
-          <w:tab w:val="center" w:pos="9923"/>
-        </w:tabs>
-        <w:spacing w:line="360" w:lineRule="auto"/>
-        <w:ind w:right="565"/>
-        <w:rPr>
-          <w:rFonts w:cs="Arial"/>
-          <w:b/>
-          <w:szCs w:val="22"/>
+      <w:r>
+        <w:rPr>
+          <w:b/>
           <w:u w:val="single"/>
         </w:rPr>
-      </w:pPr>
-    </w:p>
-    <w:p>
-      <w:pPr>
-        <w:tabs>
-          <w:tab w:val="center" w:pos="9923"/>
-        </w:tabs>
-        <w:spacing w:line="360" w:lineRule="auto"/>
-        <w:ind w:right="565"/>
-        <w:rPr>
-          <w:rFonts w:cs="Arial"/>
-          <w:b/>
-          <w:szCs w:val="22"/>
-          <w:u w:val="single"/>
-        </w:rPr>
-      </w:pPr>
-    </w:p>
-    <w:p>
-      <w:pPr>
-        <w:tabs>
-          <w:tab w:val="center" w:pos="9923"/>
-        </w:tabs>
-        <w:spacing w:line="360" w:lineRule="auto"/>
-        <w:ind w:right="565"/>
-        <w:rPr>
-          <w:rFonts w:cs="Arial"/>
-          <w:b/>
-          <w:szCs w:val="22"/>
-          <w:u w:val="single"/>
-        </w:rPr>
-      </w:pPr>
-    </w:p>
-    <w:p>
-      <w:pPr>
-        <w:tabs>
-          <w:tab w:val="center" w:pos="9923"/>
-        </w:tabs>
-        <w:spacing w:line="360" w:lineRule="auto"/>
-        <w:ind w:right="565"/>
-        <w:rPr>
-          <w:rFonts w:cs="Arial"/>
-          <w:b/>
-          <w:szCs w:val="22"/>
-          <w:u w:val="single"/>
-        </w:rPr>
-      </w:pPr>
-    </w:p>
-    <w:p>
-      <w:pPr>
-        <w:tabs>
-          <w:tab w:val="center" w:pos="9923"/>
-        </w:tabs>
-        <w:spacing w:line="360" w:lineRule="auto"/>
-        <w:ind w:right="565"/>
-        <w:rPr>
-          <w:rFonts w:cs="Arial"/>
-          <w:b/>
-          <w:szCs w:val="22"/>
-          <w:u w:val="single"/>
-        </w:rPr>
-      </w:pPr>
-    </w:p>
-    <w:p>
-      <w:pPr>
-        <w:tabs>
-          <w:tab w:val="center" w:pos="9923"/>
-        </w:tabs>
-        <w:spacing w:line="360" w:lineRule="auto"/>
-        <w:ind w:right="565"/>
-        <w:rPr>
-          <w:rFonts w:cs="Arial"/>
-          <w:b/>
-          <w:szCs w:val="22"/>
-          <w:u w:val="single"/>
-        </w:rPr>
-      </w:pPr>
-    </w:p>
-    <w:p>
-      <w:pPr>
-        <w:tabs>
-          <w:tab w:val="center" w:pos="9923"/>
-        </w:tabs>
-        <w:spacing w:line="360" w:lineRule="auto"/>
-        <w:ind w:right="565"/>
-        <w:rPr>
-          <w:rFonts w:cs="Arial"/>
-          <w:b/>
-          <w:szCs w:val="22"/>
-          <w:u w:val="single"/>
-        </w:rPr>
-      </w:pPr>
-    </w:p>
-    <w:p>
-      <w:pPr>
-        <w:spacing w:line="360" w:lineRule="auto"/>
-        <w:rPr>
-          <w:rFonts w:cs="Arial"/>
-          <w:b/>
-          <w:szCs w:val="22"/>
-          <w:u w:val="single"/>
-        </w:rPr>
-      </w:pPr>
-    </w:p>
-    <w:p>
-      <w:pPr>
-        <w:spacing w:line="360" w:lineRule="auto"/>
-        <w:rPr>
-          <w:b/>
-          <w:u w:val="single"/>
-        </w:rPr>
-      </w:pPr>
-      <w:r>
-        <w:rPr>
-          <w:b/>
-          <w:u w:val="single"/>
-        </w:rPr>
+        <w:lastRenderedPageBreak/>
         <w:t>Module 3 Formative Assessment (Unit Standard 115365)</w:t>
       </w:r>
     </w:p>
@@ -5530,15 +5561,7 @@
           <w:rFonts w:cs="Arial"/>
           <w:szCs w:val="22"/>
         </w:rPr>
-        <w:t xml:space="preserve">factors which can be </w:t>
-      </w:r>
-      <w:r>
-        <w:rPr>
-          <w:rFonts w:cs="Arial"/>
-          <w:szCs w:val="22"/>
-        </w:rPr>
-        <w:lastRenderedPageBreak/>
-        <w:t xml:space="preserve">incorporated and used. </w:t>
+        <w:t xml:space="preserve">factors which can be incorporated and used. </w:t>
       </w:r>
       <w:r>
         <w:rPr>
@@ -5974,7 +5997,14 @@
         <w:rPr>
           <w:rFonts w:ascii="Arial" w:hAnsi="Arial"/>
         </w:rPr>
-        <w:t>The principle of convention standardization focuses and keeping the standards and ways that users are accustomed to, such as for example if there is a particular way that a business or organisation</w:t>
+        <w:t xml:space="preserve">The principle of convention standardization focuses and keeping the standards and ways that users are accustomed to, such as for </w:t>
+      </w:r>
+      <w:r>
+        <w:rPr>
+          <w:rFonts w:ascii="Arial" w:hAnsi="Arial"/>
+        </w:rPr>
+        <w:lastRenderedPageBreak/>
+        <w:t>example if there is a particular way that a business or organisation</w:t>
       </w:r>
       <w:r>
         <w:rPr>
@@ -6095,14 +6125,7 @@
         <w:rPr>
           <w:rFonts w:ascii="Arial" w:hAnsi="Arial"/>
         </w:rPr>
-        <w:t xml:space="preserve">top to </w:t>
-      </w:r>
-      <w:r>
-        <w:rPr>
-          <w:rFonts w:ascii="Arial" w:hAnsi="Arial"/>
-        </w:rPr>
-        <w:lastRenderedPageBreak/>
-        <w:t xml:space="preserve">bottom and how certain things are displayed such as </w:t>
+        <w:t xml:space="preserve">top to bottom and how certain things are displayed such as </w:t>
       </w:r>
       <w:r>
         <w:rPr>
@@ -6740,6 +6763,7 @@
           <w:rFonts w:ascii="Arial" w:hAnsi="Arial"/>
           <w:b/>
         </w:rPr>
+        <w:lastRenderedPageBreak/>
         <w:t>Transcription</w:t>
       </w:r>
       <w:r>
@@ -6810,14 +6834,7 @@
         <w:rPr>
           <w:rFonts w:ascii="Arial" w:hAnsi="Arial"/>
         </w:rPr>
-        <w:t xml:space="preserve">: Most inputs need to be verified to ensure that they meet outlined specifications and requirements hence verification can be used as a process that is independent to validation in the sense that it can used to ensure that the expected supplied inputs are able to be processed and that the correct outputs are obtained from the processed inputs whereas validation is used to ensure that the correct types of inputs </w:t>
-      </w:r>
-      <w:r>
-        <w:rPr>
-          <w:rFonts w:ascii="Arial" w:hAnsi="Arial"/>
-        </w:rPr>
-        <w:lastRenderedPageBreak/>
-        <w:t>are supplied for processing. Hence verification as a process can be used as a pre and post process in input designs to ensure the correct types of inputs meet the intended design requirements.</w:t>
+        <w:t>: Most inputs need to be verified to ensure that they meet outlined specifications and requirements hence verification can be used as a process that is independent to validation in the sense that it can used to ensure that the expected supplied inputs are able to be processed and that the correct outputs are obtained from the processed inputs whereas validation is used to ensure that the correct types of inputs are supplied for processing. Hence verification as a process can be used as a pre and post process in input designs to ensure the correct types of inputs meet the intended design requirements.</w:t>
       </w:r>
     </w:p>
     <w:p>
@@ -7263,7 +7280,14 @@
         <w:rPr>
           <w:rFonts w:ascii="Arial" w:hAnsi="Arial"/>
         </w:rPr>
-        <w:t xml:space="preserve"> Data that is stored can take the form of many different formats such as binary hence when data is retrieved from memory and processed to be supplied as an output it needs to be edited and formatted so that </w:t>
+        <w:t xml:space="preserve"> Data that is stored can take the form of many different formats such as binary hence when data is retrieved from memory and processed to be supplied </w:t>
+      </w:r>
+      <w:r>
+        <w:rPr>
+          <w:rFonts w:ascii="Arial" w:hAnsi="Arial"/>
+        </w:rPr>
+        <w:lastRenderedPageBreak/>
+        <w:t xml:space="preserve">as an output it needs to be edited and formatted so that </w:t>
       </w:r>
       <w:r>
         <w:rPr>
@@ -7373,14 +7397,7 @@
         <w:rPr>
           <w:rFonts w:ascii="Arial" w:hAnsi="Arial"/>
         </w:rPr>
-        <w:t xml:space="preserve">entailed in output processes </w:t>
-      </w:r>
-      <w:r>
-        <w:rPr>
-          <w:rFonts w:ascii="Arial" w:hAnsi="Arial"/>
-        </w:rPr>
-        <w:lastRenderedPageBreak/>
-        <w:t>involved in</w:t>
+        <w:t>entailed in output processes involved in</w:t>
       </w:r>
       <w:r>
         <w:rPr>
@@ -7993,6 +8010,7 @@
           <w:rFonts w:ascii="Arial" w:hAnsi="Arial"/>
           <w:b/>
         </w:rPr>
+        <w:lastRenderedPageBreak/>
         <w:t xml:space="preserve">Understanding </w:t>
       </w:r>
       <w:r>
@@ -8191,14 +8209,7 @@
         <w:rPr>
           <w:rFonts w:ascii="Arial" w:hAnsi="Arial"/>
         </w:rPr>
-        <w:t xml:space="preserve">clarity and directions, better trust and commitments between the user and designer and </w:t>
-      </w:r>
-      <w:r>
-        <w:rPr>
-          <w:rFonts w:ascii="Arial" w:hAnsi="Arial"/>
-        </w:rPr>
-        <w:lastRenderedPageBreak/>
-        <w:t>the mitigation of any possible issues or conflicts that may arise due to a lack of understanding and communication.</w:t>
+        <w:t>clarity and directions, better trust and commitments between the user and designer and the mitigation of any possible issues or conflicts that may arise due to a lack of understanding and communication.</w:t>
       </w:r>
       <w:r>
         <w:rPr>
@@ -8569,7 +8580,14 @@
         <w:rPr>
           <w:rFonts w:ascii="Arial" w:hAnsi="Arial"/>
         </w:rPr>
-        <w:t xml:space="preserve">When it comes to data entry manual offline means are simpler and more relatable to most users but online computer functions offer the ease and efficiency of doing it especially if media that has been created needs to be distributed as offline created media needs to be replicated and uploaded manually to be online whereas media created online can be easily distributed. </w:t>
+        <w:t xml:space="preserve">When it comes to data entry manual offline means are simpler and more relatable to most users but online computer functions offer the ease and efficiency of doing it especially if media that has </w:t>
+      </w:r>
+      <w:r>
+        <w:rPr>
+          <w:rFonts w:ascii="Arial" w:hAnsi="Arial"/>
+        </w:rPr>
+        <w:lastRenderedPageBreak/>
+        <w:t xml:space="preserve">been created needs to be distributed as offline created media needs to be replicated and uploaded manually to be online whereas media created online can be easily distributed. </w:t>
       </w:r>
       <w:r>
         <w:rPr>
@@ -8709,14 +8727,7 @@
         <w:rPr>
           <w:rFonts w:ascii="Arial" w:hAnsi="Arial"/>
         </w:rPr>
-        <w:t xml:space="preserve">Users in general are accustomed to the process of writing which in essence is a form of manual offline data entry, writing can be used to fill in forms and documents which then can be later </w:t>
-      </w:r>
-      <w:r>
-        <w:rPr>
-          <w:rFonts w:ascii="Arial" w:hAnsi="Arial"/>
-        </w:rPr>
-        <w:lastRenderedPageBreak/>
-        <w:t xml:space="preserve">processed where the contents of the form or document can be captured onto a computer system where it can be available to be viewed on a document reader. </w:t>
+        <w:t xml:space="preserve">Users in general are accustomed to the process of writing which in essence is a form of manual offline data entry, writing can be used to fill in forms and documents which then can be later processed where the contents of the form or document can be captured onto a computer system where it can be available to be viewed on a document reader. </w:t>
       </w:r>
     </w:p>
     <w:p>
@@ -9236,7 +9247,14 @@
         <w:rPr>
           <w:rFonts w:ascii="Arial" w:hAnsi="Arial"/>
         </w:rPr>
-        <w:t>available more easily, examples include images being scanned so that they can be available electronically, audio recoding uploaded so that they can be enhanced and converted into better formats</w:t>
+        <w:t xml:space="preserve">available more easily, examples include images being </w:t>
+      </w:r>
+      <w:r>
+        <w:rPr>
+          <w:rFonts w:ascii="Arial" w:hAnsi="Arial"/>
+        </w:rPr>
+        <w:lastRenderedPageBreak/>
+        <w:t>scanned so that they can be available electronically, audio recoding uploaded so that they can be enhanced and converted into better formats</w:t>
       </w:r>
       <w:r>
         <w:rPr>
@@ -9316,14 +9334,7 @@
         <w:rPr>
           <w:rFonts w:ascii="Arial" w:hAnsi="Arial"/>
         </w:rPr>
-        <w:t xml:space="preserve">the process of media conversion needs to be carried out, this may involve complicated processes to be carried out by specialised </w:t>
-      </w:r>
-      <w:r>
-        <w:rPr>
-          <w:rFonts w:ascii="Arial" w:hAnsi="Arial"/>
-        </w:rPr>
-        <w:lastRenderedPageBreak/>
-        <w:t>software application and possibly even trained skilled users who know how to perform the conversion.</w:t>
+        <w:t>the process of media conversion needs to be carried out, this may involve complicated processes to be carried out by specialised software application and possibly even trained skilled users who know how to perform the conversion.</w:t>
       </w:r>
       <w:r>
         <w:rPr>
@@ -9840,7 +9851,14 @@
         <w:rPr>
           <w:rFonts w:ascii="Arial" w:hAnsi="Arial"/>
         </w:rPr>
-        <w:t xml:space="preserve"> form part of a Command Line Interface (CLI) which allows for fast data transfers to be processed from inputs and </w:t>
+        <w:t xml:space="preserve"> form part of a Command Line Interface (CLI) which allows for </w:t>
+      </w:r>
+      <w:r>
+        <w:rPr>
+          <w:rFonts w:ascii="Arial" w:hAnsi="Arial"/>
+        </w:rPr>
+        <w:lastRenderedPageBreak/>
+        <w:t xml:space="preserve">fast data transfers to be processed from inputs and </w:t>
       </w:r>
       <w:r>
         <w:rPr>
@@ -9934,7 +9952,6 @@
         <w:rPr>
           <w:rFonts w:ascii="Arial" w:hAnsi="Arial"/>
         </w:rPr>
-        <w:lastRenderedPageBreak/>
         <w:t xml:space="preserve">In GUI based environments icons can be used to gain many advantages compared to text-based environments. Such advantages revolving around the purpose and use if icons </w:t>
       </w:r>
       <w:r>
@@ -10394,7 +10411,6 @@
           <w:szCs w:val="22"/>
           <w:u w:val="single"/>
         </w:rPr>
-        <w:lastRenderedPageBreak/>
         <w:t>Module 4 Formative Assessment (Unit Standard 115368)</w:t>
       </w:r>
     </w:p>
@@ -11373,6 +11389,7 @@
           <w:szCs w:val="22"/>
           <w:lang w:val="en-ZA"/>
         </w:rPr>
+        <w:lastRenderedPageBreak/>
         <w:t>Question 2 (SO 2, AC 1)</w:t>
       </w:r>
     </w:p>
@@ -11448,7 +11465,6 @@
           <w:b/>
           <w:szCs w:val="22"/>
         </w:rPr>
-        <w:lastRenderedPageBreak/>
         <w:t>Question 3 (SO 3, AC 1)</w:t>
       </w:r>
     </w:p>
@@ -27643,15 +27659,6 @@
 </file>
 
 <file path=customXml/item1.xml><?xml version="1.0" encoding="utf-8"?>
-<?mso-contentType ?>
-<FormTemplates xmlns="http://schemas.microsoft.com/sharepoint/v3/contenttype/forms">
-  <Display>DocumentLibraryForm</Display>
-  <Edit>DocumentLibraryForm</Edit>
-  <New>DocumentLibraryForm</New>
-</FormTemplates>
-</file>
-
-<file path=customXml/item2.xml><?xml version="1.0" encoding="utf-8"?>
 <ct:contentTypeSchema xmlns:ct="http://schemas.microsoft.com/office/2006/metadata/contentType" xmlns:ma="http://schemas.microsoft.com/office/2006/metadata/properties/metaAttributes" ct:_="" ma:_="" ma:contentTypeName="Document" ma:contentTypeID="0x010100ACD903816ABADE4A8D8C7092FAF715AE" ma:contentTypeVersion="10" ma:contentTypeDescription="Create a new document." ma:contentTypeScope="" ma:versionID="bf7b9e51082c05ae91b5fed9fd438aff">
   <xsd:schema xmlns:xsd="http://www.w3.org/2001/XMLSchema" xmlns:xs="http://www.w3.org/2001/XMLSchema" xmlns:p="http://schemas.microsoft.com/office/2006/metadata/properties" xmlns:ns2="ccc6c1e9-7b19-4e5d-9795-b9f5baa12d75" targetNamespace="http://schemas.microsoft.com/office/2006/metadata/properties" ma:root="true" ma:fieldsID="c75f601ac0e5f39101f6e31a81bdb754" ns2:_="">
     <xsd:import namespace="ccc6c1e9-7b19-4e5d-9795-b9f5baa12d75"/>
@@ -27835,6 +27842,15 @@
 </ct:contentTypeSchema>
 </file>
 
+<file path=customXml/item2.xml><?xml version="1.0" encoding="utf-8"?>
+<?mso-contentType ?>
+<FormTemplates xmlns="http://schemas.microsoft.com/sharepoint/v3/contenttype/forms">
+  <Display>DocumentLibraryForm</Display>
+  <Edit>DocumentLibraryForm</Edit>
+  <New>DocumentLibraryForm</New>
+</FormTemplates>
+</file>
+
 <file path=customXml/item3.xml><?xml version="1.0" encoding="utf-8"?>
 <p:properties xmlns:p="http://schemas.microsoft.com/office/2006/metadata/properties" xmlns:xsi="http://www.w3.org/2001/XMLSchema-instance" xmlns:pc="http://schemas.microsoft.com/office/infopath/2007/PartnerControls">
   <documentManagement/>
@@ -27846,14 +27862,6 @@
 </file>
 
 <file path=customXml/itemProps1.xml><?xml version="1.0" encoding="utf-8"?>
-<ds:datastoreItem xmlns:ds="http://schemas.openxmlformats.org/officeDocument/2006/customXml" ds:itemID="{DA268BFD-C129-4D43-BB1D-4274AF8DF7F9}">
-  <ds:schemaRefs>
-    <ds:schemaRef ds:uri="http://schemas.microsoft.com/sharepoint/v3/contenttype/forms"/>
-  </ds:schemaRefs>
-</ds:datastoreItem>
-</file>
-
-<file path=customXml/itemProps2.xml><?xml version="1.0" encoding="utf-8"?>
 <ds:datastoreItem xmlns:ds="http://schemas.openxmlformats.org/officeDocument/2006/customXml" ds:itemID="{AED60379-A19A-485F-A3A2-1A1C05504567}">
   <ds:schemaRefs>
     <ds:schemaRef ds:uri="http://schemas.microsoft.com/office/2006/metadata/contentType"/>
@@ -27871,6 +27879,14 @@
 </ds:datastoreItem>
 </file>
 
+<file path=customXml/itemProps2.xml><?xml version="1.0" encoding="utf-8"?>
+<ds:datastoreItem xmlns:ds="http://schemas.openxmlformats.org/officeDocument/2006/customXml" ds:itemID="{DA268BFD-C129-4D43-BB1D-4274AF8DF7F9}">
+  <ds:schemaRefs>
+    <ds:schemaRef ds:uri="http://schemas.microsoft.com/sharepoint/v3/contenttype/forms"/>
+  </ds:schemaRefs>
+</ds:datastoreItem>
+</file>
+
 <file path=customXml/itemProps3.xml><?xml version="1.0" encoding="utf-8"?>
 <ds:datastoreItem xmlns:ds="http://schemas.openxmlformats.org/officeDocument/2006/customXml" ds:itemID="{397584F7-28BF-4940-8A55-2273BCB3D9B5}">
   <ds:schemaRefs>
@@ -27881,7 +27897,7 @@
 </file>
 
 <file path=customXml/itemProps4.xml><?xml version="1.0" encoding="utf-8"?>
-<ds:datastoreItem xmlns:ds="http://schemas.openxmlformats.org/officeDocument/2006/customXml" ds:itemID="{A2A59732-3F90-4939-8854-69A1EBBF0696}">
+<ds:datastoreItem xmlns:ds="http://schemas.openxmlformats.org/officeDocument/2006/customXml" ds:itemID="{86A6D849-FFCE-4495-9972-714A504BB0DF}">
   <ds:schemaRefs>
     <ds:schemaRef ds:uri="http://schemas.openxmlformats.org/officeDocument/2006/bibliography"/>
   </ds:schemaRefs>

</xml_diff>

<commit_message>
115365 - Formative assessment update for Q2 based on feedback.
</commit_message>
<xml_diff>
--- a/1-114059_115365_115368_115392_115384_115388_Combined Summative Assessment Instrument.docx
+++ b/1-114059_115365_115368_115392_115384_115388_Combined Summative Assessment Instrument.docx
@@ -6654,6 +6654,92 @@
         <w:rPr>
           <w:rFonts w:cs="Arial"/>
         </w:rPr>
+        <w:t>Inputs and outputs can be defined as a collective term which represent</w:t>
+      </w:r>
+      <w:r>
+        <w:rPr>
+          <w:rFonts w:cs="Arial"/>
+        </w:rPr>
+        <w:t>s</w:t>
+      </w:r>
+      <w:r>
+        <w:rPr>
+          <w:rFonts w:cs="Arial"/>
+        </w:rPr>
+        <w:t xml:space="preserve"> the communication </w:t>
+      </w:r>
+      <w:r>
+        <w:rPr>
+          <w:rFonts w:cs="Arial"/>
+        </w:rPr>
+        <w:t>and</w:t>
+      </w:r>
+      <w:r>
+        <w:rPr>
+          <w:rFonts w:cs="Arial"/>
+        </w:rPr>
+        <w:t xml:space="preserve"> processes of how data is initially obtained in the form of some input such as text from a keyboard which is then typically processed by a computer</w:t>
+      </w:r>
+      <w:r>
+        <w:rPr>
+          <w:rFonts w:cs="Arial"/>
+        </w:rPr>
+        <w:t xml:space="preserve"> </w:t>
+      </w:r>
+      <w:r>
+        <w:rPr>
+          <w:rFonts w:cs="Arial"/>
+        </w:rPr>
+        <w:t>where the result of that processing is then showcased as a form of output</w:t>
+      </w:r>
+      <w:r>
+        <w:rPr>
+          <w:rFonts w:cs="Arial"/>
+        </w:rPr>
+        <w:t xml:space="preserve"> which can be displayed</w:t>
+      </w:r>
+      <w:r>
+        <w:rPr>
+          <w:rFonts w:cs="Arial"/>
+        </w:rPr>
+        <w:t xml:space="preserve"> to some </w:t>
+      </w:r>
+      <w:r>
+        <w:rPr>
+          <w:rFonts w:cs="Arial"/>
+        </w:rPr>
+        <w:t>sort</w:t>
+      </w:r>
+      <w:r>
+        <w:rPr>
+          <w:rFonts w:cs="Arial"/>
+        </w:rPr>
+        <w:t xml:space="preserve"> of an output mechanism</w:t>
+      </w:r>
+      <w:r>
+        <w:rPr>
+          <w:rFonts w:cs="Arial"/>
+        </w:rPr>
+        <w:t xml:space="preserve"> or further used for processing</w:t>
+      </w:r>
+      <w:r>
+        <w:rPr>
+          <w:rFonts w:cs="Arial"/>
+        </w:rPr>
+        <w:t xml:space="preserve">. </w:t>
+      </w:r>
+    </w:p>
+    <w:p>
+      <w:pPr>
+        <w:spacing w:line="276" w:lineRule="auto"/>
+        <w:rPr>
+          <w:rFonts w:cs="Arial"/>
+        </w:rPr>
+      </w:pPr>
+      <w:r>
+        <w:rPr>
+          <w:rFonts w:cs="Arial"/>
+        </w:rPr>
         <w:t xml:space="preserve">The following is a distinguishable list </w:t>
       </w:r>
       <w:r>
@@ -6696,6 +6782,7 @@
     </w:p>
     <w:p>
       <w:pPr>
+        <w:spacing w:line="360" w:lineRule="auto"/>
         <w:rPr>
           <w:rFonts w:cs="Arial"/>
           <w:b/>
@@ -6705,26 +6792,25 @@
         <w:rPr>
           <w:rFonts w:cs="Arial"/>
           <w:b/>
-        </w:rPr>
-        <w:t>Input Processes and Structures:</w:t>
-      </w:r>
-    </w:p>
-    <w:p>
-      <w:pPr>
+          <w:u w:val="single"/>
+        </w:rPr>
+        <w:t>Input Processes and Structures</w:t>
+      </w:r>
+      <w:r>
         <w:rPr>
           <w:rFonts w:cs="Arial"/>
           <w:b/>
         </w:rPr>
-      </w:pPr>
+        <w:t>:</w:t>
+      </w:r>
     </w:p>
     <w:p>
       <w:pPr>
         <w:pStyle w:val="ListParagraph"/>
         <w:numPr>
           <w:ilvl w:val="0"/>
-          <w:numId w:val="36"/>
+          <w:numId w:val="49"/>
         </w:numPr>
-        <w:spacing w:line="360" w:lineRule="auto"/>
         <w:rPr>
           <w:rFonts w:ascii="Arial" w:hAnsi="Arial"/>
           <w:b/>
@@ -6734,9 +6820,8 @@
         <w:rPr>
           <w:rFonts w:ascii="Arial" w:hAnsi="Arial"/>
           <w:b/>
-          <w:u w:val="single"/>
-        </w:rPr>
-        <w:t>Underlying Structures</w:t>
+        </w:rPr>
+        <w:t>Aggregation</w:t>
       </w:r>
       <w:r>
         <w:rPr>
@@ -6744,95 +6829,77 @@
         </w:rPr>
         <w:t>:</w:t>
       </w:r>
-    </w:p>
-    <w:p>
-      <w:pPr>
-        <w:pStyle w:val="ListParagraph"/>
-        <w:numPr>
-          <w:ilvl w:val="1"/>
-          <w:numId w:val="36"/>
-        </w:numPr>
-        <w:rPr>
-          <w:rFonts w:ascii="Arial" w:hAnsi="Arial"/>
-        </w:rPr>
-      </w:pPr>
-      <w:r>
-        <w:rPr>
-          <w:rFonts w:ascii="Arial" w:hAnsi="Arial"/>
-          <w:b/>
-        </w:rPr>
-        <w:lastRenderedPageBreak/>
-        <w:t>Transcription</w:t>
-      </w:r>
-      <w:r>
-        <w:rPr>
-          <w:rFonts w:ascii="Arial" w:hAnsi="Arial"/>
-        </w:rPr>
-        <w:t xml:space="preserve">: When input is provided in different forms such as voice it needs to be converted into a text transcript which can be supplied as an input to be further processed hence transcription can be used as an underlying process to pre-process the voice into a text-based format using various </w:t>
-      </w:r>
-      <w:r>
-        <w:rPr>
-          <w:rFonts w:ascii="Arial" w:hAnsi="Arial"/>
-        </w:rPr>
-        <w:t>external processes</w:t>
-      </w:r>
-      <w:r>
-        <w:rPr>
-          <w:rFonts w:ascii="Arial" w:hAnsi="Arial"/>
-        </w:rPr>
-        <w:t xml:space="preserve"> such as preconfigured transcription software to take care of the pre-processing and conversion that needs to be carried</w:t>
-      </w:r>
-      <w:r>
-        <w:rPr>
-          <w:rFonts w:ascii="Arial" w:hAnsi="Arial"/>
-        </w:rPr>
-        <w:t xml:space="preserve"> out</w:t>
+      <w:r>
+        <w:rPr>
+          <w:rFonts w:ascii="Arial" w:hAnsi="Arial"/>
+        </w:rPr>
+        <w:t xml:space="preserve"> Some forms of input can be supplied in continuous streams such as a </w:t>
+      </w:r>
+      <w:r>
+        <w:rPr>
+          <w:rFonts w:ascii="Arial" w:hAnsi="Arial"/>
+        </w:rPr>
+        <w:t xml:space="preserve">GPS sensor which can be used for real time location tracking of something like a vehicle that has a tracker device installed on it, </w:t>
+      </w:r>
+      <w:r>
+        <w:rPr>
+          <w:rFonts w:ascii="Arial" w:hAnsi="Arial"/>
+        </w:rPr>
+        <w:t xml:space="preserve">hence a GPS tracker will provide a lot of data in the form on inputs to a computer program and some of this data may be duplicates due a vehicle that maybe in </w:t>
+      </w:r>
+      <w:r>
+        <w:rPr>
+          <w:rFonts w:ascii="Arial" w:hAnsi="Arial"/>
+        </w:rPr>
+        <w:t xml:space="preserve">a </w:t>
+      </w:r>
+      <w:r>
+        <w:rPr>
+          <w:rFonts w:ascii="Arial" w:hAnsi="Arial"/>
+        </w:rPr>
+        <w:t xml:space="preserve">stationary position for a long period of time, hence aggregation can be used to obtain a reading from the GPS sensor </w:t>
+      </w:r>
+      <w:r>
+        <w:rPr>
+          <w:rFonts w:ascii="Arial" w:hAnsi="Arial"/>
+        </w:rPr>
+        <w:t>at specific time intervals which will allow for the input data to be compile</w:t>
+      </w:r>
+      <w:r>
+        <w:rPr>
+          <w:rFonts w:ascii="Arial" w:hAnsi="Arial"/>
+        </w:rPr>
+        <w:t>d</w:t>
+      </w:r>
+      <w:r>
+        <w:rPr>
+          <w:rFonts w:ascii="Arial" w:hAnsi="Arial"/>
+        </w:rPr>
+        <w:t xml:space="preserve"> better for processing</w:t>
+      </w:r>
+      <w:r>
+        <w:rPr>
+          <w:rFonts w:ascii="Arial" w:hAnsi="Arial"/>
+        </w:rPr>
+        <w:t xml:space="preserve"> and more meaningful outputs </w:t>
+      </w:r>
+      <w:r>
+        <w:rPr>
+          <w:rFonts w:ascii="Arial" w:hAnsi="Arial"/>
+        </w:rPr>
+        <w:t>being</w:t>
+      </w:r>
+      <w:r>
+        <w:rPr>
+          <w:rFonts w:ascii="Arial" w:hAnsi="Arial"/>
+        </w:rPr>
+        <w:t xml:space="preserve"> obtained from the aggregated inputs</w:t>
       </w:r>
       <w:r>
         <w:rPr>
           <w:rFonts w:ascii="Arial" w:hAnsi="Arial"/>
         </w:rPr>
         <w:t>.</w:t>
-      </w:r>
-      <w:r>
-        <w:rPr>
-          <w:rFonts w:ascii="Arial" w:hAnsi="Arial"/>
-        </w:rPr>
-        <w:t xml:space="preserve"> </w:t>
-      </w:r>
-    </w:p>
-    <w:p>
-      <w:pPr>
-        <w:pStyle w:val="ListParagraph"/>
-        <w:ind w:left="1440"/>
-        <w:rPr>
-          <w:rFonts w:ascii="Arial" w:hAnsi="Arial"/>
-        </w:rPr>
-      </w:pPr>
-    </w:p>
-    <w:p>
-      <w:pPr>
-        <w:pStyle w:val="ListParagraph"/>
-        <w:numPr>
-          <w:ilvl w:val="1"/>
-          <w:numId w:val="36"/>
-        </w:numPr>
-        <w:rPr>
-          <w:rFonts w:ascii="Arial" w:hAnsi="Arial"/>
-        </w:rPr>
-      </w:pPr>
-      <w:r>
-        <w:rPr>
-          <w:rFonts w:ascii="Arial" w:hAnsi="Arial"/>
-          <w:b/>
-        </w:rPr>
-        <w:t>Verification</w:t>
-      </w:r>
-      <w:r>
-        <w:rPr>
-          <w:rFonts w:ascii="Arial" w:hAnsi="Arial"/>
-        </w:rPr>
-        <w:t>: Most inputs need to be verified to ensure that they meet outlined specifications and requirements hence verification can be used as a process that is independent to validation in the sense that it can used to ensure that the expected supplied inputs are able to be processed and that the correct outputs are obtained from the processed inputs whereas validation is used to ensure that the correct types of inputs are supplied for processing. Hence verification as a process can be used as a pre and post process in input designs to ensure the correct types of inputs meet the intended design requirements.</w:t>
       </w:r>
     </w:p>
     <w:p>
@@ -6849,9 +6916,8 @@
         <w:pStyle w:val="ListParagraph"/>
         <w:numPr>
           <w:ilvl w:val="0"/>
-          <w:numId w:val="36"/>
+          <w:numId w:val="49"/>
         </w:numPr>
-        <w:spacing w:line="360" w:lineRule="auto"/>
         <w:rPr>
           <w:rFonts w:ascii="Arial" w:hAnsi="Arial"/>
           <w:b/>
@@ -6861,9 +6927,8 @@
         <w:rPr>
           <w:rFonts w:ascii="Arial" w:hAnsi="Arial"/>
           <w:b/>
-          <w:u w:val="single"/>
-        </w:rPr>
-        <w:t>Appearance</w:t>
+        </w:rPr>
+        <w:t>Conversion</w:t>
       </w:r>
       <w:r>
         <w:rPr>
@@ -6871,13 +6936,82 @@
         </w:rPr>
         <w:t>:</w:t>
       </w:r>
+      <w:r>
+        <w:rPr>
+          <w:rFonts w:ascii="Arial" w:hAnsi="Arial"/>
+        </w:rPr>
+        <w:t xml:space="preserve"> </w:t>
+      </w:r>
+      <w:r>
+        <w:rPr>
+          <w:rFonts w:ascii="Arial" w:hAnsi="Arial"/>
+        </w:rPr>
+        <w:t xml:space="preserve">Inputs can be provided in many different forms and as a result the input maybe unrecognisable by a system which means that the input that has been supplied becomes unusable, hence data needs to undergo the process of conversion where the supplied input data is converted or rather translated from one format to another so that it can be recognised by the system or computer program so that it can be further processed. </w:t>
+      </w:r>
+      <w:r>
+        <w:rPr>
+          <w:rFonts w:ascii="Arial" w:hAnsi="Arial"/>
+        </w:rPr>
+        <w:t xml:space="preserve">                                               Conversion also has a major factor </w:t>
+      </w:r>
+      <w:r>
+        <w:rPr>
+          <w:rFonts w:ascii="Arial" w:hAnsi="Arial"/>
+        </w:rPr>
+        <w:t>i</w:t>
+      </w:r>
+      <w:r>
+        <w:rPr>
+          <w:rFonts w:ascii="Arial" w:hAnsi="Arial"/>
+        </w:rPr>
+        <w:t>n the internal representation of inputs, for example a user can provide an input in the form of voice which needs to be converted into a text</w:t>
+      </w:r>
+      <w:r>
+        <w:rPr>
+          <w:rFonts w:ascii="Arial" w:hAnsi="Arial"/>
+        </w:rPr>
+        <w:t xml:space="preserve">-based </w:t>
+      </w:r>
+      <w:r>
+        <w:rPr>
+          <w:rFonts w:ascii="Arial" w:hAnsi="Arial"/>
+        </w:rPr>
+        <w:t xml:space="preserve">transcript to be used for further processing and possibly being displayed back to the user on a screen hence </w:t>
+      </w:r>
+      <w:r>
+        <w:rPr>
+          <w:rFonts w:ascii="Arial" w:hAnsi="Arial"/>
+        </w:rPr>
+        <w:t xml:space="preserve">some inputs needs to be converted into an internal representation for a format that is based on and required by the needs of </w:t>
+      </w:r>
+      <w:r>
+        <w:rPr>
+          <w:rFonts w:ascii="Arial" w:hAnsi="Arial"/>
+        </w:rPr>
+        <w:t xml:space="preserve">a </w:t>
+      </w:r>
+      <w:r>
+        <w:rPr>
+          <w:rFonts w:ascii="Arial" w:hAnsi="Arial"/>
+        </w:rPr>
+        <w:t xml:space="preserve">system.  </w:t>
+      </w:r>
+    </w:p>
+    <w:p>
+      <w:pPr>
+        <w:pStyle w:val="ListParagraph"/>
+        <w:rPr>
+          <w:rFonts w:ascii="Arial" w:hAnsi="Arial"/>
+          <w:b/>
+        </w:rPr>
+      </w:pPr>
     </w:p>
     <w:p>
       <w:pPr>
         <w:pStyle w:val="ListParagraph"/>
         <w:numPr>
           <w:ilvl w:val="0"/>
-          <w:numId w:val="31"/>
+          <w:numId w:val="49"/>
         </w:numPr>
         <w:rPr>
           <w:rFonts w:ascii="Arial" w:hAnsi="Arial"/>
@@ -6888,7 +7022,7 @@
           <w:rFonts w:ascii="Arial" w:hAnsi="Arial"/>
           <w:b/>
         </w:rPr>
-        <w:t>Data Recording</w:t>
+        <w:t>Validation</w:t>
       </w:r>
       <w:r>
         <w:rPr>
@@ -6900,148 +7034,49 @@
         <w:rPr>
           <w:rFonts w:ascii="Arial" w:hAnsi="Arial"/>
         </w:rPr>
-        <w:t xml:space="preserve"> Inputs generally need to be recorded in the sense that they need to be collected and stored</w:t>
-      </w:r>
-      <w:r>
-        <w:rPr>
-          <w:rFonts w:ascii="Arial" w:hAnsi="Arial"/>
-        </w:rPr>
-        <w:t xml:space="preserve"> thus,</w:t>
-      </w:r>
-      <w:r>
-        <w:rPr>
-          <w:rFonts w:ascii="Arial" w:hAnsi="Arial"/>
-        </w:rPr>
-        <w:t xml:space="preserve"> data recording is used as a process to take inputs that have </w:t>
-      </w:r>
-      <w:r>
-        <w:rPr>
-          <w:rFonts w:ascii="Arial" w:hAnsi="Arial"/>
-        </w:rPr>
-        <w:t>been</w:t>
-      </w:r>
-      <w:r>
-        <w:rPr>
-          <w:rFonts w:ascii="Arial" w:hAnsi="Arial"/>
-        </w:rPr>
-        <w:t xml:space="preserve"> supplied and store them temporarily in memory so that they can be easily retrieved for processing</w:t>
-      </w:r>
-      <w:r>
-        <w:rPr>
-          <w:rFonts w:ascii="Arial" w:hAnsi="Arial"/>
-        </w:rPr>
-        <w:t xml:space="preserve"> when required</w:t>
-      </w:r>
-      <w:r>
-        <w:rPr>
-          <w:rFonts w:ascii="Arial" w:hAnsi="Arial"/>
-        </w:rPr>
-        <w:t xml:space="preserve">. </w:t>
-      </w:r>
-      <w:r>
-        <w:rPr>
-          <w:rFonts w:ascii="Arial" w:hAnsi="Arial"/>
-        </w:rPr>
-        <w:t xml:space="preserve">Data recording </w:t>
-      </w:r>
-      <w:r>
-        <w:rPr>
-          <w:rFonts w:ascii="Arial" w:hAnsi="Arial"/>
-        </w:rPr>
-        <w:t>is</w:t>
-      </w:r>
-      <w:r>
-        <w:rPr>
-          <w:rFonts w:ascii="Arial" w:hAnsi="Arial"/>
-        </w:rPr>
-        <w:t xml:space="preserve"> the initial steps of </w:t>
-      </w:r>
-      <w:r>
-        <w:rPr>
-          <w:rFonts w:ascii="Arial" w:hAnsi="Arial"/>
-        </w:rPr>
-        <w:t>storing supplied</w:t>
-      </w:r>
-      <w:r>
-        <w:rPr>
-          <w:rFonts w:ascii="Arial" w:hAnsi="Arial"/>
-        </w:rPr>
-        <w:t xml:space="preserve"> inputs </w:t>
-      </w:r>
-      <w:r>
-        <w:rPr>
-          <w:rFonts w:ascii="Arial" w:hAnsi="Arial"/>
-        </w:rPr>
-        <w:t xml:space="preserve">and </w:t>
-      </w:r>
-      <w:r>
-        <w:rPr>
-          <w:rFonts w:ascii="Arial" w:hAnsi="Arial"/>
-        </w:rPr>
-        <w:t xml:space="preserve">is not the final storage of the </w:t>
-      </w:r>
-      <w:r>
-        <w:rPr>
-          <w:rFonts w:ascii="Arial" w:hAnsi="Arial"/>
-        </w:rPr>
-        <w:t xml:space="preserve">input </w:t>
-      </w:r>
-      <w:r>
-        <w:rPr>
-          <w:rFonts w:ascii="Arial" w:hAnsi="Arial"/>
-        </w:rPr>
-        <w:t xml:space="preserve">data as any supplied input containing data will need to be processed first before it </w:t>
-      </w:r>
-      <w:r>
-        <w:rPr>
-          <w:rFonts w:ascii="Arial" w:hAnsi="Arial"/>
-        </w:rPr>
-        <w:t xml:space="preserve">can be </w:t>
-      </w:r>
-      <w:r>
-        <w:rPr>
-          <w:rFonts w:ascii="Arial" w:hAnsi="Arial"/>
-        </w:rPr>
-        <w:t xml:space="preserve">stored in permanent memory </w:t>
-      </w:r>
-      <w:r>
-        <w:rPr>
-          <w:rFonts w:ascii="Arial" w:hAnsi="Arial"/>
-        </w:rPr>
-        <w:t xml:space="preserve">structures </w:t>
-      </w:r>
-      <w:r>
-        <w:rPr>
-          <w:rFonts w:ascii="Arial" w:hAnsi="Arial"/>
-        </w:rPr>
-        <w:t>such as a database or text file for example</w:t>
-      </w:r>
-      <w:r>
-        <w:rPr>
-          <w:rFonts w:ascii="Arial" w:hAnsi="Arial"/>
-        </w:rPr>
-        <w:t>.</w:t>
-      </w:r>
-      <w:r>
-        <w:rPr>
-          <w:rFonts w:ascii="Arial" w:hAnsi="Arial"/>
-        </w:rPr>
         <w:t xml:space="preserve"> </w:t>
       </w:r>
-    </w:p>
-    <w:p>
-      <w:pPr>
-        <w:rPr>
-          <w:rFonts w:cs="Arial"/>
-        </w:rPr>
-      </w:pPr>
+      <w:r>
+        <w:rPr>
+          <w:rFonts w:ascii="Arial" w:hAnsi="Arial"/>
+        </w:rPr>
+        <w:t xml:space="preserve">When input is provided from a user it needs to be validated to ensure that the data it contains is valid in the sense that it meets the specifications or requirements as defined and expected from the input being supplied, an example if a user supplies an alphabetic based input and a numeric based input is expected then this difference would need to be distinguished and validated to ensure that the input is not further processed as a system may not be able to cater for it during the processing of that input, hence validation is used to ensure that the correct types of data </w:t>
+      </w:r>
+      <w:r>
+        <w:rPr>
+          <w:rFonts w:ascii="Arial" w:hAnsi="Arial"/>
+        </w:rPr>
+        <w:t>are</w:t>
+      </w:r>
+      <w:r>
+        <w:rPr>
+          <w:rFonts w:ascii="Arial" w:hAnsi="Arial"/>
+        </w:rPr>
+        <w:t xml:space="preserve"> supplied via input mediums before it can be formatted and processed any further.   </w:t>
+      </w:r>
+    </w:p>
+    <w:p/>
+    <w:p>
+      <w:pPr>
+        <w:spacing w:line="360" w:lineRule="auto"/>
+      </w:pPr>
+      <w:r>
+        <w:rPr>
+          <w:b/>
+          <w:u w:val="single"/>
+        </w:rPr>
+        <w:t>Output Processes and Structures</w:t>
+      </w:r>
+      <w:r>
+        <w:t>:</w:t>
+      </w:r>
     </w:p>
     <w:p>
       <w:pPr>
         <w:pStyle w:val="ListParagraph"/>
         <w:numPr>
           <w:ilvl w:val="0"/>
-          <w:numId w:val="31"/>
+          <w:numId w:val="50"/>
         </w:numPr>
         <w:rPr>
           <w:rFonts w:ascii="Arial" w:hAnsi="Arial"/>
@@ -7052,7 +7087,7 @@
           <w:rFonts w:ascii="Arial" w:hAnsi="Arial"/>
           <w:b/>
         </w:rPr>
-        <w:t>Validation</w:t>
+        <w:t>Accessibility</w:t>
       </w:r>
       <w:r>
         <w:rPr>
@@ -7064,31 +7099,7 @@
         <w:rPr>
           <w:rFonts w:ascii="Arial" w:hAnsi="Arial"/>
         </w:rPr>
-        <w:t xml:space="preserve"> When input is provided from a user </w:t>
-      </w:r>
-      <w:r>
-        <w:rPr>
-          <w:rFonts w:ascii="Arial" w:hAnsi="Arial"/>
-        </w:rPr>
-        <w:t>it needs to be validated to ensure that the data it contains is valid in the sen</w:t>
-      </w:r>
-      <w:r>
-        <w:rPr>
-          <w:rFonts w:ascii="Arial" w:hAnsi="Arial"/>
-        </w:rPr>
-        <w:t>se</w:t>
-      </w:r>
-      <w:r>
-        <w:rPr>
-          <w:rFonts w:ascii="Arial" w:hAnsi="Arial"/>
-        </w:rPr>
-        <w:t xml:space="preserve"> that it meets the specifications or requirements as defined and expected from the input being supplied, an example if a user supplies an alphabetic based input and a numeric based input is expected then this </w:t>
-      </w:r>
-      <w:r>
-        <w:rPr>
-          <w:rFonts w:ascii="Arial" w:hAnsi="Arial"/>
-        </w:rPr>
-        <w:t>difference would need to be distinguished and validated to ensure that the input is not further processed as a system may not be able to cater for it during the processing of that input, hence validation is used to ensure that the correct types of data is being supplied via input medium</w:t>
+        <w:t xml:space="preserve"> When output is supplied after a form of processing that has taken place consideration</w:t>
       </w:r>
       <w:r>
         <w:rPr>
@@ -7100,38 +7111,32 @@
         <w:rPr>
           <w:rFonts w:ascii="Arial" w:hAnsi="Arial"/>
         </w:rPr>
-        <w:t xml:space="preserve"> before it can be formatted and processed any further. </w:t>
-      </w:r>
-      <w:r>
-        <w:rPr>
-          <w:rFonts w:ascii="Arial" w:hAnsi="Arial"/>
-        </w:rPr>
-        <w:t xml:space="preserve">  </w:t>
-      </w:r>
-    </w:p>
-    <w:p>
-      <w:pPr>
-        <w:rPr>
-          <w:rFonts w:cs="Arial"/>
-          <w:b/>
-        </w:rPr>
-      </w:pPr>
-    </w:p>
-    <w:p>
-      <w:r>
-        <w:rPr>
-          <w:b/>
-        </w:rPr>
-        <w:t>Output Processes and Structures</w:t>
-      </w:r>
-      <w:r>
-        <w:t>:</w:t>
-      </w:r>
-    </w:p>
-    <w:p>
-      <w:pPr>
-        <w:rPr>
-          <w:rFonts w:cs="Arial"/>
+        <w:t xml:space="preserve"> need to be given to the expected end user of the output.</w:t>
+      </w:r>
+      <w:r>
+        <w:rPr>
+          <w:rFonts w:ascii="Arial" w:hAnsi="Arial"/>
+        </w:rPr>
+        <w:t xml:space="preserve"> If the output is intended for another system or program then the output needs to be machine readable so that the system or computer program can accept the output being supplied to it, likewise if the output is intended for a human audience then factors of accessibility for the output needs to be considered for the overall benefits of humans and this may include factors such as using screen readers and appropriate fonts especially for users who are visually impaired.  </w:t>
+      </w:r>
+      <w:r>
+        <w:rPr>
+          <w:rFonts w:ascii="Arial" w:hAnsi="Arial"/>
+        </w:rPr>
+        <w:t xml:space="preserve"> </w:t>
+      </w:r>
+      <w:r>
+        <w:rPr>
+          <w:rFonts w:ascii="Arial" w:hAnsi="Arial"/>
+        </w:rPr>
+        <w:t xml:space="preserve"> </w:t>
+      </w:r>
+    </w:p>
+    <w:p>
+      <w:pPr>
+        <w:pStyle w:val="ListParagraph"/>
+        <w:rPr>
+          <w:rFonts w:ascii="Arial" w:hAnsi="Arial"/>
         </w:rPr>
       </w:pPr>
     </w:p>
@@ -7140,9 +7145,8 @@
         <w:pStyle w:val="ListParagraph"/>
         <w:numPr>
           <w:ilvl w:val="0"/>
-          <w:numId w:val="37"/>
+          <w:numId w:val="50"/>
         </w:numPr>
-        <w:spacing w:line="360" w:lineRule="auto"/>
         <w:rPr>
           <w:rFonts w:ascii="Arial" w:hAnsi="Arial"/>
         </w:rPr>
@@ -7151,64 +7155,91 @@
         <w:rPr>
           <w:rFonts w:ascii="Arial" w:hAnsi="Arial"/>
           <w:b/>
-          <w:u w:val="single"/>
-        </w:rPr>
-        <w:t>Underlying Structures</w:t>
-      </w:r>
-      <w:r>
-        <w:rPr>
-          <w:rFonts w:ascii="Arial" w:hAnsi="Arial"/>
-        </w:rPr>
-        <w:t>:</w:t>
+        </w:rPr>
+        <w:t>Format</w:t>
+      </w:r>
+      <w:r>
+        <w:rPr>
+          <w:rFonts w:ascii="Arial" w:hAnsi="Arial"/>
+        </w:rPr>
+        <w:t xml:space="preserve">: </w:t>
+      </w:r>
+      <w:r>
+        <w:rPr>
+          <w:rFonts w:ascii="Arial" w:hAnsi="Arial"/>
+        </w:rPr>
+        <w:t xml:space="preserve">Data that is stored can take the form of many different formats such as binary hence when data is retrieved from memory and processed to be supplied as an output it needs to be formatted so that it is readable </w:t>
+      </w:r>
+      <w:r>
+        <w:rPr>
+          <w:rFonts w:ascii="Arial" w:hAnsi="Arial"/>
+        </w:rPr>
+        <w:t xml:space="preserve">and meaningful </w:t>
+      </w:r>
+      <w:r>
+        <w:rPr>
+          <w:rFonts w:ascii="Arial" w:hAnsi="Arial"/>
+        </w:rPr>
+        <w:t xml:space="preserve">for the </w:t>
+      </w:r>
+      <w:r>
+        <w:rPr>
+          <w:rFonts w:ascii="Arial" w:hAnsi="Arial"/>
+        </w:rPr>
+        <w:t xml:space="preserve">desired </w:t>
+      </w:r>
+      <w:r>
+        <w:rPr>
+          <w:rFonts w:ascii="Arial" w:hAnsi="Arial"/>
+        </w:rPr>
+        <w:t xml:space="preserve">output mechanism </w:t>
+      </w:r>
+      <w:r>
+        <w:rPr>
+          <w:rFonts w:ascii="Arial" w:hAnsi="Arial"/>
+        </w:rPr>
+        <w:t xml:space="preserve">and audience </w:t>
+      </w:r>
+      <w:r>
+        <w:rPr>
+          <w:rFonts w:ascii="Arial" w:hAnsi="Arial"/>
+        </w:rPr>
+        <w:t>that it is intended for</w:t>
+      </w:r>
+      <w:r>
+        <w:rPr>
+          <w:rFonts w:ascii="Arial" w:hAnsi="Arial"/>
+        </w:rPr>
+        <w:t xml:space="preserve"> </w:t>
+      </w:r>
+      <w:r>
+        <w:rPr>
+          <w:rFonts w:ascii="Arial" w:hAnsi="Arial"/>
+        </w:rPr>
+        <w:t>such as humans or other computers</w:t>
+      </w:r>
+      <w:r>
+        <w:rPr>
+          <w:rFonts w:ascii="Arial" w:hAnsi="Arial"/>
+        </w:rPr>
+        <w:t xml:space="preserve"> systems</w:t>
+      </w:r>
+      <w:r>
+        <w:rPr>
+          <w:rFonts w:ascii="Arial" w:hAnsi="Arial"/>
+        </w:rPr>
+        <w:t>. A typical example of data that needs to be formatted is one where numbers are stored in memory in a binary based format, this binary based format is unreadable to humans as they do not understand it hence the binary data representing the numbers will need to be formatted to represent a more readable version of the binary data that humans understand before it can be outputted</w:t>
+      </w:r>
+      <w:r>
+        <w:rPr>
+          <w:rFonts w:ascii="Arial" w:hAnsi="Arial"/>
+        </w:rPr>
+        <w:t>.</w:t>
       </w:r>
     </w:p>
     <w:p>
       <w:pPr>
         <w:pStyle w:val="ListParagraph"/>
-        <w:numPr>
-          <w:ilvl w:val="1"/>
-          <w:numId w:val="37"/>
-        </w:numPr>
-        <w:rPr>
-          <w:rFonts w:ascii="Arial" w:hAnsi="Arial"/>
-        </w:rPr>
-      </w:pPr>
-      <w:r>
-        <w:rPr>
-          <w:rFonts w:ascii="Arial" w:hAnsi="Arial"/>
-          <w:b/>
-        </w:rPr>
-        <w:t>Data Transmission</w:t>
-      </w:r>
-      <w:r>
-        <w:rPr>
-          <w:rFonts w:ascii="Arial" w:hAnsi="Arial"/>
-        </w:rPr>
-        <w:t>: The process of sending data via different communication mediums is called data transmission, this process involves data being sent from different points via different communication channels such as networks and computes in which data access becomes a key point in the data transmission objective. Data transmission can take place between digital devices and signal based devices and will require data formatting to take place to ensure that the data is readable to the end point to which it is being transmitted to</w:t>
-      </w:r>
-      <w:r>
-        <w:rPr>
-          <w:rFonts w:ascii="Arial" w:hAnsi="Arial"/>
-        </w:rPr>
-        <w:t xml:space="preserve"> as d</w:t>
-      </w:r>
-      <w:r>
-        <w:rPr>
-          <w:rFonts w:ascii="Arial" w:hAnsi="Arial"/>
-        </w:rPr>
-        <w:t>ata transmission involves processes where the data being transmitted must be encoded for the destination device that is expected to receive.</w:t>
-      </w:r>
-      <w:r>
-        <w:rPr>
-          <w:rFonts w:ascii="Arial" w:hAnsi="Arial"/>
-        </w:rPr>
-        <w:t xml:space="preserve"> </w:t>
-      </w:r>
-    </w:p>
-    <w:p>
-      <w:pPr>
-        <w:pStyle w:val="ListParagraph"/>
-        <w:spacing w:line="360" w:lineRule="auto"/>
         <w:rPr>
           <w:rFonts w:ascii="Arial" w:hAnsi="Arial"/>
         </w:rPr>
@@ -7219,9 +7250,8 @@
         <w:pStyle w:val="ListParagraph"/>
         <w:numPr>
           <w:ilvl w:val="0"/>
-          <w:numId w:val="37"/>
+          <w:numId w:val="50"/>
         </w:numPr>
-        <w:spacing w:line="360" w:lineRule="auto"/>
         <w:rPr>
           <w:rFonts w:ascii="Arial" w:hAnsi="Arial"/>
         </w:rPr>
@@ -7230,92 +7260,63 @@
         <w:rPr>
           <w:rFonts w:ascii="Arial" w:hAnsi="Arial"/>
           <w:b/>
-          <w:u w:val="single"/>
-        </w:rPr>
-        <w:t>Appearance</w:t>
-      </w:r>
-      <w:r>
-        <w:rPr>
-          <w:rFonts w:ascii="Arial" w:hAnsi="Arial"/>
-          <w:b/>
+        </w:rPr>
+        <w:t>Encoding</w:t>
+      </w:r>
+      <w:r>
+        <w:rPr>
+          <w:rFonts w:ascii="Arial" w:hAnsi="Arial"/>
         </w:rPr>
         <w:t>:</w:t>
       </w:r>
-    </w:p>
-    <w:p>
-      <w:pPr>
-        <w:pStyle w:val="ListParagraph"/>
-        <w:numPr>
-          <w:ilvl w:val="0"/>
-          <w:numId w:val="32"/>
-        </w:numPr>
-        <w:ind w:left="1440"/>
-        <w:rPr>
-          <w:rFonts w:ascii="Arial" w:hAnsi="Arial"/>
-        </w:rPr>
-      </w:pPr>
-      <w:r>
-        <w:rPr>
-          <w:rFonts w:ascii="Arial" w:hAnsi="Arial"/>
-          <w:b/>
-        </w:rPr>
-        <w:t>Editing</w:t>
-      </w:r>
-      <w:r>
-        <w:rPr>
-          <w:rFonts w:ascii="Arial" w:hAnsi="Arial"/>
-          <w:b/>
-        </w:rPr>
-        <w:t xml:space="preserve"> and Formatting</w:t>
-      </w:r>
-      <w:r>
-        <w:rPr>
-          <w:rFonts w:ascii="Arial" w:hAnsi="Arial"/>
-        </w:rPr>
-        <w:t>:</w:t>
-      </w:r>
-      <w:r>
-        <w:rPr>
-          <w:rFonts w:ascii="Arial" w:hAnsi="Arial"/>
-        </w:rPr>
-        <w:t xml:space="preserve"> Data that is stored can take the form of many different formats such as binary hence when data is retrieved from memory and processed to be supplied </w:t>
+      <w:r>
+        <w:rPr>
+          <w:rFonts w:ascii="Arial" w:hAnsi="Arial"/>
+        </w:rPr>
+        <w:t xml:space="preserve"> </w:t>
+      </w:r>
+      <w:r>
+        <w:rPr>
+          <w:rFonts w:ascii="Arial" w:hAnsi="Arial"/>
+        </w:rPr>
+        <w:t xml:space="preserve">When output is intended for another system then it must undergo the process of data transmission where the data will be sent via different communication mediums to reach its end </w:t>
       </w:r>
       <w:r>
         <w:rPr>
           <w:rFonts w:ascii="Arial" w:hAnsi="Arial"/>
         </w:rPr>
         <w:lastRenderedPageBreak/>
-        <w:t xml:space="preserve">as an output it needs to be edited and formatted so that </w:t>
-      </w:r>
-      <w:r>
-        <w:rPr>
-          <w:rFonts w:ascii="Arial" w:hAnsi="Arial"/>
-        </w:rPr>
-        <w:t>it is readable for the output mechanism that it is intended for</w:t>
-      </w:r>
-      <w:r>
-        <w:rPr>
-          <w:rFonts w:ascii="Arial" w:hAnsi="Arial"/>
-        </w:rPr>
-        <w:t xml:space="preserve"> such as humans or other computers</w:t>
-      </w:r>
-      <w:r>
-        <w:rPr>
-          <w:rFonts w:ascii="Arial" w:hAnsi="Arial"/>
-        </w:rPr>
-        <w:t xml:space="preserve">. A typical example of data that needs to be edited and formatted is one where numbers are stored in memory in a binary based format, this binary based format is unreadable </w:t>
-      </w:r>
-      <w:r>
-        <w:rPr>
-          <w:rFonts w:ascii="Arial" w:hAnsi="Arial"/>
-        </w:rPr>
-        <w:t>to</w:t>
-      </w:r>
-      <w:r>
-        <w:rPr>
-          <w:rFonts w:ascii="Arial" w:hAnsi="Arial"/>
-        </w:rPr>
-        <w:t xml:space="preserve"> humans as they do not understand it hence the binary data representing the numbers will need to be formatted to represent a more readable version of the binary data that humans understand before it can be outputted</w:t>
+        <w:t xml:space="preserve">point being </w:t>
+      </w:r>
+      <w:r>
+        <w:rPr>
+          <w:rFonts w:ascii="Arial" w:hAnsi="Arial"/>
+        </w:rPr>
+        <w:t>another</w:t>
+      </w:r>
+      <w:r>
+        <w:rPr>
+          <w:rFonts w:ascii="Arial" w:hAnsi="Arial"/>
+        </w:rPr>
+        <w:t xml:space="preserve"> </w:t>
+      </w:r>
+      <w:r>
+        <w:rPr>
+          <w:rFonts w:ascii="Arial" w:hAnsi="Arial"/>
+        </w:rPr>
+        <w:t>device/</w:t>
+      </w:r>
+      <w:r>
+        <w:rPr>
+          <w:rFonts w:ascii="Arial" w:hAnsi="Arial"/>
+        </w:rPr>
+        <w:t>system</w:t>
+      </w:r>
+      <w:r>
+        <w:rPr>
+          <w:rFonts w:ascii="Arial" w:hAnsi="Arial"/>
+        </w:rPr>
+        <w:t>/program</w:t>
       </w:r>
       <w:r>
         <w:rPr>
@@ -7327,121 +7328,52 @@
         <w:rPr>
           <w:rFonts w:ascii="Arial" w:hAnsi="Arial"/>
         </w:rPr>
-        <w:t xml:space="preserve"> hence editing and formatting form the underlying process and structure to fulfil this operation being performed.</w:t>
-      </w:r>
-      <w:r>
-        <w:rPr>
-          <w:rFonts w:ascii="Arial" w:hAnsi="Arial"/>
-        </w:rPr>
-        <w:t xml:space="preserve"> </w:t>
-      </w:r>
-    </w:p>
-    <w:p>
-      <w:pPr>
-        <w:pStyle w:val="ListParagraph"/>
-        <w:ind w:left="1440"/>
-        <w:rPr>
-          <w:rFonts w:ascii="Arial" w:hAnsi="Arial"/>
-        </w:rPr>
-      </w:pPr>
-    </w:p>
-    <w:p>
-      <w:pPr>
-        <w:pStyle w:val="ListParagraph"/>
-        <w:numPr>
-          <w:ilvl w:val="0"/>
-          <w:numId w:val="32"/>
-        </w:numPr>
-        <w:ind w:left="1440"/>
-      </w:pPr>
-      <w:r>
-        <w:rPr>
-          <w:rFonts w:ascii="Arial" w:hAnsi="Arial"/>
-          <w:b/>
-        </w:rPr>
-        <w:t>Controls</w:t>
-      </w:r>
-      <w:r>
-        <w:rPr>
-          <w:rFonts w:ascii="Arial" w:hAnsi="Arial"/>
-        </w:rPr>
-        <w:t>:</w:t>
-      </w:r>
-      <w:r>
-        <w:rPr>
-          <w:rFonts w:ascii="Arial" w:hAnsi="Arial"/>
-        </w:rPr>
-        <w:t xml:space="preserve"> When it comes to managing output processes</w:t>
-      </w:r>
-      <w:r>
-        <w:rPr>
-          <w:rFonts w:ascii="Arial" w:hAnsi="Arial"/>
-        </w:rPr>
-        <w:t>,</w:t>
-      </w:r>
-      <w:r>
-        <w:rPr>
-          <w:rFonts w:ascii="Arial" w:hAnsi="Arial"/>
-        </w:rPr>
-        <w:t xml:space="preserve"> controls can be used as structures that can be put into place </w:t>
-      </w:r>
-      <w:r>
-        <w:rPr>
-          <w:rFonts w:ascii="Arial" w:hAnsi="Arial"/>
-        </w:rPr>
-        <w:t xml:space="preserve">to guide the processes </w:t>
-      </w:r>
-      <w:r>
-        <w:rPr>
-          <w:rFonts w:ascii="Arial" w:hAnsi="Arial"/>
-        </w:rPr>
-        <w:t>entailed in output processes involved in</w:t>
-      </w:r>
-      <w:r>
-        <w:rPr>
-          <w:rFonts w:ascii="Arial" w:hAnsi="Arial"/>
-        </w:rPr>
-        <w:t xml:space="preserve"> output design.</w:t>
-      </w:r>
-      <w:r>
-        <w:rPr>
-          <w:rFonts w:ascii="Arial" w:hAnsi="Arial"/>
-        </w:rPr>
-        <w:t xml:space="preserve"> Controls can be used as integrity </w:t>
-      </w:r>
-      <w:r>
-        <w:rPr>
-          <w:rFonts w:ascii="Arial" w:hAnsi="Arial"/>
-        </w:rPr>
-        <w:t>mechanisms</w:t>
-      </w:r>
-      <w:r>
-        <w:rPr>
-          <w:rFonts w:ascii="Arial" w:hAnsi="Arial"/>
-        </w:rPr>
-        <w:t xml:space="preserve"> to enforce certain design and data transmission standards for output processes where the necessary structures such as </w:t>
-      </w:r>
-      <w:r>
-        <w:rPr>
-          <w:rFonts w:ascii="Arial" w:hAnsi="Arial"/>
-        </w:rPr>
-        <w:t xml:space="preserve">ensuring that data has been successfully transmitted to another computer for example where a response can be generated as some sort of feedback to serve as an indication.                                          </w:t>
-      </w:r>
-      <w:r>
-        <w:rPr>
-          <w:rFonts w:ascii="Arial" w:hAnsi="Arial"/>
-        </w:rPr>
-        <w:t xml:space="preserve">                                                                                                                        </w:t>
-      </w:r>
-      <w:r>
-        <w:rPr>
-          <w:rFonts w:ascii="Arial" w:hAnsi="Arial"/>
-        </w:rPr>
-        <w:t>Controls can also be used a mechanism to logically control the process paths to be taken based on the requirements expected from the output.</w:t>
-      </w:r>
-      <w:r>
-        <w:t xml:space="preserve"> </w:t>
-      </w:r>
+        <w:t xml:space="preserve"> though in order for </w:t>
+      </w:r>
+      <w:r>
+        <w:rPr>
+          <w:rFonts w:ascii="Arial" w:hAnsi="Arial"/>
+        </w:rPr>
+        <w:t xml:space="preserve">output </w:t>
+      </w:r>
+      <w:r>
+        <w:rPr>
+          <w:rFonts w:ascii="Arial" w:hAnsi="Arial"/>
+        </w:rPr>
+        <w:t xml:space="preserve">data to be successfully transmitted it needs to be encoded so that it can be accepted by the its destination end point. Hence encoding ensures that the output is </w:t>
+      </w:r>
+      <w:r>
+        <w:rPr>
+          <w:rFonts w:ascii="Arial" w:hAnsi="Arial"/>
+        </w:rPr>
+        <w:t xml:space="preserve">in </w:t>
+      </w:r>
+      <w:r>
+        <w:rPr>
+          <w:rFonts w:ascii="Arial" w:hAnsi="Arial"/>
+        </w:rPr>
+        <w:t>the correct and required format and type that is expected so that it can be successfully accepted by an endpoint for further processing or being outputted by that end point device/system/program.</w:t>
+      </w:r>
+      <w:r>
+        <w:rPr>
+          <w:rFonts w:ascii="Arial" w:hAnsi="Arial"/>
+        </w:rPr>
+        <w:t xml:space="preserve"> Once an output has being successfully transmitted and accepted by its endpoint then it can be decoded where the necessary information or data can be </w:t>
+      </w:r>
+      <w:r>
+        <w:rPr>
+          <w:rFonts w:ascii="Arial" w:hAnsi="Arial"/>
+        </w:rPr>
+        <w:t xml:space="preserve">extracted and </w:t>
+      </w:r>
+      <w:r>
+        <w:rPr>
+          <w:rFonts w:ascii="Arial" w:hAnsi="Arial"/>
+        </w:rPr>
+        <w:t>used for further processing or being outputted to an output device or mechanism, an example of encoding would be the transferring of a file in an HTML file format to a web server so that it can be rendered to a browser that has requested the file.</w:t>
+      </w:r>
+      <w:bookmarkStart w:id="1" w:name="_GoBack"/>
+      <w:bookmarkEnd w:id="1"/>
     </w:p>
     <w:p>
       <w:pPr>
@@ -8008,194 +7940,200 @@
           <w:rFonts w:ascii="Arial" w:hAnsi="Arial"/>
           <w:b/>
         </w:rPr>
+        <w:t xml:space="preserve">Understanding </w:t>
+      </w:r>
+      <w:r>
+        <w:rPr>
+          <w:rFonts w:ascii="Arial" w:hAnsi="Arial"/>
+          <w:b/>
+        </w:rPr>
+        <w:t>B</w:t>
+      </w:r>
+      <w:r>
+        <w:rPr>
+          <w:rFonts w:ascii="Arial" w:hAnsi="Arial"/>
+          <w:b/>
+        </w:rPr>
+        <w:t xml:space="preserve">etween </w:t>
+      </w:r>
+      <w:r>
+        <w:rPr>
+          <w:rFonts w:ascii="Arial" w:hAnsi="Arial"/>
+          <w:b/>
+        </w:rPr>
+        <w:t>U</w:t>
+      </w:r>
+      <w:r>
+        <w:rPr>
+          <w:rFonts w:ascii="Arial" w:hAnsi="Arial"/>
+          <w:b/>
+        </w:rPr>
+        <w:t xml:space="preserve">ser and </w:t>
+      </w:r>
+      <w:r>
+        <w:rPr>
+          <w:rFonts w:ascii="Arial" w:hAnsi="Arial"/>
+          <w:b/>
+        </w:rPr>
+        <w:t>D</w:t>
+      </w:r>
+      <w:r>
+        <w:rPr>
+          <w:rFonts w:ascii="Arial" w:hAnsi="Arial"/>
+          <w:b/>
+        </w:rPr>
+        <w:t>esigner</w:t>
+      </w:r>
+      <w:r>
+        <w:rPr>
+          <w:rFonts w:ascii="Arial" w:hAnsi="Arial"/>
+        </w:rPr>
+        <w:t>:</w:t>
+      </w:r>
+      <w:r>
+        <w:rPr>
+          <w:rFonts w:ascii="Arial" w:hAnsi="Arial"/>
+        </w:rPr>
+        <w:t xml:space="preserve"> </w:t>
+      </w:r>
+      <w:r>
+        <w:rPr>
+          <w:rFonts w:ascii="Arial" w:hAnsi="Arial"/>
+        </w:rPr>
+        <w:t xml:space="preserve">When a designer designs inputs and outputs they need to meet the expectations of the user, if there is no </w:t>
+      </w:r>
+      <w:r>
+        <w:rPr>
+          <w:rFonts w:ascii="Arial" w:hAnsi="Arial"/>
+        </w:rPr>
+        <w:t>thorough</w:t>
+      </w:r>
+      <w:r>
+        <w:rPr>
+          <w:rFonts w:ascii="Arial" w:hAnsi="Arial"/>
+        </w:rPr>
+        <w:t xml:space="preserve"> communication and proper understanding </w:t>
+      </w:r>
+      <w:r>
+        <w:rPr>
+          <w:rFonts w:ascii="Arial" w:hAnsi="Arial"/>
+        </w:rPr>
+        <w:t xml:space="preserve">of the expectations then impediments can arise as the designer would mostly be </w:t>
+      </w:r>
+      <w:r>
+        <w:rPr>
+          <w:rFonts w:ascii="Arial" w:hAnsi="Arial"/>
+        </w:rPr>
+        <w:t>working against</w:t>
+      </w:r>
+      <w:r>
+        <w:rPr>
+          <w:rFonts w:ascii="Arial" w:hAnsi="Arial"/>
+        </w:rPr>
+        <w:t xml:space="preserve"> requirements</w:t>
+      </w:r>
+      <w:r>
+        <w:rPr>
+          <w:rFonts w:ascii="Arial" w:hAnsi="Arial"/>
+        </w:rPr>
+        <w:t xml:space="preserve"> that have been defined by the user and this may</w:t>
+      </w:r>
+      <w:r>
+        <w:rPr>
+          <w:rFonts w:ascii="Arial" w:hAnsi="Arial"/>
+        </w:rPr>
+        <w:t xml:space="preserve"> not </w:t>
+      </w:r>
+      <w:r>
+        <w:rPr>
+          <w:rFonts w:ascii="Arial" w:hAnsi="Arial"/>
+        </w:rPr>
+        <w:t xml:space="preserve">be </w:t>
+      </w:r>
+      <w:r>
+        <w:rPr>
+          <w:rFonts w:ascii="Arial" w:hAnsi="Arial"/>
+        </w:rPr>
+        <w:t xml:space="preserve">clearly defined </w:t>
+      </w:r>
+      <w:r>
+        <w:rPr>
+          <w:rFonts w:ascii="Arial" w:hAnsi="Arial"/>
+        </w:rPr>
+        <w:t>or there could be a misunderstanding from the designer’s side</w:t>
+      </w:r>
+      <w:r>
+        <w:rPr>
+          <w:rFonts w:ascii="Arial" w:hAnsi="Arial"/>
+        </w:rPr>
+        <w:t>.</w:t>
+      </w:r>
+      <w:r>
+        <w:rPr>
+          <w:rFonts w:ascii="Arial" w:hAnsi="Arial"/>
+        </w:rPr>
+        <w:t xml:space="preserve">                                         </w:t>
+      </w:r>
+      <w:r>
+        <w:rPr>
+          <w:rFonts w:ascii="Arial" w:hAnsi="Arial"/>
+        </w:rPr>
+        <w:t xml:space="preserve">When a user is involved in the initial design phases of inputs and outputs then communication is carried out on a regular basis between the user and designer which allows for the designer to gain a more in-depth understanding of the requirements that </w:t>
+      </w:r>
+      <w:r>
+        <w:rPr>
+          <w:rFonts w:ascii="Arial" w:hAnsi="Arial"/>
+        </w:rPr>
+        <w:t>is</w:t>
+      </w:r>
+      <w:r>
+        <w:rPr>
+          <w:rFonts w:ascii="Arial" w:hAnsi="Arial"/>
+        </w:rPr>
+        <w:t xml:space="preserve"> expected to </w:t>
+      </w:r>
+      <w:r>
+        <w:rPr>
+          <w:rFonts w:ascii="Arial" w:hAnsi="Arial"/>
+        </w:rPr>
+        <w:t xml:space="preserve">be </w:t>
+      </w:r>
+      <w:r>
+        <w:rPr>
+          <w:rFonts w:ascii="Arial" w:hAnsi="Arial"/>
+        </w:rPr>
+        <w:t>produce</w:t>
+      </w:r>
+      <w:r>
+        <w:rPr>
+          <w:rFonts w:ascii="Arial" w:hAnsi="Arial"/>
+        </w:rPr>
+        <w:t>d</w:t>
+      </w:r>
+      <w:r>
+        <w:rPr>
+          <w:rFonts w:ascii="Arial" w:hAnsi="Arial"/>
+        </w:rPr>
+        <w:t xml:space="preserve"> and as such</w:t>
+      </w:r>
+      <w:r>
+        <w:rPr>
+          <w:rFonts w:ascii="Arial" w:hAnsi="Arial"/>
+        </w:rPr>
+        <w:t>,</w:t>
+      </w:r>
+      <w:r>
+        <w:rPr>
+          <w:rFonts w:ascii="Arial" w:hAnsi="Arial"/>
+        </w:rPr>
+        <w:t xml:space="preserve"> good clear communication and understanding overall leads to other additional factors such </w:t>
+      </w:r>
+      <w:r>
+        <w:rPr>
+          <w:rFonts w:ascii="Arial" w:hAnsi="Arial"/>
+        </w:rPr>
         <w:lastRenderedPageBreak/>
-        <w:t xml:space="preserve">Understanding </w:t>
-      </w:r>
-      <w:r>
-        <w:rPr>
-          <w:rFonts w:ascii="Arial" w:hAnsi="Arial"/>
-          <w:b/>
-        </w:rPr>
-        <w:t>B</w:t>
-      </w:r>
-      <w:r>
-        <w:rPr>
-          <w:rFonts w:ascii="Arial" w:hAnsi="Arial"/>
-          <w:b/>
-        </w:rPr>
-        <w:t xml:space="preserve">etween </w:t>
-      </w:r>
-      <w:r>
-        <w:rPr>
-          <w:rFonts w:ascii="Arial" w:hAnsi="Arial"/>
-          <w:b/>
-        </w:rPr>
-        <w:t>U</w:t>
-      </w:r>
-      <w:r>
-        <w:rPr>
-          <w:rFonts w:ascii="Arial" w:hAnsi="Arial"/>
-          <w:b/>
-        </w:rPr>
-        <w:t xml:space="preserve">ser and </w:t>
-      </w:r>
-      <w:r>
-        <w:rPr>
-          <w:rFonts w:ascii="Arial" w:hAnsi="Arial"/>
-          <w:b/>
-        </w:rPr>
-        <w:t>D</w:t>
-      </w:r>
-      <w:r>
-        <w:rPr>
-          <w:rFonts w:ascii="Arial" w:hAnsi="Arial"/>
-          <w:b/>
-        </w:rPr>
-        <w:t>esigner</w:t>
-      </w:r>
-      <w:r>
-        <w:rPr>
-          <w:rFonts w:ascii="Arial" w:hAnsi="Arial"/>
-        </w:rPr>
-        <w:t>:</w:t>
-      </w:r>
-      <w:r>
-        <w:rPr>
-          <w:rFonts w:ascii="Arial" w:hAnsi="Arial"/>
-        </w:rPr>
-        <w:t xml:space="preserve"> </w:t>
-      </w:r>
-      <w:r>
-        <w:rPr>
-          <w:rFonts w:ascii="Arial" w:hAnsi="Arial"/>
-        </w:rPr>
-        <w:t xml:space="preserve">When a designer designs inputs and outputs they need to meet the expectations of the user, if there is no </w:t>
-      </w:r>
-      <w:r>
-        <w:rPr>
-          <w:rFonts w:ascii="Arial" w:hAnsi="Arial"/>
-        </w:rPr>
-        <w:t>thorough</w:t>
-      </w:r>
-      <w:r>
-        <w:rPr>
-          <w:rFonts w:ascii="Arial" w:hAnsi="Arial"/>
-        </w:rPr>
-        <w:t xml:space="preserve"> communication and proper understanding </w:t>
-      </w:r>
-      <w:r>
-        <w:rPr>
-          <w:rFonts w:ascii="Arial" w:hAnsi="Arial"/>
-        </w:rPr>
-        <w:t xml:space="preserve">of the expectations then impediments can arise as the designer would mostly be </w:t>
-      </w:r>
-      <w:r>
-        <w:rPr>
-          <w:rFonts w:ascii="Arial" w:hAnsi="Arial"/>
-        </w:rPr>
-        <w:t>working against</w:t>
-      </w:r>
-      <w:r>
-        <w:rPr>
-          <w:rFonts w:ascii="Arial" w:hAnsi="Arial"/>
-        </w:rPr>
-        <w:t xml:space="preserve"> requirements</w:t>
-      </w:r>
-      <w:r>
-        <w:rPr>
-          <w:rFonts w:ascii="Arial" w:hAnsi="Arial"/>
-        </w:rPr>
-        <w:t xml:space="preserve"> that have been defined by the user and this may</w:t>
-      </w:r>
-      <w:r>
-        <w:rPr>
-          <w:rFonts w:ascii="Arial" w:hAnsi="Arial"/>
-        </w:rPr>
-        <w:t xml:space="preserve"> not </w:t>
-      </w:r>
-      <w:r>
-        <w:rPr>
-          <w:rFonts w:ascii="Arial" w:hAnsi="Arial"/>
-        </w:rPr>
-        <w:t xml:space="preserve">be </w:t>
-      </w:r>
-      <w:r>
-        <w:rPr>
-          <w:rFonts w:ascii="Arial" w:hAnsi="Arial"/>
-        </w:rPr>
-        <w:t xml:space="preserve">clearly defined </w:t>
-      </w:r>
-      <w:r>
-        <w:rPr>
-          <w:rFonts w:ascii="Arial" w:hAnsi="Arial"/>
-        </w:rPr>
-        <w:t>or there could be a misunderstanding from the designer’s side</w:t>
-      </w:r>
-      <w:r>
-        <w:rPr>
-          <w:rFonts w:ascii="Arial" w:hAnsi="Arial"/>
-        </w:rPr>
-        <w:t>.</w:t>
-      </w:r>
-      <w:r>
-        <w:rPr>
-          <w:rFonts w:ascii="Arial" w:hAnsi="Arial"/>
-        </w:rPr>
-        <w:t xml:space="preserve">                                         </w:t>
-      </w:r>
-      <w:r>
-        <w:rPr>
-          <w:rFonts w:ascii="Arial" w:hAnsi="Arial"/>
-        </w:rPr>
-        <w:t xml:space="preserve">When a user is involved in the initial design phases of inputs and outputs then communication is carried out on a regular basis between the user and designer which allows for the designer to gain a more in-depth understanding of the requirements that </w:t>
-      </w:r>
-      <w:r>
-        <w:rPr>
-          <w:rFonts w:ascii="Arial" w:hAnsi="Arial"/>
-        </w:rPr>
-        <w:t>is</w:t>
-      </w:r>
-      <w:r>
-        <w:rPr>
-          <w:rFonts w:ascii="Arial" w:hAnsi="Arial"/>
-        </w:rPr>
-        <w:t xml:space="preserve"> expected to </w:t>
-      </w:r>
-      <w:r>
-        <w:rPr>
-          <w:rFonts w:ascii="Arial" w:hAnsi="Arial"/>
-        </w:rPr>
-        <w:t xml:space="preserve">be </w:t>
-      </w:r>
-      <w:r>
-        <w:rPr>
-          <w:rFonts w:ascii="Arial" w:hAnsi="Arial"/>
-        </w:rPr>
-        <w:t>produce</w:t>
-      </w:r>
-      <w:r>
-        <w:rPr>
-          <w:rFonts w:ascii="Arial" w:hAnsi="Arial"/>
-        </w:rPr>
-        <w:t>d</w:t>
-      </w:r>
-      <w:r>
-        <w:rPr>
-          <w:rFonts w:ascii="Arial" w:hAnsi="Arial"/>
-        </w:rPr>
-        <w:t xml:space="preserve"> and as such</w:t>
-      </w:r>
-      <w:r>
-        <w:rPr>
-          <w:rFonts w:ascii="Arial" w:hAnsi="Arial"/>
-        </w:rPr>
-        <w:t>,</w:t>
-      </w:r>
-      <w:r>
-        <w:rPr>
-          <w:rFonts w:ascii="Arial" w:hAnsi="Arial"/>
-        </w:rPr>
-        <w:t xml:space="preserve"> good clear communication and understanding overall leads to other additional factors such as </w:t>
+        <w:t xml:space="preserve">as </w:t>
       </w:r>
       <w:r>
         <w:rPr>
@@ -8578,14 +8516,7 @@
         <w:rPr>
           <w:rFonts w:ascii="Arial" w:hAnsi="Arial"/>
         </w:rPr>
-        <w:t xml:space="preserve">When it comes to data entry manual offline means are simpler and more relatable to most users but online computer functions offer the ease and efficiency of doing it especially if media that has </w:t>
-      </w:r>
-      <w:r>
-        <w:rPr>
-          <w:rFonts w:ascii="Arial" w:hAnsi="Arial"/>
-        </w:rPr>
-        <w:lastRenderedPageBreak/>
-        <w:t xml:space="preserve">been created needs to be distributed as offline created media needs to be replicated and uploaded manually to be online whereas media created online can be easily distributed. </w:t>
+        <w:t xml:space="preserve">When it comes to data entry manual offline means are simpler and more relatable to most users but online computer functions offer the ease and efficiency of doing it especially if media that has been created needs to be distributed as offline created media needs to be replicated and uploaded manually to be online whereas media created online can be easily distributed. </w:t>
       </w:r>
       <w:r>
         <w:rPr>
@@ -8725,7 +8656,14 @@
         <w:rPr>
           <w:rFonts w:ascii="Arial" w:hAnsi="Arial"/>
         </w:rPr>
-        <w:t xml:space="preserve">Users in general are accustomed to the process of writing which in essence is a form of manual offline data entry, writing can be used to fill in forms and documents which then can be later processed where the contents of the form or document can be captured onto a computer system where it can be available to be viewed on a document reader. </w:t>
+        <w:t xml:space="preserve">Users in general are accustomed to the process of writing which in essence is a form of manual offline data entry, writing can be used to fill in forms and documents which then can be later </w:t>
+      </w:r>
+      <w:r>
+        <w:rPr>
+          <w:rFonts w:ascii="Arial" w:hAnsi="Arial"/>
+        </w:rPr>
+        <w:lastRenderedPageBreak/>
+        <w:t xml:space="preserve">processed where the contents of the form or document can be captured onto a computer system where it can be available to be viewed on a document reader. </w:t>
       </w:r>
     </w:p>
     <w:p>
@@ -9245,94 +9183,94 @@
         <w:rPr>
           <w:rFonts w:ascii="Arial" w:hAnsi="Arial"/>
         </w:rPr>
-        <w:t xml:space="preserve">available more easily, examples include images being </w:t>
+        <w:t>available more easily, examples include images being scanned so that they can be available electronically, audio recoding uploaded so that they can be enhanced and converted into better formats</w:t>
+      </w:r>
+      <w:r>
+        <w:rPr>
+          <w:rFonts w:ascii="Arial" w:hAnsi="Arial"/>
+        </w:rPr>
+        <w:t xml:space="preserve"> for benefits such as better audio quality</w:t>
+      </w:r>
+      <w:r>
+        <w:rPr>
+          <w:rFonts w:ascii="Arial" w:hAnsi="Arial"/>
+        </w:rPr>
+        <w:t>, etc.</w:t>
+      </w:r>
+    </w:p>
+    <w:p>
+      <w:pPr>
+        <w:pStyle w:val="ListParagraph"/>
+        <w:rPr>
+          <w:rFonts w:ascii="Arial" w:hAnsi="Arial"/>
+        </w:rPr>
+      </w:pPr>
+      <w:r>
+        <w:rPr>
+          <w:rFonts w:ascii="Arial" w:hAnsi="Arial"/>
+        </w:rPr>
+        <w:t xml:space="preserve">Conversion media helps with the process of allowing media to be changed from one form to another, in an online </w:t>
+      </w:r>
+      <w:r>
+        <w:rPr>
+          <w:rFonts w:ascii="Arial" w:hAnsi="Arial"/>
+        </w:rPr>
+        <w:t xml:space="preserve">computer </w:t>
+      </w:r>
+      <w:r>
+        <w:rPr>
+          <w:rFonts w:ascii="Arial" w:hAnsi="Arial"/>
+        </w:rPr>
+        <w:t xml:space="preserve">environment conversion of media may take a while to be performed and thus there is usually a waiting period for its availability where in an offline environment where the media was initially created it can be available immediately to be viewed </w:t>
+      </w:r>
+      <w:r>
+        <w:rPr>
+          <w:rFonts w:ascii="Arial" w:hAnsi="Arial"/>
+        </w:rPr>
+        <w:t>or</w:t>
+      </w:r>
+      <w:r>
+        <w:rPr>
+          <w:rFonts w:ascii="Arial" w:hAnsi="Arial"/>
+        </w:rPr>
+        <w:t xml:space="preserve"> interacted with.</w:t>
+      </w:r>
+      <w:r>
+        <w:rPr>
+          <w:rFonts w:ascii="Arial" w:hAnsi="Arial"/>
+        </w:rPr>
+        <w:t xml:space="preserve"> </w:t>
+      </w:r>
+      <w:r>
+        <w:rPr>
+          <w:rFonts w:ascii="Arial" w:hAnsi="Arial"/>
+        </w:rPr>
+        <w:t xml:space="preserve">There </w:t>
+      </w:r>
+      <w:r>
+        <w:rPr>
+          <w:rFonts w:ascii="Arial" w:hAnsi="Arial"/>
+        </w:rPr>
+        <w:t>may be</w:t>
+      </w:r>
+      <w:r>
+        <w:rPr>
+          <w:rFonts w:ascii="Arial" w:hAnsi="Arial"/>
+        </w:rPr>
+        <w:t xml:space="preserve"> instances where media in some form needs to be converted into different formats for archiving or distribution purposes and thus </w:t>
+      </w:r>
+      <w:r>
+        <w:rPr>
+          <w:rFonts w:ascii="Arial" w:hAnsi="Arial"/>
+        </w:rPr>
+        <w:t xml:space="preserve">the process of media conversion needs to be carried out, this may involve complicated processes to be carried out by specialised </w:t>
       </w:r>
       <w:r>
         <w:rPr>
           <w:rFonts w:ascii="Arial" w:hAnsi="Arial"/>
         </w:rPr>
         <w:lastRenderedPageBreak/>
-        <w:t>scanned so that they can be available electronically, audio recoding uploaded so that they can be enhanced and converted into better formats</w:t>
-      </w:r>
-      <w:r>
-        <w:rPr>
-          <w:rFonts w:ascii="Arial" w:hAnsi="Arial"/>
-        </w:rPr>
-        <w:t xml:space="preserve"> for benefits such as better audio quality</w:t>
-      </w:r>
-      <w:r>
-        <w:rPr>
-          <w:rFonts w:ascii="Arial" w:hAnsi="Arial"/>
-        </w:rPr>
-        <w:t>, etc.</w:t>
-      </w:r>
-    </w:p>
-    <w:p>
-      <w:pPr>
-        <w:pStyle w:val="ListParagraph"/>
-        <w:rPr>
-          <w:rFonts w:ascii="Arial" w:hAnsi="Arial"/>
-        </w:rPr>
-      </w:pPr>
-      <w:r>
-        <w:rPr>
-          <w:rFonts w:ascii="Arial" w:hAnsi="Arial"/>
-        </w:rPr>
-        <w:t xml:space="preserve">Conversion media helps with the process of allowing media to be changed from one form to another, in an online </w:t>
-      </w:r>
-      <w:r>
-        <w:rPr>
-          <w:rFonts w:ascii="Arial" w:hAnsi="Arial"/>
-        </w:rPr>
-        <w:t xml:space="preserve">computer </w:t>
-      </w:r>
-      <w:r>
-        <w:rPr>
-          <w:rFonts w:ascii="Arial" w:hAnsi="Arial"/>
-        </w:rPr>
-        <w:t xml:space="preserve">environment conversion of media may take a while to be performed and thus there is usually a waiting period for its availability where in an offline environment where the media was initially created it can be available immediately to be viewed </w:t>
-      </w:r>
-      <w:r>
-        <w:rPr>
-          <w:rFonts w:ascii="Arial" w:hAnsi="Arial"/>
-        </w:rPr>
-        <w:t>or</w:t>
-      </w:r>
-      <w:r>
-        <w:rPr>
-          <w:rFonts w:ascii="Arial" w:hAnsi="Arial"/>
-        </w:rPr>
-        <w:t xml:space="preserve"> interacted with.</w:t>
-      </w:r>
-      <w:r>
-        <w:rPr>
-          <w:rFonts w:ascii="Arial" w:hAnsi="Arial"/>
-        </w:rPr>
-        <w:t xml:space="preserve"> </w:t>
-      </w:r>
-      <w:r>
-        <w:rPr>
-          <w:rFonts w:ascii="Arial" w:hAnsi="Arial"/>
-        </w:rPr>
-        <w:t xml:space="preserve">There </w:t>
-      </w:r>
-      <w:r>
-        <w:rPr>
-          <w:rFonts w:ascii="Arial" w:hAnsi="Arial"/>
-        </w:rPr>
-        <w:t>may be</w:t>
-      </w:r>
-      <w:r>
-        <w:rPr>
-          <w:rFonts w:ascii="Arial" w:hAnsi="Arial"/>
-        </w:rPr>
-        <w:t xml:space="preserve"> instances where media in some form needs to be converted into different formats for archiving or distribution purposes and thus </w:t>
-      </w:r>
-      <w:r>
-        <w:rPr>
-          <w:rFonts w:ascii="Arial" w:hAnsi="Arial"/>
-        </w:rPr>
-        <w:t>the process of media conversion needs to be carried out, this may involve complicated processes to be carried out by specialised software application and possibly even trained skilled users who know how to perform the conversion.</w:t>
+        <w:t>software application and possibly even trained skilled users who know how to perform the conversion.</w:t>
       </w:r>
       <w:r>
         <w:rPr>
@@ -9849,14 +9787,7 @@
         <w:rPr>
           <w:rFonts w:ascii="Arial" w:hAnsi="Arial"/>
         </w:rPr>
-        <w:t xml:space="preserve"> form part of a Command Line Interface (CLI) which allows for </w:t>
-      </w:r>
-      <w:r>
-        <w:rPr>
-          <w:rFonts w:ascii="Arial" w:hAnsi="Arial"/>
-        </w:rPr>
-        <w:lastRenderedPageBreak/>
-        <w:t xml:space="preserve">fast data transfers to be processed from inputs and </w:t>
+        <w:t xml:space="preserve"> form part of a Command Line Interface (CLI) which allows for fast data transfers to be processed from inputs and </w:t>
       </w:r>
       <w:r>
         <w:rPr>
@@ -9950,6 +9881,7 @@
         <w:rPr>
           <w:rFonts w:ascii="Arial" w:hAnsi="Arial"/>
         </w:rPr>
+        <w:lastRenderedPageBreak/>
         <w:t xml:space="preserve">In GUI based environments icons can be used to gain many advantages compared to text-based environments. Such advantages revolving around the purpose and use if icons </w:t>
       </w:r>
       <w:r>
@@ -10345,6 +10277,25 @@
     </w:p>
     <w:p>
       <w:pPr>
+        <w:rPr>
+          <w:rFonts w:cs="Arial"/>
+          <w:b/>
+          <w:szCs w:val="22"/>
+          <w:u w:val="single"/>
+        </w:rPr>
+      </w:pPr>
+      <w:r>
+        <w:rPr>
+          <w:rFonts w:cs="Arial"/>
+          <w:b/>
+          <w:szCs w:val="22"/>
+          <w:u w:val="single"/>
+        </w:rPr>
+        <w:br w:type="page"/>
+      </w:r>
+    </w:p>
+    <w:p>
+      <w:pPr>
         <w:tabs>
           <w:tab w:val="center" w:pos="9923"/>
         </w:tabs>
@@ -10528,7 +10479,7 @@
           <w:rFonts w:ascii="Arial" w:hAnsi="Arial"/>
         </w:rPr>
       </w:pPr>
-      <w:bookmarkStart w:id="1" w:name="_Hlk44364309"/>
+      <w:bookmarkStart w:id="2" w:name="_Hlk44364309"/>
       <w:r>
         <w:rPr>
           <w:rFonts w:ascii="Arial" w:hAnsi="Arial"/>
@@ -10590,7 +10541,7 @@
         <w:t>Scripting.</w:t>
       </w:r>
     </w:p>
-    <w:bookmarkEnd w:id="1"/>
+    <w:bookmarkEnd w:id="2"/>
     <w:p>
       <w:pPr>
         <w:pStyle w:val="ListParagraph"/>
@@ -14483,6 +14434,16 @@
     <w:p>
       <w:pPr>
         <w:pStyle w:val="ListParagraph"/>
+        <w:ind w:left="1800"/>
+        <w:rPr>
+          <w:rFonts w:ascii="Arial" w:hAnsi="Arial"/>
+          <w:lang w:eastAsia="en-ZA"/>
+        </w:rPr>
+      </w:pPr>
+    </w:p>
+    <w:p>
+      <w:pPr>
+        <w:pStyle w:val="ListParagraph"/>
         <w:ind w:left="1080"/>
         <w:rPr>
           <w:rFonts w:ascii="Arial" w:hAnsi="Arial"/>
@@ -14681,16 +14642,7 @@
           <w:rFonts w:ascii="Arial" w:hAnsi="Arial"/>
           <w:lang w:eastAsia="en-ZA"/>
         </w:rPr>
-        <w:t xml:space="preserve"> and with the use of a database driven CMS’s</w:t>
-      </w:r>
-      <w:bookmarkStart w:id="2" w:name="_GoBack"/>
-      <w:bookmarkEnd w:id="2"/>
-      <w:r>
-        <w:rPr>
-          <w:rFonts w:ascii="Arial" w:hAnsi="Arial"/>
-          <w:lang w:eastAsia="en-ZA"/>
-        </w:rPr>
-        <w:t xml:space="preserve"> content can be easily managed in terms of being modified and added without the need of having the necessary expertise or specialization in programming to manage the content via a CMS’s.</w:t>
+        <w:t xml:space="preserve"> and with the use of a database driven CMS’s content can be easily managed in terms of being modified and added without the need of having the necessary expertise or specialization in programming to manage the content via a CMS’s.</w:t>
       </w:r>
     </w:p>
     <w:p>
@@ -14717,7 +14669,15 @@
           <w:rFonts w:ascii="Arial" w:hAnsi="Arial"/>
           <w:lang w:eastAsia="en-ZA"/>
         </w:rPr>
-        <w:t xml:space="preserve"> A blog needs to hold a lot of information such as online community forums and thus a database driven website offers the necessary services and facilities to effectively manage the large amounts of data that needs to be stored and retrieved</w:t>
+        <w:t xml:space="preserve"> A blog needs to hold a lot of information such as online community forums and thus a database driven website offers the necessary services and facilities to </w:t>
+      </w:r>
+      <w:r>
+        <w:rPr>
+          <w:rFonts w:ascii="Arial" w:hAnsi="Arial"/>
+          <w:lang w:eastAsia="en-ZA"/>
+        </w:rPr>
+        <w:lastRenderedPageBreak/>
+        <w:t>effectively manage the large amounts of data that needs to be stored and retrieved</w:t>
       </w:r>
       <w:r>
         <w:rPr>
@@ -25387,6 +25347,119 @@
     </w:lvl>
   </w:abstractNum>
   <w:abstractNum w:abstractNumId="8" w15:restartNumberingAfterBreak="0">
+    <w:nsid w:val="10B51868"/>
+    <w:multiLevelType w:val="hybridMultilevel"/>
+    <w:tmpl w:val="3C6ECD8E"/>
+    <w:lvl w:ilvl="0" w:tplc="1C090001">
+      <w:start w:val="1"/>
+      <w:numFmt w:val="bullet"/>
+      <w:lvlText w:val=""/>
+      <w:lvlJc w:val="left"/>
+      <w:pPr>
+        <w:ind w:left="720" w:hanging="360"/>
+      </w:pPr>
+      <w:rPr>
+        <w:rFonts w:ascii="Symbol" w:hAnsi="Symbol" w:hint="default"/>
+      </w:rPr>
+    </w:lvl>
+    <w:lvl w:ilvl="1" w:tplc="1C090003" w:tentative="1">
+      <w:start w:val="1"/>
+      <w:numFmt w:val="bullet"/>
+      <w:lvlText w:val="o"/>
+      <w:lvlJc w:val="left"/>
+      <w:pPr>
+        <w:ind w:left="1440" w:hanging="360"/>
+      </w:pPr>
+      <w:rPr>
+        <w:rFonts w:ascii="Courier New" w:hAnsi="Courier New" w:cs="Courier New" w:hint="default"/>
+      </w:rPr>
+    </w:lvl>
+    <w:lvl w:ilvl="2" w:tplc="1C090005" w:tentative="1">
+      <w:start w:val="1"/>
+      <w:numFmt w:val="bullet"/>
+      <w:lvlText w:val=""/>
+      <w:lvlJc w:val="left"/>
+      <w:pPr>
+        <w:ind w:left="2160" w:hanging="360"/>
+      </w:pPr>
+      <w:rPr>
+        <w:rFonts w:ascii="Wingdings" w:hAnsi="Wingdings" w:hint="default"/>
+      </w:rPr>
+    </w:lvl>
+    <w:lvl w:ilvl="3" w:tplc="1C090001" w:tentative="1">
+      <w:start w:val="1"/>
+      <w:numFmt w:val="bullet"/>
+      <w:lvlText w:val=""/>
+      <w:lvlJc w:val="left"/>
+      <w:pPr>
+        <w:ind w:left="2880" w:hanging="360"/>
+      </w:pPr>
+      <w:rPr>
+        <w:rFonts w:ascii="Symbol" w:hAnsi="Symbol" w:hint="default"/>
+      </w:rPr>
+    </w:lvl>
+    <w:lvl w:ilvl="4" w:tplc="1C090003" w:tentative="1">
+      <w:start w:val="1"/>
+      <w:numFmt w:val="bullet"/>
+      <w:lvlText w:val="o"/>
+      <w:lvlJc w:val="left"/>
+      <w:pPr>
+        <w:ind w:left="3600" w:hanging="360"/>
+      </w:pPr>
+      <w:rPr>
+        <w:rFonts w:ascii="Courier New" w:hAnsi="Courier New" w:cs="Courier New" w:hint="default"/>
+      </w:rPr>
+    </w:lvl>
+    <w:lvl w:ilvl="5" w:tplc="1C090005" w:tentative="1">
+      <w:start w:val="1"/>
+      <w:numFmt w:val="bullet"/>
+      <w:lvlText w:val=""/>
+      <w:lvlJc w:val="left"/>
+      <w:pPr>
+        <w:ind w:left="4320" w:hanging="360"/>
+      </w:pPr>
+      <w:rPr>
+        <w:rFonts w:ascii="Wingdings" w:hAnsi="Wingdings" w:hint="default"/>
+      </w:rPr>
+    </w:lvl>
+    <w:lvl w:ilvl="6" w:tplc="1C090001" w:tentative="1">
+      <w:start w:val="1"/>
+      <w:numFmt w:val="bullet"/>
+      <w:lvlText w:val=""/>
+      <w:lvlJc w:val="left"/>
+      <w:pPr>
+        <w:ind w:left="5040" w:hanging="360"/>
+      </w:pPr>
+      <w:rPr>
+        <w:rFonts w:ascii="Symbol" w:hAnsi="Symbol" w:hint="default"/>
+      </w:rPr>
+    </w:lvl>
+    <w:lvl w:ilvl="7" w:tplc="1C090003" w:tentative="1">
+      <w:start w:val="1"/>
+      <w:numFmt w:val="bullet"/>
+      <w:lvlText w:val="o"/>
+      <w:lvlJc w:val="left"/>
+      <w:pPr>
+        <w:ind w:left="5760" w:hanging="360"/>
+      </w:pPr>
+      <w:rPr>
+        <w:rFonts w:ascii="Courier New" w:hAnsi="Courier New" w:cs="Courier New" w:hint="default"/>
+      </w:rPr>
+    </w:lvl>
+    <w:lvl w:ilvl="8" w:tplc="1C090005" w:tentative="1">
+      <w:start w:val="1"/>
+      <w:numFmt w:val="bullet"/>
+      <w:lvlText w:val=""/>
+      <w:lvlJc w:val="left"/>
+      <w:pPr>
+        <w:ind w:left="6480" w:hanging="360"/>
+      </w:pPr>
+      <w:rPr>
+        <w:rFonts w:ascii="Wingdings" w:hAnsi="Wingdings" w:hint="default"/>
+      </w:rPr>
+    </w:lvl>
+  </w:abstractNum>
+  <w:abstractNum w:abstractNumId="9" w15:restartNumberingAfterBreak="0">
     <w:nsid w:val="121325B3"/>
     <w:multiLevelType w:val="hybridMultilevel"/>
     <w:tmpl w:val="36A6E272"/>
@@ -25499,7 +25572,7 @@
       </w:rPr>
     </w:lvl>
   </w:abstractNum>
-  <w:abstractNum w:abstractNumId="9" w15:restartNumberingAfterBreak="0">
+  <w:abstractNum w:abstractNumId="10" w15:restartNumberingAfterBreak="0">
     <w:nsid w:val="14B233EC"/>
     <w:multiLevelType w:val="hybridMultilevel"/>
     <w:tmpl w:val="51FCC3C8"/>
@@ -25612,7 +25685,7 @@
       </w:rPr>
     </w:lvl>
   </w:abstractNum>
-  <w:abstractNum w:abstractNumId="10" w15:restartNumberingAfterBreak="0">
+  <w:abstractNum w:abstractNumId="11" w15:restartNumberingAfterBreak="0">
     <w:nsid w:val="1C9A06E0"/>
     <w:multiLevelType w:val="hybridMultilevel"/>
     <w:tmpl w:val="BE9C0084"/>
@@ -25702,7 +25775,7 @@
       </w:pPr>
     </w:lvl>
   </w:abstractNum>
-  <w:abstractNum w:abstractNumId="11" w15:restartNumberingAfterBreak="0">
+  <w:abstractNum w:abstractNumId="12" w15:restartNumberingAfterBreak="0">
     <w:nsid w:val="1EFA1157"/>
     <w:multiLevelType w:val="hybridMultilevel"/>
     <w:tmpl w:val="E5C2001C"/>
@@ -25815,7 +25888,7 @@
       </w:rPr>
     </w:lvl>
   </w:abstractNum>
-  <w:abstractNum w:abstractNumId="12" w15:restartNumberingAfterBreak="0">
+  <w:abstractNum w:abstractNumId="13" w15:restartNumberingAfterBreak="0">
     <w:nsid w:val="218072BA"/>
     <w:multiLevelType w:val="hybridMultilevel"/>
     <w:tmpl w:val="49280C6E"/>
@@ -25928,7 +26001,7 @@
       </w:rPr>
     </w:lvl>
   </w:abstractNum>
-  <w:abstractNum w:abstractNumId="13" w15:restartNumberingAfterBreak="0">
+  <w:abstractNum w:abstractNumId="14" w15:restartNumberingAfterBreak="0">
     <w:nsid w:val="2C156BD9"/>
     <w:multiLevelType w:val="hybridMultilevel"/>
     <w:tmpl w:val="7BC6E814"/>
@@ -26041,7 +26114,7 @@
       </w:rPr>
     </w:lvl>
   </w:abstractNum>
-  <w:abstractNum w:abstractNumId="14" w15:restartNumberingAfterBreak="0">
+  <w:abstractNum w:abstractNumId="15" w15:restartNumberingAfterBreak="0">
     <w:nsid w:val="3313245E"/>
     <w:multiLevelType w:val="hybridMultilevel"/>
     <w:tmpl w:val="391A2BC6"/>
@@ -26154,7 +26227,7 @@
       </w:rPr>
     </w:lvl>
   </w:abstractNum>
-  <w:abstractNum w:abstractNumId="15" w15:restartNumberingAfterBreak="0">
+  <w:abstractNum w:abstractNumId="16" w15:restartNumberingAfterBreak="0">
     <w:nsid w:val="33BF6514"/>
     <w:multiLevelType w:val="hybridMultilevel"/>
     <w:tmpl w:val="A964E7FE"/>
@@ -26267,7 +26340,7 @@
       </w:rPr>
     </w:lvl>
   </w:abstractNum>
-  <w:abstractNum w:abstractNumId="16" w15:restartNumberingAfterBreak="0">
+  <w:abstractNum w:abstractNumId="17" w15:restartNumberingAfterBreak="0">
     <w:nsid w:val="34A0203C"/>
     <w:multiLevelType w:val="hybridMultilevel"/>
     <w:tmpl w:val="4F087B38"/>
@@ -26380,7 +26453,7 @@
       </w:rPr>
     </w:lvl>
   </w:abstractNum>
-  <w:abstractNum w:abstractNumId="17" w15:restartNumberingAfterBreak="0">
+  <w:abstractNum w:abstractNumId="18" w15:restartNumberingAfterBreak="0">
     <w:nsid w:val="34B00793"/>
     <w:multiLevelType w:val="hybridMultilevel"/>
     <w:tmpl w:val="9D8EB856"/>
@@ -26493,7 +26566,7 @@
       </w:rPr>
     </w:lvl>
   </w:abstractNum>
-  <w:abstractNum w:abstractNumId="18" w15:restartNumberingAfterBreak="0">
+  <w:abstractNum w:abstractNumId="19" w15:restartNumberingAfterBreak="0">
     <w:nsid w:val="34DC1337"/>
     <w:multiLevelType w:val="hybridMultilevel"/>
     <w:tmpl w:val="36A6E272"/>
@@ -26606,7 +26679,7 @@
       </w:rPr>
     </w:lvl>
   </w:abstractNum>
-  <w:abstractNum w:abstractNumId="19" w15:restartNumberingAfterBreak="0">
+  <w:abstractNum w:abstractNumId="20" w15:restartNumberingAfterBreak="0">
     <w:nsid w:val="351817C8"/>
     <w:multiLevelType w:val="hybridMultilevel"/>
     <w:tmpl w:val="05303B9E"/>
@@ -26748,7 +26821,7 @@
       </w:rPr>
     </w:lvl>
   </w:abstractNum>
-  <w:abstractNum w:abstractNumId="20" w15:restartNumberingAfterBreak="0">
+  <w:abstractNum w:abstractNumId="21" w15:restartNumberingAfterBreak="0">
     <w:nsid w:val="368967C5"/>
     <w:multiLevelType w:val="hybridMultilevel"/>
     <w:tmpl w:val="6918537C"/>
@@ -26861,7 +26934,120 @@
       </w:rPr>
     </w:lvl>
   </w:abstractNum>
-  <w:abstractNum w:abstractNumId="21" w15:restartNumberingAfterBreak="0">
+  <w:abstractNum w:abstractNumId="22" w15:restartNumberingAfterBreak="0">
+    <w:nsid w:val="37F615BF"/>
+    <w:multiLevelType w:val="hybridMultilevel"/>
+    <w:tmpl w:val="33A83EFE"/>
+    <w:lvl w:ilvl="0" w:tplc="1C090001">
+      <w:start w:val="1"/>
+      <w:numFmt w:val="bullet"/>
+      <w:lvlText w:val=""/>
+      <w:lvlJc w:val="left"/>
+      <w:pPr>
+        <w:ind w:left="720" w:hanging="360"/>
+      </w:pPr>
+      <w:rPr>
+        <w:rFonts w:ascii="Symbol" w:hAnsi="Symbol" w:hint="default"/>
+      </w:rPr>
+    </w:lvl>
+    <w:lvl w:ilvl="1" w:tplc="1C090003" w:tentative="1">
+      <w:start w:val="1"/>
+      <w:numFmt w:val="bullet"/>
+      <w:lvlText w:val="o"/>
+      <w:lvlJc w:val="left"/>
+      <w:pPr>
+        <w:ind w:left="1440" w:hanging="360"/>
+      </w:pPr>
+      <w:rPr>
+        <w:rFonts w:ascii="Courier New" w:hAnsi="Courier New" w:cs="Courier New" w:hint="default"/>
+      </w:rPr>
+    </w:lvl>
+    <w:lvl w:ilvl="2" w:tplc="1C090005" w:tentative="1">
+      <w:start w:val="1"/>
+      <w:numFmt w:val="bullet"/>
+      <w:lvlText w:val=""/>
+      <w:lvlJc w:val="left"/>
+      <w:pPr>
+        <w:ind w:left="2160" w:hanging="360"/>
+      </w:pPr>
+      <w:rPr>
+        <w:rFonts w:ascii="Wingdings" w:hAnsi="Wingdings" w:hint="default"/>
+      </w:rPr>
+    </w:lvl>
+    <w:lvl w:ilvl="3" w:tplc="1C090001" w:tentative="1">
+      <w:start w:val="1"/>
+      <w:numFmt w:val="bullet"/>
+      <w:lvlText w:val=""/>
+      <w:lvlJc w:val="left"/>
+      <w:pPr>
+        <w:ind w:left="2880" w:hanging="360"/>
+      </w:pPr>
+      <w:rPr>
+        <w:rFonts w:ascii="Symbol" w:hAnsi="Symbol" w:hint="default"/>
+      </w:rPr>
+    </w:lvl>
+    <w:lvl w:ilvl="4" w:tplc="1C090003" w:tentative="1">
+      <w:start w:val="1"/>
+      <w:numFmt w:val="bullet"/>
+      <w:lvlText w:val="o"/>
+      <w:lvlJc w:val="left"/>
+      <w:pPr>
+        <w:ind w:left="3600" w:hanging="360"/>
+      </w:pPr>
+      <w:rPr>
+        <w:rFonts w:ascii="Courier New" w:hAnsi="Courier New" w:cs="Courier New" w:hint="default"/>
+      </w:rPr>
+    </w:lvl>
+    <w:lvl w:ilvl="5" w:tplc="1C090005" w:tentative="1">
+      <w:start w:val="1"/>
+      <w:numFmt w:val="bullet"/>
+      <w:lvlText w:val=""/>
+      <w:lvlJc w:val="left"/>
+      <w:pPr>
+        <w:ind w:left="4320" w:hanging="360"/>
+      </w:pPr>
+      <w:rPr>
+        <w:rFonts w:ascii="Wingdings" w:hAnsi="Wingdings" w:hint="default"/>
+      </w:rPr>
+    </w:lvl>
+    <w:lvl w:ilvl="6" w:tplc="1C090001" w:tentative="1">
+      <w:start w:val="1"/>
+      <w:numFmt w:val="bullet"/>
+      <w:lvlText w:val=""/>
+      <w:lvlJc w:val="left"/>
+      <w:pPr>
+        <w:ind w:left="5040" w:hanging="360"/>
+      </w:pPr>
+      <w:rPr>
+        <w:rFonts w:ascii="Symbol" w:hAnsi="Symbol" w:hint="default"/>
+      </w:rPr>
+    </w:lvl>
+    <w:lvl w:ilvl="7" w:tplc="1C090003" w:tentative="1">
+      <w:start w:val="1"/>
+      <w:numFmt w:val="bullet"/>
+      <w:lvlText w:val="o"/>
+      <w:lvlJc w:val="left"/>
+      <w:pPr>
+        <w:ind w:left="5760" w:hanging="360"/>
+      </w:pPr>
+      <w:rPr>
+        <w:rFonts w:ascii="Courier New" w:hAnsi="Courier New" w:cs="Courier New" w:hint="default"/>
+      </w:rPr>
+    </w:lvl>
+    <w:lvl w:ilvl="8" w:tplc="1C090005" w:tentative="1">
+      <w:start w:val="1"/>
+      <w:numFmt w:val="bullet"/>
+      <w:lvlText w:val=""/>
+      <w:lvlJc w:val="left"/>
+      <w:pPr>
+        <w:ind w:left="6480" w:hanging="360"/>
+      </w:pPr>
+      <w:rPr>
+        <w:rFonts w:ascii="Wingdings" w:hAnsi="Wingdings" w:hint="default"/>
+      </w:rPr>
+    </w:lvl>
+  </w:abstractNum>
+  <w:abstractNum w:abstractNumId="23" w15:restartNumberingAfterBreak="0">
     <w:nsid w:val="3846263D"/>
     <w:multiLevelType w:val="hybridMultilevel"/>
     <w:tmpl w:val="691E35AC"/>
@@ -26974,7 +27160,7 @@
       </w:rPr>
     </w:lvl>
   </w:abstractNum>
-  <w:abstractNum w:abstractNumId="22" w15:restartNumberingAfterBreak="0">
+  <w:abstractNum w:abstractNumId="24" w15:restartNumberingAfterBreak="0">
     <w:nsid w:val="39263552"/>
     <w:multiLevelType w:val="hybridMultilevel"/>
     <w:tmpl w:val="BD527C3C"/>
@@ -27087,7 +27273,7 @@
       </w:rPr>
     </w:lvl>
   </w:abstractNum>
-  <w:abstractNum w:abstractNumId="23" w15:restartNumberingAfterBreak="0">
+  <w:abstractNum w:abstractNumId="25" w15:restartNumberingAfterBreak="0">
     <w:nsid w:val="3B9D28E4"/>
     <w:multiLevelType w:val="hybridMultilevel"/>
     <w:tmpl w:val="E57A1810"/>
@@ -27200,7 +27386,7 @@
       </w:rPr>
     </w:lvl>
   </w:abstractNum>
-  <w:abstractNum w:abstractNumId="24" w15:restartNumberingAfterBreak="0">
+  <w:abstractNum w:abstractNumId="26" w15:restartNumberingAfterBreak="0">
     <w:nsid w:val="40A00E6F"/>
     <w:multiLevelType w:val="hybridMultilevel"/>
     <w:tmpl w:val="E244FE32"/>
@@ -27313,7 +27499,7 @@
       </w:rPr>
     </w:lvl>
   </w:abstractNum>
-  <w:abstractNum w:abstractNumId="25" w15:restartNumberingAfterBreak="0">
+  <w:abstractNum w:abstractNumId="27" w15:restartNumberingAfterBreak="0">
     <w:nsid w:val="42625D93"/>
     <w:multiLevelType w:val="hybridMultilevel"/>
     <w:tmpl w:val="1758CF80"/>
@@ -27426,7 +27612,7 @@
       </w:rPr>
     </w:lvl>
   </w:abstractNum>
-  <w:abstractNum w:abstractNumId="26" w15:restartNumberingAfterBreak="0">
+  <w:abstractNum w:abstractNumId="28" w15:restartNumberingAfterBreak="0">
     <w:nsid w:val="464E5F50"/>
     <w:multiLevelType w:val="hybridMultilevel"/>
     <w:tmpl w:val="4E8CE2A0"/>
@@ -27567,7 +27753,7 @@
       </w:rPr>
     </w:lvl>
   </w:abstractNum>
-  <w:abstractNum w:abstractNumId="27" w15:restartNumberingAfterBreak="0">
+  <w:abstractNum w:abstractNumId="29" w15:restartNumberingAfterBreak="0">
     <w:nsid w:val="48651678"/>
     <w:multiLevelType w:val="hybridMultilevel"/>
     <w:tmpl w:val="4D66AC04"/>
@@ -27656,7 +27842,7 @@
       </w:pPr>
     </w:lvl>
   </w:abstractNum>
-  <w:abstractNum w:abstractNumId="28" w15:restartNumberingAfterBreak="0">
+  <w:abstractNum w:abstractNumId="30" w15:restartNumberingAfterBreak="0">
     <w:nsid w:val="499656C0"/>
     <w:multiLevelType w:val="hybridMultilevel"/>
     <w:tmpl w:val="AC7A3BD8"/>
@@ -27742,7 +27928,7 @@
       </w:pPr>
     </w:lvl>
   </w:abstractNum>
-  <w:abstractNum w:abstractNumId="29" w15:restartNumberingAfterBreak="0">
+  <w:abstractNum w:abstractNumId="31" w15:restartNumberingAfterBreak="0">
     <w:nsid w:val="4C023878"/>
     <w:multiLevelType w:val="hybridMultilevel"/>
     <w:tmpl w:val="2EC6B144"/>
@@ -27855,7 +28041,7 @@
       </w:rPr>
     </w:lvl>
   </w:abstractNum>
-  <w:abstractNum w:abstractNumId="30" w15:restartNumberingAfterBreak="0">
+  <w:abstractNum w:abstractNumId="32" w15:restartNumberingAfterBreak="0">
     <w:nsid w:val="4EB3004C"/>
     <w:multiLevelType w:val="hybridMultilevel"/>
     <w:tmpl w:val="13DC2174"/>
@@ -27968,7 +28154,7 @@
       </w:rPr>
     </w:lvl>
   </w:abstractNum>
-  <w:abstractNum w:abstractNumId="31" w15:restartNumberingAfterBreak="0">
+  <w:abstractNum w:abstractNumId="33" w15:restartNumberingAfterBreak="0">
     <w:nsid w:val="508F46DE"/>
     <w:multiLevelType w:val="hybridMultilevel"/>
     <w:tmpl w:val="A9D85E78"/>
@@ -28057,7 +28243,7 @@
       </w:pPr>
     </w:lvl>
   </w:abstractNum>
-  <w:abstractNum w:abstractNumId="32" w15:restartNumberingAfterBreak="0">
+  <w:abstractNum w:abstractNumId="34" w15:restartNumberingAfterBreak="0">
     <w:nsid w:val="51945B8D"/>
     <w:multiLevelType w:val="hybridMultilevel"/>
     <w:tmpl w:val="029C990C"/>
@@ -28170,7 +28356,7 @@
       </w:rPr>
     </w:lvl>
   </w:abstractNum>
-  <w:abstractNum w:abstractNumId="33" w15:restartNumberingAfterBreak="0">
+  <w:abstractNum w:abstractNumId="35" w15:restartNumberingAfterBreak="0">
     <w:nsid w:val="5D802F14"/>
     <w:multiLevelType w:val="hybridMultilevel"/>
     <w:tmpl w:val="12E64B92"/>
@@ -28260,7 +28446,7 @@
       </w:pPr>
     </w:lvl>
   </w:abstractNum>
-  <w:abstractNum w:abstractNumId="34" w15:restartNumberingAfterBreak="0">
+  <w:abstractNum w:abstractNumId="36" w15:restartNumberingAfterBreak="0">
     <w:nsid w:val="5F1748B2"/>
     <w:multiLevelType w:val="hybridMultilevel"/>
     <w:tmpl w:val="3C9C7560"/>
@@ -28352,7 +28538,7 @@
       </w:pPr>
     </w:lvl>
   </w:abstractNum>
-  <w:abstractNum w:abstractNumId="35" w15:restartNumberingAfterBreak="0">
+  <w:abstractNum w:abstractNumId="37" w15:restartNumberingAfterBreak="0">
     <w:nsid w:val="5F7960E4"/>
     <w:multiLevelType w:val="hybridMultilevel"/>
     <w:tmpl w:val="8D5ED85A"/>
@@ -28465,7 +28651,7 @@
       </w:rPr>
     </w:lvl>
   </w:abstractNum>
-  <w:abstractNum w:abstractNumId="36" w15:restartNumberingAfterBreak="0">
+  <w:abstractNum w:abstractNumId="38" w15:restartNumberingAfterBreak="0">
     <w:nsid w:val="60A4466E"/>
     <w:multiLevelType w:val="hybridMultilevel"/>
     <w:tmpl w:val="6F34870A"/>
@@ -28554,7 +28740,7 @@
       </w:pPr>
     </w:lvl>
   </w:abstractNum>
-  <w:abstractNum w:abstractNumId="37" w15:restartNumberingAfterBreak="0">
+  <w:abstractNum w:abstractNumId="39" w15:restartNumberingAfterBreak="0">
     <w:nsid w:val="62580E83"/>
     <w:multiLevelType w:val="hybridMultilevel"/>
     <w:tmpl w:val="4A96DBFE"/>
@@ -28643,7 +28829,7 @@
       </w:pPr>
     </w:lvl>
   </w:abstractNum>
-  <w:abstractNum w:abstractNumId="38" w15:restartNumberingAfterBreak="0">
+  <w:abstractNum w:abstractNumId="40" w15:restartNumberingAfterBreak="0">
     <w:nsid w:val="62CE46F7"/>
     <w:multiLevelType w:val="hybridMultilevel"/>
     <w:tmpl w:val="36A6E272"/>
@@ -28756,7 +28942,7 @@
       </w:rPr>
     </w:lvl>
   </w:abstractNum>
-  <w:abstractNum w:abstractNumId="39" w15:restartNumberingAfterBreak="0">
+  <w:abstractNum w:abstractNumId="41" w15:restartNumberingAfterBreak="0">
     <w:nsid w:val="63FE6133"/>
     <w:multiLevelType w:val="hybridMultilevel"/>
     <w:tmpl w:val="E4A424EA"/>
@@ -28845,7 +29031,7 @@
       </w:pPr>
     </w:lvl>
   </w:abstractNum>
-  <w:abstractNum w:abstractNumId="40" w15:restartNumberingAfterBreak="0">
+  <w:abstractNum w:abstractNumId="42" w15:restartNumberingAfterBreak="0">
     <w:nsid w:val="68530BDC"/>
     <w:multiLevelType w:val="hybridMultilevel"/>
     <w:tmpl w:val="41C47D8E"/>
@@ -28931,7 +29117,7 @@
       </w:pPr>
     </w:lvl>
   </w:abstractNum>
-  <w:abstractNum w:abstractNumId="41" w15:restartNumberingAfterBreak="0">
+  <w:abstractNum w:abstractNumId="43" w15:restartNumberingAfterBreak="0">
     <w:nsid w:val="691C2502"/>
     <w:multiLevelType w:val="hybridMultilevel"/>
     <w:tmpl w:val="CF1C0746"/>
@@ -29044,7 +29230,7 @@
       </w:rPr>
     </w:lvl>
   </w:abstractNum>
-  <w:abstractNum w:abstractNumId="42" w15:restartNumberingAfterBreak="0">
+  <w:abstractNum w:abstractNumId="44" w15:restartNumberingAfterBreak="0">
     <w:nsid w:val="6C024BBE"/>
     <w:multiLevelType w:val="hybridMultilevel"/>
     <w:tmpl w:val="20608A0E"/>
@@ -29130,7 +29316,7 @@
       </w:pPr>
     </w:lvl>
   </w:abstractNum>
-  <w:abstractNum w:abstractNumId="43" w15:restartNumberingAfterBreak="0">
+  <w:abstractNum w:abstractNumId="45" w15:restartNumberingAfterBreak="0">
     <w:nsid w:val="71313567"/>
     <w:multiLevelType w:val="hybridMultilevel"/>
     <w:tmpl w:val="E5DA7F16"/>
@@ -29243,7 +29429,7 @@
       </w:rPr>
     </w:lvl>
   </w:abstractNum>
-  <w:abstractNum w:abstractNumId="44" w15:restartNumberingAfterBreak="0">
+  <w:abstractNum w:abstractNumId="46" w15:restartNumberingAfterBreak="0">
     <w:nsid w:val="76393502"/>
     <w:multiLevelType w:val="multilevel"/>
     <w:tmpl w:val="CDB66346"/>
@@ -29385,7 +29571,7 @@
       </w:rPr>
     </w:lvl>
   </w:abstractNum>
-  <w:abstractNum w:abstractNumId="45" w15:restartNumberingAfterBreak="0">
+  <w:abstractNum w:abstractNumId="47" w15:restartNumberingAfterBreak="0">
     <w:nsid w:val="78800F18"/>
     <w:multiLevelType w:val="hybridMultilevel"/>
     <w:tmpl w:val="DD5A5498"/>
@@ -29498,7 +29684,7 @@
       </w:rPr>
     </w:lvl>
   </w:abstractNum>
-  <w:abstractNum w:abstractNumId="46" w15:restartNumberingAfterBreak="0">
+  <w:abstractNum w:abstractNumId="48" w15:restartNumberingAfterBreak="0">
     <w:nsid w:val="7B9D7D3E"/>
     <w:multiLevelType w:val="hybridMultilevel"/>
     <w:tmpl w:val="096E1DCE"/>
@@ -29611,7 +29797,7 @@
       </w:rPr>
     </w:lvl>
   </w:abstractNum>
-  <w:abstractNum w:abstractNumId="47" w15:restartNumberingAfterBreak="0">
+  <w:abstractNum w:abstractNumId="49" w15:restartNumberingAfterBreak="0">
     <w:nsid w:val="7D99186E"/>
     <w:multiLevelType w:val="hybridMultilevel"/>
     <w:tmpl w:val="B5EA5A2C"/>
@@ -29701,7 +29887,7 @@
     </w:lvl>
   </w:abstractNum>
   <w:num w:numId="1">
-    <w:abstractNumId w:val="19"/>
+    <w:abstractNumId w:val="20"/>
   </w:num>
   <w:num w:numId="2">
     <w:abstractNumId w:val="3"/>
@@ -29710,139 +29896,145 @@
     <w:abstractNumId w:val="0"/>
   </w:num>
   <w:num w:numId="4">
-    <w:abstractNumId w:val="44"/>
+    <w:abstractNumId w:val="46"/>
   </w:num>
   <w:num w:numId="5">
-    <w:abstractNumId w:val="26"/>
+    <w:abstractNumId w:val="28"/>
   </w:num>
   <w:num w:numId="6">
-    <w:abstractNumId w:val="40"/>
+    <w:abstractNumId w:val="42"/>
   </w:num>
   <w:num w:numId="7">
-    <w:abstractNumId w:val="28"/>
+    <w:abstractNumId w:val="30"/>
   </w:num>
   <w:num w:numId="8">
-    <w:abstractNumId w:val="13"/>
+    <w:abstractNumId w:val="14"/>
   </w:num>
   <w:num w:numId="9">
-    <w:abstractNumId w:val="25"/>
+    <w:abstractNumId w:val="27"/>
   </w:num>
   <w:num w:numId="10">
-    <w:abstractNumId w:val="36"/>
+    <w:abstractNumId w:val="38"/>
   </w:num>
   <w:num w:numId="11">
-    <w:abstractNumId w:val="41"/>
+    <w:abstractNumId w:val="43"/>
   </w:num>
   <w:num w:numId="12">
-    <w:abstractNumId w:val="42"/>
+    <w:abstractNumId w:val="44"/>
   </w:num>
   <w:num w:numId="13">
     <w:abstractNumId w:val="1"/>
   </w:num>
   <w:num w:numId="14">
-    <w:abstractNumId w:val="8"/>
+    <w:abstractNumId w:val="9"/>
   </w:num>
   <w:num w:numId="15">
-    <w:abstractNumId w:val="20"/>
+    <w:abstractNumId w:val="21"/>
   </w:num>
   <w:num w:numId="16">
+    <w:abstractNumId w:val="19"/>
+  </w:num>
+  <w:num w:numId="17">
+    <w:abstractNumId w:val="40"/>
+  </w:num>
+  <w:num w:numId="18">
+    <w:abstractNumId w:val="35"/>
+  </w:num>
+  <w:num w:numId="19">
     <w:abstractNumId w:val="18"/>
   </w:num>
-  <w:num w:numId="17">
-    <w:abstractNumId w:val="38"/>
-  </w:num>
-  <w:num w:numId="18">
-    <w:abstractNumId w:val="33"/>
-  </w:num>
-  <w:num w:numId="19">
-    <w:abstractNumId w:val="17"/>
-  </w:num>
   <w:num w:numId="20">
-    <w:abstractNumId w:val="10"/>
+    <w:abstractNumId w:val="11"/>
   </w:num>
   <w:num w:numId="21">
+    <w:abstractNumId w:val="34"/>
+  </w:num>
+  <w:num w:numId="22">
+    <w:abstractNumId w:val="49"/>
+  </w:num>
+  <w:num w:numId="23">
     <w:abstractNumId w:val="32"/>
   </w:num>
-  <w:num w:numId="22">
-    <w:abstractNumId w:val="47"/>
-  </w:num>
-  <w:num w:numId="23">
-    <w:abstractNumId w:val="30"/>
-  </w:num>
   <w:num w:numId="24">
-    <w:abstractNumId w:val="34"/>
+    <w:abstractNumId w:val="36"/>
   </w:num>
   <w:num w:numId="25">
-    <w:abstractNumId w:val="35"/>
+    <w:abstractNumId w:val="37"/>
   </w:num>
   <w:num w:numId="26">
-    <w:abstractNumId w:val="27"/>
+    <w:abstractNumId w:val="29"/>
   </w:num>
   <w:num w:numId="27">
-    <w:abstractNumId w:val="46"/>
+    <w:abstractNumId w:val="48"/>
   </w:num>
   <w:num w:numId="28">
-    <w:abstractNumId w:val="39"/>
+    <w:abstractNumId w:val="41"/>
   </w:num>
   <w:num w:numId="29">
     <w:abstractNumId w:val="7"/>
   </w:num>
   <w:num w:numId="30">
-    <w:abstractNumId w:val="21"/>
+    <w:abstractNumId w:val="23"/>
   </w:num>
   <w:num w:numId="31">
-    <w:abstractNumId w:val="45"/>
+    <w:abstractNumId w:val="47"/>
   </w:num>
   <w:num w:numId="32">
-    <w:abstractNumId w:val="22"/>
+    <w:abstractNumId w:val="24"/>
   </w:num>
   <w:num w:numId="33">
-    <w:abstractNumId w:val="24"/>
+    <w:abstractNumId w:val="26"/>
   </w:num>
   <w:num w:numId="34">
-    <w:abstractNumId w:val="15"/>
+    <w:abstractNumId w:val="16"/>
   </w:num>
   <w:num w:numId="35">
     <w:abstractNumId w:val="2"/>
   </w:num>
   <w:num w:numId="36">
-    <w:abstractNumId w:val="9"/>
+    <w:abstractNumId w:val="10"/>
   </w:num>
   <w:num w:numId="37">
     <w:abstractNumId w:val="4"/>
   </w:num>
   <w:num w:numId="38">
-    <w:abstractNumId w:val="16"/>
+    <w:abstractNumId w:val="17"/>
   </w:num>
   <w:num w:numId="39">
-    <w:abstractNumId w:val="14"/>
+    <w:abstractNumId w:val="15"/>
   </w:num>
   <w:num w:numId="40">
     <w:abstractNumId w:val="5"/>
   </w:num>
   <w:num w:numId="41">
-    <w:abstractNumId w:val="37"/>
+    <w:abstractNumId w:val="39"/>
   </w:num>
   <w:num w:numId="42">
-    <w:abstractNumId w:val="31"/>
+    <w:abstractNumId w:val="33"/>
   </w:num>
   <w:num w:numId="43">
-    <w:abstractNumId w:val="23"/>
+    <w:abstractNumId w:val="25"/>
   </w:num>
   <w:num w:numId="44">
-    <w:abstractNumId w:val="43"/>
+    <w:abstractNumId w:val="45"/>
   </w:num>
   <w:num w:numId="45">
-    <w:abstractNumId w:val="11"/>
+    <w:abstractNumId w:val="12"/>
   </w:num>
   <w:num w:numId="46">
-    <w:abstractNumId w:val="12"/>
+    <w:abstractNumId w:val="13"/>
   </w:num>
   <w:num w:numId="47">
-    <w:abstractNumId w:val="29"/>
+    <w:abstractNumId w:val="31"/>
   </w:num>
   <w:num w:numId="48">
     <w:abstractNumId w:val="6"/>
+  </w:num>
+  <w:num w:numId="49">
+    <w:abstractNumId w:val="22"/>
+  </w:num>
+  <w:num w:numId="50">
+    <w:abstractNumId w:val="8"/>
   </w:num>
   <w:numIdMacAtCleanup w:val="47"/>
 </w:numbering>
@@ -30407,7 +30599,6 @@
   <w:style w:type="character" w:default="1" w:styleId="DefaultParagraphFont">
     <w:name w:val="Default Paragraph Font"/>
     <w:uiPriority w:val="1"/>
-    <w:semiHidden/>
     <w:unhideWhenUsed/>
   </w:style>
   <w:style w:type="table" w:default="1" w:styleId="TableNormal">
@@ -31720,6 +31911,15 @@
 </file>
 
 <file path=customXml/item1.xml><?xml version="1.0" encoding="utf-8"?>
+<?mso-contentType ?>
+<FormTemplates xmlns="http://schemas.microsoft.com/sharepoint/v3/contenttype/forms">
+  <Display>DocumentLibraryForm</Display>
+  <Edit>DocumentLibraryForm</Edit>
+  <New>DocumentLibraryForm</New>
+</FormTemplates>
+</file>
+
+<file path=customXml/item2.xml><?xml version="1.0" encoding="utf-8"?>
 <ct:contentTypeSchema xmlns:ct="http://schemas.microsoft.com/office/2006/metadata/contentType" xmlns:ma="http://schemas.microsoft.com/office/2006/metadata/properties/metaAttributes" ct:_="" ma:_="" ma:contentTypeName="Document" ma:contentTypeID="0x010100ACD903816ABADE4A8D8C7092FAF715AE" ma:contentTypeVersion="10" ma:contentTypeDescription="Create a new document." ma:contentTypeScope="" ma:versionID="bf7b9e51082c05ae91b5fed9fd438aff">
   <xsd:schema xmlns:xsd="http://www.w3.org/2001/XMLSchema" xmlns:xs="http://www.w3.org/2001/XMLSchema" xmlns:p="http://schemas.microsoft.com/office/2006/metadata/properties" xmlns:ns2="ccc6c1e9-7b19-4e5d-9795-b9f5baa12d75" targetNamespace="http://schemas.microsoft.com/office/2006/metadata/properties" ma:root="true" ma:fieldsID="c75f601ac0e5f39101f6e31a81bdb754" ns2:_="">
     <xsd:import namespace="ccc6c1e9-7b19-4e5d-9795-b9f5baa12d75"/>
@@ -31903,15 +32103,6 @@
 </ct:contentTypeSchema>
 </file>
 
-<file path=customXml/item2.xml><?xml version="1.0" encoding="utf-8"?>
-<?mso-contentType ?>
-<FormTemplates xmlns="http://schemas.microsoft.com/sharepoint/v3/contenttype/forms">
-  <Display>DocumentLibraryForm</Display>
-  <Edit>DocumentLibraryForm</Edit>
-  <New>DocumentLibraryForm</New>
-</FormTemplates>
-</file>
-
 <file path=customXml/item3.xml><?xml version="1.0" encoding="utf-8"?>
 <p:properties xmlns:p="http://schemas.microsoft.com/office/2006/metadata/properties" xmlns:xsi="http://www.w3.org/2001/XMLSchema-instance" xmlns:pc="http://schemas.microsoft.com/office/infopath/2007/PartnerControls">
   <documentManagement/>
@@ -31923,6 +32114,14 @@
 </file>
 
 <file path=customXml/itemProps1.xml><?xml version="1.0" encoding="utf-8"?>
+<ds:datastoreItem xmlns:ds="http://schemas.openxmlformats.org/officeDocument/2006/customXml" ds:itemID="{DA268BFD-C129-4D43-BB1D-4274AF8DF7F9}">
+  <ds:schemaRefs>
+    <ds:schemaRef ds:uri="http://schemas.microsoft.com/sharepoint/v3/contenttype/forms"/>
+  </ds:schemaRefs>
+</ds:datastoreItem>
+</file>
+
+<file path=customXml/itemProps2.xml><?xml version="1.0" encoding="utf-8"?>
 <ds:datastoreItem xmlns:ds="http://schemas.openxmlformats.org/officeDocument/2006/customXml" ds:itemID="{AED60379-A19A-485F-A3A2-1A1C05504567}">
   <ds:schemaRefs>
     <ds:schemaRef ds:uri="http://schemas.microsoft.com/office/2006/metadata/contentType"/>
@@ -31940,14 +32139,6 @@
 </ds:datastoreItem>
 </file>
 
-<file path=customXml/itemProps2.xml><?xml version="1.0" encoding="utf-8"?>
-<ds:datastoreItem xmlns:ds="http://schemas.openxmlformats.org/officeDocument/2006/customXml" ds:itemID="{DA268BFD-C129-4D43-BB1D-4274AF8DF7F9}">
-  <ds:schemaRefs>
-    <ds:schemaRef ds:uri="http://schemas.microsoft.com/sharepoint/v3/contenttype/forms"/>
-  </ds:schemaRefs>
-</ds:datastoreItem>
-</file>
-
 <file path=customXml/itemProps3.xml><?xml version="1.0" encoding="utf-8"?>
 <ds:datastoreItem xmlns:ds="http://schemas.openxmlformats.org/officeDocument/2006/customXml" ds:itemID="{397584F7-28BF-4940-8A55-2273BCB3D9B5}">
   <ds:schemaRefs>
@@ -31958,7 +32149,7 @@
 </file>
 
 <file path=customXml/itemProps4.xml><?xml version="1.0" encoding="utf-8"?>
-<ds:datastoreItem xmlns:ds="http://schemas.openxmlformats.org/officeDocument/2006/customXml" ds:itemID="{85D27653-D941-4F23-9A80-1A696963A98D}">
+<ds:datastoreItem xmlns:ds="http://schemas.openxmlformats.org/officeDocument/2006/customXml" ds:itemID="{FBFE369D-D0A4-4CFB-96A2-15918BCB3CE8}">
   <ds:schemaRefs>
     <ds:schemaRef ds:uri="http://schemas.openxmlformats.org/officeDocument/2006/bibliography"/>
   </ds:schemaRefs>

</xml_diff>

<commit_message>
115392 - Formative Assessment Q3 update based on feedback.
</commit_message>
<xml_diff>
--- a/1-114059_115365_115368_115392_115384_115388_Combined Summative Assessment Instrument.docx
+++ b/1-114059_115365_115368_115392_115384_115388_Combined Summative Assessment Instrument.docx
@@ -6567,7 +6567,16 @@
                 <w:szCs w:val="20"/>
                 <w:shd w:val="clear" w:color="auto" w:fill="FFFFFF"/>
               </w:rPr>
-              <w:t xml:space="preserve">        public void Question3()</w:t>
+              <w:t xml:space="preserve">        </w:t>
+            </w:r>
+            <w:r>
+              <w:rPr>
+                <w:rFonts w:cs="Arial"/>
+                <w:sz w:val="20"/>
+                <w:szCs w:val="20"/>
+                <w:shd w:val="clear" w:color="auto" w:fill="FFFFFF"/>
+              </w:rPr>
+              <w:t>public void Question3()</w:t>
             </w:r>
           </w:p>
           <w:p>
@@ -6617,7 +6626,7 @@
                 <w:szCs w:val="20"/>
                 <w:shd w:val="clear" w:color="auto" w:fill="FFFFFF"/>
               </w:rPr>
-              <w:t>currentDateTime</w:t>
+              <w:t>currentTime</w:t>
             </w:r>
             <w:proofErr w:type="spellEnd"/>
             <w:r>
@@ -6630,6 +6639,7 @@
               <w:t xml:space="preserve"> = </w:t>
             </w:r>
             <w:proofErr w:type="spellStart"/>
+            <w:proofErr w:type="gramStart"/>
             <w:r>
               <w:rPr>
                 <w:rFonts w:cs="Arial"/>
@@ -6637,9 +6647,10 @@
                 <w:szCs w:val="20"/>
                 <w:shd w:val="clear" w:color="auto" w:fill="FFFFFF"/>
               </w:rPr>
-              <w:t>DateTime.UtcNow</w:t>
+              <w:t>DateTime.UtcNow.ToLongTimeString</w:t>
             </w:r>
             <w:proofErr w:type="spellEnd"/>
+            <w:proofErr w:type="gramEnd"/>
             <w:r>
               <w:rPr>
                 <w:rFonts w:cs="Arial"/>
@@ -6647,7 +6658,7 @@
                 <w:szCs w:val="20"/>
                 <w:shd w:val="clear" w:color="auto" w:fill="FFFFFF"/>
               </w:rPr>
-              <w:t>;</w:t>
+              <w:t>();</w:t>
             </w:r>
           </w:p>
           <w:p>
@@ -6697,7 +6708,7 @@
                 <w:szCs w:val="20"/>
                 <w:shd w:val="clear" w:color="auto" w:fill="FFFFFF"/>
               </w:rPr>
-              <w:t>currentDateTime</w:t>
+              <w:t>currentTime</w:t>
             </w:r>
             <w:proofErr w:type="spellEnd"/>
             <w:r>
@@ -6746,7 +6757,18 @@
                 <w:szCs w:val="20"/>
                 <w:shd w:val="clear" w:color="auto" w:fill="FFFFFF"/>
               </w:rPr>
-              <w:t xml:space="preserve">    }</w:t>
+              <w:t xml:space="preserve">  </w:t>
+            </w:r>
+            <w:bookmarkStart w:id="10" w:name="_GoBack"/>
+            <w:bookmarkEnd w:id="10"/>
+            <w:r>
+              <w:rPr>
+                <w:rFonts w:cs="Arial"/>
+                <w:sz w:val="20"/>
+                <w:szCs w:val="20"/>
+                <w:shd w:val="clear" w:color="auto" w:fill="FFFFFF"/>
+              </w:rPr>
+              <w:t xml:space="preserve">  }</w:t>
             </w:r>
           </w:p>
         </w:tc>
@@ -6900,8 +6922,8 @@
         </w:rPr>
         <w:t xml:space="preserve">Write a program to takes the user input for a distance (in meters) and the time was taken (as three numbers: </w:t>
       </w:r>
-      <w:bookmarkStart w:id="10" w:name="OLE_LINK15"/>
-      <w:bookmarkStart w:id="11" w:name="OLE_LINK16"/>
+      <w:bookmarkStart w:id="11" w:name="OLE_LINK15"/>
+      <w:bookmarkStart w:id="12" w:name="OLE_LINK16"/>
       <w:r>
         <w:rPr>
           <w:szCs w:val="22"/>
@@ -6909,8 +6931,8 @@
         </w:rPr>
         <w:t>hours, minutes, seconds</w:t>
       </w:r>
-      <w:bookmarkEnd w:id="10"/>
       <w:bookmarkEnd w:id="11"/>
+      <w:bookmarkEnd w:id="12"/>
       <w:r>
         <w:rPr>
           <w:szCs w:val="22"/>
@@ -6918,8 +6940,8 @@
         </w:rPr>
         <w:t>), and display the speed, in meters per second, kilometres per hour and miles per hour (</w:t>
       </w:r>
-      <w:bookmarkStart w:id="12" w:name="OLE_LINK13"/>
-      <w:bookmarkStart w:id="13" w:name="OLE_LINK14"/>
+      <w:bookmarkStart w:id="13" w:name="OLE_LINK13"/>
+      <w:bookmarkStart w:id="14" w:name="OLE_LINK14"/>
       <w:r>
         <w:rPr>
           <w:szCs w:val="22"/>
@@ -6927,8 +6949,8 @@
         </w:rPr>
         <w:t>hint: 1 mile = 1609 meters</w:t>
       </w:r>
-      <w:bookmarkEnd w:id="12"/>
       <w:bookmarkEnd w:id="13"/>
+      <w:bookmarkEnd w:id="14"/>
       <w:r>
         <w:rPr>
           <w:szCs w:val="22"/>
@@ -6977,8 +6999,8 @@
         <w:br/>
         <w:t xml:space="preserve">Input distance in meters: </w:t>
       </w:r>
-      <w:bookmarkStart w:id="14" w:name="OLE_LINK17"/>
-      <w:bookmarkStart w:id="15" w:name="OLE_LINK18"/>
+      <w:bookmarkStart w:id="15" w:name="OLE_LINK17"/>
+      <w:bookmarkStart w:id="16" w:name="OLE_LINK18"/>
       <w:r>
         <w:rPr>
           <w:szCs w:val="22"/>
@@ -6992,8 +7014,8 @@
         </w:rPr>
         <w:t> </w:t>
       </w:r>
-      <w:bookmarkEnd w:id="14"/>
       <w:bookmarkEnd w:id="15"/>
+      <w:bookmarkEnd w:id="16"/>
       <w:r>
         <w:rPr>
           <w:szCs w:val="22"/>
@@ -7048,24 +7070,24 @@
         </w:rPr>
         <w:br/>
       </w:r>
-      <w:bookmarkStart w:id="16" w:name="OLE_LINK11"/>
-      <w:bookmarkStart w:id="17" w:name="OLE_LINK12"/>
+      <w:bookmarkStart w:id="17" w:name="OLE_LINK11"/>
+      <w:bookmarkStart w:id="18" w:name="OLE_LINK12"/>
       <w:r>
         <w:rPr>
           <w:szCs w:val="22"/>
         </w:rPr>
         <w:t xml:space="preserve">Your speed in meters/second is </w:t>
       </w:r>
-      <w:bookmarkStart w:id="18" w:name="OLE_LINK19"/>
-      <w:bookmarkStart w:id="19" w:name="OLE_LINK20"/>
+      <w:bookmarkStart w:id="19" w:name="OLE_LINK19"/>
+      <w:bookmarkStart w:id="20" w:name="OLE_LINK20"/>
       <w:r>
         <w:rPr>
           <w:szCs w:val="22"/>
         </w:rPr>
         <w:t>0.11691531</w:t>
       </w:r>
-      <w:bookmarkEnd w:id="18"/>
       <w:bookmarkEnd w:id="19"/>
+      <w:bookmarkEnd w:id="20"/>
       <w:r>
         <w:rPr>
           <w:rStyle w:val="apple-converted-space"/>
@@ -7080,16 +7102,16 @@
         <w:br/>
         <w:t xml:space="preserve">Your speed in km/h is </w:t>
       </w:r>
-      <w:bookmarkStart w:id="20" w:name="OLE_LINK21"/>
-      <w:bookmarkStart w:id="21" w:name="OLE_LINK22"/>
+      <w:bookmarkStart w:id="21" w:name="OLE_LINK21"/>
+      <w:bookmarkStart w:id="22" w:name="OLE_LINK22"/>
       <w:r>
         <w:rPr>
           <w:szCs w:val="22"/>
         </w:rPr>
         <w:t>0.42089513</w:t>
       </w:r>
-      <w:bookmarkEnd w:id="20"/>
       <w:bookmarkEnd w:id="21"/>
+      <w:bookmarkEnd w:id="22"/>
       <w:r>
         <w:rPr>
           <w:rStyle w:val="apple-converted-space"/>
@@ -7104,16 +7126,16 @@
         <w:br/>
         <w:t xml:space="preserve">Your speed in miles/h is </w:t>
       </w:r>
-      <w:bookmarkStart w:id="22" w:name="OLE_LINK23"/>
-      <w:bookmarkStart w:id="23" w:name="OLE_LINK24"/>
+      <w:bookmarkStart w:id="23" w:name="OLE_LINK23"/>
+      <w:bookmarkStart w:id="24" w:name="OLE_LINK24"/>
       <w:r>
         <w:rPr>
           <w:szCs w:val="22"/>
         </w:rPr>
         <w:t>0.26158804</w:t>
       </w:r>
-      <w:bookmarkEnd w:id="22"/>
       <w:bookmarkEnd w:id="23"/>
+      <w:bookmarkEnd w:id="24"/>
       <w:r>
         <w:rPr>
           <w:rFonts w:cs="Arial"/>
@@ -7122,8 +7144,8 @@
         </w:rPr>
         <w:t xml:space="preserve"> </w:t>
       </w:r>
-      <w:bookmarkEnd w:id="16"/>
       <w:bookmarkEnd w:id="17"/>
+      <w:bookmarkEnd w:id="18"/>
     </w:p>
     <w:p>
       <w:pPr>
@@ -11760,8 +11782,6 @@
           <w:szCs w:val="22"/>
         </w:rPr>
       </w:pPr>
-      <w:bookmarkStart w:id="24" w:name="_GoBack"/>
-      <w:bookmarkEnd w:id="24"/>
       <w:r>
         <w:rPr>
           <w:rFonts w:cs="Arial"/>
@@ -46264,6 +46284,15 @@
 </file>
 
 <file path=customXml/item1.xml><?xml version="1.0" encoding="utf-8"?>
+<?mso-contentType ?>
+<FormTemplates xmlns="http://schemas.microsoft.com/sharepoint/v3/contenttype/forms">
+  <Display>DocumentLibraryForm</Display>
+  <Edit>DocumentLibraryForm</Edit>
+  <New>DocumentLibraryForm</New>
+</FormTemplates>
+</file>
+
+<file path=customXml/item2.xml><?xml version="1.0" encoding="utf-8"?>
 <ct:contentTypeSchema xmlns:ct="http://schemas.microsoft.com/office/2006/metadata/contentType" xmlns:ma="http://schemas.microsoft.com/office/2006/metadata/properties/metaAttributes" ct:_="" ma:_="" ma:contentTypeName="Document" ma:contentTypeID="0x010100ACD903816ABADE4A8D8C7092FAF715AE" ma:contentTypeVersion="10" ma:contentTypeDescription="Create a new document." ma:contentTypeScope="" ma:versionID="bf7b9e51082c05ae91b5fed9fd438aff">
   <xsd:schema xmlns:xsd="http://www.w3.org/2001/XMLSchema" xmlns:xs="http://www.w3.org/2001/XMLSchema" xmlns:p="http://schemas.microsoft.com/office/2006/metadata/properties" xmlns:ns2="ccc6c1e9-7b19-4e5d-9795-b9f5baa12d75" targetNamespace="http://schemas.microsoft.com/office/2006/metadata/properties" ma:root="true" ma:fieldsID="c75f601ac0e5f39101f6e31a81bdb754" ns2:_="">
     <xsd:import namespace="ccc6c1e9-7b19-4e5d-9795-b9f5baa12d75"/>
@@ -46447,15 +46476,6 @@
 </ct:contentTypeSchema>
 </file>
 
-<file path=customXml/item2.xml><?xml version="1.0" encoding="utf-8"?>
-<?mso-contentType ?>
-<FormTemplates xmlns="http://schemas.microsoft.com/sharepoint/v3/contenttype/forms">
-  <Display>DocumentLibraryForm</Display>
-  <Edit>DocumentLibraryForm</Edit>
-  <New>DocumentLibraryForm</New>
-</FormTemplates>
-</file>
-
 <file path=customXml/item3.xml><?xml version="1.0" encoding="utf-8"?>
 <p:properties xmlns:p="http://schemas.microsoft.com/office/2006/metadata/properties" xmlns:xsi="http://www.w3.org/2001/XMLSchema-instance" xmlns:pc="http://schemas.microsoft.com/office/infopath/2007/PartnerControls">
   <documentManagement/>
@@ -46467,6 +46487,14 @@
 </file>
 
 <file path=customXml/itemProps1.xml><?xml version="1.0" encoding="utf-8"?>
+<ds:datastoreItem xmlns:ds="http://schemas.openxmlformats.org/officeDocument/2006/customXml" ds:itemID="{DA268BFD-C129-4D43-BB1D-4274AF8DF7F9}">
+  <ds:schemaRefs>
+    <ds:schemaRef ds:uri="http://schemas.microsoft.com/sharepoint/v3/contenttype/forms"/>
+  </ds:schemaRefs>
+</ds:datastoreItem>
+</file>
+
+<file path=customXml/itemProps2.xml><?xml version="1.0" encoding="utf-8"?>
 <ds:datastoreItem xmlns:ds="http://schemas.openxmlformats.org/officeDocument/2006/customXml" ds:itemID="{AED60379-A19A-485F-A3A2-1A1C05504567}">
   <ds:schemaRefs>
     <ds:schemaRef ds:uri="http://schemas.microsoft.com/office/2006/metadata/contentType"/>
@@ -46484,14 +46512,6 @@
 </ds:datastoreItem>
 </file>
 
-<file path=customXml/itemProps2.xml><?xml version="1.0" encoding="utf-8"?>
-<ds:datastoreItem xmlns:ds="http://schemas.openxmlformats.org/officeDocument/2006/customXml" ds:itemID="{DA268BFD-C129-4D43-BB1D-4274AF8DF7F9}">
-  <ds:schemaRefs>
-    <ds:schemaRef ds:uri="http://schemas.microsoft.com/sharepoint/v3/contenttype/forms"/>
-  </ds:schemaRefs>
-</ds:datastoreItem>
-</file>
-
 <file path=customXml/itemProps3.xml><?xml version="1.0" encoding="utf-8"?>
 <ds:datastoreItem xmlns:ds="http://schemas.openxmlformats.org/officeDocument/2006/customXml" ds:itemID="{397584F7-28BF-4940-8A55-2273BCB3D9B5}">
   <ds:schemaRefs>
@@ -46502,7 +46522,7 @@
 </file>
 
 <file path=customXml/itemProps4.xml><?xml version="1.0" encoding="utf-8"?>
-<ds:datastoreItem xmlns:ds="http://schemas.openxmlformats.org/officeDocument/2006/customXml" ds:itemID="{E9AF54D0-C767-401B-83D0-B5E87C3244D3}">
+<ds:datastoreItem xmlns:ds="http://schemas.openxmlformats.org/officeDocument/2006/customXml" ds:itemID="{091A72A0-42AC-400B-BAF6-BB06BD8EE9B5}">
   <ds:schemaRefs>
     <ds:schemaRef ds:uri="http://schemas.openxmlformats.org/officeDocument/2006/bibliography"/>
   </ds:schemaRefs>

</xml_diff>

<commit_message>
115384 - Formative assessment Q2 alterations based on feedback.
</commit_message>
<xml_diff>
--- a/1-114059_115365_115368_115392_115384_115388_Combined Summative Assessment Instrument.docx
+++ b/1-114059_115365_115368_115392_115384_115388_Combined Summative Assessment Instrument.docx
@@ -10,6 +10,7 @@
           <w:docPartUnique/>
         </w:docPartObj>
       </w:sdtPr>
+      <w:sdtEndPr/>
       <w:sdtContent>
         <w:p>
           <w:r>
@@ -213,6 +214,7 @@
                                   <w:dataBinding w:prefixMappings="xmlns:ns0='http://purl.org/dc/elements/1.1/' xmlns:ns1='http://schemas.openxmlformats.org/package/2006/metadata/core-properties' " w:xpath="/ns1:coreProperties[1]/ns0:title[1]" w:storeItemID="{6C3C8BC8-F283-45AE-878A-BAB7291924A1}"/>
                                   <w:text/>
                                 </w:sdtPr>
+                                <w:sdtEndPr/>
                                 <w:sdtContent>
                                   <w:p>
                                     <w:pPr>
@@ -6757,18 +6759,7 @@
                 <w:szCs w:val="20"/>
                 <w:shd w:val="clear" w:color="auto" w:fill="FFFFFF"/>
               </w:rPr>
-              <w:t xml:space="preserve">  </w:t>
-            </w:r>
-            <w:bookmarkStart w:id="10" w:name="_GoBack"/>
-            <w:bookmarkEnd w:id="10"/>
-            <w:r>
-              <w:rPr>
-                <w:rFonts w:cs="Arial"/>
-                <w:sz w:val="20"/>
-                <w:szCs w:val="20"/>
-                <w:shd w:val="clear" w:color="auto" w:fill="FFFFFF"/>
-              </w:rPr>
-              <w:t xml:space="preserve">  }</w:t>
+              <w:t xml:space="preserve">    }</w:t>
             </w:r>
           </w:p>
         </w:tc>
@@ -6922,8 +6913,8 @@
         </w:rPr>
         <w:t xml:space="preserve">Write a program to takes the user input for a distance (in meters) and the time was taken (as three numbers: </w:t>
       </w:r>
-      <w:bookmarkStart w:id="11" w:name="OLE_LINK15"/>
-      <w:bookmarkStart w:id="12" w:name="OLE_LINK16"/>
+      <w:bookmarkStart w:id="10" w:name="OLE_LINK15"/>
+      <w:bookmarkStart w:id="11" w:name="OLE_LINK16"/>
       <w:r>
         <w:rPr>
           <w:szCs w:val="22"/>
@@ -6931,26 +6922,26 @@
         </w:rPr>
         <w:t>hours, minutes, seconds</w:t>
       </w:r>
+      <w:bookmarkEnd w:id="10"/>
       <w:bookmarkEnd w:id="11"/>
+      <w:r>
+        <w:rPr>
+          <w:szCs w:val="22"/>
+          <w:lang w:val="en-ZA"/>
+        </w:rPr>
+        <w:t>), and display the speed, in meters per second, kilometres per hour and miles per hour (</w:t>
+      </w:r>
+      <w:bookmarkStart w:id="12" w:name="OLE_LINK13"/>
+      <w:bookmarkStart w:id="13" w:name="OLE_LINK14"/>
+      <w:r>
+        <w:rPr>
+          <w:szCs w:val="22"/>
+          <w:lang w:val="en-ZA"/>
+        </w:rPr>
+        <w:t>hint: 1 mile = 1609 meters</w:t>
+      </w:r>
       <w:bookmarkEnd w:id="12"/>
-      <w:r>
-        <w:rPr>
-          <w:szCs w:val="22"/>
-          <w:lang w:val="en-ZA"/>
-        </w:rPr>
-        <w:t>), and display the speed, in meters per second, kilometres per hour and miles per hour (</w:t>
-      </w:r>
-      <w:bookmarkStart w:id="13" w:name="OLE_LINK13"/>
-      <w:bookmarkStart w:id="14" w:name="OLE_LINK14"/>
-      <w:r>
-        <w:rPr>
-          <w:szCs w:val="22"/>
-          <w:lang w:val="en-ZA"/>
-        </w:rPr>
-        <w:t>hint: 1 mile = 1609 meters</w:t>
-      </w:r>
       <w:bookmarkEnd w:id="13"/>
-      <w:bookmarkEnd w:id="14"/>
       <w:r>
         <w:rPr>
           <w:szCs w:val="22"/>
@@ -6999,8 +6990,8 @@
         <w:br/>
         <w:t xml:space="preserve">Input distance in meters: </w:t>
       </w:r>
-      <w:bookmarkStart w:id="15" w:name="OLE_LINK17"/>
-      <w:bookmarkStart w:id="16" w:name="OLE_LINK18"/>
+      <w:bookmarkStart w:id="14" w:name="OLE_LINK17"/>
+      <w:bookmarkStart w:id="15" w:name="OLE_LINK18"/>
       <w:r>
         <w:rPr>
           <w:szCs w:val="22"/>
@@ -7014,8 +7005,8 @@
         </w:rPr>
         <w:t> </w:t>
       </w:r>
+      <w:bookmarkEnd w:id="14"/>
       <w:bookmarkEnd w:id="15"/>
-      <w:bookmarkEnd w:id="16"/>
       <w:r>
         <w:rPr>
           <w:szCs w:val="22"/>
@@ -7070,24 +7061,24 @@
         </w:rPr>
         <w:br/>
       </w:r>
-      <w:bookmarkStart w:id="17" w:name="OLE_LINK11"/>
-      <w:bookmarkStart w:id="18" w:name="OLE_LINK12"/>
+      <w:bookmarkStart w:id="16" w:name="OLE_LINK11"/>
+      <w:bookmarkStart w:id="17" w:name="OLE_LINK12"/>
       <w:r>
         <w:rPr>
           <w:szCs w:val="22"/>
         </w:rPr>
         <w:t xml:space="preserve">Your speed in meters/second is </w:t>
       </w:r>
-      <w:bookmarkStart w:id="19" w:name="OLE_LINK19"/>
-      <w:bookmarkStart w:id="20" w:name="OLE_LINK20"/>
+      <w:bookmarkStart w:id="18" w:name="OLE_LINK19"/>
+      <w:bookmarkStart w:id="19" w:name="OLE_LINK20"/>
       <w:r>
         <w:rPr>
           <w:szCs w:val="22"/>
         </w:rPr>
         <w:t>0.11691531</w:t>
       </w:r>
+      <w:bookmarkEnd w:id="18"/>
       <w:bookmarkEnd w:id="19"/>
-      <w:bookmarkEnd w:id="20"/>
       <w:r>
         <w:rPr>
           <w:rStyle w:val="apple-converted-space"/>
@@ -7102,16 +7093,16 @@
         <w:br/>
         <w:t xml:space="preserve">Your speed in km/h is </w:t>
       </w:r>
-      <w:bookmarkStart w:id="21" w:name="OLE_LINK21"/>
-      <w:bookmarkStart w:id="22" w:name="OLE_LINK22"/>
+      <w:bookmarkStart w:id="20" w:name="OLE_LINK21"/>
+      <w:bookmarkStart w:id="21" w:name="OLE_LINK22"/>
       <w:r>
         <w:rPr>
           <w:szCs w:val="22"/>
         </w:rPr>
         <w:t>0.42089513</w:t>
       </w:r>
+      <w:bookmarkEnd w:id="20"/>
       <w:bookmarkEnd w:id="21"/>
-      <w:bookmarkEnd w:id="22"/>
       <w:r>
         <w:rPr>
           <w:rStyle w:val="apple-converted-space"/>
@@ -7126,16 +7117,16 @@
         <w:br/>
         <w:t xml:space="preserve">Your speed in miles/h is </w:t>
       </w:r>
-      <w:bookmarkStart w:id="23" w:name="OLE_LINK23"/>
-      <w:bookmarkStart w:id="24" w:name="OLE_LINK24"/>
+      <w:bookmarkStart w:id="22" w:name="OLE_LINK23"/>
+      <w:bookmarkStart w:id="23" w:name="OLE_LINK24"/>
       <w:r>
         <w:rPr>
           <w:szCs w:val="22"/>
         </w:rPr>
         <w:t>0.26158804</w:t>
       </w:r>
+      <w:bookmarkEnd w:id="22"/>
       <w:bookmarkEnd w:id="23"/>
-      <w:bookmarkEnd w:id="24"/>
       <w:r>
         <w:rPr>
           <w:rFonts w:cs="Arial"/>
@@ -7144,8 +7135,8 @@
         </w:rPr>
         <w:t xml:space="preserve"> </w:t>
       </w:r>
+      <w:bookmarkEnd w:id="16"/>
       <w:bookmarkEnd w:id="17"/>
-      <w:bookmarkEnd w:id="18"/>
     </w:p>
     <w:p>
       <w:pPr>
@@ -17003,7 +16994,7 @@
         </w:rPr>
         <w:t xml:space="preserve">: </w:t>
       </w:r>
-      <w:bookmarkStart w:id="25" w:name="_Hlk43764715"/>
+      <w:bookmarkStart w:id="24" w:name="_Hlk43764715"/>
       <w:r>
         <w:rPr>
           <w:rFonts w:ascii="Arial" w:hAnsi="Arial"/>
@@ -17016,7 +17007,7 @@
         </w:rPr>
         <w:t xml:space="preserve">includes </w:t>
       </w:r>
-      <w:bookmarkEnd w:id="25"/>
+      <w:bookmarkEnd w:id="24"/>
       <w:r>
         <w:rPr>
           <w:rFonts w:ascii="Arial" w:hAnsi="Arial"/>
@@ -23004,7 +22995,7 @@
           <w:rFonts w:ascii="Arial" w:hAnsi="Arial"/>
         </w:rPr>
       </w:pPr>
-      <w:bookmarkStart w:id="26" w:name="_Hlk44364309"/>
+      <w:bookmarkStart w:id="25" w:name="_Hlk44364309"/>
       <w:r>
         <w:rPr>
           <w:rFonts w:ascii="Arial" w:hAnsi="Arial"/>
@@ -23066,7 +23057,7 @@
         <w:t>Scripting.</w:t>
       </w:r>
     </w:p>
-    <w:bookmarkEnd w:id="26"/>
+    <w:bookmarkEnd w:id="25"/>
     <w:p>
       <w:pPr>
         <w:pStyle w:val="ListParagraph"/>
@@ -27910,7 +27901,19 @@
         <w:rPr>
           <w:rFonts w:ascii="Arial" w:hAnsi="Arial"/>
         </w:rPr>
-        <w:t>Test log.</w:t>
+        <w:t xml:space="preserve">Test </w:t>
+      </w:r>
+      <w:r>
+        <w:rPr>
+          <w:rFonts w:ascii="Arial" w:hAnsi="Arial"/>
+        </w:rPr>
+        <w:t>plan</w:t>
+      </w:r>
+      <w:r>
+        <w:rPr>
+          <w:rFonts w:ascii="Arial" w:hAnsi="Arial"/>
+        </w:rPr>
+        <w:t>.</w:t>
       </w:r>
     </w:p>
     <w:p>
@@ -27928,7 +27931,19 @@
         <w:rPr>
           <w:rFonts w:ascii="Arial" w:hAnsi="Arial"/>
         </w:rPr>
-        <w:t>Test incident report.</w:t>
+        <w:t xml:space="preserve">Test </w:t>
+      </w:r>
+      <w:r>
+        <w:rPr>
+          <w:rFonts w:ascii="Arial" w:hAnsi="Arial"/>
+        </w:rPr>
+        <w:t>design specification</w:t>
+      </w:r>
+      <w:r>
+        <w:rPr>
+          <w:rFonts w:ascii="Arial" w:hAnsi="Arial"/>
+        </w:rPr>
+        <w:t>.</w:t>
       </w:r>
     </w:p>
     <w:p>
@@ -27946,7 +27961,13 @@
         <w:rPr>
           <w:rFonts w:ascii="Arial" w:hAnsi="Arial"/>
         </w:rPr>
-        <w:t>Error flags.</w:t>
+        <w:t>Test case specification / Test procedure specification</w:t>
+      </w:r>
+      <w:r>
+        <w:rPr>
+          <w:rFonts w:ascii="Arial" w:hAnsi="Arial"/>
+        </w:rPr>
+        <w:t>.</w:t>
       </w:r>
     </w:p>
     <w:p>
@@ -27964,7 +27985,15 @@
         <w:rPr>
           <w:rFonts w:ascii="Arial" w:hAnsi="Arial"/>
         </w:rPr>
-        <w:t>Schedule of tests.</w:t>
+        <w:t>Test log / Test recording / Test reporting</w:t>
+      </w:r>
+      <w:bookmarkStart w:id="26" w:name="_GoBack"/>
+      <w:bookmarkEnd w:id="26"/>
+      <w:r>
+        <w:rPr>
+          <w:rFonts w:ascii="Arial" w:hAnsi="Arial"/>
+        </w:rPr>
+        <w:t>.</w:t>
       </w:r>
     </w:p>
     <w:p>
@@ -46284,15 +46313,6 @@
 </file>
 
 <file path=customXml/item1.xml><?xml version="1.0" encoding="utf-8"?>
-<?mso-contentType ?>
-<FormTemplates xmlns="http://schemas.microsoft.com/sharepoint/v3/contenttype/forms">
-  <Display>DocumentLibraryForm</Display>
-  <Edit>DocumentLibraryForm</Edit>
-  <New>DocumentLibraryForm</New>
-</FormTemplates>
-</file>
-
-<file path=customXml/item2.xml><?xml version="1.0" encoding="utf-8"?>
 <ct:contentTypeSchema xmlns:ct="http://schemas.microsoft.com/office/2006/metadata/contentType" xmlns:ma="http://schemas.microsoft.com/office/2006/metadata/properties/metaAttributes" ct:_="" ma:_="" ma:contentTypeName="Document" ma:contentTypeID="0x010100ACD903816ABADE4A8D8C7092FAF715AE" ma:contentTypeVersion="10" ma:contentTypeDescription="Create a new document." ma:contentTypeScope="" ma:versionID="bf7b9e51082c05ae91b5fed9fd438aff">
   <xsd:schema xmlns:xsd="http://www.w3.org/2001/XMLSchema" xmlns:xs="http://www.w3.org/2001/XMLSchema" xmlns:p="http://schemas.microsoft.com/office/2006/metadata/properties" xmlns:ns2="ccc6c1e9-7b19-4e5d-9795-b9f5baa12d75" targetNamespace="http://schemas.microsoft.com/office/2006/metadata/properties" ma:root="true" ma:fieldsID="c75f601ac0e5f39101f6e31a81bdb754" ns2:_="">
     <xsd:import namespace="ccc6c1e9-7b19-4e5d-9795-b9f5baa12d75"/>
@@ -46476,6 +46496,15 @@
 </ct:contentTypeSchema>
 </file>
 
+<file path=customXml/item2.xml><?xml version="1.0" encoding="utf-8"?>
+<?mso-contentType ?>
+<FormTemplates xmlns="http://schemas.microsoft.com/sharepoint/v3/contenttype/forms">
+  <Display>DocumentLibraryForm</Display>
+  <Edit>DocumentLibraryForm</Edit>
+  <New>DocumentLibraryForm</New>
+</FormTemplates>
+</file>
+
 <file path=customXml/item3.xml><?xml version="1.0" encoding="utf-8"?>
 <p:properties xmlns:p="http://schemas.microsoft.com/office/2006/metadata/properties" xmlns:xsi="http://www.w3.org/2001/XMLSchema-instance" xmlns:pc="http://schemas.microsoft.com/office/infopath/2007/PartnerControls">
   <documentManagement/>
@@ -46487,14 +46516,6 @@
 </file>
 
 <file path=customXml/itemProps1.xml><?xml version="1.0" encoding="utf-8"?>
-<ds:datastoreItem xmlns:ds="http://schemas.openxmlformats.org/officeDocument/2006/customXml" ds:itemID="{DA268BFD-C129-4D43-BB1D-4274AF8DF7F9}">
-  <ds:schemaRefs>
-    <ds:schemaRef ds:uri="http://schemas.microsoft.com/sharepoint/v3/contenttype/forms"/>
-  </ds:schemaRefs>
-</ds:datastoreItem>
-</file>
-
-<file path=customXml/itemProps2.xml><?xml version="1.0" encoding="utf-8"?>
 <ds:datastoreItem xmlns:ds="http://schemas.openxmlformats.org/officeDocument/2006/customXml" ds:itemID="{AED60379-A19A-485F-A3A2-1A1C05504567}">
   <ds:schemaRefs>
     <ds:schemaRef ds:uri="http://schemas.microsoft.com/office/2006/metadata/contentType"/>
@@ -46512,6 +46533,14 @@
 </ds:datastoreItem>
 </file>
 
+<file path=customXml/itemProps2.xml><?xml version="1.0" encoding="utf-8"?>
+<ds:datastoreItem xmlns:ds="http://schemas.openxmlformats.org/officeDocument/2006/customXml" ds:itemID="{DA268BFD-C129-4D43-BB1D-4274AF8DF7F9}">
+  <ds:schemaRefs>
+    <ds:schemaRef ds:uri="http://schemas.microsoft.com/sharepoint/v3/contenttype/forms"/>
+  </ds:schemaRefs>
+</ds:datastoreItem>
+</file>
+
 <file path=customXml/itemProps3.xml><?xml version="1.0" encoding="utf-8"?>
 <ds:datastoreItem xmlns:ds="http://schemas.openxmlformats.org/officeDocument/2006/customXml" ds:itemID="{397584F7-28BF-4940-8A55-2273BCB3D9B5}">
   <ds:schemaRefs>
@@ -46522,7 +46551,7 @@
 </file>
 
 <file path=customXml/itemProps4.xml><?xml version="1.0" encoding="utf-8"?>
-<ds:datastoreItem xmlns:ds="http://schemas.openxmlformats.org/officeDocument/2006/customXml" ds:itemID="{091A72A0-42AC-400B-BAF6-BB06BD8EE9B5}">
+<ds:datastoreItem xmlns:ds="http://schemas.openxmlformats.org/officeDocument/2006/customXml" ds:itemID="{E64A585C-DF5B-4AC2-9E7A-C2F69E57E128}">
   <ds:schemaRefs>
     <ds:schemaRef ds:uri="http://schemas.openxmlformats.org/officeDocument/2006/bibliography"/>
   </ds:schemaRefs>

</xml_diff>

<commit_message>
Summative Assessment Activity 1 Task 1.
</commit_message>
<xml_diff>
--- a/1-114059_115365_115368_115392_115384_115388_Combined Summative Assessment Instrument.docx
+++ b/1-114059_115365_115368_115392_115384_115388_Combined Summative Assessment Instrument.docx
@@ -10,7 +10,6 @@
           <w:docPartUnique/>
         </w:docPartObj>
       </w:sdtPr>
-      <w:sdtEndPr/>
       <w:sdtContent>
         <w:p>
           <w:r>
@@ -214,7 +213,6 @@
                                   <w:dataBinding w:prefixMappings="xmlns:ns0='http://purl.org/dc/elements/1.1/' xmlns:ns1='http://schemas.openxmlformats.org/package/2006/metadata/core-properties' " w:xpath="/ns1:coreProperties[1]/ns0:title[1]" w:storeItemID="{6C3C8BC8-F283-45AE-878A-BAB7291924A1}"/>
                                   <w:text/>
                                 </w:sdtPr>
-                                <w:sdtEndPr/>
                                 <w:sdtContent>
                                   <w:p>
                                     <w:pPr>
@@ -27987,8 +27985,6 @@
         </w:rPr>
         <w:t>Test log / Test recording / Test reporting</w:t>
       </w:r>
-      <w:bookmarkStart w:id="26" w:name="_GoBack"/>
-      <w:bookmarkEnd w:id="26"/>
       <w:r>
         <w:rPr>
           <w:rFonts w:ascii="Arial" w:hAnsi="Arial"/>
@@ -30819,8 +30815,8 @@
       <w:pPr>
         <w:pStyle w:val="Heading2"/>
       </w:pPr>
-      <w:bookmarkStart w:id="27" w:name="_Ref35419780"/>
-      <w:bookmarkStart w:id="28" w:name="_Toc36544647"/>
+      <w:bookmarkStart w:id="26" w:name="_Ref35419780"/>
+      <w:bookmarkStart w:id="27" w:name="_Toc36544647"/>
       <w:r>
         <w:lastRenderedPageBreak/>
         <w:t>Activity</w:t>
@@ -30831,8 +30827,8 @@
       <w:r>
         <w:t xml:space="preserve"> – Planning the Project</w:t>
       </w:r>
+      <w:bookmarkEnd w:id="26"/>
       <w:bookmarkEnd w:id="27"/>
-      <w:bookmarkEnd w:id="28"/>
     </w:p>
     <w:p>
       <w:pPr>
@@ -30853,7 +30849,7 @@
       <w:pPr>
         <w:pStyle w:val="Heading3"/>
       </w:pPr>
-      <w:bookmarkStart w:id="29" w:name="_Toc36544648"/>
+      <w:bookmarkStart w:id="28" w:name="_Toc36544648"/>
       <w:r>
         <w:t>Task 1</w:t>
       </w:r>
@@ -30884,7 +30880,7 @@
       <w:r>
         <w:t xml:space="preserve"> [INDIVIDUAL WORK]</w:t>
       </w:r>
-      <w:bookmarkEnd w:id="29"/>
+      <w:bookmarkEnd w:id="28"/>
     </w:p>
     <w:p>
       <w:pPr>
@@ -30959,6 +30955,169 @@
       <w:pPr>
         <w:pStyle w:val="NormalWeb"/>
         <w:keepNext/>
+        <w:tabs>
+          <w:tab w:val="right" w:pos="10204"/>
+        </w:tabs>
+        <w:spacing w:before="0" w:beforeAutospacing="0" w:after="0" w:afterAutospacing="0" w:line="276" w:lineRule="auto"/>
+        <w:ind w:left="720"/>
+        <w:jc w:val="both"/>
+        <w:rPr>
+          <w:szCs w:val="22"/>
+          <w:lang w:val="en-ZA"/>
+        </w:rPr>
+      </w:pPr>
+      <w:r>
+        <w:rPr>
+          <w:b/>
+          <w:szCs w:val="22"/>
+          <w:lang w:val="en-ZA"/>
+        </w:rPr>
+        <w:t>Answer</w:t>
+      </w:r>
+      <w:r>
+        <w:rPr>
+          <w:szCs w:val="22"/>
+          <w:lang w:val="en-ZA"/>
+        </w:rPr>
+        <w:t xml:space="preserve">: The following answer is based off the </w:t>
+      </w:r>
+      <w:proofErr w:type="spellStart"/>
+      <w:r>
+        <w:rPr>
+          <w:szCs w:val="22"/>
+          <w:lang w:val="en-ZA"/>
+        </w:rPr>
+        <w:t>AskAMerch</w:t>
+      </w:r>
+      <w:proofErr w:type="spellEnd"/>
+      <w:r>
+        <w:rPr>
+          <w:szCs w:val="22"/>
+          <w:lang w:val="en-ZA"/>
+        </w:rPr>
+        <w:t xml:space="preserve"> project scenario. </w:t>
+      </w:r>
+    </w:p>
+    <w:p>
+      <w:pPr>
+        <w:pStyle w:val="NormalWeb"/>
+        <w:keepNext/>
+        <w:tabs>
+          <w:tab w:val="right" w:pos="10204"/>
+        </w:tabs>
+        <w:spacing w:before="0" w:beforeAutospacing="0" w:after="0" w:afterAutospacing="0" w:line="276" w:lineRule="auto"/>
+        <w:ind w:left="720"/>
+        <w:jc w:val="both"/>
+        <w:rPr>
+          <w:szCs w:val="22"/>
+          <w:lang w:val="en-ZA"/>
+        </w:rPr>
+      </w:pPr>
+      <w:r>
+        <w:rPr>
+          <w:szCs w:val="22"/>
+          <w:lang w:val="en-ZA"/>
+        </w:rPr>
+        <w:t xml:space="preserve">The problem that the business is facing is that the business has a large client base where they serve thousands of </w:t>
+      </w:r>
+      <w:r>
+        <w:rPr>
+          <w:szCs w:val="22"/>
+          <w:lang w:val="en-ZA"/>
+        </w:rPr>
+        <w:t>clients</w:t>
+      </w:r>
+      <w:r>
+        <w:rPr>
+          <w:szCs w:val="22"/>
+          <w:lang w:val="en-ZA"/>
+        </w:rPr>
+        <w:t xml:space="preserve"> on a daily basis and don’t have any additional ways to service their clients in order to make their services more valuable</w:t>
+      </w:r>
+      <w:r>
+        <w:rPr>
+          <w:szCs w:val="22"/>
+          <w:lang w:val="en-ZA"/>
+        </w:rPr>
+        <w:t xml:space="preserve"> such as providing relevant information for the services that they offer or addressing frequently asked questions</w:t>
+      </w:r>
+      <w:r>
+        <w:rPr>
+          <w:szCs w:val="22"/>
+          <w:lang w:val="en-ZA"/>
+        </w:rPr>
+        <w:t>.</w:t>
+      </w:r>
+      <w:r>
+        <w:rPr>
+          <w:szCs w:val="22"/>
+          <w:lang w:val="en-ZA"/>
+        </w:rPr>
+        <w:t xml:space="preserve"> Hence a solution </w:t>
+      </w:r>
+      <w:r>
+        <w:rPr>
+          <w:szCs w:val="22"/>
+          <w:lang w:val="en-ZA"/>
+        </w:rPr>
+        <w:t xml:space="preserve">is needed </w:t>
+      </w:r>
+      <w:r>
+        <w:rPr>
+          <w:szCs w:val="22"/>
+          <w:lang w:val="en-ZA"/>
+        </w:rPr>
+        <w:t xml:space="preserve">to create a system that serves as an online medium is required to cater for the problem that the business is facing so that clients will have the opportunity to have better interactions </w:t>
+      </w:r>
+      <w:r>
+        <w:rPr>
+          <w:szCs w:val="22"/>
+          <w:lang w:val="en-ZA"/>
+        </w:rPr>
+        <w:t>in obtaining relevant feedback with regard to the services being offered by the business</w:t>
+      </w:r>
+      <w:r>
+        <w:rPr>
+          <w:szCs w:val="22"/>
+          <w:lang w:val="en-ZA"/>
+        </w:rPr>
+        <w:t xml:space="preserve"> and allow for information to be publicly available for viewing so that commonly asked questions can be easily viewed.</w:t>
+      </w:r>
+      <w:r>
+        <w:rPr>
+          <w:szCs w:val="22"/>
+          <w:lang w:val="en-ZA"/>
+        </w:rPr>
+        <w:t xml:space="preserve">  </w:t>
+      </w:r>
+    </w:p>
+    <w:p>
+      <w:pPr>
+        <w:pStyle w:val="NormalWeb"/>
+        <w:keepNext/>
+        <w:tabs>
+          <w:tab w:val="right" w:pos="10204"/>
+        </w:tabs>
+        <w:spacing w:before="0" w:beforeAutospacing="0" w:after="0" w:afterAutospacing="0" w:line="276" w:lineRule="auto"/>
+        <w:ind w:left="720"/>
+        <w:jc w:val="both"/>
+        <w:rPr>
+          <w:szCs w:val="22"/>
+          <w:lang w:val="en-ZA"/>
+        </w:rPr>
+      </w:pPr>
+      <w:r>
+        <w:rPr>
+          <w:szCs w:val="22"/>
+          <w:lang w:val="en-ZA"/>
+        </w:rPr>
+        <w:t xml:space="preserve"> </w:t>
+      </w:r>
+    </w:p>
+    <w:p>
+      <w:pPr>
+        <w:pStyle w:val="NormalWeb"/>
+        <w:keepNext/>
         <w:numPr>
           <w:ilvl w:val="0"/>
           <w:numId w:val="6"/>
@@ -31178,17 +31337,31 @@
     <w:p>
       <w:pPr>
         <w:pStyle w:val="NormalWeb"/>
+        <w:keepNext/>
         <w:tabs>
           <w:tab w:val="right" w:pos="10204"/>
         </w:tabs>
         <w:spacing w:before="0" w:beforeAutospacing="0" w:after="0" w:afterAutospacing="0" w:line="360" w:lineRule="auto"/>
-        <w:jc w:val="both"/>
+        <w:rPr>
+          <w:szCs w:val="22"/>
+          <w:lang w:val="en-ZA"/>
+        </w:rPr>
+      </w:pPr>
+      <w:r>
         <w:rPr>
           <w:b/>
           <w:szCs w:val="22"/>
           <w:lang w:val="en-ZA"/>
         </w:rPr>
-      </w:pPr>
+        <w:t>Answer</w:t>
+      </w:r>
+      <w:r>
+        <w:rPr>
+          <w:szCs w:val="22"/>
+          <w:lang w:val="en-ZA"/>
+        </w:rPr>
+        <w:t>:</w:t>
+      </w:r>
     </w:p>
     <w:p>
       <w:pPr>
@@ -31204,6 +31377,1053 @@
           <w:lang w:val="en-ZA"/>
         </w:rPr>
       </w:pPr>
+      <w:r>
+        <w:rPr>
+          <w:b/>
+          <w:szCs w:val="22"/>
+          <w:u w:val="single"/>
+          <w:lang w:val="en-ZA"/>
+        </w:rPr>
+        <w:t xml:space="preserve">Program Solution Plan for </w:t>
+      </w:r>
+      <w:proofErr w:type="spellStart"/>
+      <w:r>
+        <w:rPr>
+          <w:b/>
+          <w:szCs w:val="22"/>
+          <w:u w:val="single"/>
+          <w:lang w:val="en-ZA"/>
+        </w:rPr>
+        <w:t>AskAMerch</w:t>
+      </w:r>
+      <w:proofErr w:type="spellEnd"/>
+      <w:r>
+        <w:rPr>
+          <w:b/>
+          <w:szCs w:val="22"/>
+          <w:lang w:val="en-ZA"/>
+        </w:rPr>
+        <w:t>.</w:t>
+      </w:r>
+    </w:p>
+    <w:p>
+      <w:pPr>
+        <w:pStyle w:val="NormalWeb"/>
+        <w:tabs>
+          <w:tab w:val="right" w:pos="10204"/>
+        </w:tabs>
+        <w:spacing w:before="0" w:beforeAutospacing="0" w:after="0" w:afterAutospacing="0" w:line="360" w:lineRule="auto"/>
+        <w:jc w:val="both"/>
+        <w:rPr>
+          <w:b/>
+          <w:szCs w:val="22"/>
+          <w:lang w:val="en-ZA"/>
+        </w:rPr>
+      </w:pPr>
+    </w:p>
+    <w:p>
+      <w:pPr>
+        <w:pStyle w:val="NormalWeb"/>
+        <w:tabs>
+          <w:tab w:val="right" w:pos="10204"/>
+        </w:tabs>
+        <w:spacing w:before="0" w:beforeAutospacing="0" w:after="0" w:afterAutospacing="0" w:line="360" w:lineRule="auto"/>
+        <w:jc w:val="both"/>
+        <w:rPr>
+          <w:b/>
+          <w:szCs w:val="22"/>
+          <w:lang w:val="en-ZA"/>
+        </w:rPr>
+      </w:pPr>
+      <w:r>
+        <w:rPr>
+          <w:b/>
+          <w:szCs w:val="22"/>
+          <w:lang w:val="en-ZA"/>
+        </w:rPr>
+        <w:t>Problem Description.</w:t>
+      </w:r>
+    </w:p>
+    <w:p>
+      <w:pPr>
+        <w:pStyle w:val="NormalWeb"/>
+        <w:tabs>
+          <w:tab w:val="right" w:pos="10204"/>
+        </w:tabs>
+        <w:spacing w:before="0" w:beforeAutospacing="0" w:after="0" w:afterAutospacing="0" w:line="276" w:lineRule="auto"/>
+        <w:jc w:val="both"/>
+        <w:rPr>
+          <w:szCs w:val="22"/>
+          <w:lang w:val="en-ZA"/>
+        </w:rPr>
+      </w:pPr>
+      <w:r>
+        <w:rPr>
+          <w:szCs w:val="22"/>
+          <w:lang w:val="en-ZA"/>
+        </w:rPr>
+        <w:t xml:space="preserve">The </w:t>
+      </w:r>
+      <w:r>
+        <w:rPr>
+          <w:szCs w:val="22"/>
+          <w:lang w:val="en-ZA"/>
+        </w:rPr>
+        <w:t xml:space="preserve">business representing the largest network of car mechanics in South Africa serves a client base of over a thousand clients on a daily basis, thus having such as large client base the business has no other mediums of servicing their clients in terms of </w:t>
+      </w:r>
+      <w:r>
+        <w:rPr>
+          <w:szCs w:val="22"/>
+          <w:lang w:val="en-ZA"/>
+        </w:rPr>
+        <w:t>being interactable</w:t>
+      </w:r>
+      <w:r>
+        <w:rPr>
+          <w:szCs w:val="22"/>
+          <w:lang w:val="en-ZA"/>
+        </w:rPr>
+        <w:t xml:space="preserve"> and</w:t>
+      </w:r>
+      <w:r>
+        <w:rPr>
+          <w:szCs w:val="22"/>
+          <w:lang w:val="en-ZA"/>
+        </w:rPr>
+        <w:t xml:space="preserve"> having</w:t>
+      </w:r>
+      <w:r>
+        <w:rPr>
+          <w:szCs w:val="22"/>
+          <w:lang w:val="en-ZA"/>
+        </w:rPr>
+        <w:t xml:space="preserve"> the ability to </w:t>
+      </w:r>
+      <w:r>
+        <w:rPr>
+          <w:szCs w:val="22"/>
+          <w:lang w:val="en-ZA"/>
+        </w:rPr>
+        <w:t>provide</w:t>
+      </w:r>
+      <w:r>
+        <w:rPr>
+          <w:szCs w:val="22"/>
+          <w:lang w:val="en-ZA"/>
+        </w:rPr>
+        <w:t xml:space="preserve"> information or feedback in the form of advice based on car mechanical insights.</w:t>
+      </w:r>
+    </w:p>
+    <w:p>
+      <w:pPr>
+        <w:pStyle w:val="NormalWeb"/>
+        <w:tabs>
+          <w:tab w:val="right" w:pos="10204"/>
+        </w:tabs>
+        <w:spacing w:before="0" w:beforeAutospacing="0" w:after="0" w:afterAutospacing="0" w:line="276" w:lineRule="auto"/>
+        <w:jc w:val="both"/>
+        <w:rPr>
+          <w:szCs w:val="22"/>
+          <w:lang w:val="en-ZA"/>
+        </w:rPr>
+      </w:pPr>
+      <w:r>
+        <w:rPr>
+          <w:szCs w:val="22"/>
+          <w:lang w:val="en-ZA"/>
+        </w:rPr>
+        <w:t>Hence the main problem on not having an online medium to serve as an interactable platform for the business, having a software solution in place to cater for this problem will allow for the creating and the establishing of good strong relationships with customers which could potentially lead to repeat business ventures in the future.</w:t>
+      </w:r>
+      <w:r>
+        <w:rPr>
+          <w:szCs w:val="22"/>
+          <w:lang w:val="en-ZA"/>
+        </w:rPr>
+        <w:t xml:space="preserve"> </w:t>
+      </w:r>
+      <w:r>
+        <w:rPr>
+          <w:szCs w:val="22"/>
+          <w:lang w:val="en-ZA"/>
+        </w:rPr>
+        <w:t>Therefor the computer program that can be developed can solve the issues and problems of not having an online medium for the business to provide external information and advice services to their clients and the general public who have an interest.</w:t>
+      </w:r>
+    </w:p>
+    <w:p>
+      <w:pPr>
+        <w:pStyle w:val="NormalWeb"/>
+        <w:tabs>
+          <w:tab w:val="right" w:pos="10204"/>
+        </w:tabs>
+        <w:spacing w:before="0" w:beforeAutospacing="0" w:after="0" w:afterAutospacing="0" w:line="360" w:lineRule="auto"/>
+        <w:jc w:val="both"/>
+        <w:rPr>
+          <w:szCs w:val="22"/>
+          <w:lang w:val="en-ZA"/>
+        </w:rPr>
+      </w:pPr>
+    </w:p>
+    <w:p>
+      <w:pPr>
+        <w:pStyle w:val="NormalWeb"/>
+        <w:tabs>
+          <w:tab w:val="right" w:pos="10204"/>
+        </w:tabs>
+        <w:spacing w:before="0" w:beforeAutospacing="0" w:after="0" w:afterAutospacing="0" w:line="360" w:lineRule="auto"/>
+        <w:jc w:val="both"/>
+        <w:rPr>
+          <w:b/>
+          <w:szCs w:val="22"/>
+          <w:lang w:val="en-ZA"/>
+        </w:rPr>
+      </w:pPr>
+      <w:r>
+        <w:rPr>
+          <w:b/>
+          <w:szCs w:val="22"/>
+          <w:lang w:val="en-ZA"/>
+        </w:rPr>
+        <w:t>Integration of Research Problems in Terms of Data and Functions.</w:t>
+      </w:r>
+    </w:p>
+    <w:p>
+      <w:pPr>
+        <w:pStyle w:val="NormalWeb"/>
+        <w:tabs>
+          <w:tab w:val="right" w:pos="10204"/>
+        </w:tabs>
+        <w:spacing w:before="0" w:beforeAutospacing="0" w:after="0" w:afterAutospacing="0" w:line="276" w:lineRule="auto"/>
+        <w:jc w:val="both"/>
+        <w:rPr>
+          <w:szCs w:val="22"/>
+          <w:lang w:val="en-ZA"/>
+        </w:rPr>
+      </w:pPr>
+      <w:r>
+        <w:rPr>
+          <w:szCs w:val="22"/>
+          <w:lang w:val="en-ZA"/>
+        </w:rPr>
+        <w:t>The following is a list per a screen of the system in terms of all of the fields that are produced and their user interface types and descriptions for purposes:</w:t>
+      </w:r>
+    </w:p>
+    <w:p>
+      <w:pPr>
+        <w:pStyle w:val="NormalWeb"/>
+        <w:tabs>
+          <w:tab w:val="right" w:pos="10204"/>
+        </w:tabs>
+        <w:spacing w:before="0" w:beforeAutospacing="0" w:after="0" w:afterAutospacing="0" w:line="360" w:lineRule="auto"/>
+        <w:jc w:val="both"/>
+        <w:rPr>
+          <w:b/>
+          <w:szCs w:val="22"/>
+          <w:lang w:val="en-ZA"/>
+        </w:rPr>
+      </w:pPr>
+      <w:r>
+        <w:rPr>
+          <w:b/>
+          <w:szCs w:val="22"/>
+          <w:highlight w:val="yellow"/>
+          <w:lang w:val="en-ZA"/>
+        </w:rPr>
+        <w:t>TODO:</w:t>
+      </w:r>
+      <w:r>
+        <w:rPr>
+          <w:b/>
+          <w:szCs w:val="22"/>
+          <w:highlight w:val="yellow"/>
+          <w:lang w:val="en-ZA"/>
+        </w:rPr>
+        <w:t xml:space="preserve"> REQUIRE SOME DESIGN PLANNING BEOFRE IMPLEMENTING THE FIELD DECLARATIONS.</w:t>
+      </w:r>
+    </w:p>
+    <w:tbl>
+      <w:tblPr>
+        <w:tblStyle w:val="TableGrid"/>
+        <w:tblW w:w="0" w:type="auto"/>
+        <w:tblLook w:val="04A0" w:firstRow="1" w:lastRow="0" w:firstColumn="1" w:lastColumn="0" w:noHBand="0" w:noVBand="1"/>
+      </w:tblPr>
+      <w:tblGrid>
+        <w:gridCol w:w="3398"/>
+        <w:gridCol w:w="1984"/>
+        <w:gridCol w:w="4812"/>
+      </w:tblGrid>
+      <w:tr>
+        <w:tc>
+          <w:tcPr>
+            <w:tcW w:w="10194" w:type="dxa"/>
+            <w:gridSpan w:val="3"/>
+          </w:tcPr>
+          <w:p>
+            <w:pPr>
+              <w:pStyle w:val="NormalWeb"/>
+              <w:tabs>
+                <w:tab w:val="right" w:pos="10204"/>
+              </w:tabs>
+              <w:spacing w:before="0" w:beforeAutospacing="0" w:after="0" w:afterAutospacing="0" w:line="276" w:lineRule="auto"/>
+              <w:jc w:val="both"/>
+              <w:rPr>
+                <w:b/>
+                <w:szCs w:val="22"/>
+                <w:lang w:val="en-ZA"/>
+              </w:rPr>
+            </w:pPr>
+            <w:r>
+              <w:rPr>
+                <w:b/>
+                <w:szCs w:val="22"/>
+                <w:lang w:val="en-ZA"/>
+              </w:rPr>
+              <w:t>Public Dashboard</w:t>
+            </w:r>
+          </w:p>
+        </w:tc>
+      </w:tr>
+      <w:tr>
+        <w:tc>
+          <w:tcPr>
+            <w:tcW w:w="3398" w:type="dxa"/>
+          </w:tcPr>
+          <w:p>
+            <w:pPr>
+              <w:pStyle w:val="NormalWeb"/>
+              <w:tabs>
+                <w:tab w:val="right" w:pos="10204"/>
+              </w:tabs>
+              <w:spacing w:before="0" w:beforeAutospacing="0" w:after="0" w:afterAutospacing="0" w:line="276" w:lineRule="auto"/>
+              <w:jc w:val="both"/>
+              <w:rPr>
+                <w:b/>
+                <w:szCs w:val="22"/>
+                <w:lang w:val="en-ZA"/>
+              </w:rPr>
+            </w:pPr>
+            <w:r>
+              <w:rPr>
+                <w:b/>
+                <w:szCs w:val="22"/>
+                <w:lang w:val="en-ZA"/>
+              </w:rPr>
+              <w:t xml:space="preserve">Field </w:t>
+            </w:r>
+          </w:p>
+        </w:tc>
+        <w:tc>
+          <w:tcPr>
+            <w:tcW w:w="1984" w:type="dxa"/>
+          </w:tcPr>
+          <w:p>
+            <w:pPr>
+              <w:pStyle w:val="NormalWeb"/>
+              <w:tabs>
+                <w:tab w:val="right" w:pos="10204"/>
+              </w:tabs>
+              <w:spacing w:before="0" w:beforeAutospacing="0" w:after="0" w:afterAutospacing="0" w:line="276" w:lineRule="auto"/>
+              <w:jc w:val="both"/>
+              <w:rPr>
+                <w:b/>
+                <w:szCs w:val="22"/>
+                <w:lang w:val="en-ZA"/>
+              </w:rPr>
+            </w:pPr>
+            <w:r>
+              <w:rPr>
+                <w:b/>
+                <w:szCs w:val="22"/>
+                <w:lang w:val="en-ZA"/>
+              </w:rPr>
+              <w:t xml:space="preserve">Type </w:t>
+            </w:r>
+          </w:p>
+        </w:tc>
+        <w:tc>
+          <w:tcPr>
+            <w:tcW w:w="4812" w:type="dxa"/>
+          </w:tcPr>
+          <w:p>
+            <w:pPr>
+              <w:pStyle w:val="NormalWeb"/>
+              <w:tabs>
+                <w:tab w:val="right" w:pos="10204"/>
+              </w:tabs>
+              <w:spacing w:before="0" w:beforeAutospacing="0" w:after="0" w:afterAutospacing="0" w:line="276" w:lineRule="auto"/>
+              <w:jc w:val="both"/>
+              <w:rPr>
+                <w:b/>
+                <w:szCs w:val="22"/>
+                <w:lang w:val="en-ZA"/>
+              </w:rPr>
+            </w:pPr>
+            <w:r>
+              <w:rPr>
+                <w:b/>
+                <w:szCs w:val="22"/>
+                <w:lang w:val="en-ZA"/>
+              </w:rPr>
+              <w:t>Description</w:t>
+            </w:r>
+          </w:p>
+        </w:tc>
+      </w:tr>
+      <w:tr>
+        <w:tc>
+          <w:tcPr>
+            <w:tcW w:w="3398" w:type="dxa"/>
+          </w:tcPr>
+          <w:p>
+            <w:pPr>
+              <w:pStyle w:val="NormalWeb"/>
+              <w:tabs>
+                <w:tab w:val="right" w:pos="10204"/>
+              </w:tabs>
+              <w:spacing w:before="0" w:beforeAutospacing="0" w:after="0" w:afterAutospacing="0" w:line="276" w:lineRule="auto"/>
+              <w:jc w:val="both"/>
+              <w:rPr>
+                <w:b/>
+                <w:szCs w:val="22"/>
+                <w:lang w:val="en-ZA"/>
+              </w:rPr>
+            </w:pPr>
+          </w:p>
+        </w:tc>
+        <w:tc>
+          <w:tcPr>
+            <w:tcW w:w="1984" w:type="dxa"/>
+          </w:tcPr>
+          <w:p>
+            <w:pPr>
+              <w:pStyle w:val="NormalWeb"/>
+              <w:tabs>
+                <w:tab w:val="right" w:pos="10204"/>
+              </w:tabs>
+              <w:spacing w:before="0" w:beforeAutospacing="0" w:after="0" w:afterAutospacing="0" w:line="276" w:lineRule="auto"/>
+              <w:jc w:val="both"/>
+              <w:rPr>
+                <w:b/>
+                <w:szCs w:val="22"/>
+                <w:lang w:val="en-ZA"/>
+              </w:rPr>
+            </w:pPr>
+          </w:p>
+        </w:tc>
+        <w:tc>
+          <w:tcPr>
+            <w:tcW w:w="4812" w:type="dxa"/>
+          </w:tcPr>
+          <w:p>
+            <w:pPr>
+              <w:pStyle w:val="NormalWeb"/>
+              <w:tabs>
+                <w:tab w:val="right" w:pos="10204"/>
+              </w:tabs>
+              <w:spacing w:before="0" w:beforeAutospacing="0" w:after="0" w:afterAutospacing="0" w:line="276" w:lineRule="auto"/>
+              <w:jc w:val="both"/>
+              <w:rPr>
+                <w:b/>
+                <w:szCs w:val="22"/>
+                <w:lang w:val="en-ZA"/>
+              </w:rPr>
+            </w:pPr>
+          </w:p>
+        </w:tc>
+      </w:tr>
+      <w:tr>
+        <w:tc>
+          <w:tcPr>
+            <w:tcW w:w="10194" w:type="dxa"/>
+            <w:gridSpan w:val="3"/>
+          </w:tcPr>
+          <w:p>
+            <w:pPr>
+              <w:pStyle w:val="NormalWeb"/>
+              <w:tabs>
+                <w:tab w:val="right" w:pos="10204"/>
+              </w:tabs>
+              <w:spacing w:before="0" w:beforeAutospacing="0" w:after="0" w:afterAutospacing="0" w:line="276" w:lineRule="auto"/>
+              <w:jc w:val="both"/>
+              <w:rPr>
+                <w:b/>
+                <w:szCs w:val="22"/>
+                <w:lang w:val="en-ZA"/>
+              </w:rPr>
+            </w:pPr>
+          </w:p>
+          <w:p>
+            <w:pPr>
+              <w:pStyle w:val="NormalWeb"/>
+              <w:tabs>
+                <w:tab w:val="right" w:pos="10204"/>
+              </w:tabs>
+              <w:spacing w:before="0" w:beforeAutospacing="0" w:after="0" w:afterAutospacing="0" w:line="276" w:lineRule="auto"/>
+              <w:jc w:val="both"/>
+              <w:rPr>
+                <w:b/>
+                <w:szCs w:val="22"/>
+                <w:lang w:val="en-ZA"/>
+              </w:rPr>
+            </w:pPr>
+            <w:r>
+              <w:rPr>
+                <w:b/>
+                <w:szCs w:val="22"/>
+                <w:lang w:val="en-ZA"/>
+              </w:rPr>
+              <w:t>Login Screen</w:t>
+            </w:r>
+          </w:p>
+        </w:tc>
+      </w:tr>
+      <w:tr>
+        <w:tc>
+          <w:tcPr>
+            <w:tcW w:w="3398" w:type="dxa"/>
+          </w:tcPr>
+          <w:p>
+            <w:pPr>
+              <w:pStyle w:val="NormalWeb"/>
+              <w:tabs>
+                <w:tab w:val="right" w:pos="10204"/>
+              </w:tabs>
+              <w:spacing w:before="0" w:beforeAutospacing="0" w:after="0" w:afterAutospacing="0" w:line="276" w:lineRule="auto"/>
+              <w:jc w:val="both"/>
+              <w:rPr>
+                <w:b/>
+                <w:szCs w:val="22"/>
+                <w:lang w:val="en-ZA"/>
+              </w:rPr>
+            </w:pPr>
+            <w:r>
+              <w:rPr>
+                <w:b/>
+                <w:szCs w:val="22"/>
+                <w:lang w:val="en-ZA"/>
+              </w:rPr>
+              <w:t xml:space="preserve">Field </w:t>
+            </w:r>
+          </w:p>
+        </w:tc>
+        <w:tc>
+          <w:tcPr>
+            <w:tcW w:w="1984" w:type="dxa"/>
+          </w:tcPr>
+          <w:p>
+            <w:pPr>
+              <w:pStyle w:val="NormalWeb"/>
+              <w:tabs>
+                <w:tab w:val="right" w:pos="10204"/>
+              </w:tabs>
+              <w:spacing w:before="0" w:beforeAutospacing="0" w:after="0" w:afterAutospacing="0" w:line="276" w:lineRule="auto"/>
+              <w:jc w:val="both"/>
+              <w:rPr>
+                <w:b/>
+                <w:szCs w:val="22"/>
+                <w:lang w:val="en-ZA"/>
+              </w:rPr>
+            </w:pPr>
+            <w:r>
+              <w:rPr>
+                <w:b/>
+                <w:szCs w:val="22"/>
+                <w:lang w:val="en-ZA"/>
+              </w:rPr>
+              <w:t xml:space="preserve">Type </w:t>
+            </w:r>
+          </w:p>
+        </w:tc>
+        <w:tc>
+          <w:tcPr>
+            <w:tcW w:w="4812" w:type="dxa"/>
+          </w:tcPr>
+          <w:p>
+            <w:pPr>
+              <w:pStyle w:val="NormalWeb"/>
+              <w:tabs>
+                <w:tab w:val="right" w:pos="10204"/>
+              </w:tabs>
+              <w:spacing w:before="0" w:beforeAutospacing="0" w:after="0" w:afterAutospacing="0" w:line="276" w:lineRule="auto"/>
+              <w:jc w:val="both"/>
+              <w:rPr>
+                <w:b/>
+                <w:szCs w:val="22"/>
+                <w:lang w:val="en-ZA"/>
+              </w:rPr>
+            </w:pPr>
+            <w:r>
+              <w:rPr>
+                <w:b/>
+                <w:szCs w:val="22"/>
+                <w:lang w:val="en-ZA"/>
+              </w:rPr>
+              <w:t>Description</w:t>
+            </w:r>
+          </w:p>
+        </w:tc>
+      </w:tr>
+      <w:tr>
+        <w:tc>
+          <w:tcPr>
+            <w:tcW w:w="3398" w:type="dxa"/>
+          </w:tcPr>
+          <w:p>
+            <w:pPr>
+              <w:pStyle w:val="NormalWeb"/>
+              <w:tabs>
+                <w:tab w:val="right" w:pos="10204"/>
+              </w:tabs>
+              <w:spacing w:before="0" w:beforeAutospacing="0" w:after="0" w:afterAutospacing="0" w:line="276" w:lineRule="auto"/>
+              <w:jc w:val="both"/>
+              <w:rPr>
+                <w:szCs w:val="22"/>
+                <w:lang w:val="en-ZA"/>
+              </w:rPr>
+            </w:pPr>
+            <w:r>
+              <w:rPr>
+                <w:szCs w:val="22"/>
+                <w:lang w:val="en-ZA"/>
+              </w:rPr>
+              <w:t xml:space="preserve">Title </w:t>
+            </w:r>
+          </w:p>
+        </w:tc>
+        <w:tc>
+          <w:tcPr>
+            <w:tcW w:w="1984" w:type="dxa"/>
+          </w:tcPr>
+          <w:p>
+            <w:pPr>
+              <w:pStyle w:val="NormalWeb"/>
+              <w:tabs>
+                <w:tab w:val="right" w:pos="10204"/>
+              </w:tabs>
+              <w:spacing w:before="0" w:beforeAutospacing="0" w:after="0" w:afterAutospacing="0" w:line="276" w:lineRule="auto"/>
+              <w:jc w:val="both"/>
+              <w:rPr>
+                <w:szCs w:val="22"/>
+                <w:lang w:val="en-ZA"/>
+              </w:rPr>
+            </w:pPr>
+            <w:r>
+              <w:rPr>
+                <w:szCs w:val="22"/>
+                <w:lang w:val="en-ZA"/>
+              </w:rPr>
+              <w:t xml:space="preserve">Label </w:t>
+            </w:r>
+          </w:p>
+        </w:tc>
+        <w:tc>
+          <w:tcPr>
+            <w:tcW w:w="4812" w:type="dxa"/>
+          </w:tcPr>
+          <w:p>
+            <w:pPr>
+              <w:pStyle w:val="NormalWeb"/>
+              <w:tabs>
+                <w:tab w:val="right" w:pos="10204"/>
+              </w:tabs>
+              <w:spacing w:before="0" w:beforeAutospacing="0" w:after="0" w:afterAutospacing="0" w:line="276" w:lineRule="auto"/>
+              <w:jc w:val="both"/>
+              <w:rPr>
+                <w:szCs w:val="22"/>
+                <w:lang w:val="en-ZA"/>
+              </w:rPr>
+            </w:pPr>
+            <w:r>
+              <w:rPr>
+                <w:szCs w:val="22"/>
+                <w:lang w:val="en-ZA"/>
+              </w:rPr>
+              <w:t>Displays the title of the system</w:t>
+            </w:r>
+          </w:p>
+        </w:tc>
+      </w:tr>
+      <w:tr>
+        <w:tc>
+          <w:tcPr>
+            <w:tcW w:w="3398" w:type="dxa"/>
+          </w:tcPr>
+          <w:p>
+            <w:pPr>
+              <w:pStyle w:val="NormalWeb"/>
+              <w:tabs>
+                <w:tab w:val="right" w:pos="10204"/>
+              </w:tabs>
+              <w:spacing w:before="0" w:beforeAutospacing="0" w:after="0" w:afterAutospacing="0" w:line="276" w:lineRule="auto"/>
+              <w:jc w:val="both"/>
+              <w:rPr>
+                <w:szCs w:val="22"/>
+                <w:lang w:val="en-ZA"/>
+              </w:rPr>
+            </w:pPr>
+            <w:r>
+              <w:rPr>
+                <w:szCs w:val="22"/>
+                <w:lang w:val="en-ZA"/>
+              </w:rPr>
+              <w:t xml:space="preserve">Login title </w:t>
+            </w:r>
+          </w:p>
+        </w:tc>
+        <w:tc>
+          <w:tcPr>
+            <w:tcW w:w="1984" w:type="dxa"/>
+          </w:tcPr>
+          <w:p>
+            <w:pPr>
+              <w:pStyle w:val="NormalWeb"/>
+              <w:tabs>
+                <w:tab w:val="right" w:pos="10204"/>
+              </w:tabs>
+              <w:spacing w:before="0" w:beforeAutospacing="0" w:after="0" w:afterAutospacing="0" w:line="276" w:lineRule="auto"/>
+              <w:jc w:val="both"/>
+              <w:rPr>
+                <w:szCs w:val="22"/>
+                <w:lang w:val="en-ZA"/>
+              </w:rPr>
+            </w:pPr>
+            <w:r>
+              <w:rPr>
+                <w:szCs w:val="22"/>
+                <w:lang w:val="en-ZA"/>
+              </w:rPr>
+              <w:t>Label</w:t>
+            </w:r>
+          </w:p>
+        </w:tc>
+        <w:tc>
+          <w:tcPr>
+            <w:tcW w:w="4812" w:type="dxa"/>
+          </w:tcPr>
+          <w:p>
+            <w:pPr>
+              <w:pStyle w:val="NormalWeb"/>
+              <w:tabs>
+                <w:tab w:val="right" w:pos="10204"/>
+              </w:tabs>
+              <w:spacing w:before="0" w:beforeAutospacing="0" w:after="0" w:afterAutospacing="0" w:line="276" w:lineRule="auto"/>
+              <w:jc w:val="both"/>
+              <w:rPr>
+                <w:szCs w:val="22"/>
+                <w:lang w:val="en-ZA"/>
+              </w:rPr>
+            </w:pPr>
+            <w:r>
+              <w:rPr>
+                <w:szCs w:val="22"/>
+                <w:lang w:val="en-ZA"/>
+              </w:rPr>
+              <w:t>Displays the title of login</w:t>
+            </w:r>
+          </w:p>
+        </w:tc>
+      </w:tr>
+      <w:tr>
+        <w:tc>
+          <w:tcPr>
+            <w:tcW w:w="3398" w:type="dxa"/>
+          </w:tcPr>
+          <w:p>
+            <w:pPr>
+              <w:pStyle w:val="NormalWeb"/>
+              <w:tabs>
+                <w:tab w:val="right" w:pos="10204"/>
+              </w:tabs>
+              <w:spacing w:before="0" w:beforeAutospacing="0" w:after="0" w:afterAutospacing="0" w:line="276" w:lineRule="auto"/>
+              <w:jc w:val="both"/>
+              <w:rPr>
+                <w:szCs w:val="22"/>
+                <w:lang w:val="en-ZA"/>
+              </w:rPr>
+            </w:pPr>
+            <w:r>
+              <w:rPr>
+                <w:szCs w:val="22"/>
+                <w:lang w:val="en-ZA"/>
+              </w:rPr>
+              <w:t xml:space="preserve">Email </w:t>
+            </w:r>
+          </w:p>
+        </w:tc>
+        <w:tc>
+          <w:tcPr>
+            <w:tcW w:w="1984" w:type="dxa"/>
+          </w:tcPr>
+          <w:p>
+            <w:pPr>
+              <w:pStyle w:val="NormalWeb"/>
+              <w:tabs>
+                <w:tab w:val="right" w:pos="10204"/>
+              </w:tabs>
+              <w:spacing w:before="0" w:beforeAutospacing="0" w:after="0" w:afterAutospacing="0" w:line="276" w:lineRule="auto"/>
+              <w:jc w:val="both"/>
+              <w:rPr>
+                <w:szCs w:val="22"/>
+                <w:lang w:val="en-ZA"/>
+              </w:rPr>
+            </w:pPr>
+            <w:r>
+              <w:rPr>
+                <w:szCs w:val="22"/>
+                <w:lang w:val="en-ZA"/>
+              </w:rPr>
+              <w:t>Text box</w:t>
+            </w:r>
+          </w:p>
+        </w:tc>
+        <w:tc>
+          <w:tcPr>
+            <w:tcW w:w="4812" w:type="dxa"/>
+          </w:tcPr>
+          <w:p>
+            <w:pPr>
+              <w:pStyle w:val="NormalWeb"/>
+              <w:tabs>
+                <w:tab w:val="right" w:pos="10204"/>
+              </w:tabs>
+              <w:spacing w:before="0" w:beforeAutospacing="0" w:after="0" w:afterAutospacing="0" w:line="276" w:lineRule="auto"/>
+              <w:jc w:val="both"/>
+              <w:rPr>
+                <w:szCs w:val="22"/>
+                <w:lang w:val="en-ZA"/>
+              </w:rPr>
+            </w:pPr>
+            <w:r>
+              <w:rPr>
+                <w:szCs w:val="22"/>
+                <w:lang w:val="en-ZA"/>
+              </w:rPr>
+              <w:t>Holds the value of the users email address</w:t>
+            </w:r>
+          </w:p>
+        </w:tc>
+      </w:tr>
+      <w:tr>
+        <w:tc>
+          <w:tcPr>
+            <w:tcW w:w="3398" w:type="dxa"/>
+          </w:tcPr>
+          <w:p>
+            <w:pPr>
+              <w:pStyle w:val="NormalWeb"/>
+              <w:tabs>
+                <w:tab w:val="right" w:pos="10204"/>
+              </w:tabs>
+              <w:spacing w:before="0" w:beforeAutospacing="0" w:after="0" w:afterAutospacing="0" w:line="360" w:lineRule="auto"/>
+              <w:jc w:val="both"/>
+              <w:rPr>
+                <w:szCs w:val="22"/>
+                <w:lang w:val="en-ZA"/>
+              </w:rPr>
+            </w:pPr>
+            <w:r>
+              <w:rPr>
+                <w:szCs w:val="22"/>
+                <w:lang w:val="en-ZA"/>
+              </w:rPr>
+              <w:t>Password</w:t>
+            </w:r>
+          </w:p>
+        </w:tc>
+        <w:tc>
+          <w:tcPr>
+            <w:tcW w:w="1984" w:type="dxa"/>
+          </w:tcPr>
+          <w:p>
+            <w:pPr>
+              <w:pStyle w:val="NormalWeb"/>
+              <w:tabs>
+                <w:tab w:val="right" w:pos="10204"/>
+              </w:tabs>
+              <w:spacing w:before="0" w:beforeAutospacing="0" w:after="0" w:afterAutospacing="0" w:line="360" w:lineRule="auto"/>
+              <w:jc w:val="both"/>
+              <w:rPr>
+                <w:szCs w:val="22"/>
+                <w:lang w:val="en-ZA"/>
+              </w:rPr>
+            </w:pPr>
+            <w:r>
+              <w:rPr>
+                <w:szCs w:val="22"/>
+                <w:lang w:val="en-ZA"/>
+              </w:rPr>
+              <w:t>Text box</w:t>
+            </w:r>
+          </w:p>
+        </w:tc>
+        <w:tc>
+          <w:tcPr>
+            <w:tcW w:w="4812" w:type="dxa"/>
+          </w:tcPr>
+          <w:p>
+            <w:pPr>
+              <w:pStyle w:val="NormalWeb"/>
+              <w:tabs>
+                <w:tab w:val="right" w:pos="10204"/>
+              </w:tabs>
+              <w:spacing w:before="0" w:beforeAutospacing="0" w:after="0" w:afterAutospacing="0" w:line="360" w:lineRule="auto"/>
+              <w:jc w:val="both"/>
+              <w:rPr>
+                <w:szCs w:val="22"/>
+                <w:lang w:val="en-ZA"/>
+              </w:rPr>
+            </w:pPr>
+            <w:r>
+              <w:rPr>
+                <w:szCs w:val="22"/>
+                <w:lang w:val="en-ZA"/>
+              </w:rPr>
+              <w:t>Holds the value of the user’s password.</w:t>
+            </w:r>
+          </w:p>
+        </w:tc>
+      </w:tr>
+    </w:tbl>
+    <w:p>
+      <w:pPr>
+        <w:pStyle w:val="NormalWeb"/>
+        <w:tabs>
+          <w:tab w:val="right" w:pos="10204"/>
+        </w:tabs>
+        <w:spacing w:before="0" w:beforeAutospacing="0" w:after="0" w:afterAutospacing="0" w:line="360" w:lineRule="auto"/>
+        <w:jc w:val="both"/>
+        <w:rPr>
+          <w:b/>
+          <w:szCs w:val="22"/>
+          <w:lang w:val="en-ZA"/>
+        </w:rPr>
+      </w:pPr>
+    </w:p>
+    <w:p>
+      <w:pPr>
+        <w:pStyle w:val="NormalWeb"/>
+        <w:tabs>
+          <w:tab w:val="right" w:pos="10204"/>
+        </w:tabs>
+        <w:spacing w:before="0" w:beforeAutospacing="0" w:after="0" w:afterAutospacing="0" w:line="360" w:lineRule="auto"/>
+        <w:jc w:val="both"/>
+        <w:rPr>
+          <w:b/>
+          <w:szCs w:val="22"/>
+          <w:lang w:val="en-ZA"/>
+        </w:rPr>
+      </w:pPr>
+      <w:r>
+        <w:rPr>
+          <w:b/>
+          <w:szCs w:val="22"/>
+          <w:lang w:val="en-ZA"/>
+        </w:rPr>
+        <w:t>Evaluation of the Viability of the Computer Program.</w:t>
+      </w:r>
+    </w:p>
+    <w:p>
+      <w:pPr>
+        <w:pStyle w:val="NormalWeb"/>
+        <w:tabs>
+          <w:tab w:val="right" w:pos="10204"/>
+        </w:tabs>
+        <w:spacing w:before="0" w:beforeAutospacing="0" w:after="0" w:afterAutospacing="0" w:line="360" w:lineRule="auto"/>
+        <w:jc w:val="both"/>
+        <w:rPr>
+          <w:b/>
+          <w:szCs w:val="22"/>
+          <w:lang w:val="en-ZA"/>
+        </w:rPr>
+      </w:pPr>
+      <w:r>
+        <w:rPr>
+          <w:b/>
+          <w:szCs w:val="22"/>
+          <w:highlight w:val="yellow"/>
+          <w:lang w:val="en-ZA"/>
+        </w:rPr>
+        <w:t>TODO: REQUIRE COMPLETION OF TASK 4 IN ORDER TO DO EVALUATION.</w:t>
+      </w:r>
+    </w:p>
+    <w:p>
+      <w:pPr>
+        <w:pStyle w:val="NormalWeb"/>
+        <w:tabs>
+          <w:tab w:val="right" w:pos="10204"/>
+        </w:tabs>
+        <w:spacing w:before="0" w:beforeAutospacing="0" w:after="0" w:afterAutospacing="0" w:line="360" w:lineRule="auto"/>
+        <w:jc w:val="both"/>
+        <w:rPr>
+          <w:b/>
+          <w:szCs w:val="22"/>
+          <w:lang w:val="en-ZA"/>
+        </w:rPr>
+      </w:pPr>
+    </w:p>
+    <w:p>
+      <w:pPr>
+        <w:pStyle w:val="NormalWeb"/>
+        <w:tabs>
+          <w:tab w:val="right" w:pos="10204"/>
+        </w:tabs>
+        <w:spacing w:before="0" w:beforeAutospacing="0" w:after="0" w:afterAutospacing="0" w:line="360" w:lineRule="auto"/>
+        <w:jc w:val="both"/>
+        <w:rPr>
+          <w:b/>
+          <w:szCs w:val="22"/>
+          <w:lang w:val="en-ZA"/>
+        </w:rPr>
+      </w:pPr>
+      <w:r>
+        <w:rPr>
+          <w:b/>
+          <w:szCs w:val="22"/>
+          <w:lang w:val="en-ZA"/>
+        </w:rPr>
+        <w:t>Best Solution with Associated Program Features.</w:t>
+      </w:r>
+    </w:p>
+    <w:p>
+      <w:pPr>
+        <w:pStyle w:val="NormalWeb"/>
+        <w:tabs>
+          <w:tab w:val="right" w:pos="10204"/>
+        </w:tabs>
+        <w:spacing w:before="0" w:beforeAutospacing="0" w:after="0" w:afterAutospacing="0" w:line="360" w:lineRule="auto"/>
+        <w:jc w:val="both"/>
+        <w:rPr>
+          <w:b/>
+          <w:szCs w:val="22"/>
+          <w:highlight w:val="yellow"/>
+          <w:lang w:val="en-ZA"/>
+        </w:rPr>
+      </w:pPr>
+      <w:r>
+        <w:rPr>
+          <w:b/>
+          <w:szCs w:val="22"/>
+          <w:highlight w:val="yellow"/>
+          <w:lang w:val="en-ZA"/>
+        </w:rPr>
+        <w:t>TODO</w:t>
+      </w:r>
+    </w:p>
+    <w:p>
+      <w:pPr>
+        <w:pStyle w:val="NormalWeb"/>
+        <w:tabs>
+          <w:tab w:val="right" w:pos="10204"/>
+        </w:tabs>
+        <w:spacing w:before="0" w:beforeAutospacing="0" w:after="0" w:afterAutospacing="0" w:line="360" w:lineRule="auto"/>
+        <w:jc w:val="both"/>
+        <w:rPr>
+          <w:b/>
+          <w:szCs w:val="22"/>
+          <w:lang w:val="en-ZA"/>
+        </w:rPr>
+      </w:pPr>
+      <w:bookmarkStart w:id="29" w:name="_GoBack"/>
+      <w:bookmarkEnd w:id="29"/>
     </w:p>
     <w:p>
       <w:pPr>
@@ -31211,7 +32431,15 @@
       </w:pPr>
       <w:bookmarkStart w:id="30" w:name="_Toc36544649"/>
       <w:r>
-        <w:t>Task 2 (US 114059: SO 4, AC 1)</w:t>
+        <w:t xml:space="preserve">Task 2 (US 114059: </w:t>
+      </w:r>
+      <w:proofErr w:type="gramStart"/>
+      <w:r>
+        <w:t>SO</w:t>
+      </w:r>
+      <w:proofErr w:type="gramEnd"/>
+      <w:r>
+        <w:t xml:space="preserve"> 4, AC 1)</w:t>
       </w:r>
       <w:r>
         <w:t xml:space="preserve"> [GROUP WORK]</w:t>
@@ -40400,16 +41628,16 @@
     </w:lvl>
   </w:abstractNum>
   <w:abstractNum w:abstractNumId="15" w15:restartNumberingAfterBreak="0">
-    <w:nsid w:val="3313245E"/>
+    <w:nsid w:val="31BF1693"/>
     <w:multiLevelType w:val="hybridMultilevel"/>
-    <w:tmpl w:val="391A2BC6"/>
+    <w:tmpl w:val="84F8C556"/>
     <w:lvl w:ilvl="0" w:tplc="1C090001">
       <w:start w:val="1"/>
       <w:numFmt w:val="bullet"/>
       <w:lvlText w:val=""/>
       <w:lvlJc w:val="left"/>
       <w:pPr>
-        <w:ind w:left="720" w:hanging="360"/>
+        <w:ind w:left="780" w:hanging="360"/>
       </w:pPr>
       <w:rPr>
         <w:rFonts w:ascii="Symbol" w:hAnsi="Symbol" w:hint="default"/>
@@ -40421,7 +41649,7 @@
       <w:lvlText w:val="o"/>
       <w:lvlJc w:val="left"/>
       <w:pPr>
-        <w:ind w:left="1440" w:hanging="360"/>
+        <w:ind w:left="1500" w:hanging="360"/>
       </w:pPr>
       <w:rPr>
         <w:rFonts w:ascii="Courier New" w:hAnsi="Courier New" w:cs="Courier New" w:hint="default"/>
@@ -40433,7 +41661,7 @@
       <w:lvlText w:val=""/>
       <w:lvlJc w:val="left"/>
       <w:pPr>
-        <w:ind w:left="2160" w:hanging="360"/>
+        <w:ind w:left="2220" w:hanging="360"/>
       </w:pPr>
       <w:rPr>
         <w:rFonts w:ascii="Wingdings" w:hAnsi="Wingdings" w:hint="default"/>
@@ -40445,7 +41673,7 @@
       <w:lvlText w:val=""/>
       <w:lvlJc w:val="left"/>
       <w:pPr>
-        <w:ind w:left="2880" w:hanging="360"/>
+        <w:ind w:left="2940" w:hanging="360"/>
       </w:pPr>
       <w:rPr>
         <w:rFonts w:ascii="Symbol" w:hAnsi="Symbol" w:hint="default"/>
@@ -40457,7 +41685,7 @@
       <w:lvlText w:val="o"/>
       <w:lvlJc w:val="left"/>
       <w:pPr>
-        <w:ind w:left="3600" w:hanging="360"/>
+        <w:ind w:left="3660" w:hanging="360"/>
       </w:pPr>
       <w:rPr>
         <w:rFonts w:ascii="Courier New" w:hAnsi="Courier New" w:cs="Courier New" w:hint="default"/>
@@ -40469,7 +41697,7 @@
       <w:lvlText w:val=""/>
       <w:lvlJc w:val="left"/>
       <w:pPr>
-        <w:ind w:left="4320" w:hanging="360"/>
+        <w:ind w:left="4380" w:hanging="360"/>
       </w:pPr>
       <w:rPr>
         <w:rFonts w:ascii="Wingdings" w:hAnsi="Wingdings" w:hint="default"/>
@@ -40481,7 +41709,7 @@
       <w:lvlText w:val=""/>
       <w:lvlJc w:val="left"/>
       <w:pPr>
-        <w:ind w:left="5040" w:hanging="360"/>
+        <w:ind w:left="5100" w:hanging="360"/>
       </w:pPr>
       <w:rPr>
         <w:rFonts w:ascii="Symbol" w:hAnsi="Symbol" w:hint="default"/>
@@ -40493,7 +41721,7 @@
       <w:lvlText w:val="o"/>
       <w:lvlJc w:val="left"/>
       <w:pPr>
-        <w:ind w:left="5760" w:hanging="360"/>
+        <w:ind w:left="5820" w:hanging="360"/>
       </w:pPr>
       <w:rPr>
         <w:rFonts w:ascii="Courier New" w:hAnsi="Courier New" w:cs="Courier New" w:hint="default"/>
@@ -40505,7 +41733,7 @@
       <w:lvlText w:val=""/>
       <w:lvlJc w:val="left"/>
       <w:pPr>
-        <w:ind w:left="6480" w:hanging="360"/>
+        <w:ind w:left="6540" w:hanging="360"/>
       </w:pPr>
       <w:rPr>
         <w:rFonts w:ascii="Wingdings" w:hAnsi="Wingdings" w:hint="default"/>
@@ -40513,9 +41741,9 @@
     </w:lvl>
   </w:abstractNum>
   <w:abstractNum w:abstractNumId="16" w15:restartNumberingAfterBreak="0">
-    <w:nsid w:val="33BF6514"/>
+    <w:nsid w:val="3313245E"/>
     <w:multiLevelType w:val="hybridMultilevel"/>
-    <w:tmpl w:val="A964E7FE"/>
+    <w:tmpl w:val="391A2BC6"/>
     <w:lvl w:ilvl="0" w:tplc="1C090001">
       <w:start w:val="1"/>
       <w:numFmt w:val="bullet"/>
@@ -40626,6 +41854,119 @@
     </w:lvl>
   </w:abstractNum>
   <w:abstractNum w:abstractNumId="17" w15:restartNumberingAfterBreak="0">
+    <w:nsid w:val="33BF6514"/>
+    <w:multiLevelType w:val="hybridMultilevel"/>
+    <w:tmpl w:val="A964E7FE"/>
+    <w:lvl w:ilvl="0" w:tplc="1C090001">
+      <w:start w:val="1"/>
+      <w:numFmt w:val="bullet"/>
+      <w:lvlText w:val=""/>
+      <w:lvlJc w:val="left"/>
+      <w:pPr>
+        <w:ind w:left="720" w:hanging="360"/>
+      </w:pPr>
+      <w:rPr>
+        <w:rFonts w:ascii="Symbol" w:hAnsi="Symbol" w:hint="default"/>
+      </w:rPr>
+    </w:lvl>
+    <w:lvl w:ilvl="1" w:tplc="1C090003" w:tentative="1">
+      <w:start w:val="1"/>
+      <w:numFmt w:val="bullet"/>
+      <w:lvlText w:val="o"/>
+      <w:lvlJc w:val="left"/>
+      <w:pPr>
+        <w:ind w:left="1440" w:hanging="360"/>
+      </w:pPr>
+      <w:rPr>
+        <w:rFonts w:ascii="Courier New" w:hAnsi="Courier New" w:cs="Courier New" w:hint="default"/>
+      </w:rPr>
+    </w:lvl>
+    <w:lvl w:ilvl="2" w:tplc="1C090005" w:tentative="1">
+      <w:start w:val="1"/>
+      <w:numFmt w:val="bullet"/>
+      <w:lvlText w:val=""/>
+      <w:lvlJc w:val="left"/>
+      <w:pPr>
+        <w:ind w:left="2160" w:hanging="360"/>
+      </w:pPr>
+      <w:rPr>
+        <w:rFonts w:ascii="Wingdings" w:hAnsi="Wingdings" w:hint="default"/>
+      </w:rPr>
+    </w:lvl>
+    <w:lvl w:ilvl="3" w:tplc="1C090001" w:tentative="1">
+      <w:start w:val="1"/>
+      <w:numFmt w:val="bullet"/>
+      <w:lvlText w:val=""/>
+      <w:lvlJc w:val="left"/>
+      <w:pPr>
+        <w:ind w:left="2880" w:hanging="360"/>
+      </w:pPr>
+      <w:rPr>
+        <w:rFonts w:ascii="Symbol" w:hAnsi="Symbol" w:hint="default"/>
+      </w:rPr>
+    </w:lvl>
+    <w:lvl w:ilvl="4" w:tplc="1C090003" w:tentative="1">
+      <w:start w:val="1"/>
+      <w:numFmt w:val="bullet"/>
+      <w:lvlText w:val="o"/>
+      <w:lvlJc w:val="left"/>
+      <w:pPr>
+        <w:ind w:left="3600" w:hanging="360"/>
+      </w:pPr>
+      <w:rPr>
+        <w:rFonts w:ascii="Courier New" w:hAnsi="Courier New" w:cs="Courier New" w:hint="default"/>
+      </w:rPr>
+    </w:lvl>
+    <w:lvl w:ilvl="5" w:tplc="1C090005" w:tentative="1">
+      <w:start w:val="1"/>
+      <w:numFmt w:val="bullet"/>
+      <w:lvlText w:val=""/>
+      <w:lvlJc w:val="left"/>
+      <w:pPr>
+        <w:ind w:left="4320" w:hanging="360"/>
+      </w:pPr>
+      <w:rPr>
+        <w:rFonts w:ascii="Wingdings" w:hAnsi="Wingdings" w:hint="default"/>
+      </w:rPr>
+    </w:lvl>
+    <w:lvl w:ilvl="6" w:tplc="1C090001" w:tentative="1">
+      <w:start w:val="1"/>
+      <w:numFmt w:val="bullet"/>
+      <w:lvlText w:val=""/>
+      <w:lvlJc w:val="left"/>
+      <w:pPr>
+        <w:ind w:left="5040" w:hanging="360"/>
+      </w:pPr>
+      <w:rPr>
+        <w:rFonts w:ascii="Symbol" w:hAnsi="Symbol" w:hint="default"/>
+      </w:rPr>
+    </w:lvl>
+    <w:lvl w:ilvl="7" w:tplc="1C090003" w:tentative="1">
+      <w:start w:val="1"/>
+      <w:numFmt w:val="bullet"/>
+      <w:lvlText w:val="o"/>
+      <w:lvlJc w:val="left"/>
+      <w:pPr>
+        <w:ind w:left="5760" w:hanging="360"/>
+      </w:pPr>
+      <w:rPr>
+        <w:rFonts w:ascii="Courier New" w:hAnsi="Courier New" w:cs="Courier New" w:hint="default"/>
+      </w:rPr>
+    </w:lvl>
+    <w:lvl w:ilvl="8" w:tplc="1C090005" w:tentative="1">
+      <w:start w:val="1"/>
+      <w:numFmt w:val="bullet"/>
+      <w:lvlText w:val=""/>
+      <w:lvlJc w:val="left"/>
+      <w:pPr>
+        <w:ind w:left="6480" w:hanging="360"/>
+      </w:pPr>
+      <w:rPr>
+        <w:rFonts w:ascii="Wingdings" w:hAnsi="Wingdings" w:hint="default"/>
+      </w:rPr>
+    </w:lvl>
+  </w:abstractNum>
+  <w:abstractNum w:abstractNumId="18" w15:restartNumberingAfterBreak="0">
     <w:nsid w:val="34A0203C"/>
     <w:multiLevelType w:val="hybridMultilevel"/>
     <w:tmpl w:val="4F087B38"/>
@@ -40738,7 +42079,7 @@
       </w:rPr>
     </w:lvl>
   </w:abstractNum>
-  <w:abstractNum w:abstractNumId="18" w15:restartNumberingAfterBreak="0">
+  <w:abstractNum w:abstractNumId="19" w15:restartNumberingAfterBreak="0">
     <w:nsid w:val="34B00793"/>
     <w:multiLevelType w:val="hybridMultilevel"/>
     <w:tmpl w:val="9D8EB856"/>
@@ -40851,7 +42192,7 @@
       </w:rPr>
     </w:lvl>
   </w:abstractNum>
-  <w:abstractNum w:abstractNumId="19" w15:restartNumberingAfterBreak="0">
+  <w:abstractNum w:abstractNumId="20" w15:restartNumberingAfterBreak="0">
     <w:nsid w:val="34DC1337"/>
     <w:multiLevelType w:val="hybridMultilevel"/>
     <w:tmpl w:val="36A6E272"/>
@@ -40964,7 +42305,7 @@
       </w:rPr>
     </w:lvl>
   </w:abstractNum>
-  <w:abstractNum w:abstractNumId="20" w15:restartNumberingAfterBreak="0">
+  <w:abstractNum w:abstractNumId="21" w15:restartNumberingAfterBreak="0">
     <w:nsid w:val="351817C8"/>
     <w:multiLevelType w:val="hybridMultilevel"/>
     <w:tmpl w:val="05303B9E"/>
@@ -41106,7 +42447,7 @@
       </w:rPr>
     </w:lvl>
   </w:abstractNum>
-  <w:abstractNum w:abstractNumId="21" w15:restartNumberingAfterBreak="0">
+  <w:abstractNum w:abstractNumId="22" w15:restartNumberingAfterBreak="0">
     <w:nsid w:val="368967C5"/>
     <w:multiLevelType w:val="hybridMultilevel"/>
     <w:tmpl w:val="6918537C"/>
@@ -41219,7 +42560,7 @@
       </w:rPr>
     </w:lvl>
   </w:abstractNum>
-  <w:abstractNum w:abstractNumId="22" w15:restartNumberingAfterBreak="0">
+  <w:abstractNum w:abstractNumId="23" w15:restartNumberingAfterBreak="0">
     <w:nsid w:val="37F615BF"/>
     <w:multiLevelType w:val="hybridMultilevel"/>
     <w:tmpl w:val="33A83EFE"/>
@@ -41332,7 +42673,7 @@
       </w:rPr>
     </w:lvl>
   </w:abstractNum>
-  <w:abstractNum w:abstractNumId="23" w15:restartNumberingAfterBreak="0">
+  <w:abstractNum w:abstractNumId="24" w15:restartNumberingAfterBreak="0">
     <w:nsid w:val="3846263D"/>
     <w:multiLevelType w:val="hybridMultilevel"/>
     <w:tmpl w:val="691E35AC"/>
@@ -41445,7 +42786,7 @@
       </w:rPr>
     </w:lvl>
   </w:abstractNum>
-  <w:abstractNum w:abstractNumId="24" w15:restartNumberingAfterBreak="0">
+  <w:abstractNum w:abstractNumId="25" w15:restartNumberingAfterBreak="0">
     <w:nsid w:val="3A6B5545"/>
     <w:multiLevelType w:val="hybridMultilevel"/>
     <w:tmpl w:val="E1E476CC"/>
@@ -41558,7 +42899,7 @@
       </w:rPr>
     </w:lvl>
   </w:abstractNum>
-  <w:abstractNum w:abstractNumId="25" w15:restartNumberingAfterBreak="0">
+  <w:abstractNum w:abstractNumId="26" w15:restartNumberingAfterBreak="0">
     <w:nsid w:val="3B9D28E4"/>
     <w:multiLevelType w:val="hybridMultilevel"/>
     <w:tmpl w:val="E57A1810"/>
@@ -41671,7 +43012,7 @@
       </w:rPr>
     </w:lvl>
   </w:abstractNum>
-  <w:abstractNum w:abstractNumId="26" w15:restartNumberingAfterBreak="0">
+  <w:abstractNum w:abstractNumId="27" w15:restartNumberingAfterBreak="0">
     <w:nsid w:val="40A00E6F"/>
     <w:multiLevelType w:val="hybridMultilevel"/>
     <w:tmpl w:val="E244FE32"/>
@@ -41784,7 +43125,7 @@
       </w:rPr>
     </w:lvl>
   </w:abstractNum>
-  <w:abstractNum w:abstractNumId="27" w15:restartNumberingAfterBreak="0">
+  <w:abstractNum w:abstractNumId="28" w15:restartNumberingAfterBreak="0">
     <w:nsid w:val="42625D93"/>
     <w:multiLevelType w:val="hybridMultilevel"/>
     <w:tmpl w:val="1758CF80"/>
@@ -41897,7 +43238,7 @@
       </w:rPr>
     </w:lvl>
   </w:abstractNum>
-  <w:abstractNum w:abstractNumId="28" w15:restartNumberingAfterBreak="0">
+  <w:abstractNum w:abstractNumId="29" w15:restartNumberingAfterBreak="0">
     <w:nsid w:val="464E5F50"/>
     <w:multiLevelType w:val="hybridMultilevel"/>
     <w:tmpl w:val="4E8CE2A0"/>
@@ -42038,7 +43379,7 @@
       </w:rPr>
     </w:lvl>
   </w:abstractNum>
-  <w:abstractNum w:abstractNumId="29" w15:restartNumberingAfterBreak="0">
+  <w:abstractNum w:abstractNumId="30" w15:restartNumberingAfterBreak="0">
     <w:nsid w:val="47985CC5"/>
     <w:multiLevelType w:val="hybridMultilevel"/>
     <w:tmpl w:val="DD86E786"/>
@@ -42127,7 +43468,7 @@
       </w:pPr>
     </w:lvl>
   </w:abstractNum>
-  <w:abstractNum w:abstractNumId="30" w15:restartNumberingAfterBreak="0">
+  <w:abstractNum w:abstractNumId="31" w15:restartNumberingAfterBreak="0">
     <w:nsid w:val="48651678"/>
     <w:multiLevelType w:val="hybridMultilevel"/>
     <w:tmpl w:val="4D66AC04"/>
@@ -42216,7 +43557,7 @@
       </w:pPr>
     </w:lvl>
   </w:abstractNum>
-  <w:abstractNum w:abstractNumId="31" w15:restartNumberingAfterBreak="0">
+  <w:abstractNum w:abstractNumId="32" w15:restartNumberingAfterBreak="0">
     <w:nsid w:val="499656C0"/>
     <w:multiLevelType w:val="hybridMultilevel"/>
     <w:tmpl w:val="AC7A3BD8"/>
@@ -42302,7 +43643,7 @@
       </w:pPr>
     </w:lvl>
   </w:abstractNum>
-  <w:abstractNum w:abstractNumId="32" w15:restartNumberingAfterBreak="0">
+  <w:abstractNum w:abstractNumId="33" w15:restartNumberingAfterBreak="0">
     <w:nsid w:val="4C023878"/>
     <w:multiLevelType w:val="hybridMultilevel"/>
     <w:tmpl w:val="2EC6B144"/>
@@ -42415,7 +43756,7 @@
       </w:rPr>
     </w:lvl>
   </w:abstractNum>
-  <w:abstractNum w:abstractNumId="33" w15:restartNumberingAfterBreak="0">
+  <w:abstractNum w:abstractNumId="34" w15:restartNumberingAfterBreak="0">
     <w:nsid w:val="4EB3004C"/>
     <w:multiLevelType w:val="hybridMultilevel"/>
     <w:tmpl w:val="13DC2174"/>
@@ -42528,7 +43869,7 @@
       </w:rPr>
     </w:lvl>
   </w:abstractNum>
-  <w:abstractNum w:abstractNumId="34" w15:restartNumberingAfterBreak="0">
+  <w:abstractNum w:abstractNumId="35" w15:restartNumberingAfterBreak="0">
     <w:nsid w:val="508F46DE"/>
     <w:multiLevelType w:val="hybridMultilevel"/>
     <w:tmpl w:val="A9D85E78"/>
@@ -42617,7 +43958,7 @@
       </w:pPr>
     </w:lvl>
   </w:abstractNum>
-  <w:abstractNum w:abstractNumId="35" w15:restartNumberingAfterBreak="0">
+  <w:abstractNum w:abstractNumId="36" w15:restartNumberingAfterBreak="0">
     <w:nsid w:val="51945B8D"/>
     <w:multiLevelType w:val="hybridMultilevel"/>
     <w:tmpl w:val="029C990C"/>
@@ -42730,7 +44071,7 @@
       </w:rPr>
     </w:lvl>
   </w:abstractNum>
-  <w:abstractNum w:abstractNumId="36" w15:restartNumberingAfterBreak="0">
+  <w:abstractNum w:abstractNumId="37" w15:restartNumberingAfterBreak="0">
     <w:nsid w:val="53D43D38"/>
     <w:multiLevelType w:val="hybridMultilevel"/>
     <w:tmpl w:val="8A9049A0"/>
@@ -42843,7 +44184,7 @@
       </w:rPr>
     </w:lvl>
   </w:abstractNum>
-  <w:abstractNum w:abstractNumId="37" w15:restartNumberingAfterBreak="0">
+  <w:abstractNum w:abstractNumId="38" w15:restartNumberingAfterBreak="0">
     <w:nsid w:val="5D802F14"/>
     <w:multiLevelType w:val="hybridMultilevel"/>
     <w:tmpl w:val="12E64B92"/>
@@ -42933,7 +44274,7 @@
       </w:pPr>
     </w:lvl>
   </w:abstractNum>
-  <w:abstractNum w:abstractNumId="38" w15:restartNumberingAfterBreak="0">
+  <w:abstractNum w:abstractNumId="39" w15:restartNumberingAfterBreak="0">
     <w:nsid w:val="5F1748B2"/>
     <w:multiLevelType w:val="hybridMultilevel"/>
     <w:tmpl w:val="3C9C7560"/>
@@ -43025,7 +44366,7 @@
       </w:pPr>
     </w:lvl>
   </w:abstractNum>
-  <w:abstractNum w:abstractNumId="39" w15:restartNumberingAfterBreak="0">
+  <w:abstractNum w:abstractNumId="40" w15:restartNumberingAfterBreak="0">
     <w:nsid w:val="5F7960E4"/>
     <w:multiLevelType w:val="hybridMultilevel"/>
     <w:tmpl w:val="8D5ED85A"/>
@@ -43138,7 +44479,7 @@
       </w:rPr>
     </w:lvl>
   </w:abstractNum>
-  <w:abstractNum w:abstractNumId="40" w15:restartNumberingAfterBreak="0">
+  <w:abstractNum w:abstractNumId="41" w15:restartNumberingAfterBreak="0">
     <w:nsid w:val="62580E83"/>
     <w:multiLevelType w:val="hybridMultilevel"/>
     <w:tmpl w:val="4A96DBFE"/>
@@ -43227,7 +44568,7 @@
       </w:pPr>
     </w:lvl>
   </w:abstractNum>
-  <w:abstractNum w:abstractNumId="41" w15:restartNumberingAfterBreak="0">
+  <w:abstractNum w:abstractNumId="42" w15:restartNumberingAfterBreak="0">
     <w:nsid w:val="62CE46F7"/>
     <w:multiLevelType w:val="hybridMultilevel"/>
     <w:tmpl w:val="36A6E272"/>
@@ -43340,7 +44681,7 @@
       </w:rPr>
     </w:lvl>
   </w:abstractNum>
-  <w:abstractNum w:abstractNumId="42" w15:restartNumberingAfterBreak="0">
+  <w:abstractNum w:abstractNumId="43" w15:restartNumberingAfterBreak="0">
     <w:nsid w:val="63FE6133"/>
     <w:multiLevelType w:val="hybridMultilevel"/>
     <w:tmpl w:val="E4A424EA"/>
@@ -43429,7 +44770,7 @@
       </w:pPr>
     </w:lvl>
   </w:abstractNum>
-  <w:abstractNum w:abstractNumId="43" w15:restartNumberingAfterBreak="0">
+  <w:abstractNum w:abstractNumId="44" w15:restartNumberingAfterBreak="0">
     <w:nsid w:val="68530BDC"/>
     <w:multiLevelType w:val="hybridMultilevel"/>
     <w:tmpl w:val="41C47D8E"/>
@@ -43515,7 +44856,7 @@
       </w:pPr>
     </w:lvl>
   </w:abstractNum>
-  <w:abstractNum w:abstractNumId="44" w15:restartNumberingAfterBreak="0">
+  <w:abstractNum w:abstractNumId="45" w15:restartNumberingAfterBreak="0">
     <w:nsid w:val="691C2502"/>
     <w:multiLevelType w:val="hybridMultilevel"/>
     <w:tmpl w:val="CF1C0746"/>
@@ -43628,7 +44969,7 @@
       </w:rPr>
     </w:lvl>
   </w:abstractNum>
-  <w:abstractNum w:abstractNumId="45" w15:restartNumberingAfterBreak="0">
+  <w:abstractNum w:abstractNumId="46" w15:restartNumberingAfterBreak="0">
     <w:nsid w:val="6C024BBE"/>
     <w:multiLevelType w:val="hybridMultilevel"/>
     <w:tmpl w:val="20608A0E"/>
@@ -43714,7 +45055,7 @@
       </w:pPr>
     </w:lvl>
   </w:abstractNum>
-  <w:abstractNum w:abstractNumId="46" w15:restartNumberingAfterBreak="0">
+  <w:abstractNum w:abstractNumId="47" w15:restartNumberingAfterBreak="0">
     <w:nsid w:val="6E6032A0"/>
     <w:multiLevelType w:val="hybridMultilevel"/>
     <w:tmpl w:val="DEC26EDA"/>
@@ -43827,7 +45168,7 @@
       </w:rPr>
     </w:lvl>
   </w:abstractNum>
-  <w:abstractNum w:abstractNumId="47" w15:restartNumberingAfterBreak="0">
+  <w:abstractNum w:abstractNumId="48" w15:restartNumberingAfterBreak="0">
     <w:nsid w:val="71313567"/>
     <w:multiLevelType w:val="hybridMultilevel"/>
     <w:tmpl w:val="E5DA7F16"/>
@@ -43940,7 +45281,7 @@
       </w:rPr>
     </w:lvl>
   </w:abstractNum>
-  <w:abstractNum w:abstractNumId="48" w15:restartNumberingAfterBreak="0">
+  <w:abstractNum w:abstractNumId="49" w15:restartNumberingAfterBreak="0">
     <w:nsid w:val="76393502"/>
     <w:multiLevelType w:val="multilevel"/>
     <w:tmpl w:val="CDB66346"/>
@@ -44082,7 +45423,7 @@
       </w:rPr>
     </w:lvl>
   </w:abstractNum>
-  <w:abstractNum w:abstractNumId="49" w15:restartNumberingAfterBreak="0">
+  <w:abstractNum w:abstractNumId="50" w15:restartNumberingAfterBreak="0">
     <w:nsid w:val="7B9D7D3E"/>
     <w:multiLevelType w:val="hybridMultilevel"/>
     <w:tmpl w:val="096E1DCE"/>
@@ -44195,7 +45536,7 @@
       </w:rPr>
     </w:lvl>
   </w:abstractNum>
-  <w:abstractNum w:abstractNumId="50" w15:restartNumberingAfterBreak="0">
+  <w:abstractNum w:abstractNumId="51" w15:restartNumberingAfterBreak="0">
     <w:nsid w:val="7D99186E"/>
     <w:multiLevelType w:val="hybridMultilevel"/>
     <w:tmpl w:val="B5EA5A2C"/>
@@ -44285,7 +45626,7 @@
     </w:lvl>
   </w:abstractNum>
   <w:num w:numId="1">
-    <w:abstractNumId w:val="20"/>
+    <w:abstractNumId w:val="21"/>
   </w:num>
   <w:num w:numId="2">
     <w:abstractNumId w:val="4"/>
@@ -44294,28 +45635,28 @@
     <w:abstractNumId w:val="0"/>
   </w:num>
   <w:num w:numId="4">
-    <w:abstractNumId w:val="48"/>
+    <w:abstractNumId w:val="49"/>
   </w:num>
   <w:num w:numId="5">
-    <w:abstractNumId w:val="28"/>
+    <w:abstractNumId w:val="29"/>
   </w:num>
   <w:num w:numId="6">
-    <w:abstractNumId w:val="43"/>
+    <w:abstractNumId w:val="44"/>
   </w:num>
   <w:num w:numId="7">
-    <w:abstractNumId w:val="31"/>
+    <w:abstractNumId w:val="32"/>
   </w:num>
   <w:num w:numId="8">
     <w:abstractNumId w:val="14"/>
   </w:num>
   <w:num w:numId="9">
-    <w:abstractNumId w:val="27"/>
+    <w:abstractNumId w:val="28"/>
   </w:num>
   <w:num w:numId="10">
-    <w:abstractNumId w:val="44"/>
+    <w:abstractNumId w:val="45"/>
   </w:num>
   <w:num w:numId="11">
-    <w:abstractNumId w:val="45"/>
+    <w:abstractNumId w:val="46"/>
   </w:num>
   <w:num w:numId="12">
     <w:abstractNumId w:val="1"/>
@@ -44324,82 +45665,82 @@
     <w:abstractNumId w:val="9"/>
   </w:num>
   <w:num w:numId="14">
-    <w:abstractNumId w:val="21"/>
+    <w:abstractNumId w:val="22"/>
   </w:num>
   <w:num w:numId="15">
-    <w:abstractNumId w:val="19"/>
+    <w:abstractNumId w:val="20"/>
   </w:num>
   <w:num w:numId="16">
-    <w:abstractNumId w:val="41"/>
+    <w:abstractNumId w:val="42"/>
   </w:num>
   <w:num w:numId="17">
-    <w:abstractNumId w:val="37"/>
+    <w:abstractNumId w:val="38"/>
   </w:num>
   <w:num w:numId="18">
-    <w:abstractNumId w:val="18"/>
+    <w:abstractNumId w:val="19"/>
   </w:num>
   <w:num w:numId="19">
     <w:abstractNumId w:val="10"/>
   </w:num>
   <w:num w:numId="20">
-    <w:abstractNumId w:val="35"/>
+    <w:abstractNumId w:val="36"/>
   </w:num>
   <w:num w:numId="21">
+    <w:abstractNumId w:val="51"/>
+  </w:num>
+  <w:num w:numId="22">
+    <w:abstractNumId w:val="34"/>
+  </w:num>
+  <w:num w:numId="23">
+    <w:abstractNumId w:val="39"/>
+  </w:num>
+  <w:num w:numId="24">
+    <w:abstractNumId w:val="40"/>
+  </w:num>
+  <w:num w:numId="25">
+    <w:abstractNumId w:val="31"/>
+  </w:num>
+  <w:num w:numId="26">
     <w:abstractNumId w:val="50"/>
   </w:num>
-  <w:num w:numId="22">
-    <w:abstractNumId w:val="33"/>
-  </w:num>
-  <w:num w:numId="23">
-    <w:abstractNumId w:val="38"/>
-  </w:num>
-  <w:num w:numId="24">
-    <w:abstractNumId w:val="39"/>
-  </w:num>
-  <w:num w:numId="25">
-    <w:abstractNumId w:val="30"/>
-  </w:num>
-  <w:num w:numId="26">
-    <w:abstractNumId w:val="49"/>
-  </w:num>
   <w:num w:numId="27">
-    <w:abstractNumId w:val="42"/>
+    <w:abstractNumId w:val="43"/>
   </w:num>
   <w:num w:numId="28">
     <w:abstractNumId w:val="7"/>
   </w:num>
   <w:num w:numId="29">
-    <w:abstractNumId w:val="23"/>
+    <w:abstractNumId w:val="24"/>
   </w:num>
   <w:num w:numId="30">
-    <w:abstractNumId w:val="26"/>
+    <w:abstractNumId w:val="27"/>
   </w:num>
   <w:num w:numId="31">
-    <w:abstractNumId w:val="16"/>
+    <w:abstractNumId w:val="17"/>
   </w:num>
   <w:num w:numId="32">
     <w:abstractNumId w:val="2"/>
   </w:num>
   <w:num w:numId="33">
-    <w:abstractNumId w:val="17"/>
+    <w:abstractNumId w:val="18"/>
   </w:num>
   <w:num w:numId="34">
-    <w:abstractNumId w:val="15"/>
+    <w:abstractNumId w:val="16"/>
   </w:num>
   <w:num w:numId="35">
     <w:abstractNumId w:val="5"/>
   </w:num>
   <w:num w:numId="36">
-    <w:abstractNumId w:val="40"/>
+    <w:abstractNumId w:val="41"/>
   </w:num>
   <w:num w:numId="37">
-    <w:abstractNumId w:val="34"/>
+    <w:abstractNumId w:val="35"/>
   </w:num>
   <w:num w:numId="38">
-    <w:abstractNumId w:val="25"/>
+    <w:abstractNumId w:val="26"/>
   </w:num>
   <w:num w:numId="39">
-    <w:abstractNumId w:val="47"/>
+    <w:abstractNumId w:val="48"/>
   </w:num>
   <w:num w:numId="40">
     <w:abstractNumId w:val="11"/>
@@ -44408,34 +45749,37 @@
     <w:abstractNumId w:val="12"/>
   </w:num>
   <w:num w:numId="42">
-    <w:abstractNumId w:val="32"/>
+    <w:abstractNumId w:val="33"/>
   </w:num>
   <w:num w:numId="43">
     <w:abstractNumId w:val="6"/>
   </w:num>
   <w:num w:numId="44">
-    <w:abstractNumId w:val="22"/>
+    <w:abstractNumId w:val="23"/>
   </w:num>
   <w:num w:numId="45">
     <w:abstractNumId w:val="8"/>
   </w:num>
   <w:num w:numId="46">
-    <w:abstractNumId w:val="29"/>
+    <w:abstractNumId w:val="30"/>
   </w:num>
   <w:num w:numId="47">
-    <w:abstractNumId w:val="36"/>
+    <w:abstractNumId w:val="37"/>
   </w:num>
   <w:num w:numId="48">
-    <w:abstractNumId w:val="46"/>
+    <w:abstractNumId w:val="47"/>
   </w:num>
   <w:num w:numId="49">
-    <w:abstractNumId w:val="24"/>
+    <w:abstractNumId w:val="25"/>
   </w:num>
   <w:num w:numId="50">
     <w:abstractNumId w:val="13"/>
   </w:num>
   <w:num w:numId="51">
     <w:abstractNumId w:val="3"/>
+  </w:num>
+  <w:num w:numId="52">
+    <w:abstractNumId w:val="15"/>
   </w:num>
   <w:numIdMacAtCleanup w:val="51"/>
 </w:numbering>
@@ -46313,6 +47657,15 @@
 </file>
 
 <file path=customXml/item1.xml><?xml version="1.0" encoding="utf-8"?>
+<?mso-contentType ?>
+<FormTemplates xmlns="http://schemas.microsoft.com/sharepoint/v3/contenttype/forms">
+  <Display>DocumentLibraryForm</Display>
+  <Edit>DocumentLibraryForm</Edit>
+  <New>DocumentLibraryForm</New>
+</FormTemplates>
+</file>
+
+<file path=customXml/item2.xml><?xml version="1.0" encoding="utf-8"?>
 <ct:contentTypeSchema xmlns:ct="http://schemas.microsoft.com/office/2006/metadata/contentType" xmlns:ma="http://schemas.microsoft.com/office/2006/metadata/properties/metaAttributes" ct:_="" ma:_="" ma:contentTypeName="Document" ma:contentTypeID="0x010100ACD903816ABADE4A8D8C7092FAF715AE" ma:contentTypeVersion="10" ma:contentTypeDescription="Create a new document." ma:contentTypeScope="" ma:versionID="bf7b9e51082c05ae91b5fed9fd438aff">
   <xsd:schema xmlns:xsd="http://www.w3.org/2001/XMLSchema" xmlns:xs="http://www.w3.org/2001/XMLSchema" xmlns:p="http://schemas.microsoft.com/office/2006/metadata/properties" xmlns:ns2="ccc6c1e9-7b19-4e5d-9795-b9f5baa12d75" targetNamespace="http://schemas.microsoft.com/office/2006/metadata/properties" ma:root="true" ma:fieldsID="c75f601ac0e5f39101f6e31a81bdb754" ns2:_="">
     <xsd:import namespace="ccc6c1e9-7b19-4e5d-9795-b9f5baa12d75"/>
@@ -46496,15 +47849,6 @@
 </ct:contentTypeSchema>
 </file>
 
-<file path=customXml/item2.xml><?xml version="1.0" encoding="utf-8"?>
-<?mso-contentType ?>
-<FormTemplates xmlns="http://schemas.microsoft.com/sharepoint/v3/contenttype/forms">
-  <Display>DocumentLibraryForm</Display>
-  <Edit>DocumentLibraryForm</Edit>
-  <New>DocumentLibraryForm</New>
-</FormTemplates>
-</file>
-
 <file path=customXml/item3.xml><?xml version="1.0" encoding="utf-8"?>
 <p:properties xmlns:p="http://schemas.microsoft.com/office/2006/metadata/properties" xmlns:xsi="http://www.w3.org/2001/XMLSchema-instance" xmlns:pc="http://schemas.microsoft.com/office/infopath/2007/PartnerControls">
   <documentManagement/>
@@ -46516,6 +47860,14 @@
 </file>
 
 <file path=customXml/itemProps1.xml><?xml version="1.0" encoding="utf-8"?>
+<ds:datastoreItem xmlns:ds="http://schemas.openxmlformats.org/officeDocument/2006/customXml" ds:itemID="{DA268BFD-C129-4D43-BB1D-4274AF8DF7F9}">
+  <ds:schemaRefs>
+    <ds:schemaRef ds:uri="http://schemas.microsoft.com/sharepoint/v3/contenttype/forms"/>
+  </ds:schemaRefs>
+</ds:datastoreItem>
+</file>
+
+<file path=customXml/itemProps2.xml><?xml version="1.0" encoding="utf-8"?>
 <ds:datastoreItem xmlns:ds="http://schemas.openxmlformats.org/officeDocument/2006/customXml" ds:itemID="{AED60379-A19A-485F-A3A2-1A1C05504567}">
   <ds:schemaRefs>
     <ds:schemaRef ds:uri="http://schemas.microsoft.com/office/2006/metadata/contentType"/>
@@ -46533,14 +47885,6 @@
 </ds:datastoreItem>
 </file>
 
-<file path=customXml/itemProps2.xml><?xml version="1.0" encoding="utf-8"?>
-<ds:datastoreItem xmlns:ds="http://schemas.openxmlformats.org/officeDocument/2006/customXml" ds:itemID="{DA268BFD-C129-4D43-BB1D-4274AF8DF7F9}">
-  <ds:schemaRefs>
-    <ds:schemaRef ds:uri="http://schemas.microsoft.com/sharepoint/v3/contenttype/forms"/>
-  </ds:schemaRefs>
-</ds:datastoreItem>
-</file>
-
 <file path=customXml/itemProps3.xml><?xml version="1.0" encoding="utf-8"?>
 <ds:datastoreItem xmlns:ds="http://schemas.openxmlformats.org/officeDocument/2006/customXml" ds:itemID="{397584F7-28BF-4940-8A55-2273BCB3D9B5}">
   <ds:schemaRefs>
@@ -46551,7 +47895,7 @@
 </file>
 
 <file path=customXml/itemProps4.xml><?xml version="1.0" encoding="utf-8"?>
-<ds:datastoreItem xmlns:ds="http://schemas.openxmlformats.org/officeDocument/2006/customXml" ds:itemID="{E64A585C-DF5B-4AC2-9E7A-C2F69E57E128}">
+<ds:datastoreItem xmlns:ds="http://schemas.openxmlformats.org/officeDocument/2006/customXml" ds:itemID="{8CB0A6F4-E270-44C9-9373-2A0527D754D8}">
   <ds:schemaRefs>
     <ds:schemaRef ds:uri="http://schemas.openxmlformats.org/officeDocument/2006/bibliography"/>
   </ds:schemaRefs>

</xml_diff>